<commit_message>
Fixed xgboost files so they are using a subset of relevant columns for thresholded datasets.
</commit_message>
<xml_diff>
--- a/Report/Methods/v2.docx
+++ b/Report/Methods/v2.docx
@@ -68,6 +68,56 @@
       <w:pPr>
         <w:pStyle w:val="Heading1"/>
       </w:pPr>
+    </w:p>
+    <w:p>
+      <w:pPr>
+        <w:jc w:val="both"/>
+      </w:pPr>
+      <w:r>
+        <w:t xml:space="preserve">The national estimates reflect a compilation of country data sourced from vital statistics and civil registration, population surveys and censuses, studies on maternal mortality, and various other data repositories, including data collected from surveillance sites (1). It was compiled the Maternal Mortality Estimation Inter-Agency Group. </w:t>
+      </w:r>
+    </w:p>
+    <w:p>
+      <w:pPr>
+        <w:jc w:val="both"/>
+      </w:pPr>
+    </w:p>
+    <w:p>
+      <w:pPr>
+        <w:jc w:val="both"/>
+      </w:pPr>
+    </w:p>
+    <w:p>
+      <w:pPr>
+        <w:rPr>
+          <w:rFonts w:ascii="Open Sans" w:hAnsi="Open Sans" w:cs="Open Sans"/>
+          <w:color w:val="002244"/>
+        </w:rPr>
+      </w:pPr>
+      <w:r>
+        <w:rPr>
+          <w:rFonts w:ascii="Open Sans" w:hAnsi="Open Sans" w:cs="Open Sans"/>
+          <w:b/>
+          <w:bCs/>
+          <w:color w:val="002244"/>
+        </w:rPr>
+        <w:t>Statistical concept and methodology:</w:t>
+      </w:r>
+    </w:p>
+    <w:p>
+      <w:pPr>
+        <w:rPr>
+          <w:rFonts w:ascii="Open Sans" w:hAnsi="Open Sans" w:cs="Open Sans"/>
+          <w:color w:val="002244"/>
+        </w:rPr>
+      </w:pPr>
+      <w:r>
+        <w:rPr>
+          <w:rFonts w:ascii="Open Sans" w:hAnsi="Open Sans" w:cs="Open Sans"/>
+          <w:color w:val="002244"/>
+        </w:rPr>
+        <w:t>Maternal mortality ratios are generally of unknown reliability, as are many other cause-specific mortality indicators. Household surveys such as Demographic and Health Surveys attempt to measure maternal mortality by asking respondents about survivorship of sisters. The main disadvantage of this method is that the estimates of maternal mortality that it produces pertain to any time within the past few years before the survey, making them unsuitable for monitoring recent changes or observing the impact of interventions. In addition, measurement of maternal mortality is subject to many types of errors. Even in high-income countries with reliable vital registration systems, misclassification of maternal deaths has been found to lead to serious underestimation. The national estimates of maternal mortality ratios are based on national surveys, vital registration records, and surveillance data or are derived from community and hospital records.</w:t>
+      </w:r>
     </w:p>
     <w:p>
       <w:pPr>
@@ -264,16 +314,6 @@
     </w:p>
     <w:p>
       <w:pPr>
-        <w:jc w:val="both"/>
-      </w:pPr>
-    </w:p>
-    <w:p>
-      <w:pPr>
-        <w:jc w:val="both"/>
-      </w:pPr>
-    </w:p>
-    <w:p>
-      <w:pPr>
         <w:jc w:val="center"/>
       </w:pPr>
       <w:r>
@@ -954,70 +994,73 @@
               <w:jc w:val="center"/>
             </w:pPr>
             <w:r>
+              <w:t>Income level</w:t>
+            </w:r>
+          </w:p>
+        </w:tc>
+        <w:tc>
+          <w:tcPr>
+            <w:tcW w:w="743" w:type="pct"/>
+          </w:tcPr>
+          <w:p>
+            <w:pPr>
+              <w:jc w:val="center"/>
+            </w:pPr>
+            <w:r>
+              <w:t>1</w:t>
+            </w:r>
+          </w:p>
+        </w:tc>
+        <w:tc>
+          <w:tcPr>
+            <w:tcW w:w="562" w:type="pct"/>
+          </w:tcPr>
+          <w:p>
+            <w:pPr>
+              <w:jc w:val="center"/>
+            </w:pPr>
+            <w:r>
+              <w:t>2024</w:t>
+            </w:r>
+          </w:p>
+        </w:tc>
+        <w:tc>
+          <w:tcPr>
+            <w:tcW w:w="715" w:type="pct"/>
+          </w:tcPr>
+          <w:p>
+            <w:pPr>
+              <w:jc w:val="center"/>
+            </w:pPr>
+          </w:p>
+        </w:tc>
+        <w:tc>
+          <w:tcPr>
+            <w:tcW w:w="343" w:type="pct"/>
+          </w:tcPr>
+          <w:p>
+            <w:pPr>
+              <w:jc w:val="center"/>
+            </w:pPr>
+            <w:r>
+              <w:t>NA</w:t>
+            </w:r>
+          </w:p>
+        </w:tc>
+        <w:tc>
+          <w:tcPr>
+            <w:tcW w:w="1465" w:type="pct"/>
+          </w:tcPr>
+          <w:p>
+            <w:pPr>
+              <w:jc w:val="center"/>
+            </w:pPr>
+            <w:r>
+              <w:t xml:space="preserve">WHO Health Inequality Data Repository, produced </w:t>
+            </w:r>
+            <w:r>
               <w:lastRenderedPageBreak/>
-              <w:t>Income level</w:t>
-            </w:r>
-          </w:p>
-        </w:tc>
-        <w:tc>
-          <w:tcPr>
-            <w:tcW w:w="743" w:type="pct"/>
-          </w:tcPr>
-          <w:p>
-            <w:pPr>
-              <w:jc w:val="center"/>
-            </w:pPr>
-            <w:r>
-              <w:t>1</w:t>
-            </w:r>
-          </w:p>
-        </w:tc>
-        <w:tc>
-          <w:tcPr>
-            <w:tcW w:w="562" w:type="pct"/>
-          </w:tcPr>
-          <w:p>
-            <w:pPr>
-              <w:jc w:val="center"/>
-            </w:pPr>
-            <w:r>
-              <w:t>2024</w:t>
-            </w:r>
-          </w:p>
-        </w:tc>
-        <w:tc>
-          <w:tcPr>
-            <w:tcW w:w="715" w:type="pct"/>
-          </w:tcPr>
-          <w:p>
-            <w:pPr>
-              <w:jc w:val="center"/>
-            </w:pPr>
-          </w:p>
-        </w:tc>
-        <w:tc>
-          <w:tcPr>
-            <w:tcW w:w="343" w:type="pct"/>
-          </w:tcPr>
-          <w:p>
-            <w:pPr>
-              <w:jc w:val="center"/>
-            </w:pPr>
-            <w:r>
-              <w:t>NA</w:t>
-            </w:r>
-          </w:p>
-        </w:tc>
-        <w:tc>
-          <w:tcPr>
-            <w:tcW w:w="1465" w:type="pct"/>
-          </w:tcPr>
-          <w:p>
-            <w:pPr>
-              <w:jc w:val="center"/>
-            </w:pPr>
-            <w:r>
-              <w:t>WHO Health Inequality Data Repository, produced by the WHO’s Global Health Observatory</w:t>
+              <w:t>by the WHO’s Global Health Observatory</w:t>
             </w:r>
           </w:p>
         </w:tc>
@@ -1036,22 +1079,64 @@
         <w:t>The</w:t>
       </w:r>
       <w:r>
-        <w:t xml:space="preserve"> modelled and national estimates for the maternal mortality ratio (MMR) was sourced from the World Bank Group’s Gender Data Portal</w:t>
+        <w:t xml:space="preserve"> national </w:t>
+      </w:r>
+      <w:r>
+        <w:t xml:space="preserve">and modelled </w:t>
+      </w:r>
+      <w:r>
+        <w:t xml:space="preserve">estimates for the maternal mortality ratio (MMR) </w:t>
+      </w:r>
+      <w:r>
+        <w:t>were</w:t>
+      </w:r>
+      <w:r>
+        <w:t xml:space="preserve"> sourced from the World Bank Group’s Gender Data Portal</w:t>
       </w:r>
       <w:r>
         <w:t xml:space="preserve"> (1)</w:t>
       </w:r>
       <w:r>
-        <w:t>. This dataset contains MMR estimates collected yearly between 1985 and 2023</w:t>
-      </w:r>
-      <w:r>
-        <w:t xml:space="preserve"> for 242 regions, countries, territories, and areas</w:t>
+        <w:t xml:space="preserve">. This dataset contains MMR estimates collected yearly </w:t>
+      </w:r>
+      <w:r>
+        <w:t>for 242 regions, countries, territories, and areas</w:t>
       </w:r>
       <w:r>
         <w:t>.</w:t>
       </w:r>
       <w:r>
         <w:t xml:space="preserve"> </w:t>
+      </w:r>
+      <w:r>
+        <w:t xml:space="preserve">The national estimates were collected </w:t>
+      </w:r>
+      <w:r>
+        <w:t>between 1985 and</w:t>
+      </w:r>
+      <w:r>
+        <w:t xml:space="preserve"> 2018</w:t>
+      </w:r>
+      <w:r>
+        <w:t xml:space="preserve"> while the modelled estimates </w:t>
+      </w:r>
+      <w:r>
+        <w:t>were collected between 1985 and 2023.</w:t>
+      </w:r>
+      <w:r>
+        <w:t xml:space="preserve"> </w:t>
+      </w:r>
+      <w:r>
+        <w:t>See Section 3 for discussion of the</w:t>
+      </w:r>
+      <w:r>
+        <w:t xml:space="preserve"> WHO’s calculation of the modelled MMR </w:t>
+      </w:r>
+      <w:r>
+        <w:t>estimates</w:t>
+      </w:r>
+      <w:r>
+        <w:t xml:space="preserve">, and how they differ from the national estimates. </w:t>
       </w:r>
     </w:p>
     <w:p>
@@ -2049,23 +2134,16 @@
         <w:t xml:space="preserve">different datasets (e.g. United States versus United States of America), I joined the datasets on ISO3 code and year. Thus, the final merged dataset contained a row per area, year unique ID. </w:t>
       </w:r>
       <w:r>
-        <w:t xml:space="preserve">The rest of the columns were features extracted from the original dataset. </w:t>
+        <w:t>The rest of the columns were features extracted from the original dataset.</w:t>
       </w:r>
       <w:r>
         <w:t xml:space="preserve"> </w:t>
       </w:r>
-    </w:p>
-    <w:p>
-      <w:pPr>
-        <w:jc w:val="both"/>
-      </w:pPr>
-    </w:p>
-    <w:p>
-      <w:pPr>
-        <w:jc w:val="both"/>
-      </w:pPr>
-      <w:r>
-        <w:t xml:space="preserve">The final, merged dataset </w:t>
+      <w:r>
+        <w:t>This</w:t>
+      </w:r>
+      <w:r>
+        <w:t xml:space="preserve"> merged dataset </w:t>
       </w:r>
       <w:r>
         <w:t xml:space="preserve">contained 16,948 samples and 733 features. </w:t>
@@ -2078,18 +2156,107 @@
     </w:p>
     <w:p>
       <w:pPr>
+        <w:jc w:val="both"/>
+        <w:rPr>
+          <w:lang w:eastAsia="en-US"/>
+        </w:rPr>
+      </w:pPr>
+      <w:r>
+        <w:rPr>
+          <w:lang w:eastAsia="en-US"/>
+        </w:rPr>
+        <w:t>As described in the Section 3 and Table 1, the WHO recorded national and modelled MMR estimates are only available from 1985. Therefore, I exclude</w:t>
+      </w:r>
+      <w:r>
+        <w:rPr>
+          <w:lang w:eastAsia="en-US"/>
+        </w:rPr>
+        <w:t>d</w:t>
+      </w:r>
+      <w:r>
+        <w:rPr>
+          <w:lang w:eastAsia="en-US"/>
+        </w:rPr>
+        <w:t xml:space="preserve"> all data collected before 1985 and after 2018 from my analysis. This restricted my dataset to </w:t>
+      </w:r>
+    </w:p>
+    <w:p>
+      <w:pPr>
+        <w:jc w:val="both"/>
+      </w:pPr>
+    </w:p>
+    <w:p>
+      <w:pPr>
+        <w:jc w:val="both"/>
+        <w:rPr>
+          <w:lang w:eastAsia="en-US"/>
+        </w:rPr>
+      </w:pPr>
+      <w:r>
+        <w:rPr>
+          <w:lang w:eastAsia="en-US"/>
+        </w:rPr>
+        <w:t xml:space="preserve">The modelled </w:t>
+      </w:r>
+      <w:r>
+        <w:rPr>
+          <w:lang w:eastAsia="en-US"/>
+        </w:rPr>
+        <w:t xml:space="preserve">MMR </w:t>
+      </w:r>
+      <w:r>
+        <w:rPr>
+          <w:lang w:eastAsia="en-US"/>
+        </w:rPr>
+        <w:t xml:space="preserve">estimates were held aside and used to evaluate the model, as described in Section 4.34. </w:t>
+      </w:r>
+    </w:p>
+    <w:p>
+      <w:pPr>
+        <w:jc w:val="both"/>
+      </w:pPr>
+    </w:p>
+    <w:p>
+      <w:pPr>
         <w:pStyle w:val="Heading3"/>
       </w:pPr>
       <w:r>
-        <w:t xml:space="preserve">4.13 </w:t>
-      </w:r>
-      <w:r>
-        <w:t xml:space="preserve">Missing </w:t>
-      </w:r>
-      <w:r>
-        <w:t xml:space="preserve">Data Exploration </w:t>
-      </w:r>
-    </w:p>
+        <w:t xml:space="preserve">4.13 Data Exploration </w:t>
+      </w:r>
+    </w:p>
+    <w:p>
+      <w:pPr>
+        <w:jc w:val="both"/>
+      </w:pPr>
+      <w:r>
+        <w:t xml:space="preserve">To </w:t>
+      </w:r>
+      <w:r>
+        <w:t>better understand my data and</w:t>
+      </w:r>
+      <w:r>
+        <w:t xml:space="preserve"> choos</w:t>
+      </w:r>
+      <w:r>
+        <w:t xml:space="preserve">e the most effective data pre-processing techniques and machine learning models, </w:t>
+      </w:r>
+      <w:r>
+        <w:t xml:space="preserve">I plotted the proportion of missing data per year across all countries </w:t>
+      </w:r>
+      <w:r>
+        <w:t>between 1985 and 2018</w:t>
+      </w:r>
+      <w:r>
+        <w:t xml:space="preserve"> (see Figure</w:t>
+      </w:r>
+      <w:r>
+        <w:t>s 2 and</w:t>
+      </w:r>
+      <w:r>
+        <w:t xml:space="preserve"> 3).</w:t>
+      </w:r>
+    </w:p>
+    <w:p/>
     <w:p>
       <w:pPr>
         <w:pStyle w:val="Heading4"/>
@@ -2105,87 +2272,32 @@
           <w:lang w:eastAsia="en-US"/>
         </w:rPr>
       </w:pPr>
-      <w:r>
-        <w:rPr>
-          <w:lang w:eastAsia="en-US"/>
-        </w:rPr>
-        <w:t>As described in Table 1, Section 4.11</w:t>
-      </w:r>
-      <w:r>
-        <w:rPr>
-          <w:lang w:eastAsia="en-US"/>
-        </w:rPr>
-        <w:t xml:space="preserve"> and reinforced in Figure </w:t>
-      </w:r>
-      <w:r>
-        <w:rPr>
-          <w:lang w:eastAsia="en-US"/>
-        </w:rPr>
-        <w:t>2</w:t>
-      </w:r>
-      <w:r>
-        <w:rPr>
-          <w:lang w:eastAsia="en-US"/>
-        </w:rPr>
-        <w:t xml:space="preserve">, </w:t>
-      </w:r>
-      <w:r>
-        <w:rPr>
-          <w:lang w:eastAsia="en-US"/>
-        </w:rPr>
-        <w:t xml:space="preserve">national and modelled </w:t>
-      </w:r>
-      <w:r>
-        <w:rPr>
-          <w:lang w:eastAsia="en-US"/>
-        </w:rPr>
-        <w:t xml:space="preserve">MMR </w:t>
-      </w:r>
-      <w:r>
-        <w:rPr>
-          <w:lang w:eastAsia="en-US"/>
-        </w:rPr>
-        <w:t xml:space="preserve">estimates </w:t>
-      </w:r>
-      <w:r>
-        <w:rPr>
-          <w:lang w:eastAsia="en-US"/>
-        </w:rPr>
-        <w:t xml:space="preserve">are only available from 1985. Therefore, </w:t>
-      </w:r>
-      <w:r>
-        <w:rPr>
-          <w:lang w:eastAsia="en-US"/>
-        </w:rPr>
-        <w:t xml:space="preserve">I will exclude all data collected before 1985 from my analysis. </w:t>
-      </w:r>
-    </w:p>
-    <w:p>
-      <w:pPr>
-        <w:jc w:val="both"/>
-        <w:rPr>
-          <w:lang w:eastAsia="en-US"/>
-        </w:rPr>
-      </w:pPr>
-    </w:p>
-    <w:p>
-      <w:pPr>
-        <w:jc w:val="both"/>
-        <w:rPr>
-          <w:lang w:eastAsia="en-US"/>
-        </w:rPr>
-      </w:pPr>
-      <w:r>
-        <w:rPr>
-          <w:noProof/>
+    </w:p>
+    <w:p>
+      <w:pPr>
+        <w:jc w:val="both"/>
+        <w:rPr>
+          <w:lang w:eastAsia="en-US"/>
+        </w:rPr>
+      </w:pPr>
+    </w:p>
+    <w:p>
+      <w:pPr>
+        <w:jc w:val="both"/>
+        <w:rPr>
+          <w:lang w:eastAsia="en-US"/>
+        </w:rPr>
+      </w:pPr>
+      <w:r>
+        <w:rPr>
           <w:lang w:eastAsia="en-US"/>
         </w:rPr>
         <w:lastRenderedPageBreak/>
         <w:drawing>
-          <wp:inline distT="0" distB="0" distL="0" distR="0" wp14:anchorId="1CEA4534" wp14:editId="145130FC">
-            <wp:extent cx="5731510" cy="3003550"/>
-            <wp:effectExtent l="0" t="0" r="0" b="6350"/>
-            <wp:docPr id="567902860" name="Picture 1" descr="A graph with orange dots&#10;&#10;AI-generated content may be incorrect."/>
+          <wp:inline distT="0" distB="0" distL="0" distR="0" wp14:anchorId="6A97B739" wp14:editId="63C9F859">
+            <wp:extent cx="5731510" cy="2973705"/>
+            <wp:effectExtent l="0" t="0" r="0" b="0"/>
+            <wp:docPr id="1403424570" name="Picture 1" descr="A graph with blue dots&#10;&#10;AI-generated content may be incorrect."/>
             <wp:cNvGraphicFramePr>
               <a:graphicFrameLocks xmlns:a="http://schemas.openxmlformats.org/drawingml/2006/main" noChangeAspect="1"/>
             </wp:cNvGraphicFramePr>
@@ -2193,7 +2305,7 @@
               <a:graphicData uri="http://schemas.openxmlformats.org/drawingml/2006/picture">
                 <pic:pic xmlns:pic="http://schemas.openxmlformats.org/drawingml/2006/picture">
                   <pic:nvPicPr>
-                    <pic:cNvPr id="567902860" name="Picture 1" descr="A graph with orange dots&#10;&#10;AI-generated content may be incorrect."/>
+                    <pic:cNvPr id="1403424570" name="Picture 1" descr="A graph with blue dots&#10;&#10;AI-generated content may be incorrect."/>
                     <pic:cNvPicPr/>
                   </pic:nvPicPr>
                   <pic:blipFill>
@@ -2205,7 +2317,7 @@
                   <pic:spPr>
                     <a:xfrm>
                       <a:off x="0" y="0"/>
-                      <a:ext cx="5731510" cy="3003550"/>
+                      <a:ext cx="5731510" cy="2973705"/>
                     </a:xfrm>
                     <a:prstGeom prst="rect">
                       <a:avLst/>
@@ -2253,71 +2365,71 @@
         <w:rPr>
           <w:lang w:eastAsia="en-US"/>
         </w:rPr>
-        <w:t xml:space="preserve"> Proportion of missing national and modelled MMR estimates per year. </w:t>
-      </w:r>
-      <w:r>
-        <w:rPr>
-          <w:lang w:eastAsia="en-US"/>
-        </w:rPr>
-        <w:t>The national estimate is shown in orange, and the modelled estimate is depicted in blue.</w:t>
-      </w:r>
-    </w:p>
-    <w:p>
-      <w:pPr>
-        <w:jc w:val="both"/>
-        <w:rPr>
-          <w:lang w:eastAsia="en-US"/>
-        </w:rPr>
-      </w:pPr>
-    </w:p>
-    <w:p>
-      <w:pPr>
-        <w:jc w:val="both"/>
-        <w:rPr>
-          <w:lang w:eastAsia="en-US"/>
-        </w:rPr>
-      </w:pPr>
-      <w:r>
-        <w:rPr>
-          <w:lang w:eastAsia="en-US"/>
-        </w:rPr>
-        <w:t xml:space="preserve">Figure </w:t>
-      </w:r>
-      <w:r>
-        <w:rPr>
-          <w:lang w:eastAsia="en-US"/>
-        </w:rPr>
-        <w:t>2</w:t>
-      </w:r>
-      <w:r>
-        <w:rPr>
-          <w:lang w:eastAsia="en-US"/>
-        </w:rPr>
-        <w:t xml:space="preserve"> demonstrates the difference between the national and modelled estimates, with the latter having a much lower proportion of missing data per year (</w:t>
-      </w:r>
-      <w:r>
-        <w:rPr>
-          <w:lang w:eastAsia="en-US"/>
-        </w:rPr>
-        <w:t xml:space="preserve">8-10% </w:t>
-      </w:r>
-      <w:r>
-        <w:rPr>
-          <w:lang w:eastAsia="en-US"/>
-        </w:rPr>
-        <w:t>versus 60</w:t>
-      </w:r>
-      <w:r>
-        <w:rPr>
-          <w:lang w:eastAsia="en-US"/>
-        </w:rPr>
-        <w:t>-</w:t>
-      </w:r>
-      <w:r>
-        <w:rPr>
-          <w:lang w:eastAsia="en-US"/>
-        </w:rPr>
-        <w:t>100%).</w:t>
+        <w:t xml:space="preserve"> Proportion of missing national MMR estimates per year</w:t>
+      </w:r>
+      <w:r>
+        <w:rPr>
+          <w:lang w:eastAsia="en-US"/>
+        </w:rPr>
+        <w:t xml:space="preserve"> between 1985 and 2018</w:t>
+      </w:r>
+      <w:r>
+        <w:rPr>
+          <w:lang w:eastAsia="en-US"/>
+        </w:rPr>
+        <w:t xml:space="preserve">. </w:t>
+      </w:r>
+    </w:p>
+    <w:p>
+      <w:pPr>
+        <w:jc w:val="both"/>
+        <w:rPr>
+          <w:lang w:eastAsia="en-US"/>
+        </w:rPr>
+      </w:pPr>
+    </w:p>
+    <w:p>
+      <w:pPr>
+        <w:jc w:val="both"/>
+        <w:rPr>
+          <w:lang w:eastAsia="en-US"/>
+        </w:rPr>
+      </w:pPr>
+      <w:r>
+        <w:rPr>
+          <w:lang w:eastAsia="en-US"/>
+        </w:rPr>
+        <w:t xml:space="preserve">The proportion of missing national MMR estimate data decreases from </w:t>
+      </w:r>
+      <w:r>
+        <w:rPr>
+          <w:lang w:eastAsia="en-US"/>
+        </w:rPr>
+        <w:t xml:space="preserve">approximately 75% in 1985 to </w:t>
+      </w:r>
+      <w:r>
+        <w:rPr>
+          <w:lang w:eastAsia="en-US"/>
+        </w:rPr>
+        <w:t xml:space="preserve">roughly 58% in 2011 before increasing quickly </w:t>
+      </w:r>
+      <w:r>
+        <w:rPr>
+          <w:lang w:eastAsia="en-US"/>
+        </w:rPr>
+        <w:t xml:space="preserve">to nearly 95% in 2018. </w:t>
+      </w:r>
+      <w:r>
+        <w:rPr>
+          <w:lang w:eastAsia="en-US"/>
+        </w:rPr>
+        <w:t xml:space="preserve">See </w:t>
+      </w:r>
+      <w:r>
+        <w:rPr>
+          <w:lang w:eastAsia="en-US"/>
+        </w:rPr>
+        <w:t xml:space="preserve">Section 4.241 for a discussion of how this affects the train/test split. </w:t>
       </w:r>
       <w:r>
         <w:rPr>
@@ -2325,116 +2437,6 @@
         </w:rPr>
         <w:t xml:space="preserve"> </w:t>
       </w:r>
-      <w:r>
-        <w:rPr>
-          <w:lang w:eastAsia="en-US"/>
-        </w:rPr>
-        <w:t>As</w:t>
-      </w:r>
-      <w:r>
-        <w:rPr>
-          <w:lang w:eastAsia="en-US"/>
-        </w:rPr>
-        <w:t xml:space="preserve">  explained in the background information, </w:t>
-      </w:r>
-      <w:r>
-        <w:rPr>
-          <w:lang w:eastAsia="en-US"/>
-        </w:rPr>
-        <w:t>this is likely due to the challenges involved in collecting national MMR estimates</w:t>
-      </w:r>
-      <w:r>
-        <w:rPr>
-          <w:lang w:eastAsia="en-US"/>
-        </w:rPr>
-        <w:t xml:space="preserve">, especially for lower income countries without vital registration systems. This is highlighted by the difference between the median modelled MMR estimate </w:t>
-      </w:r>
-      <w:r>
-        <w:rPr>
-          <w:lang w:eastAsia="en-US"/>
-        </w:rPr>
-        <w:t>(</w:t>
-      </w:r>
-      <w:r>
-        <w:rPr>
-          <w:lang w:eastAsia="en-US"/>
-        </w:rPr>
-        <w:t>86</w:t>
-      </w:r>
-      <w:r>
-        <w:rPr>
-          <w:lang w:eastAsia="en-US"/>
-        </w:rPr>
-        <w:t xml:space="preserve">) </w:t>
-      </w:r>
-      <w:r>
-        <w:rPr>
-          <w:lang w:eastAsia="en-US"/>
-        </w:rPr>
-        <w:t>and median national MMR estimate</w:t>
-      </w:r>
-      <w:r>
-        <w:rPr>
-          <w:lang w:eastAsia="en-US"/>
-        </w:rPr>
-        <w:t xml:space="preserve"> </w:t>
-      </w:r>
-      <w:r>
-        <w:rPr>
-          <w:lang w:eastAsia="en-US"/>
-        </w:rPr>
-        <w:t xml:space="preserve">(19), as the lower median national estimate </w:t>
-      </w:r>
-      <w:r>
-        <w:rPr>
-          <w:lang w:eastAsia="en-US"/>
-        </w:rPr>
-        <w:t xml:space="preserve">reflects how </w:t>
-      </w:r>
-      <w:proofErr w:type="gramStart"/>
-      <w:r>
-        <w:rPr>
-          <w:lang w:eastAsia="en-US"/>
-        </w:rPr>
-        <w:t>the majority of</w:t>
-      </w:r>
-      <w:proofErr w:type="gramEnd"/>
-      <w:r>
-        <w:rPr>
-          <w:lang w:eastAsia="en-US"/>
-        </w:rPr>
-        <w:t xml:space="preserve"> data informing the national estimate is obtained in higher income countries, which tend to have lower MMR estimates. </w:t>
-      </w:r>
-      <w:r>
-        <w:rPr>
-          <w:lang w:eastAsia="en-US"/>
-        </w:rPr>
-        <w:t>Merging these estimates will be discussed in more detail in section 4.24, below.</w:t>
-      </w:r>
-    </w:p>
-    <w:p>
-      <w:pPr>
-        <w:jc w:val="both"/>
-        <w:rPr>
-          <w:lang w:eastAsia="en-US"/>
-        </w:rPr>
-      </w:pPr>
-    </w:p>
-    <w:p>
-      <w:pPr>
-        <w:jc w:val="both"/>
-        <w:rPr>
-          <w:color w:val="EE0000"/>
-          <w:lang w:eastAsia="en-US"/>
-        </w:rPr>
-      </w:pPr>
-      <w:r>
-        <w:rPr>
-          <w:color w:val="EE0000"/>
-          <w:lang w:eastAsia="en-US"/>
-        </w:rPr>
-        <w:t>What is the justification for combining the metrics?</w:t>
-      </w:r>
     </w:p>
     <w:p>
       <w:pPr>
@@ -2459,56 +2461,6 @@
       <w:pPr>
         <w:jc w:val="both"/>
       </w:pPr>
-      <w:r>
-        <w:t>As describ</w:t>
-      </w:r>
-      <w:r>
-        <w:t>ed</w:t>
-      </w:r>
-      <w:r>
-        <w:t xml:space="preserve"> in the background information, </w:t>
-      </w:r>
-      <w:r>
-        <w:t>choosing the correct imputation method relies on understanding the pattern of missing data withi</w:t>
-      </w:r>
-      <w:r>
-        <w:t xml:space="preserve">n the dataset. </w:t>
-      </w:r>
-      <w:r>
-        <w:t>Therefore, I first plotted the proportion of non-missing data per year</w:t>
-      </w:r>
-      <w:r>
-        <w:t xml:space="preserve"> across all features and countries</w:t>
-      </w:r>
-      <w:r>
-        <w:t xml:space="preserve"> </w:t>
-      </w:r>
-      <w:r>
-        <w:t xml:space="preserve">for all years </w:t>
-      </w:r>
-      <w:r>
-        <w:t>post-198</w:t>
-      </w:r>
-      <w:r>
-        <w:t>4</w:t>
-      </w:r>
-      <w:r>
-        <w:t xml:space="preserve"> </w:t>
-      </w:r>
-      <w:r>
-        <w:t xml:space="preserve">where data was recorded (see Figure </w:t>
-      </w:r>
-      <w:r>
-        <w:t>3</w:t>
-      </w:r>
-      <w:r>
-        <w:t>).</w:t>
-      </w:r>
-    </w:p>
-    <w:p>
-      <w:pPr>
-        <w:jc w:val="both"/>
-      </w:pPr>
     </w:p>
     <w:p>
       <w:pPr>
@@ -2518,7 +2470,6 @@
         <w:rPr>
           <w:noProof/>
         </w:rPr>
-        <w:lastRenderedPageBreak/>
         <w:drawing>
           <wp:inline distT="0" distB="0" distL="0" distR="0" wp14:anchorId="62521404" wp14:editId="7D202EE4">
             <wp:extent cx="5731510" cy="3026410"/>
@@ -3051,7 +3002,6 @@
         <w:jc w:val="both"/>
       </w:pPr>
       <w:r>
-        <w:lastRenderedPageBreak/>
         <w:t>Moreover,</w:t>
       </w:r>
       <w:r>
@@ -3075,15 +3025,10 @@
       <w:r>
         <w:t xml:space="preserve"> be missing if it is collected in a year other than 2000, 2005, 2010, 2015, 2019. Thus, the probability of a datapoint being missing is related to observed data (e.g. year). </w:t>
       </w:r>
-      <w:proofErr w:type="gramStart"/>
       <w:r>
         <w:t>While</w:t>
       </w:r>
       <w:r>
-        <w:t>,</w:t>
-      </w:r>
-      <w:proofErr w:type="gramEnd"/>
-      <w:r>
         <w:t xml:space="preserve"> there is the possibility that the data is</w:t>
       </w:r>
       <w:r>
@@ -3130,13 +3075,10 @@
         <w:t xml:space="preserve">this paper I assume that the data is missing at </w:t>
       </w:r>
       <w:r>
-        <w:t>random and</w:t>
-      </w:r>
-      <w:r>
-        <w:t xml:space="preserve"> employ imputation methods that fit this case. These methods are discussed in more depth in section </w:t>
-      </w:r>
-      <w:r>
-        <w:t>4.26, below.</w:t>
+        <w:t>random.</w:t>
+      </w:r>
+      <w:r>
+        <w:t xml:space="preserve"> </w:t>
       </w:r>
     </w:p>
     <w:p>
@@ -3287,6 +3229,7 @@
         <w:rPr>
           <w:noProof/>
         </w:rPr>
+        <w:lastRenderedPageBreak/>
         <w:drawing>
           <wp:inline distT="0" distB="0" distL="0" distR="0" wp14:anchorId="4248AE09" wp14:editId="794955D9">
             <wp:extent cx="5731510" cy="3003550"/>
@@ -3729,6 +3672,7 @@
         <w:pStyle w:val="Heading3"/>
       </w:pPr>
       <w:r>
+        <w:lastRenderedPageBreak/>
         <w:t>4.2</w:t>
       </w:r>
       <w:r>
@@ -3892,7 +3836,6 @@
         <w:jc w:val="both"/>
       </w:pPr>
       <w:r>
-        <w:lastRenderedPageBreak/>
         <w:t>This</w:t>
       </w:r>
       <w:r>
@@ -4571,6 +4514,7 @@
         <w:pStyle w:val="Heading3"/>
       </w:pPr>
       <w:r>
+        <w:lastRenderedPageBreak/>
         <w:t>4.2</w:t>
       </w:r>
       <w:r>
@@ -4641,13 +4585,14 @@
         <w:pStyle w:val="Heading3"/>
       </w:pPr>
       <w:r>
-        <w:t xml:space="preserve">4.33 Model </w:t>
-      </w:r>
-      <w:proofErr w:type="spellStart"/>
-      <w:r>
-        <w:t>Evalation</w:t>
-      </w:r>
-      <w:proofErr w:type="spellEnd"/>
+        <w:t>4.33 Model Eval</w:t>
+      </w:r>
+      <w:r>
+        <w:t>u</w:t>
+      </w:r>
+      <w:r>
+        <w:t>ation</w:t>
+      </w:r>
       <w:r>
         <w:t xml:space="preserve"> </w:t>
       </w:r>
@@ -4711,7 +4656,6 @@
     <w:p/>
     <w:p>
       <w:r>
-        <w:lastRenderedPageBreak/>
         <w:t xml:space="preserve">Combined data from all imputation methods </w:t>
       </w:r>
       <w:r>
@@ -4832,6 +4776,7 @@
         <w:rPr>
           <w:noProof/>
         </w:rPr>
+        <w:lastRenderedPageBreak/>
         <w:drawing>
           <wp:inline distT="0" distB="0" distL="0" distR="0" wp14:anchorId="0E458037" wp14:editId="71EE77A0">
             <wp:extent cx="5731510" cy="3019425"/>
@@ -5016,7 +4961,6 @@
         <w:rPr>
           <w:highlight w:val="yellow"/>
         </w:rPr>
-        <w:lastRenderedPageBreak/>
         <w:t>idea f</w:t>
       </w:r>
       <w:r>
@@ -5065,6 +5009,7 @@
         <w:rPr>
           <w:noProof/>
         </w:rPr>
+        <w:lastRenderedPageBreak/>
         <w:drawing>
           <wp:inline distT="0" distB="0" distL="0" distR="0" wp14:anchorId="76EDAF23" wp14:editId="6FF19984">
             <wp:extent cx="5731510" cy="3614420"/>
@@ -5160,10 +5105,86 @@
     </w:p>
     <w:p>
       <w:pPr>
+        <w:pStyle w:val="Heading3"/>
+      </w:pPr>
+      <w:r>
+        <w:t>4.3</w:t>
+      </w:r>
+      <w:r>
+        <w:t>4</w:t>
+      </w:r>
+      <w:r>
+        <w:t xml:space="preserve"> Model Evaluation</w:t>
+      </w:r>
+      <w:r>
+        <w:t xml:space="preserve"> </w:t>
+      </w:r>
+    </w:p>
+    <w:p/>
+    <w:p>
+      <w:r>
+        <w:t>Whether the model can behave out of sample (other income levels via comparison)</w:t>
+      </w:r>
+    </w:p>
+    <w:p>
+      <w:pPr>
+        <w:jc w:val="both"/>
+        <w:rPr>
+          <w:lang w:eastAsia="en-US"/>
+        </w:rPr>
+      </w:pPr>
+      <w:r>
+        <w:rPr>
+          <w:lang w:eastAsia="en-US"/>
+        </w:rPr>
+        <w:t xml:space="preserve">Figure 2 demonstrates the difference between the national and modelled estimates, with the latter having a much lower proportion of missing data per year (8-10% versus 60-100%). As  explained in the background information, this is likely due to the challenges involved in collecting national MMR estimates, especially for lower income countries without vital registration systems. This is highlighted by the difference between the median modelled MMR estimate (86) and median national MMR estimate (19), as the lower median national estimate </w:t>
+      </w:r>
+      <w:r>
+        <w:rPr>
+          <w:lang w:eastAsia="en-US"/>
+        </w:rPr>
+        <w:lastRenderedPageBreak/>
+        <w:t xml:space="preserve">reflects how </w:t>
+      </w:r>
+      <w:proofErr w:type="gramStart"/>
+      <w:r>
+        <w:rPr>
+          <w:lang w:eastAsia="en-US"/>
+        </w:rPr>
+        <w:t>the majority of</w:t>
+      </w:r>
+      <w:proofErr w:type="gramEnd"/>
+      <w:r>
+        <w:rPr>
+          <w:lang w:eastAsia="en-US"/>
+        </w:rPr>
+        <w:t xml:space="preserve"> data informing the national estimate is obtained in higher income countries, which tend to have lower MMR estimates. Merging these estimates will be discussed in more detail in section 4.24, below.</w:t>
+      </w:r>
+    </w:p>
+    <w:p/>
+    <w:p>
+      <w:pPr>
+        <w:pStyle w:val="Heading3"/>
+      </w:pPr>
+      <w:r>
+        <w:t>4.3</w:t>
+      </w:r>
+      <w:r>
+        <w:t>5</w:t>
+      </w:r>
+      <w:r>
+        <w:t xml:space="preserve"> </w:t>
+      </w:r>
+      <w:r>
+        <w:t>Sensitivity Analysis</w:t>
+      </w:r>
+    </w:p>
+    <w:p/>
+    <w:p>
+      <w:pPr>
         <w:pStyle w:val="Heading1"/>
       </w:pPr>
       <w:r>
-        <w:lastRenderedPageBreak/>
         <w:t>5. Results</w:t>
       </w:r>
     </w:p>
@@ -6394,7 +6415,7 @@
   <w:style w:type="paragraph" w:default="1" w:styleId="Normal">
     <w:name w:val="Normal"/>
     <w:qFormat/>
-    <w:rsid w:val="00752213"/>
+    <w:rsid w:val="005979ED"/>
     <w:rPr>
       <w:rFonts w:ascii="Times New Roman" w:eastAsia="Times New Roman" w:hAnsi="Times New Roman" w:cs="Times New Roman"/>
       <w:kern w:val="0"/>

</xml_diff>

<commit_message>
Shortened the time range from 1985-2020 to 2985-2018 because the national MMR metric was only collected until 2018. Re-did the data curation and all model training. As of this commit, only the lightgbm results are freshly redone, the xgboost and random forest are still being retrained.
</commit_message>
<xml_diff>
--- a/Report/Methods/v2.docx
+++ b/Report/Methods/v2.docx
@@ -263,19 +263,10 @@
     </w:p>
     <w:p>
       <w:pPr>
-        <w:rPr>
-          <w:rFonts w:asciiTheme="majorHAnsi" w:eastAsiaTheme="majorEastAsia" w:hAnsiTheme="majorHAnsi" w:cstheme="majorBidi"/>
-          <w:color w:val="0F4761" w:themeColor="accent1" w:themeShade="BF"/>
-          <w:sz w:val="40"/>
-          <w:szCs w:val="40"/>
-        </w:rPr>
-      </w:pPr>
-    </w:p>
-    <w:p>
-      <w:pPr>
         <w:pStyle w:val="Heading1"/>
       </w:pPr>
       <w:r>
+        <w:lastRenderedPageBreak/>
         <w:t>4. Materials and Methodology</w:t>
       </w:r>
     </w:p>
@@ -1056,11 +1047,7 @@
               <w:jc w:val="center"/>
             </w:pPr>
             <w:r>
-              <w:t xml:space="preserve">WHO Health Inequality Data Repository, produced </w:t>
-            </w:r>
-            <w:r>
-              <w:lastRenderedPageBreak/>
-              <w:t>by the WHO’s Global Health Observatory</w:t>
+              <w:t>WHO Health Inequality Data Repository, produced by the WHO’s Global Health Observatory</w:t>
             </w:r>
           </w:p>
         </w:tc>
@@ -1076,6 +1063,7 @@
         <w:jc w:val="both"/>
       </w:pPr>
       <w:r>
+        <w:lastRenderedPageBreak/>
         <w:t>The</w:t>
       </w:r>
       <w:r>
@@ -1842,29 +1830,26 @@
       </w:r>
       <w:proofErr w:type="spellEnd"/>
       <w:r>
-        <w:t xml:space="preserve"> (quintiles 1 (poorest) </w:t>
-      </w:r>
+        <w:t xml:space="preserve"> (quintiles 1 (poorest) and 5 (richest))</w:t>
+      </w:r>
+      <w:r>
+        <w:t xml:space="preserve">. This dataset will be referenced as the </w:t>
+      </w:r>
+      <w:r>
+        <w:t>‘empowerment dataset’ from this point onwards.</w:t>
+      </w:r>
+    </w:p>
+    <w:p>
+      <w:pPr>
+        <w:jc w:val="both"/>
+      </w:pPr>
+    </w:p>
+    <w:p>
+      <w:pPr>
+        <w:jc w:val="both"/>
+      </w:pPr>
       <w:r>
         <w:lastRenderedPageBreak/>
-        <w:t>and 5 (richest))</w:t>
-      </w:r>
-      <w:r>
-        <w:t xml:space="preserve">. This dataset will be referenced as the </w:t>
-      </w:r>
-      <w:r>
-        <w:t>‘empowerment dataset’ from this point onwards.</w:t>
-      </w:r>
-    </w:p>
-    <w:p>
-      <w:pPr>
-        <w:jc w:val="both"/>
-      </w:pPr>
-    </w:p>
-    <w:p>
-      <w:pPr>
-        <w:jc w:val="both"/>
-      </w:pPr>
-      <w:r>
         <w:t>A</w:t>
       </w:r>
       <w:r>
@@ -2177,12 +2162,63 @@
         <w:rPr>
           <w:lang w:eastAsia="en-US"/>
         </w:rPr>
-        <w:t xml:space="preserve"> all data collected before 1985 and after 2018 from my analysis. This restricted my dataset to </w:t>
-      </w:r>
-    </w:p>
-    <w:p>
-      <w:pPr>
-        <w:jc w:val="both"/>
+        <w:t xml:space="preserve"> all data collected before 1985 and after 2018 from my analysis</w:t>
+      </w:r>
+      <w:r>
+        <w:rPr>
+          <w:lang w:eastAsia="en-US"/>
+        </w:rPr>
+        <w:t xml:space="preserve"> and excluded any features </w:t>
+      </w:r>
+      <w:r>
+        <w:rPr>
+          <w:lang w:eastAsia="en-US"/>
+        </w:rPr>
+        <w:t>for which there was</w:t>
+      </w:r>
+      <w:r>
+        <w:rPr>
+          <w:lang w:eastAsia="en-US"/>
+        </w:rPr>
+        <w:t xml:space="preserve"> no </w:t>
+      </w:r>
+      <w:r>
+        <w:rPr>
+          <w:lang w:eastAsia="en-US"/>
+        </w:rPr>
+        <w:t>data collected during these years</w:t>
+      </w:r>
+      <w:r>
+        <w:rPr>
+          <w:lang w:eastAsia="en-US"/>
+        </w:rPr>
+        <w:t>. This restricted my dataset to</w:t>
+      </w:r>
+      <w:r>
+        <w:rPr>
+          <w:lang w:eastAsia="en-US"/>
+        </w:rPr>
+        <w:t xml:space="preserve"> 9,018 rows and </w:t>
+      </w:r>
+      <w:r>
+        <w:rPr>
+          <w:lang w:eastAsia="en-US"/>
+        </w:rPr>
+        <w:t>727</w:t>
+      </w:r>
+      <w:r>
+        <w:rPr>
+          <w:lang w:eastAsia="en-US"/>
+        </w:rPr>
+        <w:t xml:space="preserve"> columns.</w:t>
+      </w:r>
+    </w:p>
+    <w:p>
+      <w:pPr>
+        <w:jc w:val="both"/>
+        <w:rPr>
+          <w:lang w:eastAsia="en-US"/>
+        </w:rPr>
       </w:pPr>
     </w:p>
     <w:p>
@@ -2467,14 +2503,11 @@
         <w:jc w:val="both"/>
       </w:pPr>
       <w:r>
-        <w:rPr>
-          <w:noProof/>
-        </w:rPr>
         <w:drawing>
-          <wp:inline distT="0" distB="0" distL="0" distR="0" wp14:anchorId="62521404" wp14:editId="7D202EE4">
-            <wp:extent cx="5731510" cy="3026410"/>
-            <wp:effectExtent l="0" t="0" r="0" b="0"/>
-            <wp:docPr id="841303066" name="Picture 1" descr="A graph with blue dots&#10;&#10;AI-generated content may be incorrect."/>
+          <wp:inline distT="0" distB="0" distL="0" distR="0" wp14:anchorId="57FF3CFC" wp14:editId="3B411D37">
+            <wp:extent cx="5731510" cy="3003550"/>
+            <wp:effectExtent l="0" t="0" r="0" b="6350"/>
+            <wp:docPr id="1116003879" name="Picture 1" descr="A graph of the number of years&#10;&#10;AI-generated content may be incorrect."/>
             <wp:cNvGraphicFramePr>
               <a:graphicFrameLocks xmlns:a="http://schemas.openxmlformats.org/drawingml/2006/main" noChangeAspect="1"/>
             </wp:cNvGraphicFramePr>
@@ -2482,771 +2515,11 @@
               <a:graphicData uri="http://schemas.openxmlformats.org/drawingml/2006/picture">
                 <pic:pic xmlns:pic="http://schemas.openxmlformats.org/drawingml/2006/picture">
                   <pic:nvPicPr>
-                    <pic:cNvPr id="841303066" name="Picture 1" descr="A graph with blue dots&#10;&#10;AI-generated content may be incorrect."/>
+                    <pic:cNvPr id="1116003879" name="Picture 1" descr="A graph of the number of years&#10;&#10;AI-generated content may be incorrect."/>
                     <pic:cNvPicPr/>
                   </pic:nvPicPr>
                   <pic:blipFill>
                     <a:blip r:embed="rId13"/>
-                    <a:stretch>
-                      <a:fillRect/>
-                    </a:stretch>
-                  </pic:blipFill>
-                  <pic:spPr>
-                    <a:xfrm>
-                      <a:off x="0" y="0"/>
-                      <a:ext cx="5731510" cy="3026410"/>
-                    </a:xfrm>
-                    <a:prstGeom prst="rect">
-                      <a:avLst/>
-                    </a:prstGeom>
-                  </pic:spPr>
-                </pic:pic>
-              </a:graphicData>
-            </a:graphic>
-          </wp:inline>
-        </w:drawing>
-      </w:r>
-    </w:p>
-    <w:p>
-      <w:pPr>
-        <w:jc w:val="both"/>
-      </w:pPr>
-      <w:r>
-        <w:rPr>
-          <w:b/>
-          <w:bCs/>
-        </w:rPr>
-        <w:t xml:space="preserve">Figure </w:t>
-      </w:r>
-      <w:r>
-        <w:rPr>
-          <w:b/>
-          <w:bCs/>
-        </w:rPr>
-        <w:t>3</w:t>
-      </w:r>
-      <w:r>
-        <w:rPr>
-          <w:b/>
-          <w:bCs/>
-        </w:rPr>
-        <w:t>:</w:t>
-      </w:r>
-      <w:r>
-        <w:t xml:space="preserve"> Proportion of missing data across all countries and features </w:t>
-      </w:r>
-      <w:r>
-        <w:t>per</w:t>
-      </w:r>
-      <w:r>
-        <w:t xml:space="preserve"> year</w:t>
-      </w:r>
-      <w:r>
-        <w:t xml:space="preserve"> after 1984</w:t>
-      </w:r>
-      <w:r>
-        <w:t>.</w:t>
-      </w:r>
-    </w:p>
-    <w:p>
-      <w:pPr>
-        <w:jc w:val="both"/>
-      </w:pPr>
-    </w:p>
-    <w:p>
-      <w:pPr>
-        <w:jc w:val="both"/>
-      </w:pPr>
-      <w:r>
-        <w:t xml:space="preserve">Before 2000, </w:t>
-      </w:r>
-      <w:r>
-        <w:t xml:space="preserve">the dataset </w:t>
-      </w:r>
-      <w:r>
-        <w:t>had close to or</w:t>
-      </w:r>
-      <w:r>
-        <w:t xml:space="preserve"> greater than 90% missing data. In contrast, </w:t>
-      </w:r>
-      <w:r>
-        <w:t>between</w:t>
-      </w:r>
-      <w:r>
-        <w:t xml:space="preserve"> 2000</w:t>
-      </w:r>
-      <w:r>
-        <w:t xml:space="preserve"> and 2020</w:t>
-      </w:r>
-      <w:r>
-        <w:t xml:space="preserve">, the dataset </w:t>
-      </w:r>
-      <w:r>
-        <w:t>had</w:t>
-      </w:r>
-      <w:r>
-        <w:t xml:space="preserve"> been </w:t>
-      </w:r>
-      <w:r>
-        <w:t>40</w:t>
-      </w:r>
-      <w:r>
-        <w:t xml:space="preserve"> and </w:t>
-      </w:r>
-      <w:r>
-        <w:t>80</w:t>
-      </w:r>
-      <w:r>
-        <w:t xml:space="preserve">% missing data. After 2020, the proportion of missing data again increases to above 90%, likely due to </w:t>
-      </w:r>
-      <w:r>
-        <w:t xml:space="preserve">the COVID-19 pandemic increasing the difficulty of data collection. </w:t>
-      </w:r>
-      <w:r>
-        <w:rPr>
-          <w:i/>
-          <w:iCs/>
-        </w:rPr>
-        <w:t xml:space="preserve">Therefore, I </w:t>
-      </w:r>
-      <w:r>
-        <w:rPr>
-          <w:i/>
-          <w:iCs/>
-        </w:rPr>
-        <w:t>only used data collected between 1984 and 2020 in my analysis.</w:t>
-      </w:r>
-      <w:r>
-        <w:t xml:space="preserve"> </w:t>
-      </w:r>
-      <w:r>
-        <w:t>This reduced the number of rows in the dataset to 9,550.</w:t>
-      </w:r>
-    </w:p>
-    <w:p>
-      <w:pPr>
-        <w:jc w:val="both"/>
-      </w:pPr>
-    </w:p>
-    <w:p>
-      <w:pPr>
-        <w:jc w:val="both"/>
-      </w:pPr>
-      <w:r>
-        <w:t>There are</w:t>
-      </w:r>
-      <w:r>
-        <w:t xml:space="preserve"> 5 years where the proportion of missing data is </w:t>
-      </w:r>
-      <w:r>
-        <w:t>less than</w:t>
-      </w:r>
-      <w:r>
-        <w:t xml:space="preserve"> 50%. </w:t>
-      </w:r>
-      <w:r>
-        <w:t xml:space="preserve">The specific figures are shown below in Table 3. </w:t>
-      </w:r>
-    </w:p>
-    <w:p>
-      <w:pPr>
-        <w:jc w:val="both"/>
-      </w:pPr>
-    </w:p>
-    <w:p>
-      <w:pPr>
-        <w:jc w:val="both"/>
-      </w:pPr>
-      <w:r>
-        <w:rPr>
-          <w:b/>
-          <w:bCs/>
-        </w:rPr>
-        <w:t>Table 3:</w:t>
-      </w:r>
-      <w:r>
-        <w:t xml:space="preserve"> Years with the lowest proportion of missing data across all countries and features</w:t>
-      </w:r>
-      <w:r>
-        <w:t xml:space="preserve">, rounded to two decimal places. </w:t>
-      </w:r>
-    </w:p>
-    <w:p>
-      <w:pPr>
-        <w:jc w:val="both"/>
-      </w:pPr>
-    </w:p>
-    <w:tbl>
-      <w:tblPr>
-        <w:tblStyle w:val="TableGrid"/>
-        <w:tblW w:w="0" w:type="auto"/>
-        <w:tblLook w:val="04A0" w:firstRow="1" w:lastRow="0" w:firstColumn="1" w:lastColumn="0" w:noHBand="0" w:noVBand="1"/>
-      </w:tblPr>
-      <w:tblGrid>
-        <w:gridCol w:w="4508"/>
-        <w:gridCol w:w="4508"/>
-      </w:tblGrid>
-      <w:tr>
-        <w:tc>
-          <w:tcPr>
-            <w:tcW w:w="4508" w:type="dxa"/>
-          </w:tcPr>
-          <w:p>
-            <w:pPr>
-              <w:jc w:val="center"/>
-              <w:rPr>
-                <w:b/>
-                <w:bCs/>
-              </w:rPr>
-            </w:pPr>
-            <w:r>
-              <w:rPr>
-                <w:b/>
-                <w:bCs/>
-              </w:rPr>
-              <w:t>Date</w:t>
-            </w:r>
-          </w:p>
-        </w:tc>
-        <w:tc>
-          <w:tcPr>
-            <w:tcW w:w="4508" w:type="dxa"/>
-          </w:tcPr>
-          <w:p>
-            <w:pPr>
-              <w:jc w:val="center"/>
-              <w:rPr>
-                <w:b/>
-                <w:bCs/>
-              </w:rPr>
-            </w:pPr>
-            <w:r>
-              <w:rPr>
-                <w:b/>
-                <w:bCs/>
-              </w:rPr>
-              <w:t>Proportion of Non-Missing Data</w:t>
-            </w:r>
-          </w:p>
-        </w:tc>
-      </w:tr>
-      <w:tr>
-        <w:tc>
-          <w:tcPr>
-            <w:tcW w:w="4508" w:type="dxa"/>
-          </w:tcPr>
-          <w:p>
-            <w:pPr>
-              <w:jc w:val="center"/>
-            </w:pPr>
-            <w:r>
-              <w:t>2000</w:t>
-            </w:r>
-          </w:p>
-        </w:tc>
-        <w:tc>
-          <w:tcPr>
-            <w:tcW w:w="4508" w:type="dxa"/>
-          </w:tcPr>
-          <w:p>
-            <w:pPr>
-              <w:jc w:val="center"/>
-            </w:pPr>
-            <w:r>
-              <w:t>0.</w:t>
-            </w:r>
-            <w:r>
-              <w:t>44</w:t>
-            </w:r>
-          </w:p>
-        </w:tc>
-      </w:tr>
-      <w:tr>
-        <w:tc>
-          <w:tcPr>
-            <w:tcW w:w="4508" w:type="dxa"/>
-          </w:tcPr>
-          <w:p>
-            <w:pPr>
-              <w:jc w:val="center"/>
-            </w:pPr>
-            <w:r>
-              <w:t>2005</w:t>
-            </w:r>
-          </w:p>
-        </w:tc>
-        <w:tc>
-          <w:tcPr>
-            <w:tcW w:w="4508" w:type="dxa"/>
-          </w:tcPr>
-          <w:p>
-            <w:pPr>
-              <w:jc w:val="center"/>
-            </w:pPr>
-            <w:r>
-              <w:t>0.</w:t>
-            </w:r>
-            <w:r>
-              <w:t>49</w:t>
-            </w:r>
-          </w:p>
-        </w:tc>
-      </w:tr>
-      <w:tr>
-        <w:tc>
-          <w:tcPr>
-            <w:tcW w:w="4508" w:type="dxa"/>
-          </w:tcPr>
-          <w:p>
-            <w:pPr>
-              <w:jc w:val="center"/>
-            </w:pPr>
-            <w:r>
-              <w:t>2010</w:t>
-            </w:r>
-          </w:p>
-        </w:tc>
-        <w:tc>
-          <w:tcPr>
-            <w:tcW w:w="4508" w:type="dxa"/>
-          </w:tcPr>
-          <w:p>
-            <w:pPr>
-              <w:jc w:val="center"/>
-            </w:pPr>
-            <w:r>
-              <w:t>0.</w:t>
-            </w:r>
-            <w:r>
-              <w:t>42</w:t>
-            </w:r>
-          </w:p>
-        </w:tc>
-      </w:tr>
-      <w:tr>
-        <w:tc>
-          <w:tcPr>
-            <w:tcW w:w="4508" w:type="dxa"/>
-          </w:tcPr>
-          <w:p>
-            <w:pPr>
-              <w:jc w:val="center"/>
-            </w:pPr>
-            <w:r>
-              <w:t>2015</w:t>
-            </w:r>
-          </w:p>
-        </w:tc>
-        <w:tc>
-          <w:tcPr>
-            <w:tcW w:w="4508" w:type="dxa"/>
-          </w:tcPr>
-          <w:p>
-            <w:pPr>
-              <w:jc w:val="center"/>
-            </w:pPr>
-            <w:r>
-              <w:t>0.</w:t>
-            </w:r>
-            <w:r>
-              <w:t>43</w:t>
-            </w:r>
-          </w:p>
-        </w:tc>
-      </w:tr>
-      <w:tr>
-        <w:tc>
-          <w:tcPr>
-            <w:tcW w:w="4508" w:type="dxa"/>
-          </w:tcPr>
-          <w:p>
-            <w:pPr>
-              <w:jc w:val="center"/>
-            </w:pPr>
-            <w:r>
-              <w:t>2019</w:t>
-            </w:r>
-          </w:p>
-        </w:tc>
-        <w:tc>
-          <w:tcPr>
-            <w:tcW w:w="4508" w:type="dxa"/>
-          </w:tcPr>
-          <w:p>
-            <w:pPr>
-              <w:jc w:val="center"/>
-            </w:pPr>
-            <w:r>
-              <w:t>0.</w:t>
-            </w:r>
-            <w:r>
-              <w:t>43</w:t>
-            </w:r>
-          </w:p>
-        </w:tc>
-      </w:tr>
-    </w:tbl>
-    <w:p>
-      <w:pPr>
-        <w:jc w:val="both"/>
-      </w:pPr>
-    </w:p>
-    <w:p>
-      <w:pPr>
-        <w:jc w:val="both"/>
-      </w:pPr>
-      <w:r>
-        <w:t xml:space="preserve">This pattern is likely due to </w:t>
-      </w:r>
-      <w:r>
-        <w:t xml:space="preserve">many of the indicators being reported in multi-year increments.  </w:t>
-      </w:r>
-    </w:p>
-    <w:p>
-      <w:pPr>
-        <w:jc w:val="both"/>
-      </w:pPr>
-    </w:p>
-    <w:p>
-      <w:pPr>
-        <w:pStyle w:val="Heading4"/>
-      </w:pPr>
-      <w:r>
-        <w:t xml:space="preserve">4.133 </w:t>
-      </w:r>
-      <w:r>
-        <w:t>Missing</w:t>
-      </w:r>
-      <w:r>
-        <w:t xml:space="preserve"> Data </w:t>
-      </w:r>
-      <w:r>
-        <w:t>Pattern</w:t>
-      </w:r>
-    </w:p>
-    <w:p>
-      <w:pPr>
-        <w:jc w:val="both"/>
-      </w:pPr>
-      <w:r>
-        <w:t xml:space="preserve">As discussed in the background information, past studies have stated that it is nearly impossible to definitively state whether a dataset is </w:t>
-      </w:r>
-      <w:r>
-        <w:t>missing at random (</w:t>
-      </w:r>
-      <w:r>
-        <w:t>MAR</w:t>
-      </w:r>
-      <w:r>
-        <w:t>)</w:t>
-      </w:r>
-      <w:r>
-        <w:t xml:space="preserve">, </w:t>
-      </w:r>
-      <w:r>
-        <w:t>missing completely at random (</w:t>
-      </w:r>
-      <w:r>
-        <w:t>MCAR</w:t>
-      </w:r>
-      <w:r>
-        <w:t>)</w:t>
-      </w:r>
-      <w:r>
-        <w:t xml:space="preserve">, or </w:t>
-      </w:r>
-      <w:r>
-        <w:t>missing not at random (</w:t>
-      </w:r>
-      <w:r>
-        <w:t>MNAR</w:t>
-      </w:r>
-      <w:r>
-        <w:t>)</w:t>
-      </w:r>
-      <w:r>
-        <w:t xml:space="preserve"> [</w:t>
-      </w:r>
-      <w:r>
-        <w:rPr>
-          <w:color w:val="EE0000"/>
-        </w:rPr>
-        <w:t>1</w:t>
-      </w:r>
-      <w:r>
-        <w:t>]. As a result, researchers have found that treating all data as MAR is a reasonable approach between it lies in the middle of the MCAR to MNAR spectrum [</w:t>
-      </w:r>
-      <w:r>
-        <w:rPr>
-          <w:color w:val="FF0000"/>
-        </w:rPr>
-        <w:t>1</w:t>
-      </w:r>
-      <w:r>
-        <w:t>]. Thus, it is reasonable to treat this dataset a</w:t>
-      </w:r>
-      <w:r>
-        <w:t>s</w:t>
-      </w:r>
-      <w:r>
-        <w:t xml:space="preserve"> MAR for future data processing and imputation. </w:t>
-      </w:r>
-    </w:p>
-    <w:p>
-      <w:pPr>
-        <w:jc w:val="both"/>
-      </w:pPr>
-    </w:p>
-    <w:p>
-      <w:pPr>
-        <w:jc w:val="both"/>
-      </w:pPr>
-      <w:r>
-        <w:t>Moreover,</w:t>
-      </w:r>
-      <w:r>
-        <w:t xml:space="preserve"> the </w:t>
-      </w:r>
-      <w:r>
-        <w:t xml:space="preserve">pattern of missingness may be MAR </w:t>
-      </w:r>
-      <w:r>
-        <w:t xml:space="preserve">because </w:t>
-      </w:r>
-      <w:r>
-        <w:t>the data</w:t>
-      </w:r>
-      <w:r>
-        <w:t xml:space="preserve"> </w:t>
-      </w:r>
-      <w:r>
-        <w:t>is more likely to</w:t>
-      </w:r>
-      <w:r>
-        <w:t xml:space="preserve"> be missing if it is collected in a year other than 2000, 2005, 2010, 2015, 2019. Thus, the probability of a datapoint being missing is related to observed data (e.g. year). </w:t>
-      </w:r>
-      <w:r>
-        <w:t>While</w:t>
-      </w:r>
-      <w:r>
-        <w:t xml:space="preserve"> there is the possibility that the data is</w:t>
-      </w:r>
-      <w:r>
-        <w:t xml:space="preserve"> </w:t>
-      </w:r>
-      <w:r>
-        <w:t>MNAR, as potentially a country may have reduced willingness data that reflects negatively</w:t>
-      </w:r>
-      <w:r>
-        <w:t>, this may be unlikely due to international reporting obligations [</w:t>
-      </w:r>
-      <w:r>
-        <w:rPr>
-          <w:color w:val="FF0000"/>
-        </w:rPr>
-        <w:t>citation</w:t>
-      </w:r>
-      <w:r>
-        <w:t>]</w:t>
-      </w:r>
-    </w:p>
-    <w:p>
-      <w:pPr>
-        <w:jc w:val="both"/>
-      </w:pPr>
-    </w:p>
-    <w:p>
-      <w:pPr>
-        <w:jc w:val="both"/>
-      </w:pPr>
-      <w:r>
-        <w:rPr>
-          <w:color w:val="000000" w:themeColor="text1"/>
-        </w:rPr>
-        <w:t>Nevertheless</w:t>
-      </w:r>
-      <w:r>
-        <w:rPr>
-          <w:color w:val="000000" w:themeColor="text1"/>
-        </w:rPr>
-        <w:t xml:space="preserve">, in </w:t>
-      </w:r>
-      <w:r>
-        <w:t xml:space="preserve">this paper I assume that the data is missing at </w:t>
-      </w:r>
-      <w:r>
-        <w:t>random.</w:t>
-      </w:r>
-      <w:r>
-        <w:t xml:space="preserve"> </w:t>
-      </w:r>
-    </w:p>
-    <w:p>
-      <w:pPr>
-        <w:jc w:val="both"/>
-      </w:pPr>
-    </w:p>
-    <w:p>
-      <w:pPr>
-        <w:pStyle w:val="ListParagraph"/>
-        <w:numPr>
-          <w:ilvl w:val="0"/>
-          <w:numId w:val="7"/>
-        </w:numPr>
-      </w:pPr>
-      <w:hyperlink r:id="rId14" w:history="1">
-        <w:r>
-          <w:rPr>
-            <w:rStyle w:val="Hyperlink"/>
-          </w:rPr>
-          <w:t>https://link.springer.com/article/10.1186/s40537-021-00516-9</w:t>
-        </w:r>
-      </w:hyperlink>
-      <w:r>
-        <w:t xml:space="preserve"> </w:t>
-      </w:r>
-    </w:p>
-    <w:p>
-      <w:pPr>
-        <w:jc w:val="both"/>
-      </w:pPr>
-    </w:p>
-    <w:p>
-      <w:pPr>
-        <w:pStyle w:val="Heading2"/>
-      </w:pPr>
-      <w:r>
-        <w:t xml:space="preserve">4.2 </w:t>
-      </w:r>
-      <w:r>
-        <w:t xml:space="preserve">Data </w:t>
-      </w:r>
-      <w:r>
-        <w:t xml:space="preserve">Cleaning and </w:t>
-      </w:r>
-      <w:r>
-        <w:t xml:space="preserve">Pre-Processing </w:t>
-      </w:r>
-    </w:p>
-    <w:p>
-      <w:pPr>
-        <w:pStyle w:val="Heading3"/>
-      </w:pPr>
-      <w:r>
-        <w:t xml:space="preserve">4.21 </w:t>
-      </w:r>
-      <w:r>
-        <w:t>Initial Data Removal</w:t>
-      </w:r>
-    </w:p>
-    <w:p>
-      <w:pPr>
-        <w:pStyle w:val="Heading4"/>
-      </w:pPr>
-      <w:r>
-        <w:rPr>
-          <w:highlight w:val="yellow"/>
-        </w:rPr>
-        <w:t>4.211 Feature Data Removal</w:t>
-      </w:r>
-    </w:p>
-    <w:p>
-      <w:pPr>
-        <w:jc w:val="both"/>
-        <w:rPr>
-          <w:color w:val="FF0000"/>
-          <w:lang w:eastAsia="en-US"/>
-        </w:rPr>
-      </w:pPr>
-      <w:r>
-        <w:rPr>
-          <w:color w:val="FF0000"/>
-          <w:lang w:eastAsia="en-US"/>
-        </w:rPr>
-        <w:t>Should this be part of the iterative thresholding process, or should I start with this?</w:t>
-      </w:r>
-    </w:p>
-    <w:p>
-      <w:pPr>
-        <w:jc w:val="both"/>
-      </w:pPr>
-      <w:r>
-        <w:t xml:space="preserve">Figure </w:t>
-      </w:r>
-      <w:r>
-        <w:t>3</w:t>
-      </w:r>
-      <w:r>
-        <w:t xml:space="preserve"> shows a large amount of missing data. Many studies published in the public health domain use a threshold of 60 to 90%, where variables with more than 90% missing values are excluded from the dataset, as simulation studies have shown that principled imputation methods can produced unbiased results for up to 90% missingness assuming the data is missing at random. [</w:t>
-      </w:r>
-      <w:r>
-        <w:rPr>
-          <w:color w:val="EE0000"/>
-        </w:rPr>
-        <w:t>1</w:t>
-      </w:r>
-      <w:r>
-        <w:t>] 541 of the 733 columns have a missing data proportion of less than 90% (with the MMR estimates included in the count).</w:t>
-      </w:r>
-    </w:p>
-    <w:p>
-      <w:pPr>
-        <w:jc w:val="both"/>
-      </w:pPr>
-    </w:p>
-    <w:p>
-      <w:pPr>
-        <w:jc w:val="both"/>
-      </w:pPr>
-      <w:r>
-        <w:t>1 .</w:t>
-      </w:r>
-      <w:r>
-        <w:t xml:space="preserve"> </w:t>
-      </w:r>
-      <w:hyperlink r:id="rId15" w:history="1">
-        <w:r>
-          <w:rPr>
-            <w:rStyle w:val="Hyperlink"/>
-          </w:rPr>
-          <w:t>https://www.jclinepi.com/article/S0895-4356(18)30871-0/pdf</w:t>
-        </w:r>
-      </w:hyperlink>
-      <w:r>
-        <w:t xml:space="preserve"> </w:t>
-      </w:r>
-    </w:p>
-    <w:p>
-      <w:pPr>
-        <w:jc w:val="both"/>
-      </w:pPr>
-    </w:p>
-    <w:p>
-      <w:pPr>
-        <w:jc w:val="both"/>
-      </w:pPr>
-      <w:r>
-        <w:rPr>
-          <w:noProof/>
-        </w:rPr>
-        <w:lastRenderedPageBreak/>
-        <w:drawing>
-          <wp:inline distT="0" distB="0" distL="0" distR="0" wp14:anchorId="4248AE09" wp14:editId="794955D9">
-            <wp:extent cx="5731510" cy="3003550"/>
-            <wp:effectExtent l="0" t="0" r="0" b="6350"/>
-            <wp:docPr id="1070862370" name="Picture 1" descr="A graph of a number of years&#10;&#10;AI-generated content may be incorrect."/>
-            <wp:cNvGraphicFramePr>
-              <a:graphicFrameLocks xmlns:a="http://schemas.openxmlformats.org/drawingml/2006/main" noChangeAspect="1"/>
-            </wp:cNvGraphicFramePr>
-            <a:graphic xmlns:a="http://schemas.openxmlformats.org/drawingml/2006/main">
-              <a:graphicData uri="http://schemas.openxmlformats.org/drawingml/2006/picture">
-                <pic:pic xmlns:pic="http://schemas.openxmlformats.org/drawingml/2006/picture">
-                  <pic:nvPicPr>
-                    <pic:cNvPr id="1070862370" name="Picture 1" descr="A graph of a number of years&#10;&#10;AI-generated content may be incorrect."/>
-                    <pic:cNvPicPr/>
-                  </pic:nvPicPr>
-                  <pic:blipFill>
-                    <a:blip r:embed="rId16"/>
                     <a:stretch>
                       <a:fillRect/>
                     </a:stretch>
@@ -3283,7 +2556,7 @@
           <w:b/>
           <w:bCs/>
         </w:rPr>
-        <w:t>4</w:t>
+        <w:t>3</w:t>
       </w:r>
       <w:r>
         <w:rPr>
@@ -3293,26 +2566,110 @@
         <w:t>:</w:t>
       </w:r>
       <w:r>
-        <w:t xml:space="preserve"> Proportion of missing data across all countries and features per year between 1985 and 2020 after excluding variables with more than 90% missing data. </w:t>
-      </w:r>
-    </w:p>
-    <w:p>
-      <w:pPr>
-        <w:jc w:val="both"/>
-      </w:pPr>
-    </w:p>
-    <w:p>
-      <w:pPr>
-        <w:jc w:val="both"/>
-      </w:pPr>
-      <w:r>
-        <w:t xml:space="preserve">Excluding variables with more than 90% missing data resulted in a small shift downward in the amount of missing data per year, such as from close to 90% to close to 80% between 2000 and 2020 (Figure </w:t>
+        <w:t xml:space="preserve"> Proportion of missing data across all countries and features </w:t>
+      </w:r>
+      <w:r>
+        <w:t>per</w:t>
+      </w:r>
+      <w:r>
+        <w:t xml:space="preserve"> year</w:t>
+      </w:r>
+      <w:r>
+        <w:t xml:space="preserve"> </w:t>
+      </w:r>
+      <w:r>
+        <w:t>between 1985 and 2018</w:t>
+      </w:r>
+      <w:r>
+        <w:t>.</w:t>
+      </w:r>
+    </w:p>
+    <w:p>
+      <w:pPr>
+        <w:jc w:val="both"/>
+      </w:pPr>
+    </w:p>
+    <w:p>
+      <w:pPr>
+        <w:jc w:val="both"/>
+      </w:pPr>
+      <w:r>
+        <w:t xml:space="preserve">Before 2000, </w:t>
+      </w:r>
+      <w:r>
+        <w:t xml:space="preserve">the dataset </w:t>
+      </w:r>
+      <w:r>
+        <w:t>had close to or</w:t>
+      </w:r>
+      <w:r>
+        <w:t xml:space="preserve"> greater than 90% missing data. In contrast, </w:t>
+      </w:r>
+      <w:r>
+        <w:t>between</w:t>
+      </w:r>
+      <w:r>
+        <w:t xml:space="preserve"> 2000</w:t>
+      </w:r>
+      <w:r>
+        <w:t xml:space="preserve"> and 20</w:t>
+      </w:r>
+      <w:r>
+        <w:t>18</w:t>
+      </w:r>
+      <w:r>
+        <w:t xml:space="preserve">, the dataset </w:t>
+      </w:r>
+      <w:r>
+        <w:t>had</w:t>
+      </w:r>
+      <w:r>
+        <w:t xml:space="preserve"> been </w:t>
+      </w:r>
+      <w:r>
+        <w:t>40</w:t>
+      </w:r>
+      <w:r>
+        <w:t xml:space="preserve"> and </w:t>
+      </w:r>
+      <w:r>
+        <w:t>80</w:t>
+      </w:r>
+      <w:r>
+        <w:t xml:space="preserve">% missing data. </w:t>
+      </w:r>
+      <w:r>
+        <w:t xml:space="preserve">For </w:t>
       </w:r>
       <w:r>
         <w:t>4</w:t>
       </w:r>
       <w:r>
-        <w:t xml:space="preserve">). This decrease can be seen clearly in the years with the lowest quantity of missing data, where the proportion of missing data decreased by roughly 10% (Table 4). </w:t>
+        <w:t xml:space="preserve"> </w:t>
+      </w:r>
+      <w:r>
+        <w:t>years</w:t>
+      </w:r>
+      <w:r>
+        <w:t>,</w:t>
+      </w:r>
+      <w:r>
+        <w:t xml:space="preserve"> the proportion of missing data </w:t>
+      </w:r>
+      <w:r>
+        <w:t>was</w:t>
+      </w:r>
+      <w:r>
+        <w:t xml:space="preserve"> </w:t>
+      </w:r>
+      <w:r>
+        <w:t>less than</w:t>
+      </w:r>
+      <w:r>
+        <w:t xml:space="preserve"> 50%. </w:t>
+      </w:r>
+      <w:r>
+        <w:t xml:space="preserve">The specific figures are shown below in Table 3. </w:t>
       </w:r>
     </w:p>
     <w:p>
@@ -3329,24 +2686,14 @@
           <w:b/>
           <w:bCs/>
         </w:rPr>
-        <w:t xml:space="preserve">Table </w:t>
-      </w:r>
-      <w:r>
-        <w:rPr>
-          <w:b/>
-          <w:bCs/>
-        </w:rPr>
-        <w:t>4</w:t>
-      </w:r>
-      <w:r>
-        <w:rPr>
-          <w:b/>
-          <w:bCs/>
-        </w:rPr>
-        <w:t>:</w:t>
-      </w:r>
-      <w:r>
-        <w:t xml:space="preserve"> Years with the lowest proportion of missing data across all countries and features, rounded to two decimal places, after variables with more than 90% missing data were excluded. </w:t>
+        <w:lastRenderedPageBreak/>
+        <w:t>Table 3:</w:t>
+      </w:r>
+      <w:r>
+        <w:t xml:space="preserve"> Years with the lowest proportion of missing data across all countries and features</w:t>
+      </w:r>
+      <w:r>
+        <w:t xml:space="preserve">, rounded to two decimal places. </w:t>
       </w:r>
     </w:p>
     <w:p>
@@ -3431,7 +2778,10 @@
               <w:jc w:val="center"/>
             </w:pPr>
             <w:r>
-              <w:t>0.33</w:t>
+              <w:t>0.</w:t>
+            </w:r>
+            <w:r>
+              <w:t>44</w:t>
             </w:r>
           </w:p>
         </w:tc>
@@ -3459,7 +2809,10 @@
               <w:jc w:val="center"/>
             </w:pPr>
             <w:r>
-              <w:t>0.32</w:t>
+              <w:t>0.</w:t>
+            </w:r>
+            <w:r>
+              <w:t>49</w:t>
             </w:r>
           </w:p>
         </w:tc>
@@ -3487,7 +2840,10 @@
               <w:jc w:val="center"/>
             </w:pPr>
             <w:r>
-              <w:t>0.31</w:t>
+              <w:t>0.</w:t>
+            </w:r>
+            <w:r>
+              <w:t>42</w:t>
             </w:r>
           </w:p>
         </w:tc>
@@ -3515,35 +2871,10 @@
               <w:jc w:val="center"/>
             </w:pPr>
             <w:r>
-              <w:t>0.31</w:t>
-            </w:r>
-          </w:p>
-        </w:tc>
-      </w:tr>
-      <w:tr>
-        <w:tc>
-          <w:tcPr>
-            <w:tcW w:w="4508" w:type="dxa"/>
-          </w:tcPr>
-          <w:p>
-            <w:pPr>
-              <w:jc w:val="center"/>
-            </w:pPr>
-            <w:r>
-              <w:t>2019</w:t>
-            </w:r>
-          </w:p>
-        </w:tc>
-        <w:tc>
-          <w:tcPr>
-            <w:tcW w:w="4508" w:type="dxa"/>
-          </w:tcPr>
-          <w:p>
-            <w:pPr>
-              <w:jc w:val="center"/>
-            </w:pPr>
-            <w:r>
-              <w:t>0.33</w:t>
+              <w:t>0.</w:t>
+            </w:r>
+            <w:r>
+              <w:t>43</w:t>
             </w:r>
           </w:p>
         </w:tc>
@@ -3552,9 +2883,48 @@
     <w:p>
       <w:pPr>
         <w:jc w:val="both"/>
-        <w:rPr>
-          <w:lang w:eastAsia="en-US"/>
-        </w:rPr>
+      </w:pPr>
+    </w:p>
+    <w:p>
+      <w:pPr>
+        <w:jc w:val="both"/>
+      </w:pPr>
+      <w:r>
+        <w:t xml:space="preserve">This pattern </w:t>
+      </w:r>
+      <w:r>
+        <w:t>wa</w:t>
+      </w:r>
+      <w:r>
+        <w:t xml:space="preserve">s likely due to </w:t>
+      </w:r>
+      <w:r>
+        <w:t>a group of</w:t>
+      </w:r>
+      <w:r>
+        <w:t xml:space="preserve"> indicators being reported </w:t>
+      </w:r>
+      <w:r>
+        <w:t>with a periodicity of 5 year</w:t>
+      </w:r>
+      <w:r>
+        <w:t>s. It</w:t>
+      </w:r>
+      <w:r>
+        <w:t xml:space="preserve"> was </w:t>
+      </w:r>
+      <w:proofErr w:type="gramStart"/>
+      <w:r>
+        <w:t>taken into account</w:t>
+      </w:r>
+      <w:proofErr w:type="gramEnd"/>
+      <w:r>
+        <w:t xml:space="preserve"> when splitting the data into train/test subsets (see Section 4.241).</w:t>
+      </w:r>
+    </w:p>
+    <w:p>
+      <w:pPr>
+        <w:jc w:val="both"/>
       </w:pPr>
     </w:p>
     <w:p>
@@ -3562,305 +2932,215 @@
         <w:pStyle w:val="Heading4"/>
       </w:pPr>
       <w:r>
-        <w:t>4.21</w:t>
-      </w:r>
-      <w:r>
-        <w:t>2</w:t>
-      </w:r>
-      <w:r>
-        <w:t xml:space="preserve"> MMR Estimate Data Removal</w:t>
-      </w:r>
-    </w:p>
-    <w:p>
-      <w:pPr>
-        <w:jc w:val="both"/>
-        <w:rPr>
-          <w:lang w:eastAsia="en-US"/>
-        </w:rPr>
-      </w:pPr>
-      <w:r>
-        <w:rPr>
-          <w:lang w:eastAsia="en-US"/>
-        </w:rPr>
-        <w:t xml:space="preserve">After merging the estimates, any year with a national estimate reported without a modelled estimate could use the national estimate, and vice versa. Therefore, I only removed the area/year combinations with both the national and modelled MMR estimates missing. This removal prevents label variables from needing to be imputed. </w:t>
-      </w:r>
-    </w:p>
-    <w:p>
-      <w:pPr>
-        <w:jc w:val="both"/>
-        <w:rPr>
-          <w:lang w:eastAsia="en-US"/>
-        </w:rPr>
-      </w:pPr>
-    </w:p>
-    <w:p>
-      <w:pPr>
-        <w:jc w:val="both"/>
-        <w:rPr>
-          <w:lang w:eastAsia="en-US"/>
-        </w:rPr>
-      </w:pPr>
-      <w:r>
-        <w:rPr>
-          <w:lang w:eastAsia="en-US"/>
-        </w:rPr>
-        <w:t xml:space="preserve">As a result, the number of rows in the dataset decreased from </w:t>
-      </w:r>
-      <w:r>
-        <w:rPr>
-          <w:lang w:eastAsia="en-US"/>
-        </w:rPr>
-        <w:t xml:space="preserve">9,550 to 8,712. </w:t>
-      </w:r>
-      <w:r>
-        <w:rPr>
-          <w:lang w:eastAsia="en-US"/>
-        </w:rPr>
-        <w:t xml:space="preserve">These rows belonged to countries for whom MMR ratios had not been calculated, and thus model predictions could not be verified. </w:t>
-      </w:r>
-    </w:p>
-    <w:p>
-      <w:pPr>
-        <w:rPr>
-          <w:lang w:eastAsia="en-US"/>
-        </w:rPr>
-      </w:pPr>
-    </w:p>
-    <w:p>
-      <w:pPr>
-        <w:pStyle w:val="Heading4"/>
-      </w:pPr>
-      <w:r>
-        <w:t>4.213 Data Removal Summary</w:t>
-      </w:r>
-    </w:p>
-    <w:p>
-      <w:pPr>
-        <w:rPr>
-          <w:lang w:eastAsia="en-US"/>
-        </w:rPr>
-      </w:pPr>
-      <w:r>
-        <w:rPr>
-          <w:lang w:eastAsia="en-US"/>
-        </w:rPr>
-        <w:t xml:space="preserve">As a result of removing variables with more than 90% missing data and samples that were missing both a national and modelled MMR estimate, the final, merged dataset </w:t>
-      </w:r>
-      <w:r>
-        <w:rPr>
-          <w:lang w:eastAsia="en-US"/>
-        </w:rPr>
-        <w:t xml:space="preserve">shrank to </w:t>
-      </w:r>
-      <w:r>
-        <w:rPr>
-          <w:i/>
-          <w:iCs/>
-          <w:lang w:eastAsia="en-US"/>
-        </w:rPr>
-        <w:t>8,712 samples and 541 columns</w:t>
-      </w:r>
-      <w:r>
-        <w:rPr>
-          <w:lang w:eastAsia="en-US"/>
-        </w:rPr>
-        <w:t xml:space="preserve">. </w:t>
-      </w:r>
-    </w:p>
-    <w:p>
-      <w:pPr>
-        <w:pStyle w:val="Heading3"/>
-      </w:pPr>
-      <w:r>
-        <w:lastRenderedPageBreak/>
-        <w:t>4.2</w:t>
-      </w:r>
-      <w:r>
-        <w:t>2</w:t>
+        <w:t xml:space="preserve">4.133 </w:t>
+      </w:r>
+      <w:r>
+        <w:t>Missing</w:t>
+      </w:r>
+      <w:r>
+        <w:t xml:space="preserve"> Data </w:t>
+      </w:r>
+      <w:r>
+        <w:t>Pattern</w:t>
+      </w:r>
+    </w:p>
+    <w:p>
+      <w:pPr>
+        <w:jc w:val="both"/>
+      </w:pPr>
+      <w:r>
+        <w:t xml:space="preserve">As discussed in the background information, past studies have stated that it is nearly impossible to definitively state </w:t>
+      </w:r>
+      <w:r>
+        <w:t xml:space="preserve">or test </w:t>
+      </w:r>
+      <w:r>
+        <w:t xml:space="preserve">whether a dataset is </w:t>
+      </w:r>
+      <w:r>
+        <w:t>missing at random (</w:t>
+      </w:r>
+      <w:r>
+        <w:t>MAR</w:t>
+      </w:r>
+      <w:r>
+        <w:t>)</w:t>
+      </w:r>
+      <w:r>
+        <w:t xml:space="preserve">, </w:t>
+      </w:r>
+      <w:r>
+        <w:t>missing completely at random (</w:t>
+      </w:r>
+      <w:r>
+        <w:t>MCAR</w:t>
+      </w:r>
+      <w:r>
+        <w:t>)</w:t>
+      </w:r>
+      <w:r>
+        <w:t xml:space="preserve">, or </w:t>
+      </w:r>
+      <w:r>
+        <w:t>missing not at random (</w:t>
+      </w:r>
+      <w:r>
+        <w:t>MNAR</w:t>
+      </w:r>
+      <w:r>
+        <w:t>)</w:t>
+      </w:r>
+      <w:r>
+        <w:t xml:space="preserve"> [</w:t>
+      </w:r>
+      <w:r>
+        <w:rPr>
+          <w:color w:val="EE0000"/>
+        </w:rPr>
+        <w:t>1</w:t>
+      </w:r>
+      <w:r>
+        <w:rPr>
+          <w:color w:val="EE0000"/>
+        </w:rPr>
+        <w:t>, 2</w:t>
+      </w:r>
+      <w:r>
+        <w:t>]. As a result, researchers have found that treating all data as MAR is a reasonable approach between it lies in the middle of the MCAR to MNAR spectrum [</w:t>
+      </w:r>
+      <w:r>
+        <w:rPr>
+          <w:color w:val="FF0000"/>
+        </w:rPr>
+        <w:t>1</w:t>
+      </w:r>
+      <w:r>
+        <w:t>]. Thus, it is reasonable to treat this dataset a</w:t>
+      </w:r>
+      <w:r>
+        <w:t>s</w:t>
+      </w:r>
+      <w:r>
+        <w:t xml:space="preserve"> MAR for future data processing and imputation. </w:t>
+      </w:r>
+    </w:p>
+    <w:p>
+      <w:pPr>
+        <w:jc w:val="both"/>
+      </w:pPr>
+    </w:p>
+    <w:p>
+      <w:pPr>
+        <w:jc w:val="both"/>
+      </w:pPr>
+      <w:r>
+        <w:t>Moreover,</w:t>
+      </w:r>
+      <w:r>
+        <w:t xml:space="preserve"> the </w:t>
+      </w:r>
+      <w:r>
+        <w:t xml:space="preserve">pattern of missingness may be MAR </w:t>
+      </w:r>
+      <w:r>
+        <w:t xml:space="preserve">because </w:t>
+      </w:r>
+      <w:r>
+        <w:t>the data</w:t>
       </w:r>
       <w:r>
         <w:t xml:space="preserve"> </w:t>
       </w:r>
       <w:r>
-        <w:t>Iterative Thresholding</w:t>
-      </w:r>
-    </w:p>
-    <w:p>
-      <w:pPr>
+        <w:t>is more likely to</w:t>
+      </w:r>
+      <w:r>
+        <w:t xml:space="preserve"> be missing if it is collected in a year other than 2000, 2005, 2010, 2015, 2019. Thus, the probability of a datapoint being missing is related to observed data (e.g. year). </w:t>
+      </w:r>
+      <w:r>
+        <w:t>While</w:t>
+      </w:r>
+      <w:r>
+        <w:t xml:space="preserve"> there is the possibility that the data is</w:t>
+      </w:r>
+      <w:r>
+        <w:t xml:space="preserve"> </w:t>
+      </w:r>
+      <w:r>
+        <w:t>MNAR, as potentially a country may have reduced willingness data that reflects negatively</w:t>
+      </w:r>
+      <w:r>
+        <w:t>, this may be unlikely due to international reporting obligations [</w:t>
+      </w:r>
+      <w:r>
         <w:rPr>
           <w:color w:val="FF0000"/>
-          <w:lang w:eastAsia="en-US"/>
-        </w:rPr>
-      </w:pPr>
-      <w:proofErr w:type="spellStart"/>
-      <w:r>
-        <w:rPr>
-          <w:color w:val="FF0000"/>
-          <w:lang w:eastAsia="en-US"/>
-        </w:rPr>
-        <w:t>sssssss</w:t>
-      </w:r>
-      <w:proofErr w:type="spellEnd"/>
-    </w:p>
-    <w:p>
-      <w:pPr>
-        <w:pStyle w:val="Heading3"/>
-      </w:pPr>
-      <w:r>
-        <w:t>4.2</w:t>
-      </w:r>
-      <w:r>
-        <w:t>3</w:t>
+        </w:rPr>
+        <w:t>citation</w:t>
+      </w:r>
+      <w:r>
+        <w:t>]</w:t>
+      </w:r>
+    </w:p>
+    <w:p>
+      <w:pPr>
+        <w:jc w:val="both"/>
+      </w:pPr>
+    </w:p>
+    <w:p>
+      <w:pPr>
+        <w:jc w:val="both"/>
+      </w:pPr>
+      <w:r>
+        <w:rPr>
+          <w:color w:val="000000" w:themeColor="text1"/>
+        </w:rPr>
+        <w:t>Nevertheless</w:t>
+      </w:r>
+      <w:r>
+        <w:rPr>
+          <w:color w:val="000000" w:themeColor="text1"/>
+        </w:rPr>
+        <w:t xml:space="preserve">, in </w:t>
+      </w:r>
+      <w:r>
+        <w:t xml:space="preserve">this paper I assume that the data is </w:t>
+      </w:r>
+      <w:r>
+        <w:t>MAR</w:t>
+      </w:r>
+      <w:r>
+        <w:t>.</w:t>
       </w:r>
       <w:r>
         <w:t xml:space="preserve"> </w:t>
       </w:r>
       <w:r>
-        <w:t xml:space="preserve">Optional </w:t>
-      </w:r>
-      <w:r>
-        <w:t>Correlation-Based Imputatio</w:t>
-      </w:r>
-      <w:r>
-        <w:t>n</w:t>
-      </w:r>
-    </w:p>
-    <w:p>
-      <w:pPr>
-        <w:jc w:val="both"/>
-      </w:pPr>
-      <w:r>
-        <w:t xml:space="preserve">The original dataset contained 358 cases where pairs of numeric variables had a correlation coefficient of greater than 0.9 or less than -0.9. For example, the variables ‘Mortality rate, infant (per 1,000 live births)’ and ‘Survival to age 65, female (% of cohort)’, had a correlation coefficient of -0.909. I </w:t>
-      </w:r>
-      <w:r>
-        <w:t>took advantage of these inter-variable</w:t>
-      </w:r>
-      <w:r>
-        <w:t xml:space="preserve"> relationships to impute </w:t>
-      </w:r>
-      <w:r>
-        <w:t>missing values</w:t>
-      </w:r>
-      <w:r>
-        <w:t>, as the high correlation implies that the columns follow a similar relationship [</w:t>
-      </w:r>
-      <w:r>
-        <w:rPr>
-          <w:color w:val="FF0000"/>
-        </w:rPr>
-        <w:t>citation</w:t>
-      </w:r>
-      <w:r>
-        <w:t>].</w:t>
-      </w:r>
-    </w:p>
-    <w:p>
-      <w:pPr>
-        <w:jc w:val="both"/>
-      </w:pPr>
-    </w:p>
-    <w:p>
-      <w:pPr>
-        <w:jc w:val="both"/>
-      </w:pPr>
-      <w:r>
-        <w:t>E</w:t>
-      </w:r>
-      <w:r>
-        <w:t>ach feature variable that was missing more than 75%</w:t>
-      </w:r>
-      <w:r>
-        <w:t xml:space="preserve"> of its values </w:t>
-      </w:r>
-      <w:r>
-        <w:t xml:space="preserve">was compared to </w:t>
-      </w:r>
-      <w:r>
-        <w:t xml:space="preserve">each feature value </w:t>
-      </w:r>
-      <w:r>
-        <w:t xml:space="preserve">that had a missing data proportion of less than 50%. </w:t>
-      </w:r>
-      <w:r>
-        <w:t xml:space="preserve">The 75% threshold was chosen </w:t>
-      </w:r>
-      <w:r>
-        <w:t>to ensure that the imputed features had enough missing data that it would be difficult to impute the non-missing data solely from their own values [</w:t>
-      </w:r>
-      <w:r>
-        <w:rPr>
-          <w:color w:val="FF0000"/>
-        </w:rPr>
-        <w:t>citation?</w:t>
-      </w:r>
-      <w:r>
-        <w:t>].</w:t>
-      </w:r>
-      <w:r>
-        <w:t xml:space="preserve"> </w:t>
-      </w:r>
-      <w:r>
-        <w:t xml:space="preserve">The 50% threshold was chosen to ensure that the paired column used for imputation had sufficient values to be useful. </w:t>
-      </w:r>
-      <w:r>
-        <w:t xml:space="preserve">The Pearson’s correlation coefficient was calculated between each </w:t>
-      </w:r>
-      <w:r>
-        <w:t xml:space="preserve">pair of columns. </w:t>
-      </w:r>
-      <w:r>
-        <w:t>After comparing the missing data column with all possible more complete columns</w:t>
-      </w:r>
-      <w:r>
-        <w:t xml:space="preserve">, the pairing with the highest correlation was isolated. If the correlation coefficient had an absolute value of greater than 0.9, </w:t>
-      </w:r>
-      <w:r>
-        <w:t>the more complete column was used to impute the missing column’s values. More specifically, a first order regression model was fit to the more complete column</w:t>
-      </w:r>
-      <w:r>
-        <w:t xml:space="preserve"> and used to impute the values of the missing data column. </w:t>
-      </w:r>
-    </w:p>
-    <w:p>
-      <w:pPr>
-        <w:jc w:val="both"/>
-      </w:pPr>
-    </w:p>
-    <w:p>
-      <w:pPr>
-        <w:jc w:val="both"/>
-      </w:pPr>
-    </w:p>
-    <w:p>
-      <w:pPr>
-        <w:jc w:val="both"/>
-      </w:pPr>
-      <w:r>
-        <w:t>This</w:t>
-      </w:r>
-      <w:r>
-        <w:t xml:space="preserve"> </w:t>
-      </w:r>
-      <w:r>
-        <w:t>correlation-based imputation was applied to the</w:t>
-      </w:r>
-      <w:r>
-        <w:t xml:space="preserve"> original and thresholded datasets</w:t>
-      </w:r>
-      <w:r>
-        <w:t xml:space="preserve">, producing four datasets that could </w:t>
-      </w:r>
-      <w:r>
-        <w:t xml:space="preserve">later </w:t>
-      </w:r>
-      <w:r>
-        <w:t xml:space="preserve">be </w:t>
-      </w:r>
-      <w:r>
-        <w:t xml:space="preserve">split into train/test datasets. </w:t>
-      </w:r>
-      <w:r>
-        <w:t>These datasets were:</w:t>
+        <w:t xml:space="preserve">Therefore, </w:t>
+      </w:r>
+      <w:r>
+        <w:t>as discussed in Section 2</w:t>
+      </w:r>
+      <w:r>
+        <w:t xml:space="preserve">, assuming that the data was MCAR and proceeding to remove all rows and columns with missing data </w:t>
+      </w:r>
+      <w:r>
+        <w:t>could</w:t>
+      </w:r>
+      <w:r>
+        <w:t xml:space="preserve"> bias the data towards those countries reporting greater amounts of data (</w:t>
+      </w:r>
+      <w:r>
+        <w:rPr>
+          <w:color w:val="EE0000"/>
+        </w:rPr>
+        <w:t>1</w:t>
+      </w:r>
+      <w:r>
+        <w:t>).</w:t>
+      </w:r>
+      <w:r>
+        <w:t xml:space="preserve"> As a result, I solely chose to use machine learning models that could work missing data. </w:t>
       </w:r>
     </w:p>
     <w:p>
@@ -3873,12 +3153,19 @@
         <w:pStyle w:val="ListParagraph"/>
         <w:numPr>
           <w:ilvl w:val="0"/>
-          <w:numId w:val="8"/>
+          <w:numId w:val="7"/>
         </w:numPr>
-        <w:jc w:val="both"/>
-      </w:pPr>
-      <w:r>
-        <w:t>Original dataset with correlation-based imputation</w:t>
+      </w:pPr>
+      <w:hyperlink r:id="rId14" w:history="1">
+        <w:r>
+          <w:rPr>
+            <w:rStyle w:val="Hyperlink"/>
+          </w:rPr>
+          <w:t>https://link.springer.com/article/10.1186/s40537-021-00516-9</w:t>
+        </w:r>
+      </w:hyperlink>
+      <w:r>
+        <w:t xml:space="preserve"> </w:t>
       </w:r>
     </w:p>
     <w:p>
@@ -3886,12 +3173,346 @@
         <w:pStyle w:val="ListParagraph"/>
         <w:numPr>
           <w:ilvl w:val="0"/>
-          <w:numId w:val="8"/>
+          <w:numId w:val="7"/>
         </w:numPr>
-        <w:jc w:val="both"/>
-      </w:pPr>
-      <w:r>
-        <w:t>Original dataset without correlation-based imputation</w:t>
+        <w:rPr>
+          <w:rStyle w:val="eop"/>
+        </w:rPr>
+      </w:pPr>
+      <w:hyperlink r:id="rId15" w:tgtFrame="_blank" w:history="1">
+        <w:r>
+          <w:rPr>
+            <w:rStyle w:val="normaltextrun"/>
+            <w:rFonts w:ascii="Aptos" w:eastAsiaTheme="majorEastAsia" w:hAnsi="Aptos" w:cs="Segoe UI"/>
+            <w:color w:val="467886"/>
+            <w:u w:val="single"/>
+            <w:shd w:val="clear" w:color="auto" w:fill="FFFFFF"/>
+          </w:rPr>
+          <w:t>https://link.springer.com/article/10.1007/s40273-023-01297-0</w:t>
+        </w:r>
+      </w:hyperlink>
+      <w:r>
+        <w:rPr>
+          <w:rStyle w:val="normaltextrun"/>
+          <w:rFonts w:ascii="Aptos" w:eastAsiaTheme="majorEastAsia" w:hAnsi="Aptos"/>
+          <w:color w:val="000000"/>
+          <w:shd w:val="clear" w:color="auto" w:fill="FFFFFF"/>
+        </w:rPr>
+        <w:t> </w:t>
+      </w:r>
+      <w:r>
+        <w:rPr>
+          <w:rStyle w:val="eop"/>
+          <w:rFonts w:ascii="Aptos" w:eastAsiaTheme="majorEastAsia" w:hAnsi="Aptos"/>
+          <w:color w:val="000000"/>
+          <w:shd w:val="clear" w:color="auto" w:fill="FFFFFF"/>
+        </w:rPr>
+        <w:t> </w:t>
+      </w:r>
+      <w:r>
+        <w:rPr>
+          <w:rStyle w:val="eop"/>
+          <w:rFonts w:ascii="Aptos" w:eastAsiaTheme="majorEastAsia" w:hAnsi="Aptos"/>
+          <w:color w:val="000000"/>
+          <w:shd w:val="clear" w:color="auto" w:fill="FFFFFF"/>
+        </w:rPr>
+        <w:t xml:space="preserve"> </w:t>
+      </w:r>
+    </w:p>
+    <w:p>
+      <w:pPr>
+        <w:jc w:val="both"/>
+      </w:pPr>
+    </w:p>
+    <w:p>
+      <w:pPr>
+        <w:pStyle w:val="Heading2"/>
+      </w:pPr>
+      <w:r>
+        <w:t xml:space="preserve">4.2 </w:t>
+      </w:r>
+      <w:r>
+        <w:t xml:space="preserve">Data </w:t>
+      </w:r>
+      <w:r>
+        <w:t xml:space="preserve">Cleaning and </w:t>
+      </w:r>
+      <w:r>
+        <w:t xml:space="preserve">Pre-Processing </w:t>
+      </w:r>
+    </w:p>
+    <w:p>
+      <w:pPr>
+        <w:pStyle w:val="Heading3"/>
+      </w:pPr>
+      <w:r>
+        <w:t xml:space="preserve">4.21 </w:t>
+      </w:r>
+      <w:r>
+        <w:t xml:space="preserve">Initial </w:t>
+      </w:r>
+      <w:r>
+        <w:t>Cleaning and</w:t>
+      </w:r>
+      <w:r>
+        <w:t xml:space="preserve"> Removal</w:t>
+      </w:r>
+    </w:p>
+    <w:p>
+      <w:pPr>
+        <w:pStyle w:val="Heading4"/>
+      </w:pPr>
+      <w:r>
+        <w:t>4.21</w:t>
+      </w:r>
+      <w:r>
+        <w:t>1</w:t>
+      </w:r>
+      <w:r>
+        <w:t xml:space="preserve"> MMR Estimate Data Removal</w:t>
+      </w:r>
+    </w:p>
+    <w:p>
+      <w:pPr>
+        <w:jc w:val="both"/>
+        <w:rPr>
+          <w:lang w:eastAsia="en-US"/>
+        </w:rPr>
+      </w:pPr>
+      <w:r>
+        <w:rPr>
+          <w:lang w:eastAsia="en-US"/>
+        </w:rPr>
+        <w:t>All year/region combinations that were missing national MMR estimate values were removed</w:t>
+      </w:r>
+      <w:r>
+        <w:rPr>
+          <w:lang w:eastAsia="en-US"/>
+        </w:rPr>
+        <w:t xml:space="preserve"> to prevent</w:t>
+      </w:r>
+      <w:r>
+        <w:rPr>
+          <w:lang w:eastAsia="en-US"/>
+        </w:rPr>
+        <w:t xml:space="preserve"> </w:t>
+      </w:r>
+      <w:r>
+        <w:rPr>
+          <w:lang w:eastAsia="en-US"/>
+        </w:rPr>
+        <w:t xml:space="preserve">the estimate from </w:t>
+      </w:r>
+      <w:r>
+        <w:rPr>
+          <w:lang w:eastAsia="en-US"/>
+        </w:rPr>
+        <w:t>needing to be imputed</w:t>
+      </w:r>
+      <w:r>
+        <w:rPr>
+          <w:lang w:eastAsia="en-US"/>
+        </w:rPr>
+        <w:t xml:space="preserve">. This imputation may have caused the machine learning models to be trained on </w:t>
+      </w:r>
+      <w:r>
+        <w:rPr>
+          <w:lang w:eastAsia="en-US"/>
+        </w:rPr>
+        <w:t>incorrect</w:t>
+      </w:r>
+      <w:r>
+        <w:rPr>
+          <w:lang w:eastAsia="en-US"/>
+        </w:rPr>
+        <w:t xml:space="preserve"> feature/</w:t>
+      </w:r>
+      <w:r>
+        <w:rPr>
+          <w:lang w:eastAsia="en-US"/>
+        </w:rPr>
+        <w:t>MMR estimate pairing, introducing inaccurac</w:t>
+      </w:r>
+      <w:r>
+        <w:rPr>
+          <w:lang w:eastAsia="en-US"/>
+        </w:rPr>
+        <w:t>y</w:t>
+      </w:r>
+      <w:r>
+        <w:rPr>
+          <w:lang w:eastAsia="en-US"/>
+        </w:rPr>
+        <w:t xml:space="preserve"> </w:t>
+      </w:r>
+      <w:r>
+        <w:rPr>
+          <w:lang w:eastAsia="en-US"/>
+        </w:rPr>
+        <w:t xml:space="preserve">into the models. </w:t>
+      </w:r>
+    </w:p>
+    <w:p>
+      <w:pPr>
+        <w:jc w:val="both"/>
+        <w:rPr>
+          <w:lang w:eastAsia="en-US"/>
+        </w:rPr>
+      </w:pPr>
+    </w:p>
+    <w:p>
+      <w:pPr>
+        <w:jc w:val="both"/>
+        <w:rPr>
+          <w:lang w:eastAsia="en-US"/>
+        </w:rPr>
+      </w:pPr>
+      <w:r>
+        <w:rPr>
+          <w:lang w:eastAsia="en-US"/>
+        </w:rPr>
+        <w:t>As a result</w:t>
+      </w:r>
+      <w:r>
+        <w:rPr>
+          <w:lang w:eastAsia="en-US"/>
+        </w:rPr>
+        <w:t xml:space="preserve"> of this pre-processing step</w:t>
+      </w:r>
+      <w:r>
+        <w:rPr>
+          <w:lang w:eastAsia="en-US"/>
+        </w:rPr>
+        <w:t xml:space="preserve">, the number of rows in the dataset decreased from </w:t>
+      </w:r>
+      <w:r>
+        <w:rPr>
+          <w:lang w:eastAsia="en-US"/>
+        </w:rPr>
+        <w:t>9,</w:t>
+      </w:r>
+      <w:r>
+        <w:rPr>
+          <w:lang w:eastAsia="en-US"/>
+        </w:rPr>
+        <w:t xml:space="preserve"> </w:t>
+      </w:r>
+      <w:r>
+        <w:rPr>
+          <w:lang w:eastAsia="en-US"/>
+        </w:rPr>
+        <w:t xml:space="preserve">018 </w:t>
+      </w:r>
+      <w:r>
+        <w:rPr>
+          <w:lang w:eastAsia="en-US"/>
+        </w:rPr>
+        <w:t xml:space="preserve">to </w:t>
+      </w:r>
+      <w:r>
+        <w:rPr>
+          <w:lang w:eastAsia="en-US"/>
+        </w:rPr>
+        <w:t>2</w:t>
+      </w:r>
+      <w:r>
+        <w:rPr>
+          <w:lang w:eastAsia="en-US"/>
+        </w:rPr>
+        <w:t>,</w:t>
+      </w:r>
+      <w:r>
+        <w:rPr>
+          <w:lang w:eastAsia="en-US"/>
+        </w:rPr>
+        <w:t>816</w:t>
+      </w:r>
+      <w:r>
+        <w:rPr>
+          <w:lang w:eastAsia="en-US"/>
+        </w:rPr>
+        <w:t xml:space="preserve">. </w:t>
+      </w:r>
+    </w:p>
+    <w:p>
+      <w:pPr>
+        <w:jc w:val="both"/>
+        <w:rPr>
+          <w:lang w:eastAsia="en-US"/>
+        </w:rPr>
+      </w:pPr>
+    </w:p>
+    <w:p>
+      <w:pPr>
+        <w:pStyle w:val="Heading4"/>
+      </w:pPr>
+      <w:r>
+        <w:lastRenderedPageBreak/>
+        <w:t>4.21</w:t>
+      </w:r>
+      <w:r>
+        <w:t>2</w:t>
+      </w:r>
+      <w:r>
+        <w:t xml:space="preserve"> </w:t>
+      </w:r>
+      <w:r>
+        <w:t xml:space="preserve">Initial </w:t>
+      </w:r>
+      <w:r>
+        <w:t>Feature Removal</w:t>
+      </w:r>
+    </w:p>
+    <w:p>
+      <w:pPr>
+        <w:rPr>
+          <w:lang w:eastAsia="en-US"/>
+        </w:rPr>
+      </w:pPr>
+      <w:r>
+        <w:rPr>
+          <w:lang w:eastAsia="en-US"/>
+        </w:rPr>
+        <w:t>I removed the modelled MMR estimate from the dataset, as keeping it as a feature would help the machine learning models ‘cheat’ as they use the modelled estimate to predict the national estimate. Instead, this modelled estimate was used later to evaluate the model [</w:t>
+      </w:r>
+      <w:r>
+        <w:rPr>
+          <w:color w:val="EE0000"/>
+          <w:lang w:eastAsia="en-US"/>
+        </w:rPr>
+        <w:t>section?</w:t>
+      </w:r>
+      <w:r>
+        <w:rPr>
+          <w:lang w:eastAsia="en-US"/>
+        </w:rPr>
+        <w:t>].</w:t>
+      </w:r>
+    </w:p>
+    <w:p>
+      <w:pPr>
+        <w:rPr>
+          <w:lang w:eastAsia="en-US"/>
+        </w:rPr>
+      </w:pPr>
+    </w:p>
+    <w:p>
+      <w:pPr>
+        <w:rPr>
+          <w:lang w:eastAsia="en-US"/>
+        </w:rPr>
+      </w:pPr>
+      <w:r>
+        <w:rPr>
+          <w:lang w:eastAsia="en-US"/>
+        </w:rPr>
+        <w:t xml:space="preserve">Additionally, I removed </w:t>
+      </w:r>
+      <w:r>
+        <w:rPr>
+          <w:lang w:eastAsia="en-US"/>
+        </w:rPr>
+        <w:t>the following features:</w:t>
       </w:r>
     </w:p>
     <w:p>
@@ -3899,12 +3520,17 @@
         <w:pStyle w:val="ListParagraph"/>
         <w:numPr>
           <w:ilvl w:val="0"/>
-          <w:numId w:val="8"/>
+          <w:numId w:val="10"/>
         </w:numPr>
-        <w:jc w:val="both"/>
-      </w:pPr>
-      <w:r>
-        <w:t>Thresholded dataset with correlation-based imputation</w:t>
+        <w:rPr>
+          <w:lang w:eastAsia="en-US"/>
+        </w:rPr>
+      </w:pPr>
+      <w:r>
+        <w:rPr>
+          <w:lang w:eastAsia="en-US"/>
+        </w:rPr>
+        <w:t>'Number of maternal deaths’</w:t>
       </w:r>
     </w:p>
     <w:p>
@@ -3912,12 +3538,286 @@
         <w:pStyle w:val="ListParagraph"/>
         <w:numPr>
           <w:ilvl w:val="0"/>
-          <w:numId w:val="8"/>
+          <w:numId w:val="10"/>
         </w:numPr>
-        <w:jc w:val="both"/>
-      </w:pPr>
-      <w:r>
-        <w:t>Thresholded dataset without correlation-based imputation</w:t>
+        <w:rPr>
+          <w:lang w:eastAsia="en-US"/>
+        </w:rPr>
+      </w:pPr>
+      <w:r>
+        <w:rPr>
+          <w:lang w:eastAsia="en-US"/>
+        </w:rPr>
+        <w:t>‘Lifetime risk of maternal death (1 in: rate varies by country)’</w:t>
+      </w:r>
+    </w:p>
+    <w:p>
+      <w:pPr>
+        <w:pStyle w:val="ListParagraph"/>
+        <w:numPr>
+          <w:ilvl w:val="0"/>
+          <w:numId w:val="10"/>
+        </w:numPr>
+        <w:rPr>
+          <w:lang w:eastAsia="en-US"/>
+        </w:rPr>
+      </w:pPr>
+      <w:r>
+        <w:rPr>
+          <w:lang w:eastAsia="en-US"/>
+        </w:rPr>
+        <w:t>‘Lifetime risk of maternal death (</w:t>
+      </w:r>
+      <w:r>
+        <w:rPr>
+          <w:lang w:eastAsia="en-US"/>
+        </w:rPr>
+        <w:t>%)’</w:t>
+      </w:r>
+    </w:p>
+    <w:p>
+      <w:pPr>
+        <w:rPr>
+          <w:lang w:eastAsia="en-US"/>
+        </w:rPr>
+      </w:pPr>
+    </w:p>
+    <w:p>
+      <w:pPr>
+        <w:pStyle w:val="NormalWeb"/>
+        <w:shd w:val="clear" w:color="auto" w:fill="FFFFFF"/>
+        <w:spacing w:before="0" w:beforeAutospacing="0" w:after="240" w:afterAutospacing="0" w:line="330" w:lineRule="atLeast"/>
+        <w:jc w:val="both"/>
+      </w:pPr>
+      <w:r>
+        <w:rPr>
+          <w:lang w:eastAsia="en-US"/>
+        </w:rPr>
+        <w:t>According to the World Bank</w:t>
+      </w:r>
+      <w:r>
+        <w:rPr>
+          <w:lang w:eastAsia="en-US"/>
+        </w:rPr>
+        <w:t>, ‘</w:t>
+      </w:r>
+      <w:r>
+        <w:t>A maternal death refers to the death of a woman while pregnant or within 42 days of termination of pregnancy, irrespective of the duration and site of the pregnancy, from any cause related to or aggravated by the pregnancy or its management but not from accidental or incidental causes.</w:t>
+      </w:r>
+      <w:r>
+        <w:t>’</w:t>
+      </w:r>
+      <w:r>
+        <w:t xml:space="preserve"> (1). This is very similar to the definition of the MMR estimate, with the major difference being that the ‘number of maternal deaths’ is a count while the MMR is </w:t>
+      </w:r>
+      <w:r>
+        <w:t>measured per</w:t>
+      </w:r>
+      <w:r>
+        <w:t xml:space="preserve"> 100,000 live births.</w:t>
+      </w:r>
+      <w:r>
+        <w:t xml:space="preserve"> Thus, the ‘number of maternal deaths’ was excluded from my feature dataset, as </w:t>
+      </w:r>
+      <w:r>
+        <w:t>the model could simply ‘cheat’ and use this feature instead of learning</w:t>
+      </w:r>
+      <w:r>
+        <w:t xml:space="preserve"> how to predict the MMR from socioeconomic and health-related data.</w:t>
+      </w:r>
+    </w:p>
+    <w:p>
+      <w:pPr>
+        <w:pStyle w:val="NormalWeb"/>
+        <w:shd w:val="clear" w:color="auto" w:fill="FFFFFF"/>
+        <w:spacing w:before="0" w:beforeAutospacing="0" w:after="240" w:afterAutospacing="0" w:line="330" w:lineRule="atLeast"/>
+        <w:jc w:val="both"/>
+      </w:pPr>
+      <w:r>
+        <w:t xml:space="preserve">Similarly, the two features measuring the </w:t>
+      </w:r>
+      <w:r>
+        <w:t>‘</w:t>
+      </w:r>
+      <w:r>
+        <w:t>lifetime risk of maternal death</w:t>
+      </w:r>
+      <w:r>
+        <w:t>’</w:t>
+      </w:r>
+      <w:r>
+        <w:t xml:space="preserve">, as a rate or percentage, </w:t>
+      </w:r>
+      <w:r>
+        <w:t xml:space="preserve">are similar statistics to the MMR. More specifically, the Pearson’s correlation coefficient between the national MMR </w:t>
+      </w:r>
+      <w:proofErr w:type="gramStart"/>
+      <w:r>
+        <w:t>estimate</w:t>
+      </w:r>
+      <w:proofErr w:type="gramEnd"/>
+      <w:r>
+        <w:t xml:space="preserve"> and the </w:t>
+      </w:r>
+      <w:r>
+        <w:t>‘lifetime risk of maternal death (%)</w:t>
+      </w:r>
+      <w:r>
+        <w:t xml:space="preserve"> </w:t>
+      </w:r>
+      <w:r>
+        <w:t>was 0.93, indicating their strong positive correlation. A</w:t>
+      </w:r>
+      <w:r>
+        <w:t>s before, to prevent the model from ‘cheating’ by using these features to predict the MMR, I excluded these features from my dataset.</w:t>
+      </w:r>
+    </w:p>
+    <w:p>
+      <w:pPr>
+        <w:pStyle w:val="NormalWeb"/>
+        <w:numPr>
+          <w:ilvl w:val="0"/>
+          <w:numId w:val="12"/>
+        </w:numPr>
+        <w:shd w:val="clear" w:color="auto" w:fill="FFFFFF"/>
+        <w:spacing w:before="0" w:beforeAutospacing="0" w:after="240" w:afterAutospacing="0" w:line="330" w:lineRule="atLeast"/>
+      </w:pPr>
+      <w:hyperlink r:id="rId16" w:history="1">
+        <w:r>
+          <w:rPr>
+            <w:rStyle w:val="Hyperlink"/>
+          </w:rPr>
+          <w:t>https://genderdata.worldbank.org/en/indicator/sh-mmr-dths</w:t>
+        </w:r>
+      </w:hyperlink>
+      <w:r>
+        <w:t xml:space="preserve"> </w:t>
+      </w:r>
+    </w:p>
+    <w:p>
+      <w:pPr>
+        <w:pStyle w:val="Heading4"/>
+      </w:pPr>
+      <w:r>
+        <w:t xml:space="preserve">4.213 </w:t>
+      </w:r>
+      <w:r>
+        <w:t xml:space="preserve">Initial </w:t>
+      </w:r>
+      <w:r>
+        <w:t>Data Removal Summary</w:t>
+      </w:r>
+    </w:p>
+    <w:p>
+      <w:pPr>
+        <w:jc w:val="both"/>
+        <w:rPr>
+          <w:lang w:eastAsia="en-US"/>
+        </w:rPr>
+      </w:pPr>
+      <w:r>
+        <w:rPr>
+          <w:lang w:eastAsia="en-US"/>
+        </w:rPr>
+        <w:t xml:space="preserve">As a result of </w:t>
+      </w:r>
+      <w:r>
+        <w:rPr>
+          <w:lang w:eastAsia="en-US"/>
+        </w:rPr>
+        <w:t xml:space="preserve">rows with missing national MMR estimates and </w:t>
+      </w:r>
+      <w:r>
+        <w:rPr>
+          <w:lang w:eastAsia="en-US"/>
+        </w:rPr>
+        <w:t xml:space="preserve">removing </w:t>
+      </w:r>
+      <w:r>
+        <w:rPr>
+          <w:lang w:eastAsia="en-US"/>
+        </w:rPr>
+        <w:t xml:space="preserve">the three features discussed above, </w:t>
+      </w:r>
+      <w:r>
+        <w:rPr>
+          <w:lang w:eastAsia="en-US"/>
+        </w:rPr>
+        <w:t xml:space="preserve">the final, merged dataset </w:t>
+      </w:r>
+      <w:r>
+        <w:rPr>
+          <w:lang w:eastAsia="en-US"/>
+        </w:rPr>
+        <w:t>consisted of</w:t>
+      </w:r>
+      <w:r>
+        <w:rPr>
+          <w:lang w:eastAsia="en-US"/>
+        </w:rPr>
+        <w:t xml:space="preserve"> </w:t>
+      </w:r>
+      <w:r>
+        <w:rPr>
+          <w:i/>
+          <w:iCs/>
+          <w:lang w:eastAsia="en-US"/>
+        </w:rPr>
+        <w:t>2</w:t>
+      </w:r>
+      <w:r>
+        <w:rPr>
+          <w:i/>
+          <w:iCs/>
+          <w:lang w:eastAsia="en-US"/>
+        </w:rPr>
+        <w:t>,</w:t>
+      </w:r>
+      <w:r>
+        <w:rPr>
+          <w:i/>
+          <w:iCs/>
+          <w:lang w:eastAsia="en-US"/>
+        </w:rPr>
+        <w:t xml:space="preserve">816 </w:t>
+      </w:r>
+      <w:r>
+        <w:rPr>
+          <w:i/>
+          <w:iCs/>
+          <w:lang w:eastAsia="en-US"/>
+        </w:rPr>
+        <w:t xml:space="preserve">samples and </w:t>
+      </w:r>
+      <w:r>
+        <w:rPr>
+          <w:i/>
+          <w:iCs/>
+          <w:lang w:eastAsia="en-US"/>
+        </w:rPr>
+        <w:t>723</w:t>
+      </w:r>
+      <w:r>
+        <w:rPr>
+          <w:i/>
+          <w:iCs/>
+          <w:lang w:eastAsia="en-US"/>
+        </w:rPr>
+        <w:t xml:space="preserve"> </w:t>
+      </w:r>
+      <w:r>
+        <w:rPr>
+          <w:i/>
+          <w:iCs/>
+          <w:lang w:eastAsia="en-US"/>
+        </w:rPr>
+        <w:t>columns</w:t>
+      </w:r>
+      <w:r>
+        <w:rPr>
+          <w:lang w:eastAsia="en-US"/>
+        </w:rPr>
+        <w:t xml:space="preserve">. </w:t>
       </w:r>
     </w:p>
     <w:p>
@@ -3935,685 +3835,715 @@
         <w:t>4.2</w:t>
       </w:r>
       <w:r>
+        <w:t>2</w:t>
+      </w:r>
+      <w:r>
+        <w:t xml:space="preserve"> Splitting into Train/Test Sets</w:t>
+      </w:r>
+    </w:p>
+    <w:p>
+      <w:pPr>
+        <w:jc w:val="both"/>
+        <w:rPr>
+          <w:lang w:eastAsia="en-US"/>
+        </w:rPr>
+      </w:pPr>
+      <w:r>
+        <w:rPr>
+          <w:lang w:eastAsia="en-US"/>
+        </w:rPr>
+        <w:t xml:space="preserve">The cleaned and pre-processed dataset was split into train and test subsets in a 90:10 ratio. </w:t>
+      </w:r>
+      <w:r>
+        <w:rPr>
+          <w:lang w:eastAsia="en-US"/>
+        </w:rPr>
+        <w:t xml:space="preserve">This split was performed in two different ways, each for a specific purpose. </w:t>
+      </w:r>
+    </w:p>
+    <w:p>
+      <w:pPr>
+        <w:rPr>
+          <w:lang w:eastAsia="en-US"/>
+        </w:rPr>
+      </w:pPr>
+    </w:p>
+    <w:p>
+      <w:pPr>
+        <w:pStyle w:val="Heading4"/>
+      </w:pPr>
+      <w:r>
+        <w:t>4.2</w:t>
+      </w:r>
+      <w:r>
+        <w:t>2</w:t>
+      </w:r>
+      <w:r>
+        <w:t>1 Train/Test Split</w:t>
+      </w:r>
+      <w:r>
+        <w:t xml:space="preserve"> – Split by </w:t>
+      </w:r>
+      <w:r>
+        <w:t>Country</w:t>
+      </w:r>
+    </w:p>
+    <w:p>
+      <w:pPr>
+        <w:jc w:val="both"/>
+      </w:pPr>
+      <w:r>
+        <w:t xml:space="preserve">Independence between the train and test set was guaranteed </w:t>
+      </w:r>
+      <w:r>
+        <w:t xml:space="preserve">by mandating that a specific region could not be present in both the train and test set. </w:t>
+      </w:r>
+      <w:r>
+        <w:t xml:space="preserve">For example, data about Australia could be in either the train or test set, not both. </w:t>
+      </w:r>
+      <w:r>
+        <w:t xml:space="preserve">This independence preserving measure meant that the train/test split was not exactly 90:10, but instead within one or two percentage points, as the </w:t>
+      </w:r>
+      <w:r>
+        <w:t>number of rows per region</w:t>
+      </w:r>
+      <w:r>
+        <w:t xml:space="preserve"> did not always allow for this proportional split.</w:t>
+      </w:r>
+      <w:r>
+        <w:t xml:space="preserve"> The list of regions in the dataset was shuffled being split into train and test sets </w:t>
+      </w:r>
+      <w:r>
+        <w:t xml:space="preserve">to prevent alphabetical ordering from affecting </w:t>
+      </w:r>
+      <w:r>
+        <w:t>the region’s allocation</w:t>
+      </w:r>
+      <w:r>
+        <w:t xml:space="preserve">. </w:t>
+      </w:r>
+    </w:p>
+    <w:p>
+      <w:pPr>
+        <w:jc w:val="both"/>
+      </w:pPr>
+    </w:p>
+    <w:p>
+      <w:pPr>
+        <w:jc w:val="both"/>
+      </w:pPr>
+    </w:p>
+    <w:p>
+      <w:pPr>
+        <w:jc w:val="both"/>
+      </w:pPr>
+      <w:r>
+        <w:lastRenderedPageBreak/>
+        <w:t>Additionally,</w:t>
+      </w:r>
+      <w:r>
+        <w:t xml:space="preserve"> </w:t>
+      </w:r>
+      <w:r>
+        <w:t xml:space="preserve">the World Bank categorised regions as being high income, upper middle income, lower middle income, or low income. </w:t>
+      </w:r>
+      <w:r>
+        <w:t xml:space="preserve">The 2024 categorisations were used to label all countries in this dataset. The </w:t>
+      </w:r>
+      <w:r>
+        <w:t xml:space="preserve">90:10 split was applied to </w:t>
+      </w:r>
+      <w:r>
+        <w:t xml:space="preserve">the subset of countries in </w:t>
+      </w:r>
+      <w:r>
+        <w:t>each specific income</w:t>
+      </w:r>
+      <w:r>
+        <w:t xml:space="preserve"> </w:t>
+      </w:r>
+      <w:r>
+        <w:t>level</w:t>
+      </w:r>
+      <w:r>
+        <w:t xml:space="preserve"> </w:t>
+      </w:r>
+      <w:r>
+        <w:t xml:space="preserve">to ensure the same proportion of regions from each broad income level were represented in the train and test sets. </w:t>
+      </w:r>
+      <w:r>
+        <w:t xml:space="preserve">These train test subsets were then merged into a single train set and test set. </w:t>
+      </w:r>
+    </w:p>
+    <w:p>
+      <w:pPr>
+        <w:jc w:val="both"/>
+      </w:pPr>
+    </w:p>
+    <w:p>
+      <w:pPr>
+        <w:jc w:val="both"/>
+      </w:pPr>
+      <w:r>
+        <w:t xml:space="preserve">This split was used to evaluate whether the machine learning models could predict </w:t>
+      </w:r>
+      <w:r>
+        <w:t xml:space="preserve">the national MMR estimate for a region </w:t>
+      </w:r>
+      <w:r>
+        <w:t xml:space="preserve">within the current study period to inform policy makers about their </w:t>
+      </w:r>
+      <w:r>
+        <w:t>population’s current health status.</w:t>
+      </w:r>
+    </w:p>
+    <w:p>
+      <w:pPr>
+        <w:jc w:val="both"/>
+      </w:pPr>
+    </w:p>
+    <w:p>
+      <w:pPr>
+        <w:jc w:val="both"/>
+        <w:rPr>
+          <w:color w:val="FF0000"/>
+        </w:rPr>
+      </w:pPr>
+      <w:r>
+        <w:rPr>
+          <w:color w:val="FF0000"/>
+        </w:rPr>
+        <w:t>Citation for 90:10</w:t>
+      </w:r>
+    </w:p>
+    <w:p>
+      <w:pPr>
+        <w:jc w:val="both"/>
+        <w:rPr>
+          <w:color w:val="FF0000"/>
+        </w:rPr>
+      </w:pPr>
+    </w:p>
+    <w:p>
+      <w:pPr>
+        <w:pStyle w:val="Heading4"/>
+      </w:pPr>
+      <w:r>
+        <w:t>4.2</w:t>
+      </w:r>
+      <w:r>
+        <w:t>2</w:t>
+      </w:r>
+      <w:r>
+        <w:t>2</w:t>
+      </w:r>
+      <w:r>
+        <w:t xml:space="preserve"> Train/Test Split – Split by </w:t>
+      </w:r>
+      <w:r>
+        <w:t>Year</w:t>
+      </w:r>
+      <w:r>
+        <w:t xml:space="preserve"> </w:t>
+      </w:r>
+    </w:p>
+    <w:p>
+      <w:pPr>
+        <w:jc w:val="both"/>
+      </w:pPr>
+      <w:r>
+        <w:t xml:space="preserve">The second method for splitting the dataset into train/test subsets was to </w:t>
+      </w:r>
+      <w:r>
+        <w:t xml:space="preserve">divide the data by year. </w:t>
+      </w:r>
+      <w:r>
+        <w:t>All data collected between 1985 and 2014 was placed in the train set and all data collected between 2015 and 2018 was placed in the test set. This division produced a</w:t>
+      </w:r>
+      <w:r>
+        <w:t>n</w:t>
+      </w:r>
+      <w:r>
+        <w:t xml:space="preserve"> </w:t>
+      </w:r>
+      <w:r>
+        <w:t>88</w:t>
+      </w:r>
+      <w:r>
+        <w:t>:</w:t>
+      </w:r>
+      <w:r>
+        <w:t>12</w:t>
+      </w:r>
+      <w:r>
+        <w:t xml:space="preserve"> </w:t>
+      </w:r>
+      <w:r>
+        <w:t xml:space="preserve">train/test split. The proportions were not cleanly </w:t>
+      </w:r>
+      <w:r>
+        <w:t xml:space="preserve">90:10 because I wanted to ensure that the test set contained sufficient non-missing data to be useful. Thus, I included data from 2015 in the test set, as it was one of the four years containing less than 50% missing data (see Section </w:t>
+      </w:r>
+      <w:r>
+        <w:t>4.132).</w:t>
+      </w:r>
+    </w:p>
+    <w:p>
+      <w:pPr>
+        <w:jc w:val="both"/>
+      </w:pPr>
+    </w:p>
+    <w:p>
+      <w:pPr>
+        <w:jc w:val="both"/>
+      </w:pPr>
+      <w:r>
+        <w:t xml:space="preserve">The purpose of this split was to determine </w:t>
+      </w:r>
+    </w:p>
+    <w:p/>
+    <w:p>
+      <w:pPr>
+        <w:pStyle w:val="Heading3"/>
+      </w:pPr>
+      <w:r>
+        <w:t>4.2</w:t>
+      </w:r>
+      <w:r>
+        <w:t>3</w:t>
+      </w:r>
+      <w:r>
+        <w:t xml:space="preserve"> </w:t>
+      </w:r>
+      <w:r>
+        <w:t>Cross-Validation</w:t>
+      </w:r>
+    </w:p>
+    <w:p>
+      <w:pPr>
+        <w:rPr>
+          <w:color w:val="FF0000"/>
+        </w:rPr>
+      </w:pPr>
+      <w:r>
+        <w:t xml:space="preserve">Each of the four train datasets were further split into train/validation pairs in an 80:20 ratio. </w:t>
+      </w:r>
+      <w:r>
+        <w:t xml:space="preserve">As with the initial train/test split, a specific area could only be in the train or validation set, again resulting in </w:t>
+      </w:r>
+      <w:r>
+        <w:t>slight deviations from the 80:20 ratio.</w:t>
+      </w:r>
+      <w:r>
+        <w:t xml:space="preserve"> </w:t>
+      </w:r>
+      <w:r>
+        <w:t xml:space="preserve">This split was performed </w:t>
+      </w:r>
+      <w:r>
+        <w:t xml:space="preserve">five times </w:t>
+      </w:r>
+      <w:r>
+        <w:t>to create a 5-fold cross-validation set, where there were 5 permutations of the train/validation 80:20 split.</w:t>
+      </w:r>
+      <w:r>
+        <w:t xml:space="preserve"> By performing cross-validation, I assessed whether slight changes in the training dataset </w:t>
+      </w:r>
+      <w:r>
+        <w:rPr>
+          <w:highlight w:val="yellow"/>
+        </w:rPr>
+        <w:t>significantly</w:t>
+      </w:r>
+      <w:r>
+        <w:t xml:space="preserve"> affected performance</w:t>
+      </w:r>
+      <w:r>
+        <w:t>, thus commenting on my models’ generalisability.</w:t>
+      </w:r>
+      <w:r>
+        <w:t xml:space="preserve"> </w:t>
+      </w:r>
+      <w:r>
+        <w:rPr>
+          <w:color w:val="FF0000"/>
+        </w:rPr>
+        <w:t xml:space="preserve">Citation </w:t>
+      </w:r>
+      <w:r>
+        <w:rPr>
+          <w:color w:val="FF0000"/>
+        </w:rPr>
+        <w:t xml:space="preserve">and motivation </w:t>
+      </w:r>
+      <w:r>
+        <w:rPr>
+          <w:color w:val="FF0000"/>
+        </w:rPr>
+        <w:t xml:space="preserve">for this approach </w:t>
+      </w:r>
+    </w:p>
+    <w:p/>
+    <w:p>
+      <w:r>
+        <w:t>Cross-validation splitting was performed by scikit-</w:t>
+      </w:r>
+      <w:proofErr w:type="spellStart"/>
+      <w:r>
+        <w:t>learn’s</w:t>
+      </w:r>
+      <w:proofErr w:type="spellEnd"/>
+      <w:r>
+        <w:t xml:space="preserve"> </w:t>
+      </w:r>
+      <w:proofErr w:type="spellStart"/>
+      <w:r>
+        <w:t>GroupKFold</w:t>
+      </w:r>
+      <w:proofErr w:type="spellEnd"/>
+      <w:r>
+        <w:t xml:space="preserve"> method.</w:t>
+      </w:r>
+    </w:p>
+    <w:p/>
+    <w:p>
+      <w:pPr>
+        <w:pStyle w:val="Heading3"/>
+      </w:pPr>
+      <w:r>
+        <w:t>4.2</w:t>
+      </w:r>
+      <w:r>
         <w:t>4</w:t>
       </w:r>
       <w:r>
-        <w:t xml:space="preserve"> Splitting into Train/Test Sets</w:t>
-      </w:r>
-    </w:p>
-    <w:p>
-      <w:pPr>
+        <w:t xml:space="preserve"> </w:t>
+      </w:r>
+      <w:r>
+        <w:t>Iteratively Removing Rows and Columns Containing More Missing Data Than a Specific Threshold</w:t>
+      </w:r>
+    </w:p>
+    <w:p>
+      <w:pPr>
+        <w:jc w:val="both"/>
         <w:rPr>
           <w:color w:val="EE0000"/>
-          <w:lang w:eastAsia="en-US"/>
-        </w:rPr>
-      </w:pPr>
+        </w:rPr>
+      </w:pPr>
+      <w:r>
+        <w:t xml:space="preserve">- </w:t>
+      </w:r>
       <w:r>
         <w:rPr>
           <w:color w:val="EE0000"/>
-          <w:lang w:eastAsia="en-US"/>
-        </w:rPr>
-        <w:t>Remember that the datasets do not have the label removed from the input!!!</w:t>
-      </w:r>
-    </w:p>
-    <w:p>
-      <w:pPr>
-        <w:rPr>
-          <w:lang w:eastAsia="en-US"/>
-        </w:rPr>
-      </w:pPr>
-      <w:r>
-        <w:rPr>
-          <w:lang w:eastAsia="en-US"/>
-        </w:rPr>
-        <w:t>Each of the four datasets listed above were split into separate train and test datasets using the following methodology</w:t>
-      </w:r>
-      <w:r>
-        <w:rPr>
-          <w:lang w:eastAsia="en-US"/>
-        </w:rPr>
-        <w:t xml:space="preserve"> in a 90:10 ratio.</w:t>
-      </w:r>
-    </w:p>
-    <w:p>
-      <w:pPr>
-        <w:rPr>
-          <w:lang w:eastAsia="en-US"/>
-        </w:rPr>
-      </w:pPr>
-    </w:p>
-    <w:p>
-      <w:pPr>
-        <w:pStyle w:val="Heading4"/>
+        </w:rPr>
+        <w:t>graphs</w:t>
+      </w:r>
+    </w:p>
+    <w:p>
+      <w:pPr>
+        <w:jc w:val="both"/>
+        <w:rPr>
+          <w:color w:val="EE0000"/>
+        </w:rPr>
+      </w:pPr>
+      <w:r>
+        <w:rPr>
+          <w:color w:val="EE0000"/>
+        </w:rPr>
+        <w:t>- cv</w:t>
+      </w:r>
+    </w:p>
+    <w:p>
+      <w:pPr>
+        <w:jc w:val="both"/>
+      </w:pPr>
+    </w:p>
+    <w:p>
+      <w:pPr>
+        <w:jc w:val="both"/>
+      </w:pPr>
+      <w:r>
+        <w:t>Many studies published in the public health domain use a missing data threshold of 60 to 90%, where variables with more than 90% missing values are excluded from the dataset [1]. This 90% threshold has been justified with the use of simulation studies, which have shown that principled imputation methods can produced unbiased results for up to 90% missingness assuming the data is missing at random [</w:t>
+      </w:r>
+      <w:r>
+        <w:rPr>
+          <w:color w:val="EE0000"/>
+        </w:rPr>
+        <w:t>1</w:t>
+      </w:r>
+      <w:r>
+        <w:t xml:space="preserve">]. To test this approach, I trained my machine learning models on three versions of my dataset, each with a different proportion of missing data. This experimental approach to choosing an appropriate missing data threshold was particularly </w:t>
+      </w:r>
+      <w:r>
+        <w:lastRenderedPageBreak/>
+        <w:t>important for my dataset, as only 161 features out of 722 (excluding the national MMR estimate) had a missing data proportion of less than 90%.</w:t>
+      </w:r>
+    </w:p>
+    <w:p>
+      <w:pPr>
+        <w:jc w:val="both"/>
+      </w:pPr>
+    </w:p>
+    <w:p>
+      <w:pPr>
+        <w:jc w:val="both"/>
+      </w:pPr>
+      <w:r>
+        <w:t>I experimented with training my machine learning models on three versions of my dataset:</w:t>
+      </w:r>
+    </w:p>
+    <w:p>
+      <w:pPr>
+        <w:pStyle w:val="ListParagraph"/>
+        <w:numPr>
+          <w:ilvl w:val="0"/>
+          <w:numId w:val="13"/>
+        </w:numPr>
+        <w:jc w:val="both"/>
+      </w:pPr>
+      <w:r>
+        <w:t>No missing data removed</w:t>
+      </w:r>
+    </w:p>
+    <w:p>
+      <w:pPr>
+        <w:pStyle w:val="ListParagraph"/>
+        <w:numPr>
+          <w:ilvl w:val="0"/>
+          <w:numId w:val="13"/>
+        </w:numPr>
+        <w:jc w:val="both"/>
+      </w:pPr>
+      <w:r>
+        <w:t xml:space="preserve">All columns and rows missing more than 95% of their data </w:t>
+      </w:r>
+    </w:p>
+    <w:p>
+      <w:pPr>
+        <w:pStyle w:val="ListParagraph"/>
+        <w:numPr>
+          <w:ilvl w:val="0"/>
+          <w:numId w:val="13"/>
+        </w:numPr>
+        <w:jc w:val="both"/>
+      </w:pPr>
+      <w:r>
+        <w:t>All columns and rows missing more than 85% of their data</w:t>
+      </w:r>
+    </w:p>
+    <w:p>
+      <w:pPr>
+        <w:jc w:val="both"/>
+      </w:pPr>
+    </w:p>
+    <w:p>
+      <w:pPr>
+        <w:jc w:val="both"/>
+      </w:pPr>
+      <w:r>
+        <w:t>Stricter missing data limits were not employed due to the possibility of introducing bias via removing samples of missing data when data is not missing completely at random, as discussed in Section 4.133.</w:t>
+      </w:r>
+    </w:p>
+    <w:p>
+      <w:pPr>
+        <w:jc w:val="both"/>
+      </w:pPr>
+    </w:p>
+    <w:p>
+      <w:pPr>
+        <w:jc w:val="both"/>
+      </w:pPr>
+      <w:r>
+        <w:t xml:space="preserve">To produce these different versions of my dataset, I iterated through each row and column of the data and removed any that had a higher proportion of missing data than the relevant threshold. I repeated this process until no new rows or columns were removed, as removing a row could change the proportion of missing data in a column, and vice versa. </w:t>
+      </w:r>
+    </w:p>
+    <w:p>
+      <w:pPr>
+        <w:jc w:val="both"/>
+      </w:pPr>
+    </w:p>
+    <w:p>
+      <w:pPr>
+        <w:jc w:val="both"/>
+        <w:rPr>
+          <w:color w:val="EE0000"/>
+        </w:rPr>
+      </w:pPr>
+      <w:r>
+        <w:rPr>
+          <w:color w:val="EE0000"/>
+        </w:rPr>
+        <w:t xml:space="preserve">Given that the machine learning models could handle missing data, imputation was not deemed necessary. </w:t>
+      </w:r>
+    </w:p>
+    <w:p>
+      <w:pPr>
+        <w:jc w:val="both"/>
+      </w:pPr>
+      <w:r>
+        <w:t xml:space="preserve"> </w:t>
+      </w:r>
+    </w:p>
+    <w:p>
+      <w:pPr>
+        <w:pStyle w:val="ListParagraph"/>
+        <w:numPr>
+          <w:ilvl w:val="0"/>
+          <w:numId w:val="9"/>
+        </w:numPr>
+      </w:pPr>
+      <w:hyperlink r:id="rId17" w:history="1">
+        <w:r>
+          <w:rPr>
+            <w:rStyle w:val="Hyperlink"/>
+          </w:rPr>
+          <w:t>https://www.jclinepi.com/article/S0895-4356(18)30871-0/pdf</w:t>
+        </w:r>
+      </w:hyperlink>
+    </w:p>
+    <w:p>
+      <w:pPr>
+        <w:jc w:val="both"/>
+      </w:pPr>
+    </w:p>
+    <w:p/>
+    <w:p/>
+    <w:p>
+      <w:pPr>
+        <w:pStyle w:val="Heading3"/>
       </w:pPr>
       <w:r>
         <w:t>4.2</w:t>
       </w:r>
       <w:r>
-        <w:t>4</w:t>
-      </w:r>
-      <w:r>
-        <w:t>1 Train/Test Split</w:t>
-      </w:r>
-    </w:p>
-    <w:p>
-      <w:pPr>
-        <w:jc w:val="both"/>
-      </w:pPr>
-      <w:r>
-        <w:t xml:space="preserve">Each dataset listed above was split into four mini-datasets, each of which contained </w:t>
-      </w:r>
-      <w:r>
-        <w:t>all the</w:t>
-      </w:r>
-      <w:r>
-        <w:t xml:space="preserve"> data </w:t>
-      </w:r>
-      <w:r>
-        <w:t xml:space="preserve">involving areas categorised into a specific World Bank defined income level (high income, upper middle income, lower middle income, low income). Each of the </w:t>
-      </w:r>
-      <w:proofErr w:type="gramStart"/>
-      <w:r>
-        <w:t>mini-datasets</w:t>
-      </w:r>
-      <w:proofErr w:type="gramEnd"/>
-      <w:r>
-        <w:t xml:space="preserve"> were further </w:t>
-      </w:r>
-      <w:r>
-        <w:t>divided</w:t>
-      </w:r>
-      <w:r>
-        <w:t xml:space="preserve"> into train/test datasets using a 90:10 </w:t>
-      </w:r>
-      <w:r>
-        <w:t xml:space="preserve">split. To ensure the train and test sets remained independent, </w:t>
-      </w:r>
-      <w:r>
-        <w:t>all data pertaining to a specific area (e.g. The United Kingdom) was placed in either the train or test set</w:t>
-      </w:r>
-      <w:r>
-        <w:t>, with the list of countries shuffled before being split to prevent alphabetical ordering from affecting whether a country went into the test or train dataset</w:t>
-      </w:r>
-      <w:r>
-        <w:t xml:space="preserve">. This </w:t>
-      </w:r>
-      <w:r>
-        <w:t xml:space="preserve">independence preserving measure </w:t>
-      </w:r>
-      <w:r>
-        <w:t>meant that the train/test split was not exactly 90:10, but instead within one or two percentage points</w:t>
-      </w:r>
-      <w:r>
-        <w:t xml:space="preserve">, as the country data did not always allow for this proportional split. </w:t>
-      </w:r>
-      <w:r>
-        <w:t xml:space="preserve">Each income level’s train set was </w:t>
-      </w:r>
-      <w:r>
-        <w:t>merged,</w:t>
-      </w:r>
-      <w:r>
-        <w:t xml:space="preserve"> and each income level’s test set was merged to form one overall </w:t>
-      </w:r>
-      <w:r>
-        <w:t xml:space="preserve">train/test pair. </w:t>
+        <w:t>5</w:t>
       </w:r>
       <w:r>
         <w:t xml:space="preserve"> </w:t>
       </w:r>
-    </w:p>
-    <w:p>
-      <w:pPr>
-        <w:jc w:val="both"/>
-      </w:pPr>
-    </w:p>
-    <w:p>
-      <w:pPr>
-        <w:jc w:val="both"/>
-        <w:rPr>
-          <w:color w:val="FF0000"/>
-        </w:rPr>
-      </w:pPr>
-      <w:r>
-        <w:t>This method was repeated for each of the four datasets listed above.</w:t>
-      </w:r>
+      <w:r>
+        <w:t>Encoding Categorical Variables</w:t>
+      </w:r>
+    </w:p>
+    <w:p>
+      <w:pPr>
+        <w:jc w:val="both"/>
+      </w:pPr>
+      <w:r>
+        <w:t xml:space="preserve">Many regression-based machine learning models cannot work with categorical data. Thus, </w:t>
+      </w:r>
+      <w:r>
+        <w:t>I used scikit-</w:t>
+      </w:r>
+      <w:proofErr w:type="spellStart"/>
+      <w:r>
+        <w:t>learn’s</w:t>
+      </w:r>
+      <w:proofErr w:type="spellEnd"/>
       <w:r>
         <w:t xml:space="preserve"> </w:t>
       </w:r>
-      <w:r>
-        <w:rPr>
-          <w:color w:val="FF0000"/>
-        </w:rPr>
-        <w:t>Citation for 90:10</w:t>
+      <w:proofErr w:type="spellStart"/>
+      <w:r>
+        <w:t>OrdinalEncoder</w:t>
+      </w:r>
+      <w:proofErr w:type="spellEnd"/>
+      <w:r>
+        <w:t xml:space="preserve"> to convert all categorical variables to numeric. For example, this method replaced a country’s name with a number. </w:t>
+      </w:r>
+      <w:r>
+        <w:t xml:space="preserve">This encoding was performed on </w:t>
+      </w:r>
+      <w:r>
+        <w:t xml:space="preserve">the train and test sets separately to prevent data leakage. </w:t>
+      </w:r>
+      <w:r>
+        <w:t xml:space="preserve"> </w:t>
+      </w:r>
+    </w:p>
+    <w:p>
+      <w:pPr>
+        <w:rPr>
+          <w:lang w:eastAsia="en-US"/>
+        </w:rPr>
+      </w:pPr>
+    </w:p>
+    <w:p>
+      <w:pPr>
+        <w:pStyle w:val="Heading3"/>
+      </w:pPr>
+      <w:r>
+        <w:t>4.2</w:t>
+      </w:r>
+      <w:r>
+        <w:t>6</w:t>
+      </w:r>
+      <w:r>
+        <w:t xml:space="preserve"> </w:t>
+      </w:r>
+      <w:r>
+        <w:t>Normalisation</w:t>
+      </w:r>
+      <w:r>
+        <w:t xml:space="preserve">  </w:t>
+      </w:r>
+    </w:p>
+    <w:p>
+      <w:r>
+        <w:t>S</w:t>
       </w:r>
     </w:p>
     <w:p/>
     <w:p>
       <w:pPr>
-        <w:pStyle w:val="Heading4"/>
-      </w:pPr>
-      <w:r>
-        <w:t>4.2</w:t>
-      </w:r>
-      <w:r>
-        <w:t>4</w:t>
-      </w:r>
-      <w:r>
-        <w:t xml:space="preserve">2 </w:t>
-      </w:r>
-      <w:r>
-        <w:t xml:space="preserve">Cross-Validation </w:t>
-      </w:r>
-    </w:p>
-    <w:p>
-      <w:pPr>
-        <w:rPr>
-          <w:color w:val="FF0000"/>
-        </w:rPr>
-      </w:pPr>
-      <w:r>
-        <w:t xml:space="preserve">Each of the four train datasets were further split into train/validation pairs in an 80:20 ratio. </w:t>
-      </w:r>
-      <w:r>
-        <w:t xml:space="preserve">As with the initial train/test split, a specific area could only be in the train or validation set, again resulting in </w:t>
-      </w:r>
-      <w:r>
-        <w:t>slight deviations from the 80:20 ratio.</w:t>
+        <w:pStyle w:val="Heading2"/>
+      </w:pPr>
+      <w:r>
+        <w:t xml:space="preserve">4.3 Machine Learning Models </w:t>
+      </w:r>
+    </w:p>
+    <w:p>
+      <w:pPr>
+        <w:pStyle w:val="Heading3"/>
+      </w:pPr>
+      <w:r>
+        <w:t>4.31 Choice of Model</w:t>
+      </w:r>
+    </w:p>
+    <w:p>
+      <w:pPr>
+        <w:pStyle w:val="Heading3"/>
+      </w:pPr>
+      <w:r>
+        <w:t>4.32 Hyperparameter Tuning</w:t>
+      </w:r>
+    </w:p>
+    <w:p>
+      <w:pPr>
+        <w:pStyle w:val="Heading3"/>
+      </w:pPr>
+      <w:r>
+        <w:t>4.33 Model Eval</w:t>
+      </w:r>
+      <w:r>
+        <w:t>u</w:t>
+      </w:r>
+      <w:r>
+        <w:t>ation</w:t>
       </w:r>
       <w:r>
         <w:t xml:space="preserve"> </w:t>
       </w:r>
-      <w:r>
-        <w:t xml:space="preserve">This split was performed </w:t>
-      </w:r>
-      <w:r>
-        <w:t xml:space="preserve">five times </w:t>
-      </w:r>
-      <w:r>
-        <w:t>to create a 5-fold cross-validation set, where there were 5 permutations of the train/validation 80:20 split.</w:t>
-      </w:r>
-      <w:r>
-        <w:t xml:space="preserve"> By performing cross-validation, I assessed whether slight changes in the training dataset </w:t>
-      </w:r>
-      <w:r>
-        <w:rPr>
-          <w:highlight w:val="yellow"/>
-        </w:rPr>
-        <w:t>significantly</w:t>
-      </w:r>
-      <w:r>
-        <w:t xml:space="preserve"> affected performance</w:t>
-      </w:r>
-      <w:r>
-        <w:t>, thus commenting on my models’ generalisability.</w:t>
-      </w:r>
-      <w:r>
-        <w:t xml:space="preserve"> </w:t>
-      </w:r>
-      <w:r>
-        <w:rPr>
-          <w:color w:val="FF0000"/>
-        </w:rPr>
-        <w:t xml:space="preserve">Citation </w:t>
-      </w:r>
-      <w:r>
-        <w:rPr>
-          <w:color w:val="FF0000"/>
-        </w:rPr>
-        <w:t xml:space="preserve">and motivation </w:t>
-      </w:r>
-      <w:r>
-        <w:rPr>
-          <w:color w:val="FF0000"/>
-        </w:rPr>
-        <w:t xml:space="preserve">for this approach </w:t>
-      </w:r>
     </w:p>
     <w:p/>
-    <w:p>
-      <w:r>
-        <w:t>Cross-validation splitting was performed by scikit-</w:t>
-      </w:r>
-      <w:proofErr w:type="spellStart"/>
-      <w:r>
-        <w:t>learn’s</w:t>
-      </w:r>
-      <w:proofErr w:type="spellEnd"/>
-      <w:r>
-        <w:t xml:space="preserve"> </w:t>
-      </w:r>
-      <w:proofErr w:type="spellStart"/>
-      <w:r>
-        <w:t>GroupKFold</w:t>
-      </w:r>
-      <w:proofErr w:type="spellEnd"/>
-      <w:r>
-        <w:t xml:space="preserve"> method.</w:t>
-      </w:r>
-    </w:p>
     <w:p/>
     <w:p>
-      <w:pPr>
-        <w:pStyle w:val="Heading4"/>
-      </w:pPr>
-      <w:r>
-        <w:t>4.2</w:t>
-      </w:r>
-      <w:r>
-        <w:t>4</w:t>
-      </w:r>
-      <w:r>
-        <w:t>3</w:t>
-      </w:r>
-      <w:r>
-        <w:t xml:space="preserve"> </w:t>
-      </w:r>
-      <w:r>
-        <w:t xml:space="preserve">Encoding Categorical Variables </w:t>
-      </w:r>
-    </w:p>
-    <w:p>
-      <w:pPr>
-        <w:jc w:val="both"/>
-      </w:pPr>
-      <w:r>
-        <w:t xml:space="preserve">Many regression-based machine learning models cannot work with categorical data. Thus, </w:t>
-      </w:r>
-      <w:r>
-        <w:t>I used scikit-</w:t>
-      </w:r>
-      <w:proofErr w:type="spellStart"/>
-      <w:r>
-        <w:t>learn’s</w:t>
-      </w:r>
-      <w:proofErr w:type="spellEnd"/>
-      <w:r>
-        <w:t xml:space="preserve"> </w:t>
-      </w:r>
-      <w:proofErr w:type="spellStart"/>
-      <w:r>
-        <w:t>OrdinalEncoder</w:t>
-      </w:r>
-      <w:proofErr w:type="spellEnd"/>
-      <w:r>
-        <w:t xml:space="preserve"> to convert all categorical variables to numeric. For example, this method replaced a country’s name with a number. </w:t>
-      </w:r>
-      <w:r>
-        <w:t xml:space="preserve">This encoding was performed on </w:t>
-      </w:r>
-      <w:r>
-        <w:t xml:space="preserve">the train and test sets separately to prevent data leakage. </w:t>
-      </w:r>
-      <w:r>
-        <w:t xml:space="preserve"> </w:t>
-      </w:r>
-    </w:p>
-    <w:p>
-      <w:pPr>
-        <w:jc w:val="right"/>
-      </w:pPr>
-    </w:p>
-    <w:p>
-      <w:pPr>
-        <w:pStyle w:val="Heading3"/>
-      </w:pPr>
-      <w:r>
-        <w:t>4.2</w:t>
-      </w:r>
-      <w:r>
-        <w:t>5</w:t>
-      </w:r>
-      <w:r>
-        <w:t xml:space="preserve"> Treatment of </w:t>
-      </w:r>
-      <w:r>
-        <w:t xml:space="preserve">Labels: Modelled versus National MMR Estimates </w:t>
-      </w:r>
-    </w:p>
-    <w:p>
-      <w:pPr>
-        <w:jc w:val="both"/>
-        <w:rPr>
-          <w:color w:val="EE0000"/>
-          <w:lang w:eastAsia="en-US"/>
-        </w:rPr>
-      </w:pPr>
-      <w:r>
-        <w:rPr>
-          <w:color w:val="EE0000"/>
-          <w:lang w:eastAsia="en-US"/>
-        </w:rPr>
-        <w:t xml:space="preserve">Need citation for the following method </w:t>
-      </w:r>
-    </w:p>
-    <w:p>
-      <w:pPr>
-        <w:jc w:val="both"/>
-        <w:rPr>
-          <w:lang w:eastAsia="en-US"/>
-        </w:rPr>
-      </w:pPr>
-    </w:p>
-    <w:p>
-      <w:pPr>
-        <w:jc w:val="both"/>
-        <w:rPr>
-          <w:lang w:eastAsia="en-US"/>
-        </w:rPr>
-      </w:pPr>
-      <w:r>
-        <w:rPr>
-          <w:lang w:eastAsia="en-US"/>
-        </w:rPr>
-        <w:t xml:space="preserve">Rather than disregarding the national estimates, I combine the two estimates to produce a more robust overall estimate that benefits from the strengths of both estimation methods. Given that the estimates have different medians and standard deviations (~396 for the modelled estimate and ~165 for the national estimate), they could not be directly averaged. Instead, I first standardised the modelled and national estimates separately using Equation 1a to produce estimates with zero mean and unit standard deviation. Next, the standardised estimates were averaged and combined into a single metric, before being rescaled to the number system of the modelled estimate using Equation 1b (which is simply a re-arranged version of Eq. 1a). This rescaling puts the combined estimate back into a practical scale, with the units of the original ratio. </w:t>
-      </w:r>
-    </w:p>
-    <w:p>
-      <w:pPr>
-        <w:jc w:val="both"/>
-        <w:rPr>
-          <w:lang w:eastAsia="en-US"/>
-        </w:rPr>
-      </w:pPr>
-    </w:p>
-    <w:p>
-      <w:pPr>
-        <w:jc w:val="both"/>
-        <w:rPr>
-          <w:lang w:eastAsia="en-US"/>
-        </w:rPr>
-      </w:pPr>
-      <m:oMathPara>
-        <m:oMath>
-          <m:f>
-            <m:fPr>
-              <m:ctrlPr>
-                <w:rPr>
-                  <w:rFonts w:ascii="Cambria Math" w:hAnsi="Cambria Math"/>
-                  <w:i/>
-                  <w:lang w:eastAsia="en-US"/>
-                </w:rPr>
-              </m:ctrlPr>
-            </m:fPr>
-            <m:num>
-              <m:r>
-                <w:rPr>
-                  <w:rFonts w:ascii="Cambria Math" w:hAnsi="Cambria Math"/>
-                  <w:lang w:eastAsia="en-US"/>
-                </w:rPr>
-                <m:t xml:space="preserve">estimate-mean_estimate </m:t>
-              </m:r>
-            </m:num>
-            <m:den>
-              <m:r>
-                <w:rPr>
-                  <w:rFonts w:ascii="Cambria Math" w:hAnsi="Cambria Math"/>
-                  <w:lang w:eastAsia="en-US"/>
-                </w:rPr>
-                <m:t>standard deviation of estimate</m:t>
-              </m:r>
-            </m:den>
-          </m:f>
-        </m:oMath>
-      </m:oMathPara>
-    </w:p>
-    <w:p>
-      <w:pPr>
-        <w:jc w:val="center"/>
-        <w:rPr>
-          <w:lang w:eastAsia="en-US"/>
-        </w:rPr>
-      </w:pPr>
-      <w:r>
-        <w:rPr>
-          <w:b/>
-          <w:bCs/>
-          <w:lang w:eastAsia="en-US"/>
-        </w:rPr>
-        <w:t>Equation 1a:</w:t>
-      </w:r>
-      <w:r>
-        <w:rPr>
-          <w:lang w:eastAsia="en-US"/>
-        </w:rPr>
-        <w:t xml:space="preserve"> Standardisation formula</w:t>
-      </w:r>
-    </w:p>
-    <w:p>
-      <w:pPr>
-        <w:jc w:val="center"/>
-        <w:rPr>
-          <w:lang w:eastAsia="en-US"/>
-        </w:rPr>
-      </w:pPr>
-    </w:p>
-    <w:p>
-      <w:pPr>
-        <w:jc w:val="both"/>
-        <w:rPr>
-          <w:lang w:eastAsia="en-US"/>
-        </w:rPr>
-      </w:pPr>
-      <m:oMathPara>
-        <m:oMath>
-          <m:d>
-            <m:dPr>
-              <m:ctrlPr>
-                <w:rPr>
-                  <w:rFonts w:ascii="Cambria Math" w:hAnsi="Cambria Math"/>
-                  <w:i/>
-                  <w:lang w:eastAsia="en-US"/>
-                </w:rPr>
-              </m:ctrlPr>
-            </m:dPr>
-            <m:e>
-              <m:r>
-                <w:rPr>
-                  <w:rFonts w:ascii="Cambria Math" w:hAnsi="Cambria Math"/>
-                  <w:lang w:eastAsia="en-US"/>
-                </w:rPr>
-                <m:t>standardised_estimate *standard deviation of original modelled estimate</m:t>
-              </m:r>
-            </m:e>
-          </m:d>
-          <m:r>
-            <w:rPr>
-              <w:rFonts w:ascii="Cambria Math" w:hAnsi="Cambria Math"/>
-              <w:lang w:eastAsia="en-US"/>
-            </w:rPr>
-            <m:t>+mean of original modelled estimate</m:t>
-          </m:r>
-        </m:oMath>
-      </m:oMathPara>
-    </w:p>
-    <w:p>
-      <w:pPr>
-        <w:jc w:val="center"/>
-        <w:rPr>
-          <w:lang w:eastAsia="en-US"/>
-        </w:rPr>
-      </w:pPr>
-      <w:r>
-        <w:rPr>
-          <w:b/>
-          <w:bCs/>
-          <w:lang w:eastAsia="en-US"/>
-        </w:rPr>
-        <w:t>Equation 1</w:t>
-      </w:r>
-      <w:r>
-        <w:rPr>
-          <w:b/>
-          <w:bCs/>
-          <w:lang w:eastAsia="en-US"/>
-        </w:rPr>
-        <w:t>b</w:t>
-      </w:r>
-      <w:r>
-        <w:rPr>
-          <w:b/>
-          <w:bCs/>
-          <w:lang w:eastAsia="en-US"/>
-        </w:rPr>
-        <w:t>:</w:t>
-      </w:r>
-      <w:r>
-        <w:rPr>
-          <w:lang w:eastAsia="en-US"/>
-        </w:rPr>
-        <w:t xml:space="preserve"> Rescaling formula</w:t>
-      </w:r>
-    </w:p>
-    <w:p>
-      <w:pPr>
-        <w:rPr>
-          <w:lang w:eastAsia="en-US"/>
-        </w:rPr>
-      </w:pPr>
-    </w:p>
-    <w:p>
-      <w:pPr>
-        <w:pStyle w:val="Heading3"/>
-      </w:pPr>
-      <w:r>
-        <w:t>4.2</w:t>
-      </w:r>
-      <w:r>
-        <w:t>6</w:t>
-      </w:r>
-      <w:r>
-        <w:t xml:space="preserve"> </w:t>
-      </w:r>
-      <w:r>
-        <w:t>Imputation Methods</w:t>
-      </w:r>
-    </w:p>
-    <w:p>
-      <w:pPr>
-        <w:rPr>
-          <w:lang w:eastAsia="en-US"/>
-        </w:rPr>
-      </w:pPr>
-      <w:r>
-        <w:rPr>
-          <w:lang w:eastAsia="en-US"/>
-        </w:rPr>
-        <w:t xml:space="preserve">I applied </w:t>
-      </w:r>
-    </w:p>
-    <w:p>
-      <w:pPr>
-        <w:rPr>
-          <w:lang w:eastAsia="en-US"/>
-        </w:rPr>
-      </w:pPr>
-    </w:p>
-    <w:p>
-      <w:pPr>
-        <w:pStyle w:val="Heading3"/>
-      </w:pPr>
-      <w:r>
-        <w:lastRenderedPageBreak/>
-        <w:t>4.2</w:t>
-      </w:r>
-      <w:r>
-        <w:t>7</w:t>
-      </w:r>
-      <w:r>
-        <w:t xml:space="preserve"> </w:t>
-      </w:r>
-      <w:r>
-        <w:t>Normalisation</w:t>
-      </w:r>
-      <w:r>
-        <w:t xml:space="preserve">  </w:t>
-      </w:r>
-    </w:p>
-    <w:p>
-      <w:r>
-        <w:t>S</w:t>
+      <w:r>
+        <w:t>Loss vs performance metrics</w:t>
       </w:r>
     </w:p>
     <w:p/>
-    <w:p>
-      <w:pPr>
-        <w:pStyle w:val="Heading3"/>
-      </w:pPr>
-      <w:r>
-        <w:t>4.2</w:t>
-      </w:r>
-      <w:r>
-        <w:t>8</w:t>
-      </w:r>
-      <w:r>
-        <w:t xml:space="preserve"> Bootstrapping  </w:t>
-      </w:r>
-    </w:p>
-    <w:p>
-      <w:r>
-        <w:t>S</w:t>
-      </w:r>
-    </w:p>
-    <w:p/>
-    <w:p>
-      <w:pPr>
-        <w:pStyle w:val="Heading2"/>
-      </w:pPr>
-      <w:r>
-        <w:t xml:space="preserve">4.3 Machine Learning Models </w:t>
-      </w:r>
-    </w:p>
-    <w:p>
-      <w:pPr>
-        <w:pStyle w:val="Heading3"/>
-      </w:pPr>
-      <w:r>
-        <w:t>4.31 Choice of Model</w:t>
-      </w:r>
-    </w:p>
-    <w:p>
-      <w:pPr>
-        <w:pStyle w:val="Heading3"/>
-      </w:pPr>
-      <w:r>
-        <w:t>4.32 Hyperparameter Tuning</w:t>
-      </w:r>
-    </w:p>
-    <w:p>
-      <w:pPr>
-        <w:pStyle w:val="Heading3"/>
-      </w:pPr>
-      <w:r>
-        <w:t>4.33 Model Eval</w:t>
-      </w:r>
-      <w:r>
-        <w:t>u</w:t>
-      </w:r>
-      <w:r>
-        <w:t>ation</w:t>
-      </w:r>
-      <w:r>
-        <w:t xml:space="preserve"> </w:t>
-      </w:r>
-    </w:p>
-    <w:p/>
-    <w:p>
-      <w:proofErr w:type="spellStart"/>
-      <w:r>
-        <w:t>Imputing_target.ipynb</w:t>
-      </w:r>
-      <w:proofErr w:type="spellEnd"/>
-      <w:r>
-        <w:t xml:space="preserve"> has the correlations between target and other feature columns </w:t>
-      </w:r>
-    </w:p>
-    <w:p/>
-    <w:p>
-      <w:r>
-        <w:t>When imputing the test data</w:t>
-      </w:r>
-    </w:p>
     <w:p>
       <w:pPr>
         <w:pStyle w:val="ListParagraph"/>
@@ -4622,120 +4552,7 @@
           <w:numId w:val="1"/>
         </w:numPr>
       </w:pPr>
-      <w:r>
-        <w:t xml:space="preserve">Using 95% thresholded to </w:t>
-      </w:r>
-      <w:r>
-        <w:t>prevent empty columns</w:t>
-      </w:r>
-    </w:p>
-    <w:p>
-      <w:pPr>
-        <w:pStyle w:val="ListParagraph"/>
-        <w:numPr>
-          <w:ilvl w:val="0"/>
-          <w:numId w:val="1"/>
-        </w:numPr>
-      </w:pPr>
-      <w:r>
-        <w:t>Always has some imputation (did not use no imputation nor solely std)</w:t>
-      </w:r>
-    </w:p>
-    <w:p>
-      <w:pPr>
-        <w:pStyle w:val="ListParagraph"/>
-        <w:numPr>
-          <w:ilvl w:val="0"/>
-          <w:numId w:val="1"/>
-        </w:numPr>
-      </w:pPr>
-      <w:r>
-        <w:t>Later dropped rows with missing data to prevent any missing data from preventing use</w:t>
-      </w:r>
-    </w:p>
-    <w:p/>
-    <w:p>
-      <w:r>
-        <w:t xml:space="preserve">Combined data from all imputation methods </w:t>
-      </w:r>
-      <w:r>
-        <w:t>to prevent a model trained on one to have a significant advantage</w:t>
-      </w:r>
-    </w:p>
-    <w:p>
-      <w:pPr>
-        <w:pStyle w:val="ListParagraph"/>
-        <w:numPr>
-          <w:ilvl w:val="0"/>
-          <w:numId w:val="1"/>
-        </w:numPr>
-      </w:pPr>
-      <w:r>
-        <w:t xml:space="preserve">Could maybe reflect natural variation across time and demographics </w:t>
-      </w:r>
-    </w:p>
-    <w:p/>
-    <w:p/>
-    <w:p>
-      <w:r>
-        <w:t xml:space="preserve">Consider: </w:t>
-      </w:r>
-    </w:p>
-    <w:p>
-      <w:pPr>
-        <w:pStyle w:val="ListParagraph"/>
-        <w:numPr>
-          <w:ilvl w:val="0"/>
-          <w:numId w:val="1"/>
-        </w:numPr>
-      </w:pPr>
-      <w:r>
-        <w:t>The</w:t>
-      </w:r>
-      <w:r>
-        <w:t xml:space="preserve"> training and validation values </w:t>
-      </w:r>
-      <w:r>
-        <w:t xml:space="preserve">are split randomly assuming that data samples are split </w:t>
-      </w:r>
-      <w:proofErr w:type="spellStart"/>
-      <w:r>
-        <w:t>iid</w:t>
-      </w:r>
-      <w:proofErr w:type="spellEnd"/>
-      <w:r>
-        <w:t xml:space="preserve"> </w:t>
-      </w:r>
-    </w:p>
-    <w:p>
-      <w:pPr>
-        <w:pStyle w:val="ListParagraph"/>
-        <w:numPr>
-          <w:ilvl w:val="1"/>
-          <w:numId w:val="1"/>
-        </w:numPr>
-      </w:pPr>
-      <w:r>
-        <w:t xml:space="preserve">No, because they could be different years </w:t>
-      </w:r>
-    </w:p>
-    <w:p/>
-    <w:p/>
-    <w:p>
-      <w:r>
-        <w:t>Loss vs performance metrics</w:t>
-      </w:r>
-    </w:p>
-    <w:p/>
-    <w:p>
-      <w:pPr>
-        <w:pStyle w:val="ListParagraph"/>
-        <w:numPr>
-          <w:ilvl w:val="0"/>
-          <w:numId w:val="1"/>
-        </w:numPr>
-      </w:pPr>
-      <w:hyperlink r:id="rId17" w:history="1">
+      <w:hyperlink r:id="rId18" w:history="1">
         <w:r>
           <w:rPr>
             <w:rStyle w:val="Hyperlink"/>
@@ -4755,7 +4572,7 @@
           <w:numId w:val="1"/>
         </w:numPr>
       </w:pPr>
-      <w:hyperlink r:id="rId18" w:history="1">
+      <w:hyperlink r:id="rId19" w:history="1">
         <w:r>
           <w:rPr>
             <w:rStyle w:val="Hyperlink"/>
@@ -4793,7 +4610,7 @@
                     <pic:cNvPicPr/>
                   </pic:nvPicPr>
                   <pic:blipFill>
-                    <a:blip r:embed="rId19"/>
+                    <a:blip r:embed="rId20"/>
                     <a:stretch>
                       <a:fillRect/>
                     </a:stretch>
@@ -4816,375 +4633,83 @@
     </w:p>
     <w:p/>
     <w:p/>
-    <w:p>
-      <w:r>
-        <w:t>Standardising y-values for each separate fold to prevent data leakage</w:t>
-      </w:r>
-    </w:p>
     <w:p/>
     <w:p>
-      <w:r>
-        <w:t xml:space="preserve">Use </w:t>
-      </w:r>
-      <w:proofErr w:type="spellStart"/>
-      <w:r>
-        <w:t>anova</w:t>
-      </w:r>
-      <w:proofErr w:type="spellEnd"/>
-      <w:r>
-        <w:t xml:space="preserve"> to see differences in </w:t>
-      </w:r>
-      <w:r>
-        <w:t xml:space="preserve">model/imputation/dataset methods </w:t>
+      <w:pPr>
+        <w:pStyle w:val="Heading3"/>
+      </w:pPr>
+      <w:r>
+        <w:t>4.3</w:t>
+      </w:r>
+      <w:r>
+        <w:t>4</w:t>
+      </w:r>
+      <w:r>
+        <w:t xml:space="preserve"> Model Evaluation</w:t>
+      </w:r>
+      <w:r>
+        <w:t xml:space="preserve"> </w:t>
       </w:r>
     </w:p>
     <w:p/>
     <w:p>
-      <w:pPr>
-        <w:rPr>
-          <w:b/>
-          <w:bCs/>
-        </w:rPr>
-      </w:pPr>
-      <w:r>
-        <w:rPr>
-          <w:b/>
-          <w:bCs/>
-        </w:rPr>
-        <w:t>MICE method:</w:t>
+      <w:r>
+        <w:t>Whether the model can behave out of sample (other income levels via comparison)</w:t>
+      </w:r>
+    </w:p>
+    <w:p>
+      <w:pPr>
+        <w:jc w:val="both"/>
+        <w:rPr>
+          <w:lang w:eastAsia="en-US"/>
+        </w:rPr>
+      </w:pPr>
+      <w:r>
+        <w:rPr>
+          <w:lang w:eastAsia="en-US"/>
+        </w:rPr>
+        <w:t xml:space="preserve">Figure 2 demonstrates the difference between the national and modelled estimates, with the latter having a much lower proportion of missing data per year (8-10% versus 60-100%). As  explained in the background information, this is likely due to the challenges involved in collecting national MMR estimates, especially for lower income countries without vital registration systems. This is highlighted by the difference between the median modelled MMR estimate (86) and median national MMR estimate (19), as the lower median national estimate reflects how </w:t>
+      </w:r>
+      <w:proofErr w:type="gramStart"/>
+      <w:r>
+        <w:rPr>
+          <w:lang w:eastAsia="en-US"/>
+        </w:rPr>
+        <w:t>the majority of</w:t>
+      </w:r>
+      <w:proofErr w:type="gramEnd"/>
+      <w:r>
+        <w:rPr>
+          <w:lang w:eastAsia="en-US"/>
+        </w:rPr>
+        <w:t xml:space="preserve"> data informing the national estimate is obtained in higher income countries, which tend to have lower MMR estimates. Merging these estimates will be discussed in more detail in section 4.24, below.</w:t>
       </w:r>
     </w:p>
     <w:p/>
     <w:p>
       <w:pPr>
-        <w:pStyle w:val="ListParagraph"/>
-        <w:numPr>
-          <w:ilvl w:val="0"/>
-          <w:numId w:val="2"/>
-        </w:numPr>
-      </w:pPr>
-      <w:r>
-        <w:t xml:space="preserve">call method to iteratively update missing values multiple times (say 10) based on all others </w:t>
-      </w:r>
-    </w:p>
-    <w:p>
-      <w:pPr>
-        <w:pStyle w:val="ListParagraph"/>
-        <w:numPr>
-          <w:ilvl w:val="0"/>
-          <w:numId w:val="2"/>
-        </w:numPr>
-      </w:pPr>
-      <w:r>
-        <w:t>take one of the datasets imputed using this method for training</w:t>
-      </w:r>
-    </w:p>
-    <w:p>
-      <w:pPr>
-        <w:pStyle w:val="ListParagraph"/>
-        <w:numPr>
-          <w:ilvl w:val="0"/>
-          <w:numId w:val="2"/>
-        </w:numPr>
-      </w:pPr>
-      <w:r>
-        <w:t>then use full mice method to see confidence intervals of variables</w:t>
+        <w:pStyle w:val="Heading3"/>
+      </w:pPr>
+      <w:r>
+        <w:t>4.3</w:t>
+      </w:r>
+      <w:r>
+        <w:t>5</w:t>
+      </w:r>
+      <w:r>
+        <w:t xml:space="preserve"> </w:t>
+      </w:r>
+      <w:r>
+        <w:t>Sensitivity Analysis</w:t>
       </w:r>
     </w:p>
     <w:p/>
-    <w:p/>
-    <w:p/>
-    <w:p>
-      <w:r>
-        <w:rPr>
-          <w:highlight w:val="yellow"/>
-        </w:rPr>
-        <w:t>usuall</w:t>
-      </w:r>
-      <w:r>
-        <w:rPr>
-          <w:highlight w:val="yellow"/>
-        </w:rPr>
-        <w:t xml:space="preserve">y have </w:t>
-      </w:r>
-      <w:proofErr w:type="spellStart"/>
-      <w:r>
-        <w:rPr>
-          <w:highlight w:val="yellow"/>
-        </w:rPr>
-        <w:t>knn</w:t>
-      </w:r>
-      <w:proofErr w:type="spellEnd"/>
-      <w:r>
-        <w:rPr>
-          <w:highlight w:val="yellow"/>
-        </w:rPr>
-        <w:t xml:space="preserve">, mice, regression, simple, </w:t>
-      </w:r>
-      <w:proofErr w:type="spellStart"/>
-      <w:r>
-        <w:rPr>
-          <w:highlight w:val="yellow"/>
-        </w:rPr>
-        <w:t>em</w:t>
-      </w:r>
-      <w:proofErr w:type="spellEnd"/>
-      <w:r>
-        <w:rPr>
-          <w:highlight w:val="yellow"/>
-        </w:rPr>
-        <w:t xml:space="preserve">, ml, </w:t>
-      </w:r>
-      <w:proofErr w:type="spellStart"/>
-      <w:r>
-        <w:rPr>
-          <w:highlight w:val="yellow"/>
-        </w:rPr>
-        <w:t>missforest</w:t>
-      </w:r>
-      <w:proofErr w:type="spellEnd"/>
-      <w:r>
-        <w:t xml:space="preserve">, </w:t>
-      </w:r>
-      <w:proofErr w:type="spellStart"/>
-      <w:r>
-        <w:t>svm</w:t>
-      </w:r>
-      <w:proofErr w:type="spellEnd"/>
-      <w:r>
-        <w:t xml:space="preserve"> </w:t>
-      </w:r>
-    </w:p>
-    <w:p/>
-    <w:p>
-      <w:r>
-        <w:rPr>
-          <w:highlight w:val="yellow"/>
-        </w:rPr>
-        <w:t>idea f</w:t>
-      </w:r>
-      <w:r>
-        <w:rPr>
-          <w:highlight w:val="yellow"/>
-        </w:rPr>
-        <w:t xml:space="preserve">or method: </w:t>
-      </w:r>
-      <w:r>
-        <w:rPr>
-          <w:highlight w:val="yellow"/>
-        </w:rPr>
-        <w:t xml:space="preserve">first test </w:t>
-      </w:r>
-      <w:proofErr w:type="gramStart"/>
-      <w:r>
-        <w:rPr>
-          <w:highlight w:val="yellow"/>
-        </w:rPr>
-        <w:t>all of</w:t>
-      </w:r>
-      <w:proofErr w:type="gramEnd"/>
-      <w:r>
-        <w:rPr>
-          <w:highlight w:val="yellow"/>
-        </w:rPr>
-        <w:t xml:space="preserve"> the imputation methods single imputation, then use multiple imputation for best to get the confidence intervals on the imputation</w:t>
-      </w:r>
-    </w:p>
-    <w:p/>
-    <w:p>
-      <w:hyperlink r:id="rId20" w:anchor="sec1-7" w:history="1">
-        <w:r>
-          <w:rPr>
-            <w:rStyle w:val="Hyperlink"/>
-          </w:rPr>
-          <w:t>https://pmc.ncbi.nlm.nih.gov/articles/PMC6902303/#sec1-7</w:t>
-        </w:r>
-      </w:hyperlink>
-      <w:r>
-        <w:t xml:space="preserve"> </w:t>
-      </w:r>
-    </w:p>
-    <w:p>
-      <w:r>
-        <w:rPr>
-          <w:noProof/>
-        </w:rPr>
+    <w:p>
+      <w:pPr>
+        <w:pStyle w:val="Heading1"/>
+      </w:pPr>
+      <w:r>
         <w:lastRenderedPageBreak/>
-        <w:drawing>
-          <wp:inline distT="0" distB="0" distL="0" distR="0" wp14:anchorId="76EDAF23" wp14:editId="6FF19984">
-            <wp:extent cx="5731510" cy="3614420"/>
-            <wp:effectExtent l="0" t="0" r="0" b="5080"/>
-            <wp:docPr id="403614527" name="Picture 1" descr="A white paper with black text&#10;&#10;AI-generated content may be incorrect."/>
-            <wp:cNvGraphicFramePr>
-              <a:graphicFrameLocks xmlns:a="http://schemas.openxmlformats.org/drawingml/2006/main" noChangeAspect="1"/>
-            </wp:cNvGraphicFramePr>
-            <a:graphic xmlns:a="http://schemas.openxmlformats.org/drawingml/2006/main">
-              <a:graphicData uri="http://schemas.openxmlformats.org/drawingml/2006/picture">
-                <pic:pic xmlns:pic="http://schemas.openxmlformats.org/drawingml/2006/picture">
-                  <pic:nvPicPr>
-                    <pic:cNvPr id="403614527" name="Picture 1" descr="A white paper with black text&#10;&#10;AI-generated content may be incorrect."/>
-                    <pic:cNvPicPr/>
-                  </pic:nvPicPr>
-                  <pic:blipFill>
-                    <a:blip r:embed="rId21"/>
-                    <a:stretch>
-                      <a:fillRect/>
-                    </a:stretch>
-                  </pic:blipFill>
-                  <pic:spPr>
-                    <a:xfrm>
-                      <a:off x="0" y="0"/>
-                      <a:ext cx="5731510" cy="3614420"/>
-                    </a:xfrm>
-                    <a:prstGeom prst="rect">
-                      <a:avLst/>
-                    </a:prstGeom>
-                  </pic:spPr>
-                </pic:pic>
-              </a:graphicData>
-            </a:graphic>
-          </wp:inline>
-        </w:drawing>
-      </w:r>
-    </w:p>
-    <w:p/>
-    <w:p>
-      <w:hyperlink r:id="rId22" w:anchor="Sec10" w:history="1">
-        <w:r>
-          <w:rPr>
-            <w:rStyle w:val="Hyperlink"/>
-          </w:rPr>
-          <w:t>https://www.nature.com/articles/s41598-024-56706-x#Sec10</w:t>
-        </w:r>
-      </w:hyperlink>
-      <w:r>
-        <w:t xml:space="preserve"> </w:t>
-      </w:r>
-    </w:p>
-    <w:p>
-      <w:r>
-        <w:rPr>
-          <w:noProof/>
-        </w:rPr>
-        <w:drawing>
-          <wp:inline distT="0" distB="0" distL="0" distR="0" wp14:anchorId="278025FD" wp14:editId="3B951ADE">
-            <wp:extent cx="5731510" cy="2961640"/>
-            <wp:effectExtent l="0" t="0" r="0" b="0"/>
-            <wp:docPr id="1191955916" name="Picture 1" descr="A screenshot of a test&#10;&#10;AI-generated content may be incorrect."/>
-            <wp:cNvGraphicFramePr>
-              <a:graphicFrameLocks xmlns:a="http://schemas.openxmlformats.org/drawingml/2006/main" noChangeAspect="1"/>
-            </wp:cNvGraphicFramePr>
-            <a:graphic xmlns:a="http://schemas.openxmlformats.org/drawingml/2006/main">
-              <a:graphicData uri="http://schemas.openxmlformats.org/drawingml/2006/picture">
-                <pic:pic xmlns:pic="http://schemas.openxmlformats.org/drawingml/2006/picture">
-                  <pic:nvPicPr>
-                    <pic:cNvPr id="1191955916" name="Picture 1" descr="A screenshot of a test&#10;&#10;AI-generated content may be incorrect."/>
-                    <pic:cNvPicPr/>
-                  </pic:nvPicPr>
-                  <pic:blipFill>
-                    <a:blip r:embed="rId23"/>
-                    <a:stretch>
-                      <a:fillRect/>
-                    </a:stretch>
-                  </pic:blipFill>
-                  <pic:spPr>
-                    <a:xfrm>
-                      <a:off x="0" y="0"/>
-                      <a:ext cx="5731510" cy="2961640"/>
-                    </a:xfrm>
-                    <a:prstGeom prst="rect">
-                      <a:avLst/>
-                    </a:prstGeom>
-                  </pic:spPr>
-                </pic:pic>
-              </a:graphicData>
-            </a:graphic>
-          </wp:inline>
-        </w:drawing>
-      </w:r>
-    </w:p>
-    <w:p>
-      <w:pPr>
-        <w:pStyle w:val="Heading3"/>
-      </w:pPr>
-      <w:r>
-        <w:t>4.3</w:t>
-      </w:r>
-      <w:r>
-        <w:t>4</w:t>
-      </w:r>
-      <w:r>
-        <w:t xml:space="preserve"> Model Evaluation</w:t>
-      </w:r>
-      <w:r>
-        <w:t xml:space="preserve"> </w:t>
-      </w:r>
-    </w:p>
-    <w:p/>
-    <w:p>
-      <w:r>
-        <w:t>Whether the model can behave out of sample (other income levels via comparison)</w:t>
-      </w:r>
-    </w:p>
-    <w:p>
-      <w:pPr>
-        <w:jc w:val="both"/>
-        <w:rPr>
-          <w:lang w:eastAsia="en-US"/>
-        </w:rPr>
-      </w:pPr>
-      <w:r>
-        <w:rPr>
-          <w:lang w:eastAsia="en-US"/>
-        </w:rPr>
-        <w:t xml:space="preserve">Figure 2 demonstrates the difference between the national and modelled estimates, with the latter having a much lower proportion of missing data per year (8-10% versus 60-100%). As  explained in the background information, this is likely due to the challenges involved in collecting national MMR estimates, especially for lower income countries without vital registration systems. This is highlighted by the difference between the median modelled MMR estimate (86) and median national MMR estimate (19), as the lower median national estimate </w:t>
-      </w:r>
-      <w:r>
-        <w:rPr>
-          <w:lang w:eastAsia="en-US"/>
-        </w:rPr>
-        <w:lastRenderedPageBreak/>
-        <w:t xml:space="preserve">reflects how </w:t>
-      </w:r>
-      <w:proofErr w:type="gramStart"/>
-      <w:r>
-        <w:rPr>
-          <w:lang w:eastAsia="en-US"/>
-        </w:rPr>
-        <w:t>the majority of</w:t>
-      </w:r>
-      <w:proofErr w:type="gramEnd"/>
-      <w:r>
-        <w:rPr>
-          <w:lang w:eastAsia="en-US"/>
-        </w:rPr>
-        <w:t xml:space="preserve"> data informing the national estimate is obtained in higher income countries, which tend to have lower MMR estimates. Merging these estimates will be discussed in more detail in section 4.24, below.</w:t>
-      </w:r>
-    </w:p>
-    <w:p/>
-    <w:p>
-      <w:pPr>
-        <w:pStyle w:val="Heading3"/>
-      </w:pPr>
-      <w:r>
-        <w:t>4.3</w:t>
-      </w:r>
-      <w:r>
-        <w:t>5</w:t>
-      </w:r>
-      <w:r>
-        <w:t xml:space="preserve"> </w:t>
-      </w:r>
-      <w:r>
-        <w:t>Sensitivity Analysis</w:t>
-      </w:r>
-    </w:p>
-    <w:p/>
-    <w:p>
-      <w:pPr>
-        <w:pStyle w:val="Heading1"/>
-      </w:pPr>
-      <w:r>
         <w:t>5. Results</w:t>
       </w:r>
     </w:p>
@@ -5703,6 +5228,120 @@
     </w:lvl>
   </w:abstractNum>
   <w:abstractNum w:abstractNumId="5" w15:restartNumberingAfterBreak="0">
+    <w:nsid w:val="1DF900AB"/>
+    <w:multiLevelType w:val="hybridMultilevel"/>
+    <w:tmpl w:val="AC68B4D8"/>
+    <w:lvl w:ilvl="0" w:tplc="2728AFF4">
+      <w:start w:val="4"/>
+      <w:numFmt w:val="bullet"/>
+      <w:lvlText w:val="-"/>
+      <w:lvlJc w:val="left"/>
+      <w:pPr>
+        <w:ind w:left="720" w:hanging="360"/>
+      </w:pPr>
+      <w:rPr>
+        <w:rFonts w:ascii="Times New Roman" w:eastAsia="Times New Roman" w:hAnsi="Times New Roman" w:cs="Times New Roman" w:hint="default"/>
+        <w:sz w:val="24"/>
+      </w:rPr>
+    </w:lvl>
+    <w:lvl w:ilvl="1" w:tplc="08090003" w:tentative="1">
+      <w:start w:val="1"/>
+      <w:numFmt w:val="bullet"/>
+      <w:lvlText w:val="o"/>
+      <w:lvlJc w:val="left"/>
+      <w:pPr>
+        <w:ind w:left="1440" w:hanging="360"/>
+      </w:pPr>
+      <w:rPr>
+        <w:rFonts w:ascii="Courier New" w:hAnsi="Courier New" w:hint="default"/>
+      </w:rPr>
+    </w:lvl>
+    <w:lvl w:ilvl="2" w:tplc="08090005" w:tentative="1">
+      <w:start w:val="1"/>
+      <w:numFmt w:val="bullet"/>
+      <w:lvlText w:val=""/>
+      <w:lvlJc w:val="left"/>
+      <w:pPr>
+        <w:ind w:left="2160" w:hanging="360"/>
+      </w:pPr>
+      <w:rPr>
+        <w:rFonts w:ascii="Wingdings" w:hAnsi="Wingdings" w:hint="default"/>
+      </w:rPr>
+    </w:lvl>
+    <w:lvl w:ilvl="3" w:tplc="08090001" w:tentative="1">
+      <w:start w:val="1"/>
+      <w:numFmt w:val="bullet"/>
+      <w:lvlText w:val=""/>
+      <w:lvlJc w:val="left"/>
+      <w:pPr>
+        <w:ind w:left="2880" w:hanging="360"/>
+      </w:pPr>
+      <w:rPr>
+        <w:rFonts w:ascii="Symbol" w:hAnsi="Symbol" w:hint="default"/>
+      </w:rPr>
+    </w:lvl>
+    <w:lvl w:ilvl="4" w:tplc="08090003" w:tentative="1">
+      <w:start w:val="1"/>
+      <w:numFmt w:val="bullet"/>
+      <w:lvlText w:val="o"/>
+      <w:lvlJc w:val="left"/>
+      <w:pPr>
+        <w:ind w:left="3600" w:hanging="360"/>
+      </w:pPr>
+      <w:rPr>
+        <w:rFonts w:ascii="Courier New" w:hAnsi="Courier New" w:hint="default"/>
+      </w:rPr>
+    </w:lvl>
+    <w:lvl w:ilvl="5" w:tplc="08090005" w:tentative="1">
+      <w:start w:val="1"/>
+      <w:numFmt w:val="bullet"/>
+      <w:lvlText w:val=""/>
+      <w:lvlJc w:val="left"/>
+      <w:pPr>
+        <w:ind w:left="4320" w:hanging="360"/>
+      </w:pPr>
+      <w:rPr>
+        <w:rFonts w:ascii="Wingdings" w:hAnsi="Wingdings" w:hint="default"/>
+      </w:rPr>
+    </w:lvl>
+    <w:lvl w:ilvl="6" w:tplc="08090001" w:tentative="1">
+      <w:start w:val="1"/>
+      <w:numFmt w:val="bullet"/>
+      <w:lvlText w:val=""/>
+      <w:lvlJc w:val="left"/>
+      <w:pPr>
+        <w:ind w:left="5040" w:hanging="360"/>
+      </w:pPr>
+      <w:rPr>
+        <w:rFonts w:ascii="Symbol" w:hAnsi="Symbol" w:hint="default"/>
+      </w:rPr>
+    </w:lvl>
+    <w:lvl w:ilvl="7" w:tplc="08090003" w:tentative="1">
+      <w:start w:val="1"/>
+      <w:numFmt w:val="bullet"/>
+      <w:lvlText w:val="o"/>
+      <w:lvlJc w:val="left"/>
+      <w:pPr>
+        <w:ind w:left="5760" w:hanging="360"/>
+      </w:pPr>
+      <w:rPr>
+        <w:rFonts w:ascii="Courier New" w:hAnsi="Courier New" w:hint="default"/>
+      </w:rPr>
+    </w:lvl>
+    <w:lvl w:ilvl="8" w:tplc="08090005" w:tentative="1">
+      <w:start w:val="1"/>
+      <w:numFmt w:val="bullet"/>
+      <w:lvlText w:val=""/>
+      <w:lvlJc w:val="left"/>
+      <w:pPr>
+        <w:ind w:left="6480" w:hanging="360"/>
+      </w:pPr>
+      <w:rPr>
+        <w:rFonts w:ascii="Wingdings" w:hAnsi="Wingdings" w:hint="default"/>
+      </w:rPr>
+    </w:lvl>
+  </w:abstractNum>
+  <w:abstractNum w:abstractNumId="6" w15:restartNumberingAfterBreak="0">
     <w:nsid w:val="3DC27C95"/>
     <w:multiLevelType w:val="hybridMultilevel"/>
     <w:tmpl w:val="12E8BD5C"/>
@@ -5791,7 +5430,7 @@
       </w:pPr>
     </w:lvl>
   </w:abstractNum>
-  <w:abstractNum w:abstractNumId="6" w15:restartNumberingAfterBreak="0">
+  <w:abstractNum w:abstractNumId="7" w15:restartNumberingAfterBreak="0">
     <w:nsid w:val="41D9594A"/>
     <w:multiLevelType w:val="hybridMultilevel"/>
     <w:tmpl w:val="0E1A5626"/>
@@ -5903,7 +5542,185 @@
       </w:rPr>
     </w:lvl>
   </w:abstractNum>
-  <w:abstractNum w:abstractNumId="7" w15:restartNumberingAfterBreak="0">
+  <w:abstractNum w:abstractNumId="8" w15:restartNumberingAfterBreak="0">
+    <w:nsid w:val="441B708F"/>
+    <w:multiLevelType w:val="hybridMultilevel"/>
+    <w:tmpl w:val="4B66F44E"/>
+    <w:lvl w:ilvl="0" w:tplc="FFFFFFFF">
+      <w:start w:val="1"/>
+      <w:numFmt w:val="decimal"/>
+      <w:lvlText w:val="%1."/>
+      <w:lvlJc w:val="left"/>
+      <w:pPr>
+        <w:ind w:left="720" w:hanging="360"/>
+      </w:pPr>
+      <w:rPr>
+        <w:rFonts w:hint="default"/>
+      </w:rPr>
+    </w:lvl>
+    <w:lvl w:ilvl="1" w:tplc="FFFFFFFF" w:tentative="1">
+      <w:start w:val="1"/>
+      <w:numFmt w:val="lowerLetter"/>
+      <w:lvlText w:val="%2."/>
+      <w:lvlJc w:val="left"/>
+      <w:pPr>
+        <w:ind w:left="1440" w:hanging="360"/>
+      </w:pPr>
+    </w:lvl>
+    <w:lvl w:ilvl="2" w:tplc="FFFFFFFF" w:tentative="1">
+      <w:start w:val="1"/>
+      <w:numFmt w:val="lowerRoman"/>
+      <w:lvlText w:val="%3."/>
+      <w:lvlJc w:val="right"/>
+      <w:pPr>
+        <w:ind w:left="2160" w:hanging="180"/>
+      </w:pPr>
+    </w:lvl>
+    <w:lvl w:ilvl="3" w:tplc="FFFFFFFF" w:tentative="1">
+      <w:start w:val="1"/>
+      <w:numFmt w:val="decimal"/>
+      <w:lvlText w:val="%4."/>
+      <w:lvlJc w:val="left"/>
+      <w:pPr>
+        <w:ind w:left="2880" w:hanging="360"/>
+      </w:pPr>
+    </w:lvl>
+    <w:lvl w:ilvl="4" w:tplc="FFFFFFFF" w:tentative="1">
+      <w:start w:val="1"/>
+      <w:numFmt w:val="lowerLetter"/>
+      <w:lvlText w:val="%5."/>
+      <w:lvlJc w:val="left"/>
+      <w:pPr>
+        <w:ind w:left="3600" w:hanging="360"/>
+      </w:pPr>
+    </w:lvl>
+    <w:lvl w:ilvl="5" w:tplc="FFFFFFFF" w:tentative="1">
+      <w:start w:val="1"/>
+      <w:numFmt w:val="lowerRoman"/>
+      <w:lvlText w:val="%6."/>
+      <w:lvlJc w:val="right"/>
+      <w:pPr>
+        <w:ind w:left="4320" w:hanging="180"/>
+      </w:pPr>
+    </w:lvl>
+    <w:lvl w:ilvl="6" w:tplc="FFFFFFFF" w:tentative="1">
+      <w:start w:val="1"/>
+      <w:numFmt w:val="decimal"/>
+      <w:lvlText w:val="%7."/>
+      <w:lvlJc w:val="left"/>
+      <w:pPr>
+        <w:ind w:left="5040" w:hanging="360"/>
+      </w:pPr>
+    </w:lvl>
+    <w:lvl w:ilvl="7" w:tplc="FFFFFFFF" w:tentative="1">
+      <w:start w:val="1"/>
+      <w:numFmt w:val="lowerLetter"/>
+      <w:lvlText w:val="%8."/>
+      <w:lvlJc w:val="left"/>
+      <w:pPr>
+        <w:ind w:left="5760" w:hanging="360"/>
+      </w:pPr>
+    </w:lvl>
+    <w:lvl w:ilvl="8" w:tplc="FFFFFFFF" w:tentative="1">
+      <w:start w:val="1"/>
+      <w:numFmt w:val="lowerRoman"/>
+      <w:lvlText w:val="%9."/>
+      <w:lvlJc w:val="right"/>
+      <w:pPr>
+        <w:ind w:left="6480" w:hanging="180"/>
+      </w:pPr>
+    </w:lvl>
+  </w:abstractNum>
+  <w:abstractNum w:abstractNumId="9" w15:restartNumberingAfterBreak="0">
+    <w:nsid w:val="5B3C4A78"/>
+    <w:multiLevelType w:val="hybridMultilevel"/>
+    <w:tmpl w:val="33A0DEE6"/>
+    <w:lvl w:ilvl="0" w:tplc="0809000F">
+      <w:start w:val="1"/>
+      <w:numFmt w:val="decimal"/>
+      <w:lvlText w:val="%1."/>
+      <w:lvlJc w:val="left"/>
+      <w:pPr>
+        <w:ind w:left="720" w:hanging="360"/>
+      </w:pPr>
+      <w:rPr>
+        <w:rFonts w:hint="default"/>
+      </w:rPr>
+    </w:lvl>
+    <w:lvl w:ilvl="1" w:tplc="08090019" w:tentative="1">
+      <w:start w:val="1"/>
+      <w:numFmt w:val="lowerLetter"/>
+      <w:lvlText w:val="%2."/>
+      <w:lvlJc w:val="left"/>
+      <w:pPr>
+        <w:ind w:left="1440" w:hanging="360"/>
+      </w:pPr>
+    </w:lvl>
+    <w:lvl w:ilvl="2" w:tplc="0809001B" w:tentative="1">
+      <w:start w:val="1"/>
+      <w:numFmt w:val="lowerRoman"/>
+      <w:lvlText w:val="%3."/>
+      <w:lvlJc w:val="right"/>
+      <w:pPr>
+        <w:ind w:left="2160" w:hanging="180"/>
+      </w:pPr>
+    </w:lvl>
+    <w:lvl w:ilvl="3" w:tplc="0809000F" w:tentative="1">
+      <w:start w:val="1"/>
+      <w:numFmt w:val="decimal"/>
+      <w:lvlText w:val="%4."/>
+      <w:lvlJc w:val="left"/>
+      <w:pPr>
+        <w:ind w:left="2880" w:hanging="360"/>
+      </w:pPr>
+    </w:lvl>
+    <w:lvl w:ilvl="4" w:tplc="08090019" w:tentative="1">
+      <w:start w:val="1"/>
+      <w:numFmt w:val="lowerLetter"/>
+      <w:lvlText w:val="%5."/>
+      <w:lvlJc w:val="left"/>
+      <w:pPr>
+        <w:ind w:left="3600" w:hanging="360"/>
+      </w:pPr>
+    </w:lvl>
+    <w:lvl w:ilvl="5" w:tplc="0809001B" w:tentative="1">
+      <w:start w:val="1"/>
+      <w:numFmt w:val="lowerRoman"/>
+      <w:lvlText w:val="%6."/>
+      <w:lvlJc w:val="right"/>
+      <w:pPr>
+        <w:ind w:left="4320" w:hanging="180"/>
+      </w:pPr>
+    </w:lvl>
+    <w:lvl w:ilvl="6" w:tplc="0809000F" w:tentative="1">
+      <w:start w:val="1"/>
+      <w:numFmt w:val="decimal"/>
+      <w:lvlText w:val="%7."/>
+      <w:lvlJc w:val="left"/>
+      <w:pPr>
+        <w:ind w:left="5040" w:hanging="360"/>
+      </w:pPr>
+    </w:lvl>
+    <w:lvl w:ilvl="7" w:tplc="08090019" w:tentative="1">
+      <w:start w:val="1"/>
+      <w:numFmt w:val="lowerLetter"/>
+      <w:lvlText w:val="%8."/>
+      <w:lvlJc w:val="left"/>
+      <w:pPr>
+        <w:ind w:left="5760" w:hanging="360"/>
+      </w:pPr>
+    </w:lvl>
+    <w:lvl w:ilvl="8" w:tplc="0809001B" w:tentative="1">
+      <w:start w:val="1"/>
+      <w:numFmt w:val="lowerRoman"/>
+      <w:lvlText w:val="%9."/>
+      <w:lvlJc w:val="right"/>
+      <w:pPr>
+        <w:ind w:left="6480" w:hanging="180"/>
+      </w:pPr>
+    </w:lvl>
+  </w:abstractNum>
+  <w:abstractNum w:abstractNumId="10" w15:restartNumberingAfterBreak="0">
     <w:nsid w:val="692873B5"/>
     <w:multiLevelType w:val="hybridMultilevel"/>
     <w:tmpl w:val="4B66F44E"/>
@@ -5992,14 +5809,241 @@
       </w:pPr>
     </w:lvl>
   </w:abstractNum>
+  <w:abstractNum w:abstractNumId="11" w15:restartNumberingAfterBreak="0">
+    <w:nsid w:val="7974271E"/>
+    <w:multiLevelType w:val="hybridMultilevel"/>
+    <w:tmpl w:val="A1E2EB5C"/>
+    <w:lvl w:ilvl="0" w:tplc="08090001">
+      <w:start w:val="1"/>
+      <w:numFmt w:val="bullet"/>
+      <w:lvlText w:val=""/>
+      <w:lvlJc w:val="left"/>
+      <w:pPr>
+        <w:ind w:left="720" w:hanging="360"/>
+      </w:pPr>
+      <w:rPr>
+        <w:rFonts w:ascii="Symbol" w:hAnsi="Symbol" w:hint="default"/>
+      </w:rPr>
+    </w:lvl>
+    <w:lvl w:ilvl="1" w:tplc="08090003" w:tentative="1">
+      <w:start w:val="1"/>
+      <w:numFmt w:val="bullet"/>
+      <w:lvlText w:val="o"/>
+      <w:lvlJc w:val="left"/>
+      <w:pPr>
+        <w:ind w:left="1440" w:hanging="360"/>
+      </w:pPr>
+      <w:rPr>
+        <w:rFonts w:ascii="Courier New" w:hAnsi="Courier New" w:hint="default"/>
+      </w:rPr>
+    </w:lvl>
+    <w:lvl w:ilvl="2" w:tplc="08090005" w:tentative="1">
+      <w:start w:val="1"/>
+      <w:numFmt w:val="bullet"/>
+      <w:lvlText w:val=""/>
+      <w:lvlJc w:val="left"/>
+      <w:pPr>
+        <w:ind w:left="2160" w:hanging="360"/>
+      </w:pPr>
+      <w:rPr>
+        <w:rFonts w:ascii="Wingdings" w:hAnsi="Wingdings" w:hint="default"/>
+      </w:rPr>
+    </w:lvl>
+    <w:lvl w:ilvl="3" w:tplc="08090001" w:tentative="1">
+      <w:start w:val="1"/>
+      <w:numFmt w:val="bullet"/>
+      <w:lvlText w:val=""/>
+      <w:lvlJc w:val="left"/>
+      <w:pPr>
+        <w:ind w:left="2880" w:hanging="360"/>
+      </w:pPr>
+      <w:rPr>
+        <w:rFonts w:ascii="Symbol" w:hAnsi="Symbol" w:hint="default"/>
+      </w:rPr>
+    </w:lvl>
+    <w:lvl w:ilvl="4" w:tplc="08090003" w:tentative="1">
+      <w:start w:val="1"/>
+      <w:numFmt w:val="bullet"/>
+      <w:lvlText w:val="o"/>
+      <w:lvlJc w:val="left"/>
+      <w:pPr>
+        <w:ind w:left="3600" w:hanging="360"/>
+      </w:pPr>
+      <w:rPr>
+        <w:rFonts w:ascii="Courier New" w:hAnsi="Courier New" w:hint="default"/>
+      </w:rPr>
+    </w:lvl>
+    <w:lvl w:ilvl="5" w:tplc="08090005" w:tentative="1">
+      <w:start w:val="1"/>
+      <w:numFmt w:val="bullet"/>
+      <w:lvlText w:val=""/>
+      <w:lvlJc w:val="left"/>
+      <w:pPr>
+        <w:ind w:left="4320" w:hanging="360"/>
+      </w:pPr>
+      <w:rPr>
+        <w:rFonts w:ascii="Wingdings" w:hAnsi="Wingdings" w:hint="default"/>
+      </w:rPr>
+    </w:lvl>
+    <w:lvl w:ilvl="6" w:tplc="08090001" w:tentative="1">
+      <w:start w:val="1"/>
+      <w:numFmt w:val="bullet"/>
+      <w:lvlText w:val=""/>
+      <w:lvlJc w:val="left"/>
+      <w:pPr>
+        <w:ind w:left="5040" w:hanging="360"/>
+      </w:pPr>
+      <w:rPr>
+        <w:rFonts w:ascii="Symbol" w:hAnsi="Symbol" w:hint="default"/>
+      </w:rPr>
+    </w:lvl>
+    <w:lvl w:ilvl="7" w:tplc="08090003" w:tentative="1">
+      <w:start w:val="1"/>
+      <w:numFmt w:val="bullet"/>
+      <w:lvlText w:val="o"/>
+      <w:lvlJc w:val="left"/>
+      <w:pPr>
+        <w:ind w:left="5760" w:hanging="360"/>
+      </w:pPr>
+      <w:rPr>
+        <w:rFonts w:ascii="Courier New" w:hAnsi="Courier New" w:hint="default"/>
+      </w:rPr>
+    </w:lvl>
+    <w:lvl w:ilvl="8" w:tplc="08090005" w:tentative="1">
+      <w:start w:val="1"/>
+      <w:numFmt w:val="bullet"/>
+      <w:lvlText w:val=""/>
+      <w:lvlJc w:val="left"/>
+      <w:pPr>
+        <w:ind w:left="6480" w:hanging="360"/>
+      </w:pPr>
+      <w:rPr>
+        <w:rFonts w:ascii="Wingdings" w:hAnsi="Wingdings" w:hint="default"/>
+      </w:rPr>
+    </w:lvl>
+  </w:abstractNum>
+  <w:abstractNum w:abstractNumId="12" w15:restartNumberingAfterBreak="0">
+    <w:nsid w:val="7EDC24A4"/>
+    <w:multiLevelType w:val="hybridMultilevel"/>
+    <w:tmpl w:val="7A20A410"/>
+    <w:lvl w:ilvl="0" w:tplc="08090001">
+      <w:start w:val="1"/>
+      <w:numFmt w:val="bullet"/>
+      <w:lvlText w:val=""/>
+      <w:lvlJc w:val="left"/>
+      <w:pPr>
+        <w:ind w:left="720" w:hanging="360"/>
+      </w:pPr>
+      <w:rPr>
+        <w:rFonts w:ascii="Symbol" w:hAnsi="Symbol" w:hint="default"/>
+        <w:sz w:val="24"/>
+      </w:rPr>
+    </w:lvl>
+    <w:lvl w:ilvl="1" w:tplc="08090003" w:tentative="1">
+      <w:start w:val="1"/>
+      <w:numFmt w:val="bullet"/>
+      <w:lvlText w:val="o"/>
+      <w:lvlJc w:val="left"/>
+      <w:pPr>
+        <w:ind w:left="1440" w:hanging="360"/>
+      </w:pPr>
+      <w:rPr>
+        <w:rFonts w:ascii="Courier New" w:hAnsi="Courier New" w:hint="default"/>
+      </w:rPr>
+    </w:lvl>
+    <w:lvl w:ilvl="2" w:tplc="08090005" w:tentative="1">
+      <w:start w:val="1"/>
+      <w:numFmt w:val="bullet"/>
+      <w:lvlText w:val=""/>
+      <w:lvlJc w:val="left"/>
+      <w:pPr>
+        <w:ind w:left="2160" w:hanging="360"/>
+      </w:pPr>
+      <w:rPr>
+        <w:rFonts w:ascii="Wingdings" w:hAnsi="Wingdings" w:hint="default"/>
+      </w:rPr>
+    </w:lvl>
+    <w:lvl w:ilvl="3" w:tplc="08090001" w:tentative="1">
+      <w:start w:val="1"/>
+      <w:numFmt w:val="bullet"/>
+      <w:lvlText w:val=""/>
+      <w:lvlJc w:val="left"/>
+      <w:pPr>
+        <w:ind w:left="2880" w:hanging="360"/>
+      </w:pPr>
+      <w:rPr>
+        <w:rFonts w:ascii="Symbol" w:hAnsi="Symbol" w:hint="default"/>
+      </w:rPr>
+    </w:lvl>
+    <w:lvl w:ilvl="4" w:tplc="08090003" w:tentative="1">
+      <w:start w:val="1"/>
+      <w:numFmt w:val="bullet"/>
+      <w:lvlText w:val="o"/>
+      <w:lvlJc w:val="left"/>
+      <w:pPr>
+        <w:ind w:left="3600" w:hanging="360"/>
+      </w:pPr>
+      <w:rPr>
+        <w:rFonts w:ascii="Courier New" w:hAnsi="Courier New" w:hint="default"/>
+      </w:rPr>
+    </w:lvl>
+    <w:lvl w:ilvl="5" w:tplc="08090005" w:tentative="1">
+      <w:start w:val="1"/>
+      <w:numFmt w:val="bullet"/>
+      <w:lvlText w:val=""/>
+      <w:lvlJc w:val="left"/>
+      <w:pPr>
+        <w:ind w:left="4320" w:hanging="360"/>
+      </w:pPr>
+      <w:rPr>
+        <w:rFonts w:ascii="Wingdings" w:hAnsi="Wingdings" w:hint="default"/>
+      </w:rPr>
+    </w:lvl>
+    <w:lvl w:ilvl="6" w:tplc="08090001" w:tentative="1">
+      <w:start w:val="1"/>
+      <w:numFmt w:val="bullet"/>
+      <w:lvlText w:val=""/>
+      <w:lvlJc w:val="left"/>
+      <w:pPr>
+        <w:ind w:left="5040" w:hanging="360"/>
+      </w:pPr>
+      <w:rPr>
+        <w:rFonts w:ascii="Symbol" w:hAnsi="Symbol" w:hint="default"/>
+      </w:rPr>
+    </w:lvl>
+    <w:lvl w:ilvl="7" w:tplc="08090003" w:tentative="1">
+      <w:start w:val="1"/>
+      <w:numFmt w:val="bullet"/>
+      <w:lvlText w:val="o"/>
+      <w:lvlJc w:val="left"/>
+      <w:pPr>
+        <w:ind w:left="5760" w:hanging="360"/>
+      </w:pPr>
+      <w:rPr>
+        <w:rFonts w:ascii="Courier New" w:hAnsi="Courier New" w:hint="default"/>
+      </w:rPr>
+    </w:lvl>
+    <w:lvl w:ilvl="8" w:tplc="08090005" w:tentative="1">
+      <w:start w:val="1"/>
+      <w:numFmt w:val="bullet"/>
+      <w:lvlText w:val=""/>
+      <w:lvlJc w:val="left"/>
+      <w:pPr>
+        <w:ind w:left="6480" w:hanging="360"/>
+      </w:pPr>
+      <w:rPr>
+        <w:rFonts w:ascii="Wingdings" w:hAnsi="Wingdings" w:hint="default"/>
+      </w:rPr>
+    </w:lvl>
+  </w:abstractNum>
   <w:num w:numId="1" w16cid:durableId="1939636121">
-    <w:abstractNumId w:val="6"/>
+    <w:abstractNumId w:val="7"/>
   </w:num>
   <w:num w:numId="2" w16cid:durableId="1235700574">
     <w:abstractNumId w:val="3"/>
   </w:num>
   <w:num w:numId="3" w16cid:durableId="1494561404">
-    <w:abstractNumId w:val="5"/>
+    <w:abstractNumId w:val="6"/>
   </w:num>
   <w:num w:numId="4" w16cid:durableId="1239897303">
     <w:abstractNumId w:val="0"/>
@@ -6011,10 +6055,25 @@
     <w:abstractNumId w:val="4"/>
   </w:num>
   <w:num w:numId="7" w16cid:durableId="202791045">
-    <w:abstractNumId w:val="7"/>
+    <w:abstractNumId w:val="10"/>
   </w:num>
   <w:num w:numId="8" w16cid:durableId="1461453570">
     <w:abstractNumId w:val="2"/>
+  </w:num>
+  <w:num w:numId="9" w16cid:durableId="1891111115">
+    <w:abstractNumId w:val="8"/>
+  </w:num>
+  <w:num w:numId="10" w16cid:durableId="1515146904">
+    <w:abstractNumId w:val="11"/>
+  </w:num>
+  <w:num w:numId="11" w16cid:durableId="2062632441">
+    <w:abstractNumId w:val="5"/>
+  </w:num>
+  <w:num w:numId="12" w16cid:durableId="964431546">
+    <w:abstractNumId w:val="9"/>
+  </w:num>
+  <w:num w:numId="13" w16cid:durableId="157498484">
+    <w:abstractNumId w:val="12"/>
   </w:num>
 </w:numbering>
 </file>
@@ -7008,6 +7067,26 @@
       <w:u w:val="single"/>
     </w:rPr>
   </w:style>
+  <w:style w:type="character" w:customStyle="1" w:styleId="normaltextrun">
+    <w:name w:val="normaltextrun"/>
+    <w:basedOn w:val="DefaultParagraphFont"/>
+    <w:rsid w:val="00DE057F"/>
+  </w:style>
+  <w:style w:type="character" w:customStyle="1" w:styleId="eop">
+    <w:name w:val="eop"/>
+    <w:basedOn w:val="DefaultParagraphFont"/>
+    <w:rsid w:val="00DE057F"/>
+  </w:style>
+  <w:style w:type="paragraph" w:styleId="NormalWeb">
+    <w:name w:val="Normal (Web)"/>
+    <w:basedOn w:val="Normal"/>
+    <w:uiPriority w:val="99"/>
+    <w:unhideWhenUsed/>
+    <w:rsid w:val="00171624"/>
+    <w:pPr>
+      <w:spacing w:before="100" w:beforeAutospacing="1" w:after="100" w:afterAutospacing="1"/>
+    </w:pPr>
+  </w:style>
 </w:styles>
 </file>
 

</xml_diff>

<commit_message>
Added separate scripts for each threshold to prevent overwriting of results or very long script entries
</commit_message>
<xml_diff>
--- a/Report/Methods/v2.docx
+++ b/Report/Methods/v2.docx
@@ -120,24 +120,103 @@
       </w:r>
     </w:p>
     <w:p>
-      <w:pPr>
-        <w:rPr>
-          <w:rFonts w:asciiTheme="majorHAnsi" w:eastAsiaTheme="majorEastAsia" w:hAnsiTheme="majorHAnsi" w:cstheme="majorBidi"/>
-          <w:color w:val="0F4761" w:themeColor="accent1" w:themeShade="BF"/>
-          <w:sz w:val="40"/>
-          <w:szCs w:val="40"/>
-        </w:rPr>
-      </w:pPr>
-      <w:r>
-        <w:br w:type="page"/>
-      </w:r>
-    </w:p>
+      <w:r>
+        <w:t>Loss vs performance metrics</w:t>
+      </w:r>
+    </w:p>
+    <w:p/>
+    <w:p>
+      <w:pPr>
+        <w:pStyle w:val="ListParagraph"/>
+        <w:numPr>
+          <w:ilvl w:val="0"/>
+          <w:numId w:val="1"/>
+        </w:numPr>
+      </w:pPr>
+      <w:hyperlink r:id="rId8" w:history="1">
+        <w:r>
+          <w:rPr>
+            <w:rStyle w:val="Hyperlink"/>
+          </w:rPr>
+          <w:t>https://link.springer.com/article/10.1007/s10462-025-11198-7</w:t>
+        </w:r>
+      </w:hyperlink>
+      <w:r>
+        <w:t xml:space="preserve"> </w:t>
+      </w:r>
+    </w:p>
+    <w:p>
+      <w:pPr>
+        <w:pStyle w:val="ListParagraph"/>
+        <w:numPr>
+          <w:ilvl w:val="0"/>
+          <w:numId w:val="1"/>
+        </w:numPr>
+      </w:pPr>
+      <w:hyperlink r:id="rId9" w:history="1">
+        <w:r>
+          <w:rPr>
+            <w:rStyle w:val="Hyperlink"/>
+          </w:rPr>
+          <w:t>https://www.nature.com/articles/s41598-024-56706-x</w:t>
+        </w:r>
+      </w:hyperlink>
+    </w:p>
+    <w:p>
+      <w:pPr>
+        <w:pStyle w:val="ListParagraph"/>
+        <w:numPr>
+          <w:ilvl w:val="1"/>
+          <w:numId w:val="1"/>
+        </w:numPr>
+      </w:pPr>
+      <w:r>
+        <w:rPr>
+          <w:noProof/>
+        </w:rPr>
+        <w:drawing>
+          <wp:inline distT="0" distB="0" distL="0" distR="0" wp14:anchorId="3148D729" wp14:editId="52731FCD">
+            <wp:extent cx="5731510" cy="3019425"/>
+            <wp:effectExtent l="0" t="0" r="0" b="3175"/>
+            <wp:docPr id="1167275561" name="Picture 1"/>
+            <wp:cNvGraphicFramePr>
+              <a:graphicFrameLocks xmlns:a="http://schemas.openxmlformats.org/drawingml/2006/main" noChangeAspect="1"/>
+            </wp:cNvGraphicFramePr>
+            <a:graphic xmlns:a="http://schemas.openxmlformats.org/drawingml/2006/main">
+              <a:graphicData uri="http://schemas.openxmlformats.org/drawingml/2006/picture">
+                <pic:pic xmlns:pic="http://schemas.openxmlformats.org/drawingml/2006/picture">
+                  <pic:nvPicPr>
+                    <pic:cNvPr id="1167275561" name=""/>
+                    <pic:cNvPicPr/>
+                  </pic:nvPicPr>
+                  <pic:blipFill>
+                    <a:blip r:embed="rId10"/>
+                    <a:stretch>
+                      <a:fillRect/>
+                    </a:stretch>
+                  </pic:blipFill>
+                  <pic:spPr>
+                    <a:xfrm>
+                      <a:off x="0" y="0"/>
+                      <a:ext cx="5731510" cy="3019425"/>
+                    </a:xfrm>
+                    <a:prstGeom prst="rect">
+                      <a:avLst/>
+                    </a:prstGeom>
+                  </pic:spPr>
+                </pic:pic>
+              </a:graphicData>
+            </a:graphic>
+          </wp:inline>
+        </w:drawing>
+      </w:r>
+    </w:p>
+    <w:p/>
     <w:p>
       <w:pPr>
         <w:pStyle w:val="Heading1"/>
       </w:pPr>
       <w:r>
-        <w:lastRenderedPageBreak/>
         <w:t>3. Related Work</w:t>
       </w:r>
     </w:p>
@@ -152,7 +231,7 @@
           <w:lang w:eastAsia="en-US"/>
         </w:rPr>
       </w:pPr>
-      <w:hyperlink r:id="rId6" w:history="1">
+      <w:hyperlink r:id="rId11" w:history="1">
         <w:r>
           <w:rPr>
             <w:rStyle w:val="Hyperlink"/>
@@ -189,7 +268,7 @@
                     <pic:cNvPicPr/>
                   </pic:nvPicPr>
                   <pic:blipFill>
-                    <a:blip r:embed="rId7"/>
+                    <a:blip r:embed="rId12"/>
                     <a:stretch>
                       <a:fillRect/>
                     </a:stretch>
@@ -231,7 +310,7 @@
                     <pic:cNvPicPr/>
                   </pic:nvPicPr>
                   <pic:blipFill>
-                    <a:blip r:embed="rId8"/>
+                    <a:blip r:embed="rId13"/>
                     <a:stretch>
                       <a:fillRect/>
                     </a:stretch>
@@ -292,6 +371,9 @@
       <w:r>
         <w:t>.</w:t>
       </w:r>
+      <w:r>
+        <w:t xml:space="preserve"> Where appropriate, the random seed was set to 42 for reproducibility. </w:t>
+      </w:r>
     </w:p>
     <w:p>
       <w:pPr>
@@ -1063,7 +1145,6 @@
         <w:jc w:val="both"/>
       </w:pPr>
       <w:r>
-        <w:lastRenderedPageBreak/>
         <w:t>The</w:t>
       </w:r>
       <w:r>
@@ -1999,7 +2080,7 @@
           <w:numId w:val="3"/>
         </w:numPr>
       </w:pPr>
-      <w:hyperlink r:id="rId9" w:history="1">
+      <w:hyperlink r:id="rId14" w:history="1">
         <w:r>
           <w:rPr>
             <w:rStyle w:val="Hyperlink"/>
@@ -2016,7 +2097,7 @@
           <w:numId w:val="3"/>
         </w:numPr>
       </w:pPr>
-      <w:hyperlink r:id="rId10" w:anchor="idAllIndicators" w:history="1">
+      <w:hyperlink r:id="rId15" w:anchor="idAllIndicators" w:history="1">
         <w:r>
           <w:rPr>
             <w:rStyle w:val="Hyperlink"/>
@@ -2060,7 +2141,7 @@
           <w:numId w:val="3"/>
         </w:numPr>
       </w:pPr>
-      <w:hyperlink r:id="rId11" w:history="1">
+      <w:hyperlink r:id="rId16" w:history="1">
         <w:r>
           <w:rPr>
             <w:rStyle w:val="Hyperlink"/>
@@ -2345,7 +2426,7 @@
                     <pic:cNvPicPr/>
                   </pic:nvPicPr>
                   <pic:blipFill>
-                    <a:blip r:embed="rId12"/>
+                    <a:blip r:embed="rId17"/>
                     <a:stretch>
                       <a:fillRect/>
                     </a:stretch>
@@ -2519,7 +2600,7 @@
                     <pic:cNvPicPr/>
                   </pic:nvPicPr>
                   <pic:blipFill>
-                    <a:blip r:embed="rId13"/>
+                    <a:blip r:embed="rId18"/>
                     <a:stretch>
                       <a:fillRect/>
                     </a:stretch>
@@ -3156,7 +3237,7 @@
           <w:numId w:val="7"/>
         </w:numPr>
       </w:pPr>
-      <w:hyperlink r:id="rId14" w:history="1">
+      <w:hyperlink r:id="rId19" w:history="1">
         <w:r>
           <w:rPr>
             <w:rStyle w:val="Hyperlink"/>
@@ -3179,7 +3260,7 @@
           <w:rStyle w:val="eop"/>
         </w:rPr>
       </w:pPr>
-      <w:hyperlink r:id="rId15" w:tgtFrame="_blank" w:history="1">
+      <w:hyperlink r:id="rId20" w:tgtFrame="_blank" w:history="1">
         <w:r>
           <w:rPr>
             <w:rStyle w:val="normaltextrun"/>
@@ -3682,7 +3763,7 @@
         <w:shd w:val="clear" w:color="auto" w:fill="FFFFFF"/>
         <w:spacing w:before="0" w:beforeAutospacing="0" w:after="240" w:afterAutospacing="0" w:line="330" w:lineRule="atLeast"/>
       </w:pPr>
-      <w:hyperlink r:id="rId16" w:history="1">
+      <w:hyperlink r:id="rId21" w:history="1">
         <w:r>
           <w:rPr>
             <w:rStyle w:val="Hyperlink"/>
@@ -3863,6 +3944,20 @@
     </w:p>
     <w:p>
       <w:pPr>
+        <w:jc w:val="both"/>
+        <w:rPr>
+          <w:color w:val="FF0000"/>
+        </w:rPr>
+      </w:pPr>
+      <w:r>
+        <w:rPr>
+          <w:color w:val="FF0000"/>
+        </w:rPr>
+        <w:t>Citation for 90:10</w:t>
+      </w:r>
+    </w:p>
+    <w:p>
+      <w:pPr>
         <w:rPr>
           <w:lang w:eastAsia="en-US"/>
         </w:rPr>
@@ -3885,7 +3980,7 @@
         <w:t xml:space="preserve"> – Split by </w:t>
       </w:r>
       <w:r>
-        <w:t>Country</w:t>
+        <w:t>Region</w:t>
       </w:r>
     </w:p>
     <w:p>
@@ -3938,346 +4033,399 @@
         <w:jc w:val="both"/>
       </w:pPr>
       <w:r>
+        <w:t>Additionally,</w:t>
+      </w:r>
+      <w:r>
+        <w:t xml:space="preserve"> </w:t>
+      </w:r>
+      <w:r>
+        <w:t xml:space="preserve">the World Bank categorised regions as being high income, upper middle income, lower middle income, or low income. </w:t>
+      </w:r>
+      <w:r>
+        <w:t xml:space="preserve">The 2024 categorisations were used to label all countries in this dataset. The </w:t>
+      </w:r>
+      <w:r>
+        <w:t xml:space="preserve">90:10 split was applied to </w:t>
+      </w:r>
+      <w:r>
+        <w:t xml:space="preserve">the subset of countries in </w:t>
+      </w:r>
+      <w:r>
+        <w:t>each specific income</w:t>
+      </w:r>
+      <w:r>
+        <w:t xml:space="preserve"> </w:t>
+      </w:r>
+      <w:r>
+        <w:t>level</w:t>
+      </w:r>
+      <w:r>
+        <w:t xml:space="preserve"> </w:t>
+      </w:r>
+      <w:r>
+        <w:t xml:space="preserve">to ensure the same proportion of regions from each broad income level were represented in the train and test sets. </w:t>
+      </w:r>
+      <w:r>
+        <w:t xml:space="preserve">These train test subsets were then merged into a single train set and test set. </w:t>
+      </w:r>
+    </w:p>
+    <w:p>
+      <w:pPr>
+        <w:jc w:val="both"/>
+      </w:pPr>
+    </w:p>
+    <w:p>
+      <w:pPr>
+        <w:jc w:val="both"/>
+      </w:pPr>
+      <w:r>
+        <w:t xml:space="preserve">This split was used to evaluate whether the machine learning models could predict </w:t>
+      </w:r>
+      <w:r>
+        <w:t xml:space="preserve">the national MMR estimate for a region </w:t>
+      </w:r>
+      <w:r>
+        <w:t xml:space="preserve">within the current study period to inform policy makers about their </w:t>
+      </w:r>
+      <w:r>
+        <w:t>population’s current health status.</w:t>
+      </w:r>
+    </w:p>
+    <w:p>
+      <w:pPr>
+        <w:jc w:val="both"/>
+        <w:rPr>
+          <w:color w:val="FF0000"/>
+        </w:rPr>
+      </w:pPr>
+    </w:p>
+    <w:p>
+      <w:pPr>
+        <w:pStyle w:val="Heading4"/>
+      </w:pPr>
+      <w:r>
+        <w:t>4.2</w:t>
+      </w:r>
+      <w:r>
+        <w:t>2</w:t>
+      </w:r>
+      <w:r>
+        <w:t>2</w:t>
+      </w:r>
+      <w:r>
+        <w:t xml:space="preserve"> Train/Test Split – Split by </w:t>
+      </w:r>
+      <w:r>
+        <w:t>Year</w:t>
+      </w:r>
+      <w:r>
+        <w:t xml:space="preserve"> </w:t>
+      </w:r>
+    </w:p>
+    <w:p>
+      <w:pPr>
+        <w:jc w:val="both"/>
+      </w:pPr>
+      <w:r>
+        <w:t xml:space="preserve">The second method for splitting the dataset into train/test subsets was to </w:t>
+      </w:r>
+      <w:r>
+        <w:t xml:space="preserve">divide the data by year. </w:t>
+      </w:r>
+      <w:r>
+        <w:t>All data collected between 1985 and 2014 was placed in the train set and all data collected between 2015 and 2018 was placed in the test set. This division produced a</w:t>
+      </w:r>
+      <w:r>
+        <w:t>n</w:t>
+      </w:r>
+      <w:r>
+        <w:t xml:space="preserve"> </w:t>
+      </w:r>
+      <w:r>
+        <w:t>88</w:t>
+      </w:r>
+      <w:r>
+        <w:t>:</w:t>
+      </w:r>
+      <w:r>
+        <w:t>12</w:t>
+      </w:r>
+      <w:r>
+        <w:t xml:space="preserve"> </w:t>
+      </w:r>
+      <w:r>
+        <w:t xml:space="preserve">train/test split. The proportions were not cleanly </w:t>
+      </w:r>
+      <w:r>
+        <w:t xml:space="preserve">90:10 because I wanted to ensure that the test set contained sufficient non-missing data to be useful. Thus, I included data from 2015 in the test set, as it was one of the four years containing less than 50% missing data (see Section </w:t>
+      </w:r>
+      <w:r>
+        <w:t>4.132).</w:t>
+      </w:r>
+    </w:p>
+    <w:p>
+      <w:pPr>
+        <w:jc w:val="both"/>
+      </w:pPr>
+    </w:p>
+    <w:p>
+      <w:pPr>
+        <w:jc w:val="both"/>
+      </w:pPr>
+      <w:r>
+        <w:t xml:space="preserve">The purpose of this split was to determine </w:t>
+      </w:r>
+      <w:r>
+        <w:t xml:space="preserve">whether the trained model could be used to predict future MMR estimates given </w:t>
+      </w:r>
+      <w:r>
+        <w:t>values for specific socioeconomic and health-related indicators. In this way, policy makers can predict the effect of a program targeting one of these indicators to determine its effect on MMR.</w:t>
+      </w:r>
+    </w:p>
+    <w:p/>
+    <w:p>
+      <w:pPr>
+        <w:pStyle w:val="Heading3"/>
+      </w:pPr>
+      <w:r>
+        <w:t>4.2</w:t>
+      </w:r>
+      <w:r>
+        <w:t>3</w:t>
+      </w:r>
+      <w:r>
+        <w:t xml:space="preserve"> </w:t>
+      </w:r>
+      <w:r>
+        <w:t>Cross-Validation</w:t>
+      </w:r>
+    </w:p>
+    <w:p>
+      <w:pPr>
+        <w:jc w:val="both"/>
+      </w:pPr>
+      <w:r>
+        <w:t>The two train datasets (split either by region or by year)</w:t>
+      </w:r>
+      <w:r>
+        <w:t xml:space="preserve"> were further split into train/validation pairs in an 80:20 ratio. </w:t>
+      </w:r>
+      <w:r>
+        <w:t>Each train dataset was split into 5 cross-validation folds</w:t>
+      </w:r>
+      <w:r>
+        <w:t>, each of which being a specific permutation of the train/validation 80:20 split.</w:t>
+      </w:r>
+    </w:p>
+    <w:p>
+      <w:pPr>
+        <w:jc w:val="both"/>
+      </w:pPr>
+    </w:p>
+    <w:p>
+      <w:pPr>
+        <w:jc w:val="both"/>
+      </w:pPr>
+      <w:r>
+        <w:t xml:space="preserve">When </w:t>
+      </w:r>
+      <w:r>
+        <w:t xml:space="preserve">splitting the train dataset split by region, a specific region </w:t>
+      </w:r>
+      <w:r>
+        <w:t xml:space="preserve">could only be in the train or validation set. </w:t>
+      </w:r>
+      <w:r>
+        <w:t xml:space="preserve">When splitting by year, a specific year could only be in the train or validation set. </w:t>
+      </w:r>
+      <w:r>
+        <w:t xml:space="preserve">The choice of set could change between folds. </w:t>
+      </w:r>
+      <w:r>
+        <w:t>Th</w:t>
+      </w:r>
+      <w:r>
+        <w:t xml:space="preserve">ese conditions </w:t>
+      </w:r>
+      <w:r>
+        <w:t xml:space="preserve">resulted in slight deviations from the 80:20 ratio, but only within </w:t>
+      </w:r>
+      <w:r>
+        <w:t xml:space="preserve">a percentage point. </w:t>
+      </w:r>
+    </w:p>
+    <w:p>
+      <w:pPr>
+        <w:jc w:val="both"/>
+      </w:pPr>
+    </w:p>
+    <w:p>
+      <w:pPr>
+        <w:jc w:val="both"/>
+      </w:pPr>
+      <w:r>
+        <w:t xml:space="preserve">By performing cross-validation, I could assess how slight changes in the composition of the training dataset </w:t>
+      </w:r>
+      <w:r>
+        <w:t xml:space="preserve">affected </w:t>
+      </w:r>
+      <w:r>
+        <w:t xml:space="preserve">model </w:t>
+      </w:r>
+      <w:r>
+        <w:t>performance</w:t>
+      </w:r>
+      <w:r>
+        <w:t xml:space="preserve">, thus commenting on </w:t>
+      </w:r>
+      <w:r>
+        <w:t>the</w:t>
+      </w:r>
+      <w:r>
+        <w:t xml:space="preserve"> models’ generalisability.</w:t>
+      </w:r>
+      <w:r>
+        <w:t xml:space="preserve"> </w:t>
+      </w:r>
+      <w:r>
+        <w:rPr>
+          <w:color w:val="FF0000"/>
+        </w:rPr>
+        <w:t xml:space="preserve">Citation </w:t>
+      </w:r>
+      <w:r>
+        <w:rPr>
+          <w:color w:val="FF0000"/>
+        </w:rPr>
+        <w:t xml:space="preserve">and motivation </w:t>
+      </w:r>
+      <w:r>
+        <w:rPr>
+          <w:color w:val="FF0000"/>
+        </w:rPr>
+        <w:t>for this approach</w:t>
+      </w:r>
+      <w:r>
+        <w:rPr>
+          <w:color w:val="FF0000"/>
+        </w:rPr>
+        <w:t xml:space="preserve">, and check independence of folds </w:t>
+      </w:r>
+    </w:p>
+    <w:p/>
+    <w:p>
+      <w:r>
+        <w:t>Splitting into c</w:t>
+      </w:r>
+      <w:r>
+        <w:t xml:space="preserve">ross-validation </w:t>
+      </w:r>
+      <w:r>
+        <w:t>folds</w:t>
+      </w:r>
+      <w:r>
+        <w:t xml:space="preserve"> was performed by scikit-</w:t>
+      </w:r>
+      <w:proofErr w:type="spellStart"/>
+      <w:r>
+        <w:t>learn’s</w:t>
+      </w:r>
+      <w:proofErr w:type="spellEnd"/>
+      <w:r>
+        <w:t xml:space="preserve"> </w:t>
+      </w:r>
+      <w:proofErr w:type="spellStart"/>
+      <w:r>
+        <w:t>GroupKFold</w:t>
+      </w:r>
+      <w:proofErr w:type="spellEnd"/>
+      <w:r>
+        <w:t xml:space="preserve"> method.</w:t>
+      </w:r>
+    </w:p>
+    <w:p/>
+    <w:p>
+      <w:pPr>
+        <w:pStyle w:val="Heading3"/>
+      </w:pPr>
+      <w:r>
+        <w:t>4.2</w:t>
+      </w:r>
+      <w:r>
+        <w:t>4</w:t>
+      </w:r>
+      <w:r>
+        <w:t xml:space="preserve"> </w:t>
+      </w:r>
+      <w:r>
+        <w:t>Iteratively Removing Rows and Columns Containing More Missing Data Than a Specific Threshold</w:t>
+      </w:r>
+    </w:p>
+    <w:p>
+      <w:pPr>
+        <w:jc w:val="both"/>
+        <w:rPr>
+          <w:color w:val="EE0000"/>
+        </w:rPr>
+      </w:pPr>
+      <w:r>
+        <w:t xml:space="preserve">- </w:t>
+      </w:r>
+      <w:r>
+        <w:rPr>
+          <w:color w:val="EE0000"/>
+        </w:rPr>
+        <w:t>graphs</w:t>
+      </w:r>
+    </w:p>
+    <w:p>
+      <w:pPr>
+        <w:jc w:val="both"/>
+        <w:rPr>
+          <w:color w:val="EE0000"/>
+        </w:rPr>
+      </w:pPr>
+      <w:r>
+        <w:rPr>
+          <w:color w:val="EE0000"/>
+        </w:rPr>
+        <w:t>- cv</w:t>
+      </w:r>
+    </w:p>
+    <w:p>
+      <w:pPr>
+        <w:jc w:val="both"/>
+      </w:pPr>
+    </w:p>
+    <w:p>
+      <w:pPr>
+        <w:jc w:val="both"/>
+      </w:pPr>
+      <w:r>
         <w:lastRenderedPageBreak/>
-        <w:t>Additionally,</w:t>
-      </w:r>
-      <w:r>
-        <w:t xml:space="preserve"> </w:t>
-      </w:r>
-      <w:r>
-        <w:t xml:space="preserve">the World Bank categorised regions as being high income, upper middle income, lower middle income, or low income. </w:t>
-      </w:r>
-      <w:r>
-        <w:t xml:space="preserve">The 2024 categorisations were used to label all countries in this dataset. The </w:t>
-      </w:r>
-      <w:r>
-        <w:t xml:space="preserve">90:10 split was applied to </w:t>
-      </w:r>
-      <w:r>
-        <w:t xml:space="preserve">the subset of countries in </w:t>
-      </w:r>
-      <w:r>
-        <w:t>each specific income</w:t>
-      </w:r>
-      <w:r>
-        <w:t xml:space="preserve"> </w:t>
-      </w:r>
-      <w:r>
-        <w:t>level</w:t>
-      </w:r>
-      <w:r>
-        <w:t xml:space="preserve"> </w:t>
-      </w:r>
-      <w:r>
-        <w:t xml:space="preserve">to ensure the same proportion of regions from each broad income level were represented in the train and test sets. </w:t>
-      </w:r>
-      <w:r>
-        <w:t xml:space="preserve">These train test subsets were then merged into a single train set and test set. </w:t>
-      </w:r>
-    </w:p>
-    <w:p>
-      <w:pPr>
-        <w:jc w:val="both"/>
-      </w:pPr>
-    </w:p>
-    <w:p>
-      <w:pPr>
-        <w:jc w:val="both"/>
-      </w:pPr>
-      <w:r>
-        <w:t xml:space="preserve">This split was used to evaluate whether the machine learning models could predict </w:t>
-      </w:r>
-      <w:r>
-        <w:t xml:space="preserve">the national MMR estimate for a region </w:t>
-      </w:r>
-      <w:r>
-        <w:t xml:space="preserve">within the current study period to inform policy makers about their </w:t>
-      </w:r>
-      <w:r>
-        <w:t>population’s current health status.</w:t>
-      </w:r>
-    </w:p>
-    <w:p>
-      <w:pPr>
-        <w:jc w:val="both"/>
-      </w:pPr>
-    </w:p>
-    <w:p>
-      <w:pPr>
-        <w:jc w:val="both"/>
-        <w:rPr>
-          <w:color w:val="FF0000"/>
-        </w:rPr>
-      </w:pPr>
-      <w:r>
-        <w:rPr>
-          <w:color w:val="FF0000"/>
-        </w:rPr>
-        <w:t>Citation for 90:10</w:t>
-      </w:r>
-    </w:p>
-    <w:p>
-      <w:pPr>
-        <w:jc w:val="both"/>
-        <w:rPr>
-          <w:color w:val="FF0000"/>
-        </w:rPr>
-      </w:pPr>
-    </w:p>
-    <w:p>
-      <w:pPr>
-        <w:pStyle w:val="Heading4"/>
-      </w:pPr>
-      <w:r>
-        <w:t>4.2</w:t>
-      </w:r>
-      <w:r>
-        <w:t>2</w:t>
-      </w:r>
-      <w:r>
-        <w:t>2</w:t>
-      </w:r>
-      <w:r>
-        <w:t xml:space="preserve"> Train/Test Split – Split by </w:t>
-      </w:r>
-      <w:r>
-        <w:t>Year</w:t>
-      </w:r>
-      <w:r>
-        <w:t xml:space="preserve"> </w:t>
-      </w:r>
-    </w:p>
-    <w:p>
-      <w:pPr>
-        <w:jc w:val="both"/>
-      </w:pPr>
-      <w:r>
-        <w:t xml:space="preserve">The second method for splitting the dataset into train/test subsets was to </w:t>
-      </w:r>
-      <w:r>
-        <w:t xml:space="preserve">divide the data by year. </w:t>
-      </w:r>
-      <w:r>
-        <w:t>All data collected between 1985 and 2014 was placed in the train set and all data collected between 2015 and 2018 was placed in the test set. This division produced a</w:t>
-      </w:r>
-      <w:r>
-        <w:t>n</w:t>
-      </w:r>
-      <w:r>
-        <w:t xml:space="preserve"> </w:t>
-      </w:r>
-      <w:r>
-        <w:t>88</w:t>
-      </w:r>
-      <w:r>
-        <w:t>:</w:t>
-      </w:r>
-      <w:r>
-        <w:t>12</w:t>
-      </w:r>
-      <w:r>
-        <w:t xml:space="preserve"> </w:t>
-      </w:r>
-      <w:r>
-        <w:t xml:space="preserve">train/test split. The proportions were not cleanly </w:t>
-      </w:r>
-      <w:r>
-        <w:t xml:space="preserve">90:10 because I wanted to ensure that the test set contained sufficient non-missing data to be useful. Thus, I included data from 2015 in the test set, as it was one of the four years containing less than 50% missing data (see Section </w:t>
-      </w:r>
-      <w:r>
-        <w:t>4.132).</w:t>
-      </w:r>
-    </w:p>
-    <w:p>
-      <w:pPr>
-        <w:jc w:val="both"/>
-      </w:pPr>
-    </w:p>
-    <w:p>
-      <w:pPr>
-        <w:jc w:val="both"/>
-      </w:pPr>
-      <w:r>
-        <w:t xml:space="preserve">The purpose of this split was to determine </w:t>
-      </w:r>
-    </w:p>
-    <w:p/>
-    <w:p>
-      <w:pPr>
-        <w:pStyle w:val="Heading3"/>
-      </w:pPr>
-      <w:r>
-        <w:t>4.2</w:t>
-      </w:r>
-      <w:r>
-        <w:t>3</w:t>
-      </w:r>
-      <w:r>
-        <w:t xml:space="preserve"> </w:t>
-      </w:r>
-      <w:r>
-        <w:t>Cross-Validation</w:t>
-      </w:r>
-    </w:p>
-    <w:p>
-      <w:pPr>
-        <w:rPr>
-          <w:color w:val="FF0000"/>
-        </w:rPr>
-      </w:pPr>
-      <w:r>
-        <w:t xml:space="preserve">Each of the four train datasets were further split into train/validation pairs in an 80:20 ratio. </w:t>
-      </w:r>
-      <w:r>
-        <w:t xml:space="preserve">As with the initial train/test split, a specific area could only be in the train or validation set, again resulting in </w:t>
-      </w:r>
-      <w:r>
-        <w:t>slight deviations from the 80:20 ratio.</w:t>
-      </w:r>
-      <w:r>
-        <w:t xml:space="preserve"> </w:t>
-      </w:r>
-      <w:r>
-        <w:t xml:space="preserve">This split was performed </w:t>
-      </w:r>
-      <w:r>
-        <w:t xml:space="preserve">five times </w:t>
-      </w:r>
-      <w:r>
-        <w:t>to create a 5-fold cross-validation set, where there were 5 permutations of the train/validation 80:20 split.</w:t>
-      </w:r>
-      <w:r>
-        <w:t xml:space="preserve"> By performing cross-validation, I assessed whether slight changes in the training dataset </w:t>
-      </w:r>
-      <w:r>
-        <w:rPr>
-          <w:highlight w:val="yellow"/>
-        </w:rPr>
-        <w:t>significantly</w:t>
-      </w:r>
-      <w:r>
-        <w:t xml:space="preserve"> affected performance</w:t>
-      </w:r>
-      <w:r>
-        <w:t>, thus commenting on my models’ generalisability.</w:t>
-      </w:r>
-      <w:r>
-        <w:t xml:space="preserve"> </w:t>
-      </w:r>
-      <w:r>
-        <w:rPr>
-          <w:color w:val="FF0000"/>
-        </w:rPr>
-        <w:t xml:space="preserve">Citation </w:t>
-      </w:r>
-      <w:r>
-        <w:rPr>
-          <w:color w:val="FF0000"/>
-        </w:rPr>
-        <w:t xml:space="preserve">and motivation </w:t>
-      </w:r>
-      <w:r>
-        <w:rPr>
-          <w:color w:val="FF0000"/>
-        </w:rPr>
-        <w:t xml:space="preserve">for this approach </w:t>
-      </w:r>
-    </w:p>
-    <w:p/>
-    <w:p>
-      <w:r>
-        <w:t>Cross-validation splitting was performed by scikit-</w:t>
-      </w:r>
-      <w:proofErr w:type="spellStart"/>
-      <w:r>
-        <w:t>learn’s</w:t>
-      </w:r>
-      <w:proofErr w:type="spellEnd"/>
-      <w:r>
-        <w:t xml:space="preserve"> </w:t>
-      </w:r>
-      <w:proofErr w:type="spellStart"/>
-      <w:r>
-        <w:t>GroupKFold</w:t>
-      </w:r>
-      <w:proofErr w:type="spellEnd"/>
-      <w:r>
-        <w:t xml:space="preserve"> method.</w:t>
-      </w:r>
-    </w:p>
-    <w:p/>
-    <w:p>
-      <w:pPr>
-        <w:pStyle w:val="Heading3"/>
-      </w:pPr>
-      <w:r>
-        <w:t>4.2</w:t>
-      </w:r>
-      <w:r>
-        <w:t>4</w:t>
-      </w:r>
-      <w:r>
-        <w:t xml:space="preserve"> </w:t>
-      </w:r>
-      <w:r>
-        <w:t>Iteratively Removing Rows and Columns Containing More Missing Data Than a Specific Threshold</w:t>
-      </w:r>
-    </w:p>
-    <w:p>
-      <w:pPr>
-        <w:jc w:val="both"/>
+        <w:t>Many studies published in the public health domain use a missing data threshold of 60 to 90%, where variables with more than 90% missing values are excluded from the dataset [1]. This 90% threshold has been justified with the use of simulation studies, which have shown that principled imputation methods can produced unbiased results for up to 90% missingness assuming the data is missing at random [</w:t>
+      </w:r>
+      <w:r>
         <w:rPr>
           <w:color w:val="EE0000"/>
         </w:rPr>
-      </w:pPr>
-      <w:r>
-        <w:t xml:space="preserve">- </w:t>
-      </w:r>
-      <w:r>
-        <w:rPr>
-          <w:color w:val="EE0000"/>
-        </w:rPr>
-        <w:t>graphs</w:t>
-      </w:r>
-    </w:p>
-    <w:p>
-      <w:pPr>
-        <w:jc w:val="both"/>
-        <w:rPr>
-          <w:color w:val="EE0000"/>
-        </w:rPr>
-      </w:pPr>
-      <w:r>
-        <w:rPr>
-          <w:color w:val="EE0000"/>
-        </w:rPr>
-        <w:t>- cv</w:t>
-      </w:r>
-    </w:p>
-    <w:p>
-      <w:pPr>
-        <w:jc w:val="both"/>
-      </w:pPr>
-    </w:p>
-    <w:p>
-      <w:pPr>
-        <w:jc w:val="both"/>
-      </w:pPr>
-      <w:r>
-        <w:t>Many studies published in the public health domain use a missing data threshold of 60 to 90%, where variables with more than 90% missing values are excluded from the dataset [1]. This 90% threshold has been justified with the use of simulation studies, which have shown that principled imputation methods can produced unbiased results for up to 90% missingness assuming the data is missing at random [</w:t>
-      </w:r>
-      <w:r>
-        <w:rPr>
-          <w:color w:val="EE0000"/>
-        </w:rPr>
         <w:t>1</w:t>
       </w:r>
       <w:r>
-        <w:t xml:space="preserve">]. To test this approach, I trained my machine learning models on three versions of my dataset, each with a different proportion of missing data. This experimental approach to choosing an appropriate missing data threshold was particularly </w:t>
-      </w:r>
-      <w:r>
-        <w:lastRenderedPageBreak/>
-        <w:t>important for my dataset, as only 161 features out of 722 (excluding the national MMR estimate) had a missing data proportion of less than 90%.</w:t>
+        <w:t xml:space="preserve">]. </w:t>
+      </w:r>
+    </w:p>
+    <w:p>
+      <w:pPr>
+        <w:jc w:val="both"/>
+      </w:pPr>
+    </w:p>
+    <w:p>
+      <w:pPr>
+        <w:jc w:val="both"/>
+      </w:pPr>
+      <w:r>
+        <w:t>To test this approach, I trained my machine learning models on three versions of my dataset, each with a different proportion of missing data. This experimental approach to choosing an appropriate missing data threshold was particularly important for my dataset, as only 161 features out of 722 (excluding the national MMR estimate) had a missing data proportion of less than 90%.</w:t>
       </w:r>
     </w:p>
     <w:p>
@@ -4366,6 +4514,25 @@
     <w:p>
       <w:pPr>
         <w:jc w:val="both"/>
+      </w:pPr>
+      <w:r>
+        <w:t xml:space="preserve">This process was performed for each individual fold of training data, as </w:t>
+      </w:r>
+      <w:r>
+        <w:t xml:space="preserve">performing iterative data removal on the initial, whole dataset could cause </w:t>
+      </w:r>
+      <w:r>
+        <w:t xml:space="preserve">data leakage given that the proportions of missing data would have been calculated using both the train and test data. </w:t>
+      </w:r>
+    </w:p>
+    <w:p>
+      <w:pPr>
+        <w:jc w:val="both"/>
+      </w:pPr>
+    </w:p>
+    <w:p>
+      <w:pPr>
+        <w:jc w:val="both"/>
         <w:rPr>
           <w:color w:val="EE0000"/>
         </w:rPr>
@@ -4393,7 +4560,7 @@
           <w:numId w:val="9"/>
         </w:numPr>
       </w:pPr>
-      <w:hyperlink r:id="rId17" w:history="1">
+      <w:hyperlink r:id="rId22" w:history="1">
         <w:r>
           <w:rPr>
             <w:rStyle w:val="Hyperlink"/>
@@ -4402,13 +4569,7 @@
         </w:r>
       </w:hyperlink>
     </w:p>
-    <w:p>
-      <w:pPr>
-        <w:jc w:val="both"/>
-      </w:pPr>
-    </w:p>
     <w:p/>
-    <w:p/>
     <w:p>
       <w:pPr>
         <w:pStyle w:val="Heading3"/>
@@ -4431,137 +4592,243 @@
         <w:jc w:val="both"/>
       </w:pPr>
       <w:r>
-        <w:t xml:space="preserve">Many regression-based machine learning models cannot work with categorical data. Thus, </w:t>
-      </w:r>
-      <w:r>
-        <w:t>I used scikit-</w:t>
-      </w:r>
-      <w:proofErr w:type="spellStart"/>
-      <w:r>
-        <w:t>learn’s</w:t>
-      </w:r>
-      <w:proofErr w:type="spellEnd"/>
+        <w:t xml:space="preserve">My dataset contains one categorical feature: region name. Unfortunately, </w:t>
+      </w:r>
+      <w:r>
+        <w:t xml:space="preserve">Scikit-Learn’s random forest regression model cannot work with non-numeric data. </w:t>
+      </w:r>
+      <w:r>
+        <w:t xml:space="preserve">I </w:t>
+      </w:r>
+      <w:r>
+        <w:t xml:space="preserve">created a </w:t>
+      </w:r>
+      <w:r>
+        <w:t>one-to-one</w:t>
+      </w:r>
+      <w:r>
+        <w:t xml:space="preserve"> pairing between region name and an integer, then replaced the region name by the integer </w:t>
+      </w:r>
+      <w:r>
+        <w:t>in all feature data used to train the random forest regressor.</w:t>
+      </w:r>
       <w:r>
         <w:t xml:space="preserve"> </w:t>
       </w:r>
-      <w:proofErr w:type="spellStart"/>
-      <w:r>
-        <w:t>OrdinalEncoder</w:t>
-      </w:r>
-      <w:proofErr w:type="spellEnd"/>
-      <w:r>
-        <w:t xml:space="preserve"> to convert all categorical variables to numeric. For example, this method replaced a country’s name with a number. </w:t>
-      </w:r>
-      <w:r>
-        <w:t xml:space="preserve">This encoding was performed on </w:t>
-      </w:r>
-      <w:r>
-        <w:t xml:space="preserve">the train and test sets separately to prevent data leakage. </w:t>
+      <w:r>
+        <w:t xml:space="preserve">Given that there are over 200 regions present in the data, </w:t>
+      </w:r>
+      <w:r>
+        <w:t>I used this approach instead of</w:t>
+      </w:r>
+      <w:r>
+        <w:t xml:space="preserve"> one-hot encoding</w:t>
+      </w:r>
+      <w:r>
+        <w:t>, which</w:t>
+      </w:r>
+      <w:r>
+        <w:t xml:space="preserve"> would meaningfully increase the data’s dimensionality, </w:t>
+      </w:r>
+      <w:r>
+        <w:t xml:space="preserve">increasing </w:t>
+      </w:r>
+      <w:r>
+        <w:t>computation</w:t>
+      </w:r>
+      <w:r>
+        <w:t>al</w:t>
       </w:r>
       <w:r>
         <w:t xml:space="preserve"> </w:t>
       </w:r>
-    </w:p>
-    <w:p>
-      <w:pPr>
-        <w:rPr>
-          <w:lang w:eastAsia="en-US"/>
-        </w:rPr>
-      </w:pPr>
-    </w:p>
-    <w:p>
-      <w:pPr>
-        <w:pStyle w:val="Heading3"/>
-      </w:pPr>
-      <w:r>
-        <w:t>4.2</w:t>
-      </w:r>
-      <w:r>
-        <w:t>6</w:t>
-      </w:r>
-      <w:r>
-        <w:t xml:space="preserve"> </w:t>
-      </w:r>
-      <w:r>
-        <w:t>Normalisation</w:t>
-      </w:r>
-      <w:r>
-        <w:t xml:space="preserve">  </w:t>
-      </w:r>
-    </w:p>
-    <w:p>
-      <w:r>
-        <w:t>S</w:t>
-      </w:r>
-    </w:p>
-    <w:p/>
-    <w:p>
-      <w:pPr>
-        <w:pStyle w:val="Heading2"/>
-      </w:pPr>
-      <w:r>
-        <w:t xml:space="preserve">4.3 Machine Learning Models </w:t>
-      </w:r>
-    </w:p>
-    <w:p>
-      <w:pPr>
-        <w:pStyle w:val="Heading3"/>
-      </w:pPr>
-      <w:r>
-        <w:t>4.31 Choice of Model</w:t>
-      </w:r>
-    </w:p>
-    <w:p>
-      <w:pPr>
-        <w:pStyle w:val="Heading3"/>
-      </w:pPr>
-      <w:r>
-        <w:t>4.32 Hyperparameter Tuning</w:t>
-      </w:r>
-    </w:p>
-    <w:p>
-      <w:pPr>
-        <w:pStyle w:val="Heading3"/>
-      </w:pPr>
-      <w:r>
-        <w:t>4.33 Model Eval</w:t>
-      </w:r>
-      <w:r>
-        <w:t>u</w:t>
-      </w:r>
-      <w:r>
-        <w:t>ation</w:t>
-      </w:r>
-      <w:r>
-        <w:t xml:space="preserve"> </w:t>
-      </w:r>
-    </w:p>
-    <w:p/>
-    <w:p/>
-    <w:p>
-      <w:r>
-        <w:t>Loss vs performance metrics</w:t>
-      </w:r>
-    </w:p>
-    <w:p/>
+      <w:r>
+        <w:t>complexity and challenge</w:t>
+      </w:r>
+      <w:r>
+        <w:t xml:space="preserve"> [1].</w:t>
+      </w:r>
+    </w:p>
+    <w:p>
+      <w:pPr>
+        <w:jc w:val="both"/>
+      </w:pPr>
+    </w:p>
+    <w:p>
+      <w:pPr>
+        <w:jc w:val="both"/>
+      </w:pPr>
+      <w:r>
+        <w:t xml:space="preserve">This encoding was not applied to </w:t>
+      </w:r>
+      <w:r>
+        <w:t>the data used to train the other machine learning models, as they could work with categorical data</w:t>
+      </w:r>
+      <w:r>
+        <w:t xml:space="preserve"> and using this type of ordered numeric encoding</w:t>
+      </w:r>
+      <w:r>
+        <w:t xml:space="preserve"> is that it could introduce </w:t>
+      </w:r>
+      <w:r>
+        <w:t xml:space="preserve">ordinal relationships between countries, potentially causing the machine learning model to learn a non-existent pattern [1]. </w:t>
+      </w:r>
+    </w:p>
+    <w:p>
+      <w:pPr>
+        <w:jc w:val="both"/>
+      </w:pPr>
+    </w:p>
     <w:p>
       <w:pPr>
         <w:pStyle w:val="ListParagraph"/>
         <w:numPr>
           <w:ilvl w:val="0"/>
-          <w:numId w:val="1"/>
+          <w:numId w:val="14"/>
         </w:numPr>
-      </w:pPr>
-      <w:hyperlink r:id="rId18" w:history="1">
+        <w:jc w:val="both"/>
+      </w:pPr>
+      <w:hyperlink r:id="rId23" w:history="1">
         <w:r>
           <w:rPr>
             <w:rStyle w:val="Hyperlink"/>
           </w:rPr>
-          <w:t>https://link.springer.com/article/10.1007/s10462-025-11198-7</w:t>
+          <w:t>https://arxiv.org/html/2312.16930v1</w:t>
         </w:r>
       </w:hyperlink>
       <w:r>
         <w:t xml:space="preserve"> </w:t>
+      </w:r>
+    </w:p>
+    <w:p>
+      <w:pPr>
+        <w:rPr>
+          <w:lang w:eastAsia="en-US"/>
+        </w:rPr>
+      </w:pPr>
+    </w:p>
+    <w:p>
+      <w:pPr>
+        <w:pStyle w:val="Heading3"/>
+      </w:pPr>
+      <w:r>
+        <w:t xml:space="preserve">4.26 </w:t>
+      </w:r>
+      <w:r>
+        <w:t xml:space="preserve">Summary of </w:t>
+      </w:r>
+      <w:r>
+        <w:t xml:space="preserve">Datasets Produced Via </w:t>
+      </w:r>
+      <w:r>
+        <w:t>Pre</w:t>
+      </w:r>
+      <w:r>
+        <w:t xml:space="preserve">-Processing </w:t>
+      </w:r>
+      <w:r>
+        <w:t xml:space="preserve">  </w:t>
+      </w:r>
+    </w:p>
+    <w:p>
+      <w:pPr>
+        <w:jc w:val="both"/>
+        <w:rPr>
+          <w:lang w:eastAsia="en-US"/>
+        </w:rPr>
+      </w:pPr>
+      <w:r>
+        <w:rPr>
+          <w:lang w:eastAsia="en-US"/>
+        </w:rPr>
+        <w:t>The cleaned data was split into two train/test subsets</w:t>
+      </w:r>
+      <w:r>
+        <w:rPr>
+          <w:lang w:eastAsia="en-US"/>
+        </w:rPr>
+        <w:t xml:space="preserve">. One subset was split by region while the other was split by year. These subsets were each further split into 5 train/validation set permutations, again split by region or year depending on which initial train/test split was being used. 3 versions of each of these folds were then produced by iteratively removing rows and columns with more missing data than a threshold proportion. </w:t>
+      </w:r>
+    </w:p>
+    <w:p>
+      <w:pPr>
+        <w:jc w:val="both"/>
+        <w:rPr>
+          <w:lang w:eastAsia="en-US"/>
+        </w:rPr>
+      </w:pPr>
+    </w:p>
+    <w:p>
+      <w:pPr>
+        <w:jc w:val="both"/>
+        <w:rPr>
+          <w:lang w:eastAsia="en-US"/>
+        </w:rPr>
+      </w:pPr>
+      <w:r>
+        <w:rPr>
+          <w:lang w:eastAsia="en-US"/>
+        </w:rPr>
+        <w:t xml:space="preserve">This produced </w:t>
+      </w:r>
+      <w:r>
+        <w:rPr>
+          <w:lang w:eastAsia="en-US"/>
+        </w:rPr>
+        <w:t xml:space="preserve">15 train/validation datasets per train/test split. </w:t>
+      </w:r>
+    </w:p>
+    <w:p>
+      <w:pPr>
+        <w:pStyle w:val="Heading3"/>
+      </w:pPr>
+      <w:r>
+        <w:t>4.2</w:t>
+      </w:r>
+      <w:r>
+        <w:t>7</w:t>
+      </w:r>
+      <w:r>
+        <w:t xml:space="preserve"> </w:t>
+      </w:r>
+      <w:r>
+        <w:t>Normalisation</w:t>
+      </w:r>
+      <w:r>
+        <w:t xml:space="preserve">  </w:t>
+      </w:r>
+    </w:p>
+    <w:p>
+      <w:r>
+        <w:t>S</w:t>
+      </w:r>
+    </w:p>
+    <w:p/>
+    <w:p>
+      <w:pPr>
+        <w:pStyle w:val="Heading2"/>
+      </w:pPr>
+      <w:r>
+        <w:t xml:space="preserve">4.3 Machine Learning Models </w:t>
+      </w:r>
+    </w:p>
+    <w:p>
+      <w:pPr>
+        <w:pStyle w:val="Heading3"/>
+      </w:pPr>
+      <w:r>
+        <w:t>4.31 Choice of Model</w:t>
+      </w:r>
+    </w:p>
+    <w:p>
+      <w:r>
+        <w:t xml:space="preserve">This </w:t>
+      </w:r>
+      <w:r>
+        <w:t xml:space="preserve">thesis trained </w:t>
+      </w:r>
+      <w:r>
+        <w:t>three machine learning models:</w:t>
       </w:r>
     </w:p>
     <w:p>
@@ -4569,72 +4836,2523 @@
         <w:pStyle w:val="ListParagraph"/>
         <w:numPr>
           <w:ilvl w:val="0"/>
-          <w:numId w:val="1"/>
+          <w:numId w:val="15"/>
         </w:numPr>
       </w:pPr>
-      <w:hyperlink r:id="rId19" w:history="1">
+      <w:r>
+        <w:t>Scikit-Learn’s Random Forest Regressor</w:t>
+      </w:r>
+    </w:p>
+    <w:p>
+      <w:pPr>
+        <w:pStyle w:val="ListParagraph"/>
+        <w:numPr>
+          <w:ilvl w:val="0"/>
+          <w:numId w:val="15"/>
+        </w:numPr>
+      </w:pPr>
+      <w:proofErr w:type="spellStart"/>
+      <w:r>
+        <w:t>XGBoost’s</w:t>
+      </w:r>
+      <w:proofErr w:type="spellEnd"/>
+      <w:r>
+        <w:t xml:space="preserve"> </w:t>
+      </w:r>
+      <w:proofErr w:type="spellStart"/>
+      <w:r>
+        <w:t>XGBRegressor</w:t>
+      </w:r>
+      <w:proofErr w:type="spellEnd"/>
+    </w:p>
+    <w:p>
+      <w:pPr>
+        <w:pStyle w:val="ListParagraph"/>
+        <w:numPr>
+          <w:ilvl w:val="0"/>
+          <w:numId w:val="15"/>
+        </w:numPr>
+      </w:pPr>
+      <w:proofErr w:type="spellStart"/>
+      <w:r>
+        <w:t>LightGBM’s</w:t>
+      </w:r>
+      <w:proofErr w:type="spellEnd"/>
+      <w:r>
+        <w:t xml:space="preserve"> </w:t>
+      </w:r>
+      <w:proofErr w:type="spellStart"/>
+      <w:r>
+        <w:t>LGB</w:t>
+      </w:r>
+      <w:r>
+        <w:t>M</w:t>
+      </w:r>
+      <w:r>
+        <w:t>Regressor</w:t>
+      </w:r>
+      <w:proofErr w:type="spellEnd"/>
+    </w:p>
+    <w:p/>
+    <w:p>
+      <w:r>
+        <w:t xml:space="preserve">Information about the models’ specifics was discussed in </w:t>
+      </w:r>
+      <w:r>
+        <w:rPr>
+          <w:color w:val="EE0000"/>
+        </w:rPr>
+        <w:t>section ??</w:t>
+      </w:r>
+      <w:r>
+        <w:t>.</w:t>
+      </w:r>
+    </w:p>
+    <w:p/>
+    <w:p>
+      <w:pPr>
+        <w:jc w:val="both"/>
+      </w:pPr>
+      <w:r>
+        <w:t xml:space="preserve">Each model was trained on each train/validation fold, with their results discussed in the </w:t>
+      </w:r>
+      <w:r>
+        <w:rPr>
+          <w:color w:val="EE0000"/>
+        </w:rPr>
+        <w:t>results section</w:t>
+      </w:r>
+      <w:r>
+        <w:t>.</w:t>
+      </w:r>
+    </w:p>
+    <w:p/>
+    <w:p>
+      <w:pPr>
+        <w:pStyle w:val="Heading3"/>
+      </w:pPr>
+      <w:r>
+        <w:t>4.32 Hyperparameter Tuning</w:t>
+      </w:r>
+    </w:p>
+    <w:p>
+      <w:pPr>
+        <w:jc w:val="both"/>
+      </w:pPr>
+      <w:r>
+        <w:t xml:space="preserve">The Optuna </w:t>
+      </w:r>
+      <w:r>
+        <w:t xml:space="preserve">hyperparameter optimisation framework </w:t>
+      </w:r>
+      <w:r>
+        <w:t xml:space="preserve">was used </w:t>
+      </w:r>
+      <w:r>
+        <w:t>to</w:t>
+      </w:r>
+      <w:r>
+        <w:t xml:space="preserve"> determine the best hyper</w:t>
+      </w:r>
+      <w:r>
+        <w:t>parameters for each model.</w:t>
+      </w:r>
+      <w:r>
+        <w:t xml:space="preserve"> See Tables 4, 5, and 6 for the specific hyperparameters and their ranges for each model. </w:t>
+      </w:r>
+      <w:r>
+        <w:t>300 trials were run for each model/cross-validation fold combination</w:t>
+      </w:r>
+      <w:r>
+        <w:t xml:space="preserve">. Each trial represents a choice of hyperparameter values for the subset of hyperparameters selected for tuning. All other hyperparameters were set to their default values. </w:t>
+      </w:r>
+      <w:r>
+        <w:t>During each trial, the machine learning model was trained on the specific train</w:t>
+      </w:r>
+      <w:r>
+        <w:t xml:space="preserve"> data</w:t>
+      </w:r>
+      <w:r>
+        <w:t xml:space="preserve"> </w:t>
+      </w:r>
+      <w:r>
+        <w:t>fold</w:t>
+      </w:r>
+      <w:r>
+        <w:t xml:space="preserve"> with the chosen hyperparameter values</w:t>
+      </w:r>
+      <w:r>
+        <w:t xml:space="preserve">. Its performance was </w:t>
+      </w:r>
+      <w:r>
+        <w:t xml:space="preserve">evaluated </w:t>
+      </w:r>
+      <w:r>
+        <w:t>by calculating the mean</w:t>
+      </w:r>
+      <w:r>
+        <w:t xml:space="preserve"> </w:t>
+      </w:r>
+      <w:r>
+        <w:t xml:space="preserve">squared error for the model’s predictions </w:t>
+      </w:r>
+      <w:r>
+        <w:t xml:space="preserve">on </w:t>
+      </w:r>
+      <w:r>
+        <w:t>data from the</w:t>
+      </w:r>
+      <w:r>
+        <w:t xml:space="preserve"> associated validation fold</w:t>
+      </w:r>
+      <w:r>
+        <w:t>.</w:t>
+      </w:r>
+      <w:r>
+        <w:t xml:space="preserve"> </w:t>
+      </w:r>
+      <w:r>
+        <w:t xml:space="preserve">The </w:t>
+      </w:r>
+      <w:r>
+        <w:t xml:space="preserve">model trained with the </w:t>
+      </w:r>
+      <w:r>
+        <w:t xml:space="preserve">choice of </w:t>
+      </w:r>
+      <w:r>
+        <w:t>hyperparameter</w:t>
+      </w:r>
+      <w:r>
+        <w:t xml:space="preserve"> value</w:t>
+      </w:r>
+      <w:r>
+        <w:t>s that produced the lowest mean</w:t>
+      </w:r>
+      <w:r>
+        <w:t xml:space="preserve"> </w:t>
+      </w:r>
+      <w:r>
+        <w:t>square</w:t>
+      </w:r>
+      <w:r>
+        <w:t xml:space="preserve">d error across </w:t>
+      </w:r>
+      <w:r>
+        <w:t xml:space="preserve">all trials </w:t>
+      </w:r>
+      <w:r>
+        <w:t xml:space="preserve">was saved and evaluated on the test data. </w:t>
+      </w:r>
+    </w:p>
+    <w:p>
+      <w:pPr>
+        <w:jc w:val="both"/>
+      </w:pPr>
+    </w:p>
+    <w:p>
+      <w:pPr>
+        <w:jc w:val="center"/>
+      </w:pPr>
+      <w:r>
+        <w:rPr>
+          <w:b/>
+          <w:bCs/>
+        </w:rPr>
+        <w:t>Table 4:</w:t>
+      </w:r>
+      <w:r>
+        <w:t xml:space="preserve"> Hyperparameter Tuning for Scikit-Learn’s Random Forest Regressor</w:t>
+      </w:r>
+    </w:p>
+    <w:tbl>
+      <w:tblPr>
+        <w:tblStyle w:val="TableGrid"/>
+        <w:tblW w:w="0" w:type="auto"/>
+        <w:tblLook w:val="04A0" w:firstRow="1" w:lastRow="0" w:firstColumn="1" w:lastColumn="0" w:noHBand="0" w:noVBand="1"/>
+      </w:tblPr>
+      <w:tblGrid>
+        <w:gridCol w:w="3379"/>
+        <w:gridCol w:w="2617"/>
+        <w:gridCol w:w="3020"/>
+      </w:tblGrid>
+      <w:tr>
+        <w:tc>
+          <w:tcPr>
+            <w:tcW w:w="3379" w:type="dxa"/>
+          </w:tcPr>
+          <w:p>
+            <w:pPr>
+              <w:jc w:val="center"/>
+              <w:rPr>
+                <w:b/>
+                <w:bCs/>
+              </w:rPr>
+            </w:pPr>
+            <w:r>
+              <w:rPr>
+                <w:b/>
+                <w:bCs/>
+              </w:rPr>
+              <w:t>Hyperparameter Name</w:t>
+            </w:r>
+            <w:r>
+              <w:rPr>
+                <w:b/>
+                <w:bCs/>
+              </w:rPr>
+              <w:t xml:space="preserve"> in Scikit-Learn</w:t>
+            </w:r>
+          </w:p>
+        </w:tc>
+        <w:tc>
+          <w:tcPr>
+            <w:tcW w:w="2617" w:type="dxa"/>
+          </w:tcPr>
+          <w:p>
+            <w:pPr>
+              <w:jc w:val="center"/>
+              <w:rPr>
+                <w:b/>
+                <w:bCs/>
+              </w:rPr>
+            </w:pPr>
+            <w:r>
+              <w:rPr>
+                <w:b/>
+                <w:bCs/>
+              </w:rPr>
+              <w:t>Hyperparameter Function</w:t>
+            </w:r>
+          </w:p>
+        </w:tc>
+        <w:tc>
+          <w:tcPr>
+            <w:tcW w:w="3020" w:type="dxa"/>
+          </w:tcPr>
+          <w:p>
+            <w:pPr>
+              <w:jc w:val="center"/>
+              <w:rPr>
+                <w:b/>
+                <w:bCs/>
+              </w:rPr>
+            </w:pPr>
+            <w:r>
+              <w:rPr>
+                <w:b/>
+                <w:bCs/>
+              </w:rPr>
+              <w:t>Range of Potential Values</w:t>
+            </w:r>
+          </w:p>
+        </w:tc>
+      </w:tr>
+      <w:tr>
+        <w:tc>
+          <w:tcPr>
+            <w:tcW w:w="3379" w:type="dxa"/>
+          </w:tcPr>
+          <w:p>
+            <w:pPr>
+              <w:jc w:val="center"/>
+            </w:pPr>
+            <w:proofErr w:type="spellStart"/>
+            <w:r>
+              <w:t>n_estimators</w:t>
+            </w:r>
+            <w:proofErr w:type="spellEnd"/>
+          </w:p>
+        </w:tc>
+        <w:tc>
+          <w:tcPr>
+            <w:tcW w:w="2617" w:type="dxa"/>
+          </w:tcPr>
+          <w:p>
+            <w:pPr>
+              <w:jc w:val="center"/>
+            </w:pPr>
+          </w:p>
+        </w:tc>
+        <w:tc>
+          <w:tcPr>
+            <w:tcW w:w="3020" w:type="dxa"/>
+          </w:tcPr>
+          <w:p>
+            <w:pPr>
+              <w:jc w:val="center"/>
+            </w:pPr>
+            <w:r>
+              <w:t>10 to 300</w:t>
+            </w:r>
+          </w:p>
+        </w:tc>
+      </w:tr>
+      <w:tr>
+        <w:tc>
+          <w:tcPr>
+            <w:tcW w:w="3379" w:type="dxa"/>
+          </w:tcPr>
+          <w:p>
+            <w:pPr>
+              <w:jc w:val="center"/>
+            </w:pPr>
+            <w:proofErr w:type="spellStart"/>
+            <w:r>
+              <w:t>max_depth</w:t>
+            </w:r>
+            <w:proofErr w:type="spellEnd"/>
+          </w:p>
+        </w:tc>
+        <w:tc>
+          <w:tcPr>
+            <w:tcW w:w="2617" w:type="dxa"/>
+          </w:tcPr>
+          <w:p>
+            <w:pPr>
+              <w:jc w:val="center"/>
+            </w:pPr>
+          </w:p>
+        </w:tc>
+        <w:tc>
+          <w:tcPr>
+            <w:tcW w:w="3020" w:type="dxa"/>
+          </w:tcPr>
+          <w:p>
+            <w:pPr>
+              <w:jc w:val="center"/>
+            </w:pPr>
+            <w:r>
+              <w:t>3 to 25</w:t>
+            </w:r>
+          </w:p>
+        </w:tc>
+      </w:tr>
+      <w:tr>
+        <w:tc>
+          <w:tcPr>
+            <w:tcW w:w="3379" w:type="dxa"/>
+          </w:tcPr>
+          <w:p>
+            <w:pPr>
+              <w:jc w:val="center"/>
+            </w:pPr>
+            <w:proofErr w:type="spellStart"/>
+            <w:r>
+              <w:t>min_samples_split</w:t>
+            </w:r>
+            <w:proofErr w:type="spellEnd"/>
+          </w:p>
+        </w:tc>
+        <w:tc>
+          <w:tcPr>
+            <w:tcW w:w="2617" w:type="dxa"/>
+          </w:tcPr>
+          <w:p>
+            <w:pPr>
+              <w:jc w:val="center"/>
+            </w:pPr>
+          </w:p>
+        </w:tc>
+        <w:tc>
+          <w:tcPr>
+            <w:tcW w:w="3020" w:type="dxa"/>
+          </w:tcPr>
+          <w:p>
+            <w:pPr>
+              <w:jc w:val="center"/>
+            </w:pPr>
+            <w:r>
+              <w:t>2 to 10</w:t>
+            </w:r>
+          </w:p>
+        </w:tc>
+      </w:tr>
+      <w:tr>
+        <w:tc>
+          <w:tcPr>
+            <w:tcW w:w="3379" w:type="dxa"/>
+          </w:tcPr>
+          <w:p>
+            <w:pPr>
+              <w:jc w:val="center"/>
+            </w:pPr>
+            <w:r>
+              <w:t>bootstrap</w:t>
+            </w:r>
+          </w:p>
+        </w:tc>
+        <w:tc>
+          <w:tcPr>
+            <w:tcW w:w="2617" w:type="dxa"/>
+          </w:tcPr>
+          <w:p>
+            <w:pPr>
+              <w:jc w:val="center"/>
+            </w:pPr>
+          </w:p>
+        </w:tc>
+        <w:tc>
+          <w:tcPr>
+            <w:tcW w:w="3020" w:type="dxa"/>
+          </w:tcPr>
+          <w:p>
+            <w:pPr>
+              <w:jc w:val="center"/>
+            </w:pPr>
+            <w:r>
+              <w:t>True or False</w:t>
+            </w:r>
+          </w:p>
+        </w:tc>
+      </w:tr>
+      <w:tr>
+        <w:tc>
+          <w:tcPr>
+            <w:tcW w:w="3379" w:type="dxa"/>
+          </w:tcPr>
+          <w:p>
+            <w:pPr>
+              <w:jc w:val="center"/>
+            </w:pPr>
+            <w:proofErr w:type="spellStart"/>
+            <w:r>
+              <w:lastRenderedPageBreak/>
+              <w:t>max_samples</w:t>
+            </w:r>
+            <w:proofErr w:type="spellEnd"/>
+          </w:p>
+        </w:tc>
+        <w:tc>
+          <w:tcPr>
+            <w:tcW w:w="2617" w:type="dxa"/>
+          </w:tcPr>
+          <w:p>
+            <w:pPr>
+              <w:jc w:val="center"/>
+            </w:pPr>
+          </w:p>
+        </w:tc>
+        <w:tc>
+          <w:tcPr>
+            <w:tcW w:w="3020" w:type="dxa"/>
+          </w:tcPr>
+          <w:p>
+            <w:pPr>
+              <w:jc w:val="center"/>
+            </w:pPr>
+            <w:r>
+              <w:t>0.01 to 1.0</w:t>
+            </w:r>
+          </w:p>
+        </w:tc>
+      </w:tr>
+    </w:tbl>
+    <w:p>
+      <w:pPr>
+        <w:shd w:val="clear" w:color="auto" w:fill="FFFFFF"/>
+        <w:spacing w:line="270" w:lineRule="atLeast"/>
+        <w:rPr>
+          <w:rFonts w:ascii="Menlo" w:hAnsi="Menlo" w:cs="Menlo"/>
+          <w:color w:val="000000"/>
+          <w:sz w:val="18"/>
+          <w:szCs w:val="18"/>
+        </w:rPr>
+      </w:pPr>
+      <w:proofErr w:type="spellStart"/>
+      <w:r>
+        <w:rPr>
+          <w:rFonts w:ascii="Menlo" w:hAnsi="Menlo" w:cs="Menlo"/>
+          <w:color w:val="001080"/>
+          <w:sz w:val="18"/>
+          <w:szCs w:val="18"/>
+        </w:rPr>
+        <w:t>n_trees</w:t>
+      </w:r>
+      <w:proofErr w:type="spellEnd"/>
+      <w:r>
+        <w:rPr>
+          <w:rFonts w:ascii="Menlo" w:hAnsi="Menlo" w:cs="Menlo"/>
+          <w:color w:val="000000"/>
+          <w:sz w:val="18"/>
+          <w:szCs w:val="18"/>
+        </w:rPr>
+        <w:t xml:space="preserve"> = </w:t>
+      </w:r>
+      <w:proofErr w:type="spellStart"/>
+      <w:r>
+        <w:rPr>
+          <w:rFonts w:ascii="Menlo" w:hAnsi="Menlo" w:cs="Menlo"/>
+          <w:color w:val="001080"/>
+          <w:sz w:val="18"/>
+          <w:szCs w:val="18"/>
+        </w:rPr>
+        <w:t>trial</w:t>
+      </w:r>
+      <w:r>
+        <w:rPr>
+          <w:rFonts w:ascii="Menlo" w:hAnsi="Menlo" w:cs="Menlo"/>
+          <w:color w:val="000000"/>
+          <w:sz w:val="18"/>
+          <w:szCs w:val="18"/>
+        </w:rPr>
+        <w:t>.suggest_int</w:t>
+      </w:r>
+      <w:proofErr w:type="spellEnd"/>
+      <w:r>
+        <w:rPr>
+          <w:rFonts w:ascii="Menlo" w:hAnsi="Menlo" w:cs="Menlo"/>
+          <w:color w:val="000000"/>
+          <w:sz w:val="18"/>
+          <w:szCs w:val="18"/>
+        </w:rPr>
+        <w:t>(</w:t>
+      </w:r>
+      <w:r>
+        <w:rPr>
+          <w:rFonts w:ascii="Menlo" w:hAnsi="Menlo" w:cs="Menlo"/>
+          <w:color w:val="A31515"/>
+          <w:sz w:val="18"/>
+          <w:szCs w:val="18"/>
+        </w:rPr>
+        <w:t>"</w:t>
+      </w:r>
+      <w:proofErr w:type="spellStart"/>
+      <w:r>
+        <w:rPr>
+          <w:rFonts w:ascii="Menlo" w:hAnsi="Menlo" w:cs="Menlo"/>
+          <w:color w:val="A31515"/>
+          <w:sz w:val="18"/>
+          <w:szCs w:val="18"/>
+        </w:rPr>
+        <w:t>n_estimators</w:t>
+      </w:r>
+      <w:proofErr w:type="spellEnd"/>
+      <w:r>
+        <w:rPr>
+          <w:rFonts w:ascii="Menlo" w:hAnsi="Menlo" w:cs="Menlo"/>
+          <w:color w:val="A31515"/>
+          <w:sz w:val="18"/>
+          <w:szCs w:val="18"/>
+        </w:rPr>
+        <w:t>"</w:t>
+      </w:r>
+      <w:r>
+        <w:rPr>
+          <w:rFonts w:ascii="Menlo" w:hAnsi="Menlo" w:cs="Menlo"/>
+          <w:color w:val="000000"/>
+          <w:sz w:val="18"/>
+          <w:szCs w:val="18"/>
+        </w:rPr>
+        <w:t xml:space="preserve">, </w:t>
+      </w:r>
+      <w:r>
+        <w:rPr>
+          <w:rFonts w:ascii="Menlo" w:hAnsi="Menlo" w:cs="Menlo"/>
+          <w:color w:val="098658"/>
+          <w:sz w:val="18"/>
+          <w:szCs w:val="18"/>
+        </w:rPr>
+        <w:t>10</w:t>
+      </w:r>
+      <w:r>
+        <w:rPr>
+          <w:rFonts w:ascii="Menlo" w:hAnsi="Menlo" w:cs="Menlo"/>
+          <w:color w:val="000000"/>
+          <w:sz w:val="18"/>
+          <w:szCs w:val="18"/>
+        </w:rPr>
+        <w:t xml:space="preserve">, </w:t>
+      </w:r>
+      <w:r>
+        <w:rPr>
+          <w:rFonts w:ascii="Menlo" w:hAnsi="Menlo" w:cs="Menlo"/>
+          <w:color w:val="098658"/>
+          <w:sz w:val="18"/>
+          <w:szCs w:val="18"/>
+        </w:rPr>
+        <w:t>300</w:t>
+      </w:r>
+      <w:r>
+        <w:rPr>
+          <w:rFonts w:ascii="Menlo" w:hAnsi="Menlo" w:cs="Menlo"/>
+          <w:color w:val="000000"/>
+          <w:sz w:val="18"/>
+          <w:szCs w:val="18"/>
+        </w:rPr>
+        <w:t>)</w:t>
+      </w:r>
+    </w:p>
+    <w:p>
+      <w:pPr>
+        <w:shd w:val="clear" w:color="auto" w:fill="FFFFFF"/>
+        <w:spacing w:line="270" w:lineRule="atLeast"/>
+        <w:rPr>
+          <w:rFonts w:ascii="Menlo" w:hAnsi="Menlo" w:cs="Menlo"/>
+          <w:color w:val="000000"/>
+          <w:sz w:val="18"/>
+          <w:szCs w:val="18"/>
+        </w:rPr>
+      </w:pPr>
+    </w:p>
+    <w:p>
+      <w:pPr>
+        <w:shd w:val="clear" w:color="auto" w:fill="FFFFFF"/>
+        <w:spacing w:line="270" w:lineRule="atLeast"/>
+        <w:rPr>
+          <w:rFonts w:ascii="Menlo" w:hAnsi="Menlo" w:cs="Menlo"/>
+          <w:color w:val="000000"/>
+          <w:sz w:val="18"/>
+          <w:szCs w:val="18"/>
+        </w:rPr>
+      </w:pPr>
+      <w:r>
+        <w:rPr>
+          <w:rFonts w:ascii="Menlo" w:hAnsi="Menlo" w:cs="Menlo"/>
+          <w:color w:val="000000"/>
+          <w:sz w:val="18"/>
+          <w:szCs w:val="18"/>
+        </w:rPr>
+        <w:t xml:space="preserve">    </w:t>
+      </w:r>
+      <w:proofErr w:type="spellStart"/>
+      <w:r>
+        <w:rPr>
+          <w:rFonts w:ascii="Menlo" w:hAnsi="Menlo" w:cs="Menlo"/>
+          <w:color w:val="001080"/>
+          <w:sz w:val="18"/>
+          <w:szCs w:val="18"/>
+        </w:rPr>
+        <w:t>max_depth</w:t>
+      </w:r>
+      <w:proofErr w:type="spellEnd"/>
+      <w:r>
+        <w:rPr>
+          <w:rFonts w:ascii="Menlo" w:hAnsi="Menlo" w:cs="Menlo"/>
+          <w:color w:val="000000"/>
+          <w:sz w:val="18"/>
+          <w:szCs w:val="18"/>
+        </w:rPr>
+        <w:t xml:space="preserve"> = </w:t>
+      </w:r>
+      <w:proofErr w:type="spellStart"/>
+      <w:r>
+        <w:rPr>
+          <w:rFonts w:ascii="Menlo" w:hAnsi="Menlo" w:cs="Menlo"/>
+          <w:color w:val="001080"/>
+          <w:sz w:val="18"/>
+          <w:szCs w:val="18"/>
+        </w:rPr>
+        <w:t>trial</w:t>
+      </w:r>
+      <w:r>
+        <w:rPr>
+          <w:rFonts w:ascii="Menlo" w:hAnsi="Menlo" w:cs="Menlo"/>
+          <w:color w:val="000000"/>
+          <w:sz w:val="18"/>
+          <w:szCs w:val="18"/>
+        </w:rPr>
+        <w:t>.suggest_int</w:t>
+      </w:r>
+      <w:proofErr w:type="spellEnd"/>
+      <w:r>
+        <w:rPr>
+          <w:rFonts w:ascii="Menlo" w:hAnsi="Menlo" w:cs="Menlo"/>
+          <w:color w:val="000000"/>
+          <w:sz w:val="18"/>
+          <w:szCs w:val="18"/>
+        </w:rPr>
+        <w:t>(</w:t>
+      </w:r>
+      <w:r>
+        <w:rPr>
+          <w:rFonts w:ascii="Menlo" w:hAnsi="Menlo" w:cs="Menlo"/>
+          <w:color w:val="A31515"/>
+          <w:sz w:val="18"/>
+          <w:szCs w:val="18"/>
+        </w:rPr>
+        <w:t>"</w:t>
+      </w:r>
+      <w:proofErr w:type="spellStart"/>
+      <w:r>
+        <w:rPr>
+          <w:rFonts w:ascii="Menlo" w:hAnsi="Menlo" w:cs="Menlo"/>
+          <w:color w:val="A31515"/>
+          <w:sz w:val="18"/>
+          <w:szCs w:val="18"/>
+        </w:rPr>
+        <w:t>max_depth</w:t>
+      </w:r>
+      <w:proofErr w:type="spellEnd"/>
+      <w:r>
+        <w:rPr>
+          <w:rFonts w:ascii="Menlo" w:hAnsi="Menlo" w:cs="Menlo"/>
+          <w:color w:val="A31515"/>
+          <w:sz w:val="18"/>
+          <w:szCs w:val="18"/>
+        </w:rPr>
+        <w:t>"</w:t>
+      </w:r>
+      <w:r>
+        <w:rPr>
+          <w:rFonts w:ascii="Menlo" w:hAnsi="Menlo" w:cs="Menlo"/>
+          <w:color w:val="000000"/>
+          <w:sz w:val="18"/>
+          <w:szCs w:val="18"/>
+        </w:rPr>
+        <w:t xml:space="preserve">, </w:t>
+      </w:r>
+      <w:r>
+        <w:rPr>
+          <w:rFonts w:ascii="Menlo" w:hAnsi="Menlo" w:cs="Menlo"/>
+          <w:color w:val="098658"/>
+          <w:sz w:val="18"/>
+          <w:szCs w:val="18"/>
+        </w:rPr>
+        <w:t>3</w:t>
+      </w:r>
+      <w:r>
+        <w:rPr>
+          <w:rFonts w:ascii="Menlo" w:hAnsi="Menlo" w:cs="Menlo"/>
+          <w:color w:val="000000"/>
+          <w:sz w:val="18"/>
+          <w:szCs w:val="18"/>
+        </w:rPr>
+        <w:t xml:space="preserve">, </w:t>
+      </w:r>
+      <w:r>
+        <w:rPr>
+          <w:rFonts w:ascii="Menlo" w:hAnsi="Menlo" w:cs="Menlo"/>
+          <w:color w:val="098658"/>
+          <w:sz w:val="18"/>
+          <w:szCs w:val="18"/>
+        </w:rPr>
+        <w:t>25</w:t>
+      </w:r>
+      <w:r>
+        <w:rPr>
+          <w:rFonts w:ascii="Menlo" w:hAnsi="Menlo" w:cs="Menlo"/>
+          <w:color w:val="000000"/>
+          <w:sz w:val="18"/>
+          <w:szCs w:val="18"/>
+        </w:rPr>
+        <w:t>)</w:t>
+      </w:r>
+    </w:p>
+    <w:p>
+      <w:pPr>
+        <w:shd w:val="clear" w:color="auto" w:fill="FFFFFF"/>
+        <w:spacing w:line="270" w:lineRule="atLeast"/>
+        <w:rPr>
+          <w:rFonts w:ascii="Menlo" w:hAnsi="Menlo" w:cs="Menlo"/>
+          <w:color w:val="000000"/>
+          <w:sz w:val="18"/>
+          <w:szCs w:val="18"/>
+        </w:rPr>
+      </w:pPr>
+    </w:p>
+    <w:p>
+      <w:pPr>
+        <w:shd w:val="clear" w:color="auto" w:fill="FFFFFF"/>
+        <w:spacing w:line="270" w:lineRule="atLeast"/>
+        <w:rPr>
+          <w:rFonts w:ascii="Menlo" w:hAnsi="Menlo" w:cs="Menlo"/>
+          <w:color w:val="000000"/>
+          <w:sz w:val="18"/>
+          <w:szCs w:val="18"/>
+        </w:rPr>
+      </w:pPr>
+      <w:r>
+        <w:rPr>
+          <w:rFonts w:ascii="Menlo" w:hAnsi="Menlo" w:cs="Menlo"/>
+          <w:color w:val="000000"/>
+          <w:sz w:val="18"/>
+          <w:szCs w:val="18"/>
+        </w:rPr>
+        <w:t xml:space="preserve">    </w:t>
+      </w:r>
+      <w:proofErr w:type="spellStart"/>
+      <w:r>
+        <w:rPr>
+          <w:rFonts w:ascii="Menlo" w:hAnsi="Menlo" w:cs="Menlo"/>
+          <w:color w:val="001080"/>
+          <w:sz w:val="18"/>
+          <w:szCs w:val="18"/>
+        </w:rPr>
+        <w:t>min_sample_split</w:t>
+      </w:r>
+      <w:proofErr w:type="spellEnd"/>
+      <w:r>
+        <w:rPr>
+          <w:rFonts w:ascii="Menlo" w:hAnsi="Menlo" w:cs="Menlo"/>
+          <w:color w:val="000000"/>
+          <w:sz w:val="18"/>
+          <w:szCs w:val="18"/>
+        </w:rPr>
+        <w:t xml:space="preserve"> = </w:t>
+      </w:r>
+      <w:proofErr w:type="spellStart"/>
+      <w:r>
+        <w:rPr>
+          <w:rFonts w:ascii="Menlo" w:hAnsi="Menlo" w:cs="Menlo"/>
+          <w:color w:val="001080"/>
+          <w:sz w:val="18"/>
+          <w:szCs w:val="18"/>
+        </w:rPr>
+        <w:t>trial</w:t>
+      </w:r>
+      <w:r>
+        <w:rPr>
+          <w:rFonts w:ascii="Menlo" w:hAnsi="Menlo" w:cs="Menlo"/>
+          <w:color w:val="000000"/>
+          <w:sz w:val="18"/>
+          <w:szCs w:val="18"/>
+        </w:rPr>
+        <w:t>.suggest_int</w:t>
+      </w:r>
+      <w:proofErr w:type="spellEnd"/>
+      <w:r>
+        <w:rPr>
+          <w:rFonts w:ascii="Menlo" w:hAnsi="Menlo" w:cs="Menlo"/>
+          <w:color w:val="000000"/>
+          <w:sz w:val="18"/>
+          <w:szCs w:val="18"/>
+        </w:rPr>
+        <w:t>(</w:t>
+      </w:r>
+      <w:r>
+        <w:rPr>
+          <w:rFonts w:ascii="Menlo" w:hAnsi="Menlo" w:cs="Menlo"/>
+          <w:color w:val="A31515"/>
+          <w:sz w:val="18"/>
+          <w:szCs w:val="18"/>
+        </w:rPr>
+        <w:t>"</w:t>
+      </w:r>
+      <w:proofErr w:type="spellStart"/>
+      <w:r>
+        <w:rPr>
+          <w:rFonts w:ascii="Menlo" w:hAnsi="Menlo" w:cs="Menlo"/>
+          <w:color w:val="A31515"/>
+          <w:sz w:val="18"/>
+          <w:szCs w:val="18"/>
+        </w:rPr>
+        <w:t>min_samples_split</w:t>
+      </w:r>
+      <w:proofErr w:type="spellEnd"/>
+      <w:r>
+        <w:rPr>
+          <w:rFonts w:ascii="Menlo" w:hAnsi="Menlo" w:cs="Menlo"/>
+          <w:color w:val="A31515"/>
+          <w:sz w:val="18"/>
+          <w:szCs w:val="18"/>
+        </w:rPr>
+        <w:t>"</w:t>
+      </w:r>
+      <w:r>
+        <w:rPr>
+          <w:rFonts w:ascii="Menlo" w:hAnsi="Menlo" w:cs="Menlo"/>
+          <w:color w:val="000000"/>
+          <w:sz w:val="18"/>
+          <w:szCs w:val="18"/>
+        </w:rPr>
+        <w:t xml:space="preserve">, </w:t>
+      </w:r>
+      <w:r>
+        <w:rPr>
+          <w:rFonts w:ascii="Menlo" w:hAnsi="Menlo" w:cs="Menlo"/>
+          <w:color w:val="098658"/>
+          <w:sz w:val="18"/>
+          <w:szCs w:val="18"/>
+        </w:rPr>
+        <w:t>2</w:t>
+      </w:r>
+      <w:r>
+        <w:rPr>
+          <w:rFonts w:ascii="Menlo" w:hAnsi="Menlo" w:cs="Menlo"/>
+          <w:color w:val="000000"/>
+          <w:sz w:val="18"/>
+          <w:szCs w:val="18"/>
+        </w:rPr>
+        <w:t xml:space="preserve">, </w:t>
+      </w:r>
+      <w:r>
+        <w:rPr>
+          <w:rFonts w:ascii="Menlo" w:hAnsi="Menlo" w:cs="Menlo"/>
+          <w:color w:val="098658"/>
+          <w:sz w:val="18"/>
+          <w:szCs w:val="18"/>
+        </w:rPr>
+        <w:t>10</w:t>
+      </w:r>
+      <w:r>
+        <w:rPr>
+          <w:rFonts w:ascii="Menlo" w:hAnsi="Menlo" w:cs="Menlo"/>
+          <w:color w:val="000000"/>
+          <w:sz w:val="18"/>
+          <w:szCs w:val="18"/>
+        </w:rPr>
+        <w:t>)</w:t>
+      </w:r>
+    </w:p>
+    <w:p>
+      <w:pPr>
+        <w:shd w:val="clear" w:color="auto" w:fill="FFFFFF"/>
+        <w:spacing w:line="270" w:lineRule="atLeast"/>
+        <w:rPr>
+          <w:rFonts w:ascii="Menlo" w:hAnsi="Menlo" w:cs="Menlo"/>
+          <w:color w:val="000000"/>
+          <w:sz w:val="18"/>
+          <w:szCs w:val="18"/>
+        </w:rPr>
+      </w:pPr>
+    </w:p>
+    <w:p>
+      <w:pPr>
+        <w:shd w:val="clear" w:color="auto" w:fill="FFFFFF"/>
+        <w:spacing w:line="270" w:lineRule="atLeast"/>
+        <w:rPr>
+          <w:rFonts w:ascii="Menlo" w:hAnsi="Menlo" w:cs="Menlo"/>
+          <w:color w:val="000000"/>
+          <w:sz w:val="18"/>
+          <w:szCs w:val="18"/>
+        </w:rPr>
+      </w:pPr>
+      <w:r>
+        <w:rPr>
+          <w:rFonts w:ascii="Menlo" w:hAnsi="Menlo" w:cs="Menlo"/>
+          <w:color w:val="000000"/>
+          <w:sz w:val="18"/>
+          <w:szCs w:val="18"/>
+        </w:rPr>
+        <w:t xml:space="preserve">    </w:t>
+      </w:r>
+      <w:r>
+        <w:rPr>
+          <w:rFonts w:ascii="Menlo" w:hAnsi="Menlo" w:cs="Menlo"/>
+          <w:color w:val="001080"/>
+          <w:sz w:val="18"/>
+          <w:szCs w:val="18"/>
+        </w:rPr>
+        <w:t>bootstrapping</w:t>
+      </w:r>
+      <w:r>
+        <w:rPr>
+          <w:rFonts w:ascii="Menlo" w:hAnsi="Menlo" w:cs="Menlo"/>
+          <w:color w:val="000000"/>
+          <w:sz w:val="18"/>
+          <w:szCs w:val="18"/>
+        </w:rPr>
+        <w:t xml:space="preserve"> = </w:t>
+      </w:r>
+      <w:proofErr w:type="spellStart"/>
+      <w:r>
+        <w:rPr>
+          <w:rFonts w:ascii="Menlo" w:hAnsi="Menlo" w:cs="Menlo"/>
+          <w:color w:val="001080"/>
+          <w:sz w:val="18"/>
+          <w:szCs w:val="18"/>
+        </w:rPr>
+        <w:t>trial</w:t>
+      </w:r>
+      <w:r>
+        <w:rPr>
+          <w:rFonts w:ascii="Menlo" w:hAnsi="Menlo" w:cs="Menlo"/>
+          <w:color w:val="000000"/>
+          <w:sz w:val="18"/>
+          <w:szCs w:val="18"/>
+        </w:rPr>
+        <w:t>.suggest_categorical</w:t>
+      </w:r>
+      <w:proofErr w:type="spellEnd"/>
+      <w:r>
+        <w:rPr>
+          <w:rFonts w:ascii="Menlo" w:hAnsi="Menlo" w:cs="Menlo"/>
+          <w:color w:val="000000"/>
+          <w:sz w:val="18"/>
+          <w:szCs w:val="18"/>
+        </w:rPr>
+        <w:t>(</w:t>
+      </w:r>
+      <w:r>
+        <w:rPr>
+          <w:rFonts w:ascii="Menlo" w:hAnsi="Menlo" w:cs="Menlo"/>
+          <w:color w:val="A31515"/>
+          <w:sz w:val="18"/>
+          <w:szCs w:val="18"/>
+        </w:rPr>
+        <w:t>"bootstrap"</w:t>
+      </w:r>
+      <w:r>
+        <w:rPr>
+          <w:rFonts w:ascii="Menlo" w:hAnsi="Menlo" w:cs="Menlo"/>
+          <w:color w:val="000000"/>
+          <w:sz w:val="18"/>
+          <w:szCs w:val="18"/>
+        </w:rPr>
+        <w:t>, [</w:t>
+      </w:r>
+      <w:r>
+        <w:rPr>
+          <w:rFonts w:ascii="Menlo" w:hAnsi="Menlo" w:cs="Menlo"/>
+          <w:color w:val="0000FF"/>
+          <w:sz w:val="18"/>
+          <w:szCs w:val="18"/>
+        </w:rPr>
+        <w:t>True</w:t>
+      </w:r>
+      <w:r>
+        <w:rPr>
+          <w:rFonts w:ascii="Menlo" w:hAnsi="Menlo" w:cs="Menlo"/>
+          <w:color w:val="000000"/>
+          <w:sz w:val="18"/>
+          <w:szCs w:val="18"/>
+        </w:rPr>
+        <w:t xml:space="preserve">, </w:t>
+      </w:r>
+      <w:r>
+        <w:rPr>
+          <w:rFonts w:ascii="Menlo" w:hAnsi="Menlo" w:cs="Menlo"/>
+          <w:color w:val="0000FF"/>
+          <w:sz w:val="18"/>
+          <w:szCs w:val="18"/>
+        </w:rPr>
+        <w:t>False</w:t>
+      </w:r>
+      <w:r>
+        <w:rPr>
+          <w:rFonts w:ascii="Menlo" w:hAnsi="Menlo" w:cs="Menlo"/>
+          <w:color w:val="000000"/>
+          <w:sz w:val="18"/>
+          <w:szCs w:val="18"/>
+        </w:rPr>
+        <w:t>])</w:t>
+      </w:r>
+    </w:p>
+    <w:p>
+      <w:pPr>
+        <w:shd w:val="clear" w:color="auto" w:fill="FFFFFF"/>
+        <w:spacing w:line="270" w:lineRule="atLeast"/>
+        <w:rPr>
+          <w:rFonts w:ascii="Menlo" w:hAnsi="Menlo" w:cs="Menlo"/>
+          <w:color w:val="000000"/>
+          <w:sz w:val="18"/>
+          <w:szCs w:val="18"/>
+        </w:rPr>
+      </w:pPr>
+      <w:r>
+        <w:rPr>
+          <w:rFonts w:ascii="Menlo" w:hAnsi="Menlo" w:cs="Menlo"/>
+          <w:color w:val="000000"/>
+          <w:sz w:val="18"/>
+          <w:szCs w:val="18"/>
+        </w:rPr>
+        <w:t xml:space="preserve">    </w:t>
+      </w:r>
+      <w:r>
+        <w:rPr>
+          <w:rFonts w:ascii="Menlo" w:hAnsi="Menlo" w:cs="Menlo"/>
+          <w:color w:val="AF00DB"/>
+          <w:sz w:val="18"/>
+          <w:szCs w:val="18"/>
+        </w:rPr>
+        <w:t>if</w:t>
+      </w:r>
+      <w:r>
+        <w:rPr>
+          <w:rFonts w:ascii="Menlo" w:hAnsi="Menlo" w:cs="Menlo"/>
+          <w:color w:val="000000"/>
+          <w:sz w:val="18"/>
+          <w:szCs w:val="18"/>
+        </w:rPr>
+        <w:t xml:space="preserve"> </w:t>
+      </w:r>
+      <w:r>
+        <w:rPr>
+          <w:rFonts w:ascii="Menlo" w:hAnsi="Menlo" w:cs="Menlo"/>
+          <w:color w:val="001080"/>
+          <w:sz w:val="18"/>
+          <w:szCs w:val="18"/>
+        </w:rPr>
+        <w:t>bootstrapping</w:t>
+      </w:r>
+      <w:r>
+        <w:rPr>
+          <w:rFonts w:ascii="Menlo" w:hAnsi="Menlo" w:cs="Menlo"/>
+          <w:color w:val="000000"/>
+          <w:sz w:val="18"/>
+          <w:szCs w:val="18"/>
+        </w:rPr>
+        <w:t xml:space="preserve"> == </w:t>
+      </w:r>
+      <w:r>
+        <w:rPr>
+          <w:rFonts w:ascii="Menlo" w:hAnsi="Menlo" w:cs="Menlo"/>
+          <w:color w:val="0000FF"/>
+          <w:sz w:val="18"/>
+          <w:szCs w:val="18"/>
+        </w:rPr>
+        <w:t>False</w:t>
+      </w:r>
+      <w:r>
+        <w:rPr>
+          <w:rFonts w:ascii="Menlo" w:hAnsi="Menlo" w:cs="Menlo"/>
+          <w:color w:val="000000"/>
+          <w:sz w:val="18"/>
+          <w:szCs w:val="18"/>
+        </w:rPr>
+        <w:t>:</w:t>
+      </w:r>
+    </w:p>
+    <w:p>
+      <w:pPr>
+        <w:shd w:val="clear" w:color="auto" w:fill="FFFFFF"/>
+        <w:spacing w:line="270" w:lineRule="atLeast"/>
+        <w:rPr>
+          <w:rFonts w:ascii="Menlo" w:hAnsi="Menlo" w:cs="Menlo"/>
+          <w:color w:val="000000"/>
+          <w:sz w:val="18"/>
+          <w:szCs w:val="18"/>
+        </w:rPr>
+      </w:pPr>
+      <w:r>
+        <w:rPr>
+          <w:rFonts w:ascii="Menlo" w:hAnsi="Menlo" w:cs="Menlo"/>
+          <w:color w:val="000000"/>
+          <w:sz w:val="18"/>
+          <w:szCs w:val="18"/>
+        </w:rPr>
+        <w:t xml:space="preserve">        </w:t>
+      </w:r>
+      <w:proofErr w:type="spellStart"/>
+      <w:r>
+        <w:rPr>
+          <w:rFonts w:ascii="Menlo" w:hAnsi="Menlo" w:cs="Menlo"/>
+          <w:color w:val="001080"/>
+          <w:sz w:val="18"/>
+          <w:szCs w:val="18"/>
+        </w:rPr>
+        <w:t>max_samples</w:t>
+      </w:r>
+      <w:proofErr w:type="spellEnd"/>
+      <w:r>
+        <w:rPr>
+          <w:rFonts w:ascii="Menlo" w:hAnsi="Menlo" w:cs="Menlo"/>
+          <w:color w:val="000000"/>
+          <w:sz w:val="18"/>
+          <w:szCs w:val="18"/>
+        </w:rPr>
+        <w:t xml:space="preserve"> = </w:t>
+      </w:r>
+      <w:r>
+        <w:rPr>
+          <w:rFonts w:ascii="Menlo" w:hAnsi="Menlo" w:cs="Menlo"/>
+          <w:color w:val="0000FF"/>
+          <w:sz w:val="18"/>
+          <w:szCs w:val="18"/>
+        </w:rPr>
+        <w:t>None</w:t>
+      </w:r>
+    </w:p>
+    <w:p>
+      <w:pPr>
+        <w:shd w:val="clear" w:color="auto" w:fill="FFFFFF"/>
+        <w:spacing w:line="270" w:lineRule="atLeast"/>
+        <w:rPr>
+          <w:rFonts w:ascii="Menlo" w:hAnsi="Menlo" w:cs="Menlo"/>
+          <w:color w:val="000000"/>
+          <w:sz w:val="18"/>
+          <w:szCs w:val="18"/>
+        </w:rPr>
+      </w:pPr>
+      <w:r>
+        <w:rPr>
+          <w:rFonts w:ascii="Menlo" w:hAnsi="Menlo" w:cs="Menlo"/>
+          <w:color w:val="000000"/>
+          <w:sz w:val="18"/>
+          <w:szCs w:val="18"/>
+        </w:rPr>
+        <w:t xml:space="preserve">    </w:t>
+      </w:r>
+      <w:r>
+        <w:rPr>
+          <w:rFonts w:ascii="Menlo" w:hAnsi="Menlo" w:cs="Menlo"/>
+          <w:color w:val="AF00DB"/>
+          <w:sz w:val="18"/>
+          <w:szCs w:val="18"/>
+        </w:rPr>
+        <w:t>else</w:t>
+      </w:r>
+      <w:r>
+        <w:rPr>
+          <w:rFonts w:ascii="Menlo" w:hAnsi="Menlo" w:cs="Menlo"/>
+          <w:color w:val="000000"/>
+          <w:sz w:val="18"/>
+          <w:szCs w:val="18"/>
+        </w:rPr>
+        <w:t>:</w:t>
+      </w:r>
+    </w:p>
+    <w:p>
+      <w:pPr>
+        <w:shd w:val="clear" w:color="auto" w:fill="FFFFFF"/>
+        <w:spacing w:line="270" w:lineRule="atLeast"/>
+        <w:rPr>
+          <w:rFonts w:ascii="Menlo" w:hAnsi="Menlo" w:cs="Menlo"/>
+          <w:color w:val="000000"/>
+          <w:sz w:val="18"/>
+          <w:szCs w:val="18"/>
+        </w:rPr>
+      </w:pPr>
+      <w:r>
+        <w:rPr>
+          <w:rFonts w:ascii="Menlo" w:hAnsi="Menlo" w:cs="Menlo"/>
+          <w:color w:val="000000"/>
+          <w:sz w:val="18"/>
+          <w:szCs w:val="18"/>
+        </w:rPr>
+        <w:t xml:space="preserve">        </w:t>
+      </w:r>
+      <w:proofErr w:type="spellStart"/>
+      <w:r>
+        <w:rPr>
+          <w:rFonts w:ascii="Menlo" w:hAnsi="Menlo" w:cs="Menlo"/>
+          <w:color w:val="001080"/>
+          <w:sz w:val="18"/>
+          <w:szCs w:val="18"/>
+        </w:rPr>
+        <w:t>max_samples</w:t>
+      </w:r>
+      <w:proofErr w:type="spellEnd"/>
+      <w:r>
+        <w:rPr>
+          <w:rFonts w:ascii="Menlo" w:hAnsi="Menlo" w:cs="Menlo"/>
+          <w:color w:val="000000"/>
+          <w:sz w:val="18"/>
+          <w:szCs w:val="18"/>
+        </w:rPr>
+        <w:t xml:space="preserve"> = </w:t>
+      </w:r>
+      <w:proofErr w:type="spellStart"/>
+      <w:r>
+        <w:rPr>
+          <w:rFonts w:ascii="Menlo" w:hAnsi="Menlo" w:cs="Menlo"/>
+          <w:color w:val="001080"/>
+          <w:sz w:val="18"/>
+          <w:szCs w:val="18"/>
+        </w:rPr>
+        <w:t>trial</w:t>
+      </w:r>
+      <w:r>
+        <w:rPr>
+          <w:rFonts w:ascii="Menlo" w:hAnsi="Menlo" w:cs="Menlo"/>
+          <w:color w:val="000000"/>
+          <w:sz w:val="18"/>
+          <w:szCs w:val="18"/>
+        </w:rPr>
+        <w:t>.suggest_float</w:t>
+      </w:r>
+      <w:proofErr w:type="spellEnd"/>
+      <w:r>
+        <w:rPr>
+          <w:rFonts w:ascii="Menlo" w:hAnsi="Menlo" w:cs="Menlo"/>
+          <w:color w:val="000000"/>
+          <w:sz w:val="18"/>
+          <w:szCs w:val="18"/>
+        </w:rPr>
+        <w:t>(</w:t>
+      </w:r>
+      <w:r>
+        <w:rPr>
+          <w:rFonts w:ascii="Menlo" w:hAnsi="Menlo" w:cs="Menlo"/>
+          <w:color w:val="A31515"/>
+          <w:sz w:val="18"/>
+          <w:szCs w:val="18"/>
+        </w:rPr>
+        <w:t>"</w:t>
+      </w:r>
+      <w:proofErr w:type="spellStart"/>
+      <w:r>
+        <w:rPr>
+          <w:rFonts w:ascii="Menlo" w:hAnsi="Menlo" w:cs="Menlo"/>
+          <w:color w:val="A31515"/>
+          <w:sz w:val="18"/>
+          <w:szCs w:val="18"/>
+        </w:rPr>
+        <w:t>max_samples</w:t>
+      </w:r>
+      <w:proofErr w:type="spellEnd"/>
+      <w:r>
+        <w:rPr>
+          <w:rFonts w:ascii="Menlo" w:hAnsi="Menlo" w:cs="Menlo"/>
+          <w:color w:val="A31515"/>
+          <w:sz w:val="18"/>
+          <w:szCs w:val="18"/>
+        </w:rPr>
+        <w:t>"</w:t>
+      </w:r>
+      <w:r>
+        <w:rPr>
+          <w:rFonts w:ascii="Menlo" w:hAnsi="Menlo" w:cs="Menlo"/>
+          <w:color w:val="000000"/>
+          <w:sz w:val="18"/>
+          <w:szCs w:val="18"/>
+        </w:rPr>
+        <w:t xml:space="preserve">, </w:t>
+      </w:r>
+      <w:r>
+        <w:rPr>
+          <w:rFonts w:ascii="Menlo" w:hAnsi="Menlo" w:cs="Menlo"/>
+          <w:color w:val="098658"/>
+          <w:sz w:val="18"/>
+          <w:szCs w:val="18"/>
+        </w:rPr>
+        <w:t>0.01</w:t>
+      </w:r>
+      <w:r>
+        <w:rPr>
+          <w:rFonts w:ascii="Menlo" w:hAnsi="Menlo" w:cs="Menlo"/>
+          <w:color w:val="000000"/>
+          <w:sz w:val="18"/>
+          <w:szCs w:val="18"/>
+        </w:rPr>
+        <w:t xml:space="preserve">, </w:t>
+      </w:r>
+      <w:r>
+        <w:rPr>
+          <w:rFonts w:ascii="Menlo" w:hAnsi="Menlo" w:cs="Menlo"/>
+          <w:color w:val="098658"/>
+          <w:sz w:val="18"/>
+          <w:szCs w:val="18"/>
+        </w:rPr>
+        <w:t>1.0</w:t>
+      </w:r>
+      <w:r>
+        <w:rPr>
+          <w:rFonts w:ascii="Menlo" w:hAnsi="Menlo" w:cs="Menlo"/>
+          <w:color w:val="000000"/>
+          <w:sz w:val="18"/>
+          <w:szCs w:val="18"/>
+        </w:rPr>
+        <w:t>)</w:t>
+      </w:r>
+    </w:p>
+    <w:p>
+      <w:pPr>
+        <w:jc w:val="both"/>
+      </w:pPr>
+    </w:p>
+    <w:p>
+      <w:pPr>
+        <w:jc w:val="center"/>
+      </w:pPr>
+      <w:r>
+        <w:rPr>
+          <w:b/>
+          <w:bCs/>
+        </w:rPr>
+        <w:t xml:space="preserve">Table </w:t>
+      </w:r>
+      <w:r>
+        <w:rPr>
+          <w:b/>
+          <w:bCs/>
+        </w:rPr>
+        <w:t>5</w:t>
+      </w:r>
+      <w:r>
+        <w:rPr>
+          <w:b/>
+          <w:bCs/>
+        </w:rPr>
+        <w:t>:</w:t>
+      </w:r>
+      <w:r>
+        <w:t xml:space="preserve"> Hyperparameter Tuning for </w:t>
+      </w:r>
+      <w:proofErr w:type="spellStart"/>
+      <w:r>
+        <w:t>XGBoost’s</w:t>
+      </w:r>
+      <w:proofErr w:type="spellEnd"/>
+      <w:r>
+        <w:t xml:space="preserve"> </w:t>
+      </w:r>
+      <w:proofErr w:type="spellStart"/>
+      <w:r>
+        <w:t>XGB</w:t>
+      </w:r>
+      <w:r>
+        <w:t>Regressor</w:t>
+      </w:r>
+      <w:proofErr w:type="spellEnd"/>
+    </w:p>
+    <w:tbl>
+      <w:tblPr>
+        <w:tblStyle w:val="TableGrid"/>
+        <w:tblW w:w="0" w:type="auto"/>
+        <w:tblLook w:val="04A0" w:firstRow="1" w:lastRow="0" w:firstColumn="1" w:lastColumn="0" w:noHBand="0" w:noVBand="1"/>
+      </w:tblPr>
+      <w:tblGrid>
+        <w:gridCol w:w="3379"/>
+        <w:gridCol w:w="2617"/>
+        <w:gridCol w:w="3020"/>
+      </w:tblGrid>
+      <w:tr>
+        <w:tc>
+          <w:tcPr>
+            <w:tcW w:w="3379" w:type="dxa"/>
+          </w:tcPr>
+          <w:p>
+            <w:pPr>
+              <w:jc w:val="center"/>
+              <w:rPr>
+                <w:b/>
+                <w:bCs/>
+              </w:rPr>
+            </w:pPr>
+            <w:r>
+              <w:rPr>
+                <w:b/>
+                <w:bCs/>
+              </w:rPr>
+              <w:t>Hyperparameter Name</w:t>
+            </w:r>
+            <w:r>
+              <w:rPr>
+                <w:b/>
+                <w:bCs/>
+              </w:rPr>
+              <w:t xml:space="preserve"> in </w:t>
+            </w:r>
+            <w:proofErr w:type="spellStart"/>
+            <w:r>
+              <w:rPr>
+                <w:b/>
+                <w:bCs/>
+              </w:rPr>
+              <w:t>XGBoost</w:t>
+            </w:r>
+            <w:proofErr w:type="spellEnd"/>
+          </w:p>
+        </w:tc>
+        <w:tc>
+          <w:tcPr>
+            <w:tcW w:w="2617" w:type="dxa"/>
+          </w:tcPr>
+          <w:p>
+            <w:pPr>
+              <w:jc w:val="center"/>
+              <w:rPr>
+                <w:b/>
+                <w:bCs/>
+              </w:rPr>
+            </w:pPr>
+            <w:r>
+              <w:rPr>
+                <w:b/>
+                <w:bCs/>
+              </w:rPr>
+              <w:t>Hyperparameter Function</w:t>
+            </w:r>
+          </w:p>
+        </w:tc>
+        <w:tc>
+          <w:tcPr>
+            <w:tcW w:w="3020" w:type="dxa"/>
+          </w:tcPr>
+          <w:p>
+            <w:pPr>
+              <w:jc w:val="center"/>
+              <w:rPr>
+                <w:b/>
+                <w:bCs/>
+              </w:rPr>
+            </w:pPr>
+            <w:r>
+              <w:rPr>
+                <w:b/>
+                <w:bCs/>
+              </w:rPr>
+              <w:t>Range of Potential Values</w:t>
+            </w:r>
+          </w:p>
+        </w:tc>
+      </w:tr>
+      <w:tr>
+        <w:tc>
+          <w:tcPr>
+            <w:tcW w:w="3379" w:type="dxa"/>
+          </w:tcPr>
+          <w:p>
+            <w:pPr>
+              <w:jc w:val="center"/>
+            </w:pPr>
+            <w:proofErr w:type="spellStart"/>
+            <w:r>
+              <w:t>n_estimators</w:t>
+            </w:r>
+            <w:proofErr w:type="spellEnd"/>
+          </w:p>
+        </w:tc>
+        <w:tc>
+          <w:tcPr>
+            <w:tcW w:w="2617" w:type="dxa"/>
+          </w:tcPr>
+          <w:p>
+            <w:pPr>
+              <w:jc w:val="center"/>
+            </w:pPr>
+          </w:p>
+        </w:tc>
+        <w:tc>
+          <w:tcPr>
+            <w:tcW w:w="3020" w:type="dxa"/>
+          </w:tcPr>
+          <w:p>
+            <w:pPr>
+              <w:jc w:val="center"/>
+            </w:pPr>
+            <w:r>
+              <w:t>10 to 300</w:t>
+            </w:r>
+          </w:p>
+        </w:tc>
+      </w:tr>
+      <w:tr>
+        <w:tc>
+          <w:tcPr>
+            <w:tcW w:w="3379" w:type="dxa"/>
+          </w:tcPr>
+          <w:p>
+            <w:pPr>
+              <w:jc w:val="center"/>
+            </w:pPr>
+            <w:proofErr w:type="spellStart"/>
+            <w:r>
+              <w:t>max_depth</w:t>
+            </w:r>
+            <w:proofErr w:type="spellEnd"/>
+          </w:p>
+        </w:tc>
+        <w:tc>
+          <w:tcPr>
+            <w:tcW w:w="2617" w:type="dxa"/>
+          </w:tcPr>
+          <w:p>
+            <w:pPr>
+              <w:jc w:val="center"/>
+            </w:pPr>
+          </w:p>
+        </w:tc>
+        <w:tc>
+          <w:tcPr>
+            <w:tcW w:w="3020" w:type="dxa"/>
+          </w:tcPr>
+          <w:p>
+            <w:pPr>
+              <w:jc w:val="center"/>
+            </w:pPr>
+            <w:r>
+              <w:t>3 to 25</w:t>
+            </w:r>
+          </w:p>
+        </w:tc>
+      </w:tr>
+      <w:tr>
+        <w:tc>
+          <w:tcPr>
+            <w:tcW w:w="3379" w:type="dxa"/>
+          </w:tcPr>
+          <w:p>
+            <w:pPr>
+              <w:jc w:val="center"/>
+            </w:pPr>
+            <w:proofErr w:type="spellStart"/>
+            <w:r>
+              <w:t>learning_rate</w:t>
+            </w:r>
+            <w:proofErr w:type="spellEnd"/>
+          </w:p>
+        </w:tc>
+        <w:tc>
+          <w:tcPr>
+            <w:tcW w:w="2617" w:type="dxa"/>
+          </w:tcPr>
+          <w:p>
+            <w:pPr>
+              <w:jc w:val="center"/>
+            </w:pPr>
+          </w:p>
+        </w:tc>
+        <w:tc>
+          <w:tcPr>
+            <w:tcW w:w="3020" w:type="dxa"/>
+          </w:tcPr>
+          <w:p>
+            <w:pPr>
+              <w:jc w:val="center"/>
+            </w:pPr>
+            <w:r>
+              <w:t>0 to 1</w:t>
+            </w:r>
+          </w:p>
+        </w:tc>
+      </w:tr>
+      <w:tr>
+        <w:tc>
+          <w:tcPr>
+            <w:tcW w:w="3379" w:type="dxa"/>
+          </w:tcPr>
+          <w:p>
+            <w:pPr>
+              <w:jc w:val="center"/>
+            </w:pPr>
+            <w:proofErr w:type="spellStart"/>
+            <w:r>
+              <w:t>reg_alpha</w:t>
+            </w:r>
+            <w:proofErr w:type="spellEnd"/>
+          </w:p>
+        </w:tc>
+        <w:tc>
+          <w:tcPr>
+            <w:tcW w:w="2617" w:type="dxa"/>
+          </w:tcPr>
+          <w:p>
+            <w:pPr>
+              <w:jc w:val="center"/>
+            </w:pPr>
+          </w:p>
+        </w:tc>
+        <w:tc>
+          <w:tcPr>
+            <w:tcW w:w="3020" w:type="dxa"/>
+          </w:tcPr>
+          <w:p>
+            <w:pPr>
+              <w:jc w:val="center"/>
+            </w:pPr>
+            <w:r>
+              <w:t>0 to 0.001</w:t>
+            </w:r>
+          </w:p>
+        </w:tc>
+      </w:tr>
+      <w:tr>
+        <w:tc>
+          <w:tcPr>
+            <w:tcW w:w="3379" w:type="dxa"/>
+          </w:tcPr>
+          <w:p>
+            <w:pPr>
+              <w:jc w:val="center"/>
+            </w:pPr>
+            <w:proofErr w:type="spellStart"/>
+            <w:r>
+              <w:t>reg_lambda</w:t>
+            </w:r>
+            <w:proofErr w:type="spellEnd"/>
+          </w:p>
+        </w:tc>
+        <w:tc>
+          <w:tcPr>
+            <w:tcW w:w="2617" w:type="dxa"/>
+          </w:tcPr>
+          <w:p>
+            <w:pPr>
+              <w:jc w:val="center"/>
+            </w:pPr>
+          </w:p>
+        </w:tc>
+        <w:tc>
+          <w:tcPr>
+            <w:tcW w:w="3020" w:type="dxa"/>
+          </w:tcPr>
+          <w:p>
+            <w:pPr>
+              <w:jc w:val="center"/>
+            </w:pPr>
+            <w:r>
+              <w:t>0 to 0.001</w:t>
+            </w:r>
+          </w:p>
+        </w:tc>
+      </w:tr>
+      <w:tr>
+        <w:tc>
+          <w:tcPr>
+            <w:tcW w:w="3379" w:type="dxa"/>
+          </w:tcPr>
+          <w:p>
+            <w:pPr>
+              <w:jc w:val="center"/>
+            </w:pPr>
+            <w:r>
+              <w:t>bo</w:t>
+            </w:r>
+            <w:r>
+              <w:t>oster</w:t>
+            </w:r>
+          </w:p>
+        </w:tc>
+        <w:tc>
+          <w:tcPr>
+            <w:tcW w:w="2617" w:type="dxa"/>
+          </w:tcPr>
+          <w:p>
+            <w:pPr>
+              <w:jc w:val="center"/>
+            </w:pPr>
+          </w:p>
+        </w:tc>
+        <w:tc>
+          <w:tcPr>
+            <w:tcW w:w="3020" w:type="dxa"/>
+          </w:tcPr>
+          <w:p>
+            <w:pPr>
+              <w:jc w:val="center"/>
+            </w:pPr>
+            <w:r>
+              <w:t>‘</w:t>
+            </w:r>
+            <w:proofErr w:type="spellStart"/>
+            <w:r>
+              <w:t>gbtree</w:t>
+            </w:r>
+            <w:proofErr w:type="spellEnd"/>
+            <w:r>
+              <w:t>’ or ‘dart’</w:t>
+            </w:r>
+          </w:p>
+        </w:tc>
+      </w:tr>
+      <w:tr>
+        <w:tc>
+          <w:tcPr>
+            <w:tcW w:w="3379" w:type="dxa"/>
+          </w:tcPr>
+          <w:p>
+            <w:pPr>
+              <w:jc w:val="center"/>
+            </w:pPr>
+            <w:proofErr w:type="spellStart"/>
+            <w:r>
+              <w:t>sampling_method</w:t>
+            </w:r>
+            <w:proofErr w:type="spellEnd"/>
+          </w:p>
+        </w:tc>
+        <w:tc>
+          <w:tcPr>
+            <w:tcW w:w="2617" w:type="dxa"/>
+          </w:tcPr>
+          <w:p>
+            <w:pPr>
+              <w:jc w:val="center"/>
+            </w:pPr>
+          </w:p>
+        </w:tc>
+        <w:tc>
+          <w:tcPr>
+            <w:tcW w:w="3020" w:type="dxa"/>
+          </w:tcPr>
+          <w:p>
+            <w:pPr>
+              <w:jc w:val="center"/>
+            </w:pPr>
+            <w:r>
+              <w:t>Always set to ‘uniform’</w:t>
+            </w:r>
+          </w:p>
+        </w:tc>
+      </w:tr>
+      <w:tr>
+        <w:tc>
+          <w:tcPr>
+            <w:tcW w:w="3379" w:type="dxa"/>
+          </w:tcPr>
+          <w:p>
+            <w:pPr>
+              <w:jc w:val="center"/>
+            </w:pPr>
+            <w:r>
+              <w:t>subsam</w:t>
+            </w:r>
+            <w:r>
+              <w:t>ple</w:t>
+            </w:r>
+          </w:p>
+        </w:tc>
+        <w:tc>
+          <w:tcPr>
+            <w:tcW w:w="2617" w:type="dxa"/>
+          </w:tcPr>
+          <w:p>
+            <w:pPr>
+              <w:jc w:val="center"/>
+            </w:pPr>
+          </w:p>
+        </w:tc>
+        <w:tc>
+          <w:tcPr>
+            <w:tcW w:w="3020" w:type="dxa"/>
+          </w:tcPr>
+          <w:p>
+            <w:pPr>
+              <w:jc w:val="center"/>
+            </w:pPr>
+            <w:r>
+              <w:t>0.</w:t>
+            </w:r>
+            <w:r>
+              <w:t>1 to q</w:t>
+            </w:r>
+          </w:p>
+        </w:tc>
+      </w:tr>
+    </w:tbl>
+    <w:p>
+      <w:pPr>
+        <w:jc w:val="both"/>
+      </w:pPr>
+    </w:p>
+    <w:p>
+      <w:pPr>
+        <w:jc w:val="center"/>
+      </w:pPr>
+      <w:r>
+        <w:rPr>
+          <w:b/>
+          <w:bCs/>
+        </w:rPr>
+        <w:t xml:space="preserve">Table </w:t>
+      </w:r>
+      <w:r>
+        <w:rPr>
+          <w:b/>
+          <w:bCs/>
+        </w:rPr>
+        <w:t>6</w:t>
+      </w:r>
+      <w:r>
+        <w:rPr>
+          <w:b/>
+          <w:bCs/>
+        </w:rPr>
+        <w:t>:</w:t>
+      </w:r>
+      <w:r>
+        <w:t xml:space="preserve"> Hyperparameter Tuning for </w:t>
+      </w:r>
+      <w:proofErr w:type="spellStart"/>
+      <w:r>
+        <w:t>LightGBM’s</w:t>
+      </w:r>
+      <w:proofErr w:type="spellEnd"/>
+      <w:r>
+        <w:t xml:space="preserve"> </w:t>
+      </w:r>
+      <w:proofErr w:type="spellStart"/>
+      <w:r>
+        <w:t>LGBMRegressor</w:t>
+      </w:r>
+      <w:proofErr w:type="spellEnd"/>
+      <w:r>
+        <w:t xml:space="preserve"> </w:t>
+      </w:r>
+    </w:p>
+    <w:tbl>
+      <w:tblPr>
+        <w:tblStyle w:val="TableGrid"/>
+        <w:tblW w:w="0" w:type="auto"/>
+        <w:tblLook w:val="04A0" w:firstRow="1" w:lastRow="0" w:firstColumn="1" w:lastColumn="0" w:noHBand="0" w:noVBand="1"/>
+      </w:tblPr>
+      <w:tblGrid>
+        <w:gridCol w:w="3379"/>
+        <w:gridCol w:w="2617"/>
+        <w:gridCol w:w="3020"/>
+      </w:tblGrid>
+      <w:tr>
+        <w:tc>
+          <w:tcPr>
+            <w:tcW w:w="3379" w:type="dxa"/>
+          </w:tcPr>
+          <w:p>
+            <w:pPr>
+              <w:jc w:val="center"/>
+              <w:rPr>
+                <w:b/>
+                <w:bCs/>
+              </w:rPr>
+            </w:pPr>
+            <w:r>
+              <w:rPr>
+                <w:b/>
+                <w:bCs/>
+              </w:rPr>
+              <w:t>Hyperparameter Name</w:t>
+            </w:r>
+            <w:r>
+              <w:rPr>
+                <w:b/>
+                <w:bCs/>
+              </w:rPr>
+              <w:t xml:space="preserve"> in </w:t>
+            </w:r>
+            <w:proofErr w:type="spellStart"/>
+            <w:r>
+              <w:rPr>
+                <w:b/>
+                <w:bCs/>
+              </w:rPr>
+              <w:t>LightGBM</w:t>
+            </w:r>
+            <w:proofErr w:type="spellEnd"/>
+          </w:p>
+        </w:tc>
+        <w:tc>
+          <w:tcPr>
+            <w:tcW w:w="2617" w:type="dxa"/>
+          </w:tcPr>
+          <w:p>
+            <w:pPr>
+              <w:jc w:val="center"/>
+              <w:rPr>
+                <w:b/>
+                <w:bCs/>
+              </w:rPr>
+            </w:pPr>
+            <w:r>
+              <w:rPr>
+                <w:b/>
+                <w:bCs/>
+              </w:rPr>
+              <w:t>Hyperparameter Function</w:t>
+            </w:r>
+          </w:p>
+        </w:tc>
+        <w:tc>
+          <w:tcPr>
+            <w:tcW w:w="3020" w:type="dxa"/>
+          </w:tcPr>
+          <w:p>
+            <w:pPr>
+              <w:jc w:val="center"/>
+              <w:rPr>
+                <w:b/>
+                <w:bCs/>
+              </w:rPr>
+            </w:pPr>
+            <w:r>
+              <w:rPr>
+                <w:b/>
+                <w:bCs/>
+              </w:rPr>
+              <w:t>Range of Potential Values</w:t>
+            </w:r>
+          </w:p>
+        </w:tc>
+      </w:tr>
+      <w:tr>
+        <w:tc>
+          <w:tcPr>
+            <w:tcW w:w="3379" w:type="dxa"/>
+          </w:tcPr>
+          <w:p>
+            <w:pPr>
+              <w:jc w:val="center"/>
+            </w:pPr>
+            <w:proofErr w:type="spellStart"/>
+            <w:r>
+              <w:t>n_estimators</w:t>
+            </w:r>
+            <w:proofErr w:type="spellEnd"/>
+          </w:p>
+        </w:tc>
+        <w:tc>
+          <w:tcPr>
+            <w:tcW w:w="2617" w:type="dxa"/>
+          </w:tcPr>
+          <w:p>
+            <w:pPr>
+              <w:jc w:val="center"/>
+            </w:pPr>
+          </w:p>
+        </w:tc>
+        <w:tc>
+          <w:tcPr>
+            <w:tcW w:w="3020" w:type="dxa"/>
+          </w:tcPr>
+          <w:p>
+            <w:pPr>
+              <w:jc w:val="center"/>
+            </w:pPr>
+            <w:r>
+              <w:t>10 to 300</w:t>
+            </w:r>
+          </w:p>
+        </w:tc>
+      </w:tr>
+      <w:tr>
+        <w:tc>
+          <w:tcPr>
+            <w:tcW w:w="3379" w:type="dxa"/>
+          </w:tcPr>
+          <w:p>
+            <w:pPr>
+              <w:jc w:val="center"/>
+            </w:pPr>
+            <w:proofErr w:type="spellStart"/>
+            <w:r>
+              <w:t>max_depth</w:t>
+            </w:r>
+            <w:proofErr w:type="spellEnd"/>
+          </w:p>
+        </w:tc>
+        <w:tc>
+          <w:tcPr>
+            <w:tcW w:w="2617" w:type="dxa"/>
+          </w:tcPr>
+          <w:p>
+            <w:pPr>
+              <w:jc w:val="center"/>
+            </w:pPr>
+          </w:p>
+        </w:tc>
+        <w:tc>
+          <w:tcPr>
+            <w:tcW w:w="3020" w:type="dxa"/>
+          </w:tcPr>
+          <w:p>
+            <w:pPr>
+              <w:jc w:val="center"/>
+            </w:pPr>
+            <w:r>
+              <w:t>3 to 25</w:t>
+            </w:r>
+          </w:p>
+        </w:tc>
+      </w:tr>
+      <w:tr>
+        <w:tc>
+          <w:tcPr>
+            <w:tcW w:w="3379" w:type="dxa"/>
+          </w:tcPr>
+          <w:p>
+            <w:pPr>
+              <w:jc w:val="center"/>
+            </w:pPr>
+            <w:proofErr w:type="spellStart"/>
+            <w:r>
+              <w:t>learning_rate</w:t>
+            </w:r>
+            <w:proofErr w:type="spellEnd"/>
+          </w:p>
+        </w:tc>
+        <w:tc>
+          <w:tcPr>
+            <w:tcW w:w="2617" w:type="dxa"/>
+          </w:tcPr>
+          <w:p>
+            <w:pPr>
+              <w:jc w:val="center"/>
+            </w:pPr>
+          </w:p>
+        </w:tc>
+        <w:tc>
+          <w:tcPr>
+            <w:tcW w:w="3020" w:type="dxa"/>
+          </w:tcPr>
+          <w:p>
+            <w:pPr>
+              <w:jc w:val="center"/>
+            </w:pPr>
+            <w:r>
+              <w:t>0 to 1</w:t>
+            </w:r>
+          </w:p>
+        </w:tc>
+      </w:tr>
+      <w:tr>
+        <w:tc>
+          <w:tcPr>
+            <w:tcW w:w="3379" w:type="dxa"/>
+          </w:tcPr>
+          <w:p>
+            <w:pPr>
+              <w:jc w:val="center"/>
+            </w:pPr>
+            <w:proofErr w:type="spellStart"/>
+            <w:r>
+              <w:t>r</w:t>
+            </w:r>
+            <w:r>
+              <w:t>eg_alpha</w:t>
+            </w:r>
+            <w:proofErr w:type="spellEnd"/>
+          </w:p>
+        </w:tc>
+        <w:tc>
+          <w:tcPr>
+            <w:tcW w:w="2617" w:type="dxa"/>
+          </w:tcPr>
+          <w:p>
+            <w:pPr>
+              <w:jc w:val="center"/>
+            </w:pPr>
+          </w:p>
+        </w:tc>
+        <w:tc>
+          <w:tcPr>
+            <w:tcW w:w="3020" w:type="dxa"/>
+          </w:tcPr>
+          <w:p>
+            <w:pPr>
+              <w:jc w:val="center"/>
+            </w:pPr>
+            <w:r>
+              <w:t>0 to 0.001</w:t>
+            </w:r>
+          </w:p>
+        </w:tc>
+      </w:tr>
+      <w:tr>
+        <w:tc>
+          <w:tcPr>
+            <w:tcW w:w="3379" w:type="dxa"/>
+          </w:tcPr>
+          <w:p>
+            <w:pPr>
+              <w:jc w:val="center"/>
+            </w:pPr>
+            <w:proofErr w:type="spellStart"/>
+            <w:r>
+              <w:t>r</w:t>
+            </w:r>
+            <w:r>
+              <w:t>eg_lambda</w:t>
+            </w:r>
+            <w:proofErr w:type="spellEnd"/>
+          </w:p>
+        </w:tc>
+        <w:tc>
+          <w:tcPr>
+            <w:tcW w:w="2617" w:type="dxa"/>
+          </w:tcPr>
+          <w:p>
+            <w:pPr>
+              <w:jc w:val="center"/>
+            </w:pPr>
+          </w:p>
+        </w:tc>
+        <w:tc>
+          <w:tcPr>
+            <w:tcW w:w="3020" w:type="dxa"/>
+          </w:tcPr>
+          <w:p>
+            <w:pPr>
+              <w:jc w:val="center"/>
+            </w:pPr>
+            <w:r>
+              <w:t>0 to 0.001</w:t>
+            </w:r>
+          </w:p>
+        </w:tc>
+      </w:tr>
+      <w:tr>
+        <w:tc>
+          <w:tcPr>
+            <w:tcW w:w="3379" w:type="dxa"/>
+          </w:tcPr>
+          <w:p>
+            <w:pPr>
+              <w:jc w:val="center"/>
+            </w:pPr>
+            <w:r>
+              <w:t>boosting</w:t>
+            </w:r>
+          </w:p>
+        </w:tc>
+        <w:tc>
+          <w:tcPr>
+            <w:tcW w:w="2617" w:type="dxa"/>
+          </w:tcPr>
+          <w:p>
+            <w:pPr>
+              <w:jc w:val="center"/>
+            </w:pPr>
+          </w:p>
+        </w:tc>
+        <w:tc>
+          <w:tcPr>
+            <w:tcW w:w="3020" w:type="dxa"/>
+          </w:tcPr>
+          <w:p>
+            <w:pPr>
+              <w:jc w:val="center"/>
+            </w:pPr>
+            <w:r>
+              <w:t>‘</w:t>
+            </w:r>
+            <w:proofErr w:type="spellStart"/>
+            <w:r>
+              <w:t>gbdt</w:t>
+            </w:r>
+            <w:proofErr w:type="spellEnd"/>
+            <w:r>
+              <w:t>’</w:t>
+            </w:r>
+            <w:r>
+              <w:t xml:space="preserve"> or </w:t>
+            </w:r>
+            <w:r>
+              <w:t>‘</w:t>
+            </w:r>
+            <w:r>
+              <w:t>dart</w:t>
+            </w:r>
+            <w:r>
+              <w:t>’</w:t>
+            </w:r>
+          </w:p>
+        </w:tc>
+      </w:tr>
+      <w:tr>
+        <w:tc>
+          <w:tcPr>
+            <w:tcW w:w="3379" w:type="dxa"/>
+          </w:tcPr>
+          <w:p>
+            <w:pPr>
+              <w:jc w:val="center"/>
+            </w:pPr>
+            <w:proofErr w:type="spellStart"/>
+            <w:r>
+              <w:t>bagging_fraction</w:t>
+            </w:r>
+            <w:proofErr w:type="spellEnd"/>
+          </w:p>
+        </w:tc>
+        <w:tc>
+          <w:tcPr>
+            <w:tcW w:w="2617" w:type="dxa"/>
+          </w:tcPr>
+          <w:p>
+            <w:pPr>
+              <w:jc w:val="center"/>
+            </w:pPr>
+          </w:p>
+        </w:tc>
+        <w:tc>
+          <w:tcPr>
+            <w:tcW w:w="3020" w:type="dxa"/>
+          </w:tcPr>
+          <w:p>
+            <w:pPr>
+              <w:jc w:val="center"/>
+            </w:pPr>
+            <w:r>
+              <w:t>0.1 to 1.0</w:t>
+            </w:r>
+          </w:p>
+        </w:tc>
+      </w:tr>
+      <w:tr>
+        <w:tc>
+          <w:tcPr>
+            <w:tcW w:w="3379" w:type="dxa"/>
+          </w:tcPr>
+          <w:p>
+            <w:pPr>
+              <w:jc w:val="center"/>
+            </w:pPr>
+            <w:proofErr w:type="spellStart"/>
+            <w:r>
+              <w:t>bagging_freq</w:t>
+            </w:r>
+            <w:proofErr w:type="spellEnd"/>
+          </w:p>
+        </w:tc>
+        <w:tc>
+          <w:tcPr>
+            <w:tcW w:w="2617" w:type="dxa"/>
+          </w:tcPr>
+          <w:p>
+            <w:pPr>
+              <w:jc w:val="center"/>
+            </w:pPr>
+          </w:p>
+        </w:tc>
+        <w:tc>
+          <w:tcPr>
+            <w:tcW w:w="3020" w:type="dxa"/>
+          </w:tcPr>
+          <w:p>
+            <w:pPr>
+              <w:jc w:val="center"/>
+            </w:pPr>
+            <w:r>
+              <w:t>0 to 10</w:t>
+            </w:r>
+          </w:p>
+        </w:tc>
+      </w:tr>
+    </w:tbl>
+    <w:p/>
+    <w:p>
+      <w:r>
+        <w:t xml:space="preserve">- </w:t>
+      </w:r>
+      <w:hyperlink r:id="rId24" w:history="1">
         <w:r>
           <w:rPr>
             <w:rStyle w:val="Hyperlink"/>
           </w:rPr>
-          <w:t>https://www.nature.com/articles/s41598-024-56706-x</w:t>
+          <w:t>https://optuna.org/</w:t>
         </w:r>
       </w:hyperlink>
-    </w:p>
-    <w:p>
-      <w:pPr>
-        <w:pStyle w:val="ListParagraph"/>
-        <w:numPr>
-          <w:ilvl w:val="1"/>
-          <w:numId w:val="1"/>
-        </w:numPr>
-      </w:pPr>
-      <w:r>
-        <w:rPr>
-          <w:noProof/>
-        </w:rPr>
-        <w:lastRenderedPageBreak/>
-        <w:drawing>
-          <wp:inline distT="0" distB="0" distL="0" distR="0" wp14:anchorId="0E458037" wp14:editId="71EE77A0">
-            <wp:extent cx="5731510" cy="3019425"/>
-            <wp:effectExtent l="0" t="0" r="0" b="3175"/>
-            <wp:docPr id="1167275561" name="Picture 1"/>
-            <wp:cNvGraphicFramePr>
-              <a:graphicFrameLocks xmlns:a="http://schemas.openxmlformats.org/drawingml/2006/main" noChangeAspect="1"/>
-            </wp:cNvGraphicFramePr>
-            <a:graphic xmlns:a="http://schemas.openxmlformats.org/drawingml/2006/main">
-              <a:graphicData uri="http://schemas.openxmlformats.org/drawingml/2006/picture">
-                <pic:pic xmlns:pic="http://schemas.openxmlformats.org/drawingml/2006/picture">
-                  <pic:nvPicPr>
-                    <pic:cNvPr id="1167275561" name=""/>
-                    <pic:cNvPicPr/>
-                  </pic:nvPicPr>
-                  <pic:blipFill>
-                    <a:blip r:embed="rId20"/>
-                    <a:stretch>
-                      <a:fillRect/>
-                    </a:stretch>
-                  </pic:blipFill>
-                  <pic:spPr>
-                    <a:xfrm>
-                      <a:off x="0" y="0"/>
-                      <a:ext cx="5731510" cy="3019425"/>
-                    </a:xfrm>
-                    <a:prstGeom prst="rect">
-                      <a:avLst/>
-                    </a:prstGeom>
-                  </pic:spPr>
-                </pic:pic>
-              </a:graphicData>
-            </a:graphic>
-          </wp:inline>
-        </w:drawing>
+      <w:r>
+        <w:t xml:space="preserve"> </w:t>
+      </w:r>
+    </w:p>
+    <w:p>
+      <w:pPr>
+        <w:pStyle w:val="Heading3"/>
+      </w:pPr>
+      <w:r>
+        <w:t xml:space="preserve">4.33 </w:t>
+      </w:r>
+      <w:r>
+        <w:t xml:space="preserve">Comparison of Cross-Validation Folds? </w:t>
+      </w:r>
+      <w:r>
+        <w:rPr>
+          <w:highlight w:val="yellow"/>
+        </w:rPr>
+        <w:t>Model Eval</w:t>
+      </w:r>
+      <w:r>
+        <w:rPr>
+          <w:highlight w:val="yellow"/>
+        </w:rPr>
+        <w:t>u</w:t>
+      </w:r>
+      <w:r>
+        <w:rPr>
+          <w:highlight w:val="yellow"/>
+        </w:rPr>
+        <w:t>ation</w:t>
+      </w:r>
+      <w:r>
+        <w:t xml:space="preserve"> </w:t>
+      </w:r>
+    </w:p>
+    <w:p>
+      <w:pPr>
+        <w:jc w:val="both"/>
+      </w:pPr>
+      <w:r>
+        <w:t xml:space="preserve">The fine-tuned model </w:t>
+      </w:r>
+      <w:r>
+        <w:t>was then evaluated on the test data, with its performance measured by its mean squared error, root mean square error, mean absolute error, R</w:t>
+      </w:r>
+      <w:r>
+        <w:rPr>
+          <w:vertAlign w:val="superscript"/>
+        </w:rPr>
+        <w:t>2</w:t>
+      </w:r>
+      <w:r>
+        <w:t xml:space="preserve"> score, </w:t>
+      </w:r>
+      <w:r>
+        <w:t xml:space="preserve">and a symmetric version of the mean absolute percentage score. </w:t>
+      </w:r>
+      <w:r>
+        <w:t xml:space="preserve">Each evaluated metric was averaged across the </w:t>
+      </w:r>
+      <w:proofErr w:type="gramStart"/>
+      <w:r>
+        <w:t>folds?</w:t>
+      </w:r>
+      <w:proofErr w:type="gramEnd"/>
+      <w:r>
+        <w:t xml:space="preserve"> </w:t>
+      </w:r>
+      <w:r>
+        <w:t xml:space="preserve"> same type of fine-tuned model (e.g. </w:t>
+      </w:r>
+      <w:proofErr w:type="spellStart"/>
+      <w:r>
+        <w:t>xgboost</w:t>
+      </w:r>
+      <w:proofErr w:type="spellEnd"/>
+      <w:r>
+        <w:t xml:space="preserve">) </w:t>
       </w:r>
     </w:p>
     <w:p/>
     <w:p/>
+    <w:p>
+      <w:pPr>
+        <w:pStyle w:val="Heading3"/>
+      </w:pPr>
+      <w:r>
+        <w:t>4.3</w:t>
+      </w:r>
+      <w:r>
+        <w:t>4</w:t>
+      </w:r>
+      <w:r>
+        <w:t xml:space="preserve"> </w:t>
+      </w:r>
+      <w:r>
+        <w:t>Comparison with Modelled MMR Values</w:t>
+      </w:r>
+      <w:r>
+        <w:t xml:space="preserve"> </w:t>
+      </w:r>
+    </w:p>
     <w:p/>
     <w:p>
+      <w:r>
+        <w:lastRenderedPageBreak/>
+        <w:t>Whether the model can behave out of sample (other income levels via comparison)</w:t>
+      </w:r>
+    </w:p>
+    <w:p>
+      <w:pPr>
+        <w:jc w:val="both"/>
+        <w:rPr>
+          <w:lang w:eastAsia="en-US"/>
+        </w:rPr>
+      </w:pPr>
+      <w:r>
+        <w:rPr>
+          <w:lang w:eastAsia="en-US"/>
+        </w:rPr>
+        <w:t xml:space="preserve">Figure 2 demonstrates the difference between the national and modelled estimates, with the latter having a much lower proportion of missing data per year (8-10% versus 60-100%). As  explained in the background information, this is likely due to the challenges involved in collecting national MMR estimates, especially for lower income countries without vital registration systems. This is highlighted by the difference between the median modelled MMR estimate (86) and median national MMR estimate (19), as the lower median national estimate reflects how </w:t>
+      </w:r>
+      <w:proofErr w:type="gramStart"/>
+      <w:r>
+        <w:rPr>
+          <w:lang w:eastAsia="en-US"/>
+        </w:rPr>
+        <w:t>the majority of</w:t>
+      </w:r>
+      <w:proofErr w:type="gramEnd"/>
+      <w:r>
+        <w:rPr>
+          <w:lang w:eastAsia="en-US"/>
+        </w:rPr>
+        <w:t xml:space="preserve"> data informing the national estimate is obtained in higher income countries, which tend to have lower MMR estimates. Merging these estimates will be discussed in more detail in section 4.24, below.</w:t>
+      </w:r>
+    </w:p>
+    <w:p/>
+    <w:p>
       <w:pPr>
         <w:pStyle w:val="Heading3"/>
       </w:pPr>
@@ -4642,74 +7360,21 @@
         <w:t>4.3</w:t>
       </w:r>
       <w:r>
-        <w:t>4</w:t>
-      </w:r>
-      <w:r>
-        <w:t xml:space="preserve"> Model Evaluation</w:t>
+        <w:t>5</w:t>
       </w:r>
       <w:r>
         <w:t xml:space="preserve"> </w:t>
       </w:r>
+      <w:r>
+        <w:t>Sensitivity Analysis</w:t>
+      </w:r>
     </w:p>
     <w:p/>
     <w:p>
-      <w:r>
-        <w:t>Whether the model can behave out of sample (other income levels via comparison)</w:t>
-      </w:r>
-    </w:p>
-    <w:p>
-      <w:pPr>
-        <w:jc w:val="both"/>
-        <w:rPr>
-          <w:lang w:eastAsia="en-US"/>
-        </w:rPr>
-      </w:pPr>
-      <w:r>
-        <w:rPr>
-          <w:lang w:eastAsia="en-US"/>
-        </w:rPr>
-        <w:t xml:space="preserve">Figure 2 demonstrates the difference between the national and modelled estimates, with the latter having a much lower proportion of missing data per year (8-10% versus 60-100%). As  explained in the background information, this is likely due to the challenges involved in collecting national MMR estimates, especially for lower income countries without vital registration systems. This is highlighted by the difference between the median modelled MMR estimate (86) and median national MMR estimate (19), as the lower median national estimate reflects how </w:t>
-      </w:r>
-      <w:proofErr w:type="gramStart"/>
-      <w:r>
-        <w:rPr>
-          <w:lang w:eastAsia="en-US"/>
-        </w:rPr>
-        <w:t>the majority of</w:t>
-      </w:r>
-      <w:proofErr w:type="gramEnd"/>
-      <w:r>
-        <w:rPr>
-          <w:lang w:eastAsia="en-US"/>
-        </w:rPr>
-        <w:t xml:space="preserve"> data informing the national estimate is obtained in higher income countries, which tend to have lower MMR estimates. Merging these estimates will be discussed in more detail in section 4.24, below.</w:t>
-      </w:r>
-    </w:p>
-    <w:p/>
-    <w:p>
-      <w:pPr>
-        <w:pStyle w:val="Heading3"/>
-      </w:pPr>
-      <w:r>
-        <w:t>4.3</w:t>
-      </w:r>
-      <w:r>
-        <w:t>5</w:t>
-      </w:r>
-      <w:r>
-        <w:t xml:space="preserve"> </w:t>
-      </w:r>
-      <w:r>
-        <w:t>Sensitivity Analysis</w:t>
-      </w:r>
-    </w:p>
-    <w:p/>
-    <w:p>
       <w:pPr>
         <w:pStyle w:val="Heading1"/>
       </w:pPr>
       <w:r>
-        <w:lastRenderedPageBreak/>
         <w:t>5. Results</w:t>
       </w:r>
     </w:p>
@@ -4771,6 +7436,44 @@
 </w:document>
 </file>
 
+<file path=word/endnotes.xml><?xml version="1.0" encoding="utf-8"?>
+<w:endnotes xmlns:wpc="http://schemas.microsoft.com/office/word/2010/wordprocessingCanvas" xmlns:cx="http://schemas.microsoft.com/office/drawing/2014/chartex" xmlns:cx1="http://schemas.microsoft.com/office/drawing/2015/9/8/chartex" xmlns:cx2="http://schemas.microsoft.com/office/drawing/2015/10/21/chartex" xmlns:cx3="http://schemas.microsoft.com/office/drawing/2016/5/9/chartex" xmlns:cx4="http://schemas.microsoft.com/office/drawing/2016/5/10/chartex" xmlns:cx5="http://schemas.microsoft.com/office/drawing/2016/5/11/chartex" xmlns:cx6="http://schemas.microsoft.com/office/drawing/2016/5/12/chartex" xmlns:cx7="http://schemas.microsoft.com/office/drawing/2016/5/13/chartex" xmlns:cx8="http://schemas.microsoft.com/office/drawing/2016/5/14/chartex" xmlns:mc="http://schemas.openxmlformats.org/markup-compatibility/2006" xmlns:aink="http://schemas.microsoft.com/office/drawing/2016/ink" xmlns:am3d="http://schemas.microsoft.com/office/drawing/2017/model3d" xmlns:o="urn:schemas-microsoft-com:office:office" xmlns:oel="http://schemas.microsoft.com/office/2019/extlst" xmlns:r="http://schemas.openxmlformats.org/officeDocument/2006/relationships" xmlns:m="http://schemas.openxmlformats.org/officeDocument/2006/math" xmlns:v="urn:schemas-microsoft-com:vml" xmlns:wp14="http://schemas.microsoft.com/office/word/2010/wordprocessingDrawing" xmlns:wp="http://schemas.openxmlformats.org/drawingml/2006/wordprocessingDrawing" xmlns:w10="urn:schemas-microsoft-com:office:word" xmlns:w="http://schemas.openxmlformats.org/wordprocessingml/2006/main" xmlns:w14="http://schemas.microsoft.com/office/word/2010/wordml" xmlns:w15="http://schemas.microsoft.com/office/word/2012/wordml" xmlns:w16cex="http://schemas.microsoft.com/office/word/2018/wordml/cex" xmlns:w16cid="http://schemas.microsoft.com/office/word/2016/wordml/cid" xmlns:w16="http://schemas.microsoft.com/office/word/2018/wordml" xmlns:w16du="http://schemas.microsoft.com/office/word/2023/wordml/word16du" xmlns:w16sdtdh="http://schemas.microsoft.com/office/word/2020/wordml/sdtdatahash" xmlns:w16sdtfl="http://schemas.microsoft.com/office/word/2024/wordml/sdtformatlock" xmlns:w16se="http://schemas.microsoft.com/office/word/2015/wordml/symex" xmlns:wpg="http://schemas.microsoft.com/office/word/2010/wordprocessingGroup" xmlns:wpi="http://schemas.microsoft.com/office/word/2010/wordprocessingInk" xmlns:wne="http://schemas.microsoft.com/office/word/2006/wordml" xmlns:wps="http://schemas.microsoft.com/office/word/2010/wordprocessingShape" mc:Ignorable="w14 w15 w16se w16cid w16 w16cex w16sdtdh w16sdtfl w16du wp14">
+  <w:endnote w:type="separator" w:id="-1">
+    <w:p>
+      <w:r>
+        <w:separator/>
+      </w:r>
+    </w:p>
+  </w:endnote>
+  <w:endnote w:type="continuationSeparator" w:id="0">
+    <w:p>
+      <w:r>
+        <w:continuationSeparator/>
+      </w:r>
+    </w:p>
+  </w:endnote>
+</w:endnotes>
+</file>
+
+<file path=word/footnotes.xml><?xml version="1.0" encoding="utf-8"?>
+<w:footnotes xmlns:wpc="http://schemas.microsoft.com/office/word/2010/wordprocessingCanvas" xmlns:cx="http://schemas.microsoft.com/office/drawing/2014/chartex" xmlns:cx1="http://schemas.microsoft.com/office/drawing/2015/9/8/chartex" xmlns:cx2="http://schemas.microsoft.com/office/drawing/2015/10/21/chartex" xmlns:cx3="http://schemas.microsoft.com/office/drawing/2016/5/9/chartex" xmlns:cx4="http://schemas.microsoft.com/office/drawing/2016/5/10/chartex" xmlns:cx5="http://schemas.microsoft.com/office/drawing/2016/5/11/chartex" xmlns:cx6="http://schemas.microsoft.com/office/drawing/2016/5/12/chartex" xmlns:cx7="http://schemas.microsoft.com/office/drawing/2016/5/13/chartex" xmlns:cx8="http://schemas.microsoft.com/office/drawing/2016/5/14/chartex" xmlns:mc="http://schemas.openxmlformats.org/markup-compatibility/2006" xmlns:aink="http://schemas.microsoft.com/office/drawing/2016/ink" xmlns:am3d="http://schemas.microsoft.com/office/drawing/2017/model3d" xmlns:o="urn:schemas-microsoft-com:office:office" xmlns:oel="http://schemas.microsoft.com/office/2019/extlst" xmlns:r="http://schemas.openxmlformats.org/officeDocument/2006/relationships" xmlns:m="http://schemas.openxmlformats.org/officeDocument/2006/math" xmlns:v="urn:schemas-microsoft-com:vml" xmlns:wp14="http://schemas.microsoft.com/office/word/2010/wordprocessingDrawing" xmlns:wp="http://schemas.openxmlformats.org/drawingml/2006/wordprocessingDrawing" xmlns:w10="urn:schemas-microsoft-com:office:word" xmlns:w="http://schemas.openxmlformats.org/wordprocessingml/2006/main" xmlns:w14="http://schemas.microsoft.com/office/word/2010/wordml" xmlns:w15="http://schemas.microsoft.com/office/word/2012/wordml" xmlns:w16cex="http://schemas.microsoft.com/office/word/2018/wordml/cex" xmlns:w16cid="http://schemas.microsoft.com/office/word/2016/wordml/cid" xmlns:w16="http://schemas.microsoft.com/office/word/2018/wordml" xmlns:w16du="http://schemas.microsoft.com/office/word/2023/wordml/word16du" xmlns:w16sdtdh="http://schemas.microsoft.com/office/word/2020/wordml/sdtdatahash" xmlns:w16sdtfl="http://schemas.microsoft.com/office/word/2024/wordml/sdtformatlock" xmlns:w16se="http://schemas.microsoft.com/office/word/2015/wordml/symex" xmlns:wpg="http://schemas.microsoft.com/office/word/2010/wordprocessingGroup" xmlns:wpi="http://schemas.microsoft.com/office/word/2010/wordprocessingInk" xmlns:wne="http://schemas.microsoft.com/office/word/2006/wordml" xmlns:wps="http://schemas.microsoft.com/office/word/2010/wordprocessingShape" mc:Ignorable="w14 w15 w16se w16cid w16 w16cex w16sdtdh w16sdtfl w16du wp14">
+  <w:footnote w:type="separator" w:id="-1">
+    <w:p>
+      <w:r>
+        <w:separator/>
+      </w:r>
+    </w:p>
+  </w:footnote>
+  <w:footnote w:type="continuationSeparator" w:id="0">
+    <w:p>
+      <w:r>
+        <w:continuationSeparator/>
+      </w:r>
+    </w:p>
+  </w:footnote>
+</w:footnotes>
+</file>
+
 <file path=word/numbering.xml><?xml version="1.0" encoding="utf-8"?>
 <w:numbering xmlns:wpc="http://schemas.microsoft.com/office/word/2010/wordprocessingCanvas" xmlns:cx="http://schemas.microsoft.com/office/drawing/2014/chartex" xmlns:cx1="http://schemas.microsoft.com/office/drawing/2015/9/8/chartex" xmlns:cx2="http://schemas.microsoft.com/office/drawing/2015/10/21/chartex" xmlns:cx3="http://schemas.microsoft.com/office/drawing/2016/5/9/chartex" xmlns:cx4="http://schemas.microsoft.com/office/drawing/2016/5/10/chartex" xmlns:cx5="http://schemas.microsoft.com/office/drawing/2016/5/11/chartex" xmlns:cx6="http://schemas.microsoft.com/office/drawing/2016/5/12/chartex" xmlns:cx7="http://schemas.microsoft.com/office/drawing/2016/5/13/chartex" xmlns:cx8="http://schemas.microsoft.com/office/drawing/2016/5/14/chartex" xmlns:mc="http://schemas.openxmlformats.org/markup-compatibility/2006" xmlns:aink="http://schemas.microsoft.com/office/drawing/2016/ink" xmlns:am3d="http://schemas.microsoft.com/office/drawing/2017/model3d" xmlns:o="urn:schemas-microsoft-com:office:office" xmlns:oel="http://schemas.microsoft.com/office/2019/extlst" xmlns:r="http://schemas.openxmlformats.org/officeDocument/2006/relationships" xmlns:m="http://schemas.openxmlformats.org/officeDocument/2006/math" xmlns:v="urn:schemas-microsoft-com:vml" xmlns:wp14="http://schemas.microsoft.com/office/word/2010/wordprocessingDrawing" xmlns:wp="http://schemas.openxmlformats.org/drawingml/2006/wordprocessingDrawing" xmlns:w10="urn:schemas-microsoft-com:office:word" xmlns:w="http://schemas.openxmlformats.org/wordprocessingml/2006/main" xmlns:w14="http://schemas.microsoft.com/office/word/2010/wordml" xmlns:w15="http://schemas.microsoft.com/office/word/2012/wordml" xmlns:w16cex="http://schemas.microsoft.com/office/word/2018/wordml/cex" xmlns:w16cid="http://schemas.microsoft.com/office/word/2016/wordml/cid" xmlns:w16="http://schemas.microsoft.com/office/word/2018/wordml" xmlns:w16du="http://schemas.microsoft.com/office/word/2023/wordml/word16du" xmlns:w16sdtdh="http://schemas.microsoft.com/office/word/2020/wordml/sdtdatahash" xmlns:w16sdtfl="http://schemas.microsoft.com/office/word/2024/wordml/sdtformatlock" xmlns:w16se="http://schemas.microsoft.com/office/word/2015/wordml/symex" xmlns:wpg="http://schemas.microsoft.com/office/word/2010/wordprocessingGroup" xmlns:wpi="http://schemas.microsoft.com/office/word/2010/wordprocessingInk" xmlns:wne="http://schemas.microsoft.com/office/word/2006/wordml" xmlns:wps="http://schemas.microsoft.com/office/word/2010/wordprocessingShape" mc:Ignorable="w14 w15 w16se w16cid w16 w16cex w16sdtdh w16sdtfl w16du wp14">
   <w:abstractNum w:abstractNumId="0" w15:restartNumberingAfterBreak="0">
@@ -5027,6 +7730,119 @@
     </w:lvl>
   </w:abstractNum>
   <w:abstractNum w:abstractNumId="3" w15:restartNumberingAfterBreak="0">
+    <w:nsid w:val="15A45833"/>
+    <w:multiLevelType w:val="hybridMultilevel"/>
+    <w:tmpl w:val="E6C46D36"/>
+    <w:lvl w:ilvl="0" w:tplc="08090001">
+      <w:start w:val="1"/>
+      <w:numFmt w:val="bullet"/>
+      <w:lvlText w:val=""/>
+      <w:lvlJc w:val="left"/>
+      <w:pPr>
+        <w:ind w:left="720" w:hanging="360"/>
+      </w:pPr>
+      <w:rPr>
+        <w:rFonts w:ascii="Symbol" w:hAnsi="Symbol" w:hint="default"/>
+      </w:rPr>
+    </w:lvl>
+    <w:lvl w:ilvl="1" w:tplc="08090003" w:tentative="1">
+      <w:start w:val="1"/>
+      <w:numFmt w:val="bullet"/>
+      <w:lvlText w:val="o"/>
+      <w:lvlJc w:val="left"/>
+      <w:pPr>
+        <w:ind w:left="1440" w:hanging="360"/>
+      </w:pPr>
+      <w:rPr>
+        <w:rFonts w:ascii="Courier New" w:hAnsi="Courier New" w:hint="default"/>
+      </w:rPr>
+    </w:lvl>
+    <w:lvl w:ilvl="2" w:tplc="08090005" w:tentative="1">
+      <w:start w:val="1"/>
+      <w:numFmt w:val="bullet"/>
+      <w:lvlText w:val=""/>
+      <w:lvlJc w:val="left"/>
+      <w:pPr>
+        <w:ind w:left="2160" w:hanging="360"/>
+      </w:pPr>
+      <w:rPr>
+        <w:rFonts w:ascii="Wingdings" w:hAnsi="Wingdings" w:hint="default"/>
+      </w:rPr>
+    </w:lvl>
+    <w:lvl w:ilvl="3" w:tplc="08090001" w:tentative="1">
+      <w:start w:val="1"/>
+      <w:numFmt w:val="bullet"/>
+      <w:lvlText w:val=""/>
+      <w:lvlJc w:val="left"/>
+      <w:pPr>
+        <w:ind w:left="2880" w:hanging="360"/>
+      </w:pPr>
+      <w:rPr>
+        <w:rFonts w:ascii="Symbol" w:hAnsi="Symbol" w:hint="default"/>
+      </w:rPr>
+    </w:lvl>
+    <w:lvl w:ilvl="4" w:tplc="08090003" w:tentative="1">
+      <w:start w:val="1"/>
+      <w:numFmt w:val="bullet"/>
+      <w:lvlText w:val="o"/>
+      <w:lvlJc w:val="left"/>
+      <w:pPr>
+        <w:ind w:left="3600" w:hanging="360"/>
+      </w:pPr>
+      <w:rPr>
+        <w:rFonts w:ascii="Courier New" w:hAnsi="Courier New" w:hint="default"/>
+      </w:rPr>
+    </w:lvl>
+    <w:lvl w:ilvl="5" w:tplc="08090005" w:tentative="1">
+      <w:start w:val="1"/>
+      <w:numFmt w:val="bullet"/>
+      <w:lvlText w:val=""/>
+      <w:lvlJc w:val="left"/>
+      <w:pPr>
+        <w:ind w:left="4320" w:hanging="360"/>
+      </w:pPr>
+      <w:rPr>
+        <w:rFonts w:ascii="Wingdings" w:hAnsi="Wingdings" w:hint="default"/>
+      </w:rPr>
+    </w:lvl>
+    <w:lvl w:ilvl="6" w:tplc="08090001" w:tentative="1">
+      <w:start w:val="1"/>
+      <w:numFmt w:val="bullet"/>
+      <w:lvlText w:val=""/>
+      <w:lvlJc w:val="left"/>
+      <w:pPr>
+        <w:ind w:left="5040" w:hanging="360"/>
+      </w:pPr>
+      <w:rPr>
+        <w:rFonts w:ascii="Symbol" w:hAnsi="Symbol" w:hint="default"/>
+      </w:rPr>
+    </w:lvl>
+    <w:lvl w:ilvl="7" w:tplc="08090003" w:tentative="1">
+      <w:start w:val="1"/>
+      <w:numFmt w:val="bullet"/>
+      <w:lvlText w:val="o"/>
+      <w:lvlJc w:val="left"/>
+      <w:pPr>
+        <w:ind w:left="5760" w:hanging="360"/>
+      </w:pPr>
+      <w:rPr>
+        <w:rFonts w:ascii="Courier New" w:hAnsi="Courier New" w:hint="default"/>
+      </w:rPr>
+    </w:lvl>
+    <w:lvl w:ilvl="8" w:tplc="08090005" w:tentative="1">
+      <w:start w:val="1"/>
+      <w:numFmt w:val="bullet"/>
+      <w:lvlText w:val=""/>
+      <w:lvlJc w:val="left"/>
+      <w:pPr>
+        <w:ind w:left="6480" w:hanging="360"/>
+      </w:pPr>
+      <w:rPr>
+        <w:rFonts w:ascii="Wingdings" w:hAnsi="Wingdings" w:hint="default"/>
+      </w:rPr>
+    </w:lvl>
+  </w:abstractNum>
+  <w:abstractNum w:abstractNumId="4" w15:restartNumberingAfterBreak="0">
     <w:nsid w:val="1ACA65FF"/>
     <w:multiLevelType w:val="hybridMultilevel"/>
     <w:tmpl w:val="4BD8FB84"/>
@@ -5138,7 +7954,7 @@
       </w:rPr>
     </w:lvl>
   </w:abstractNum>
-  <w:abstractNum w:abstractNumId="4" w15:restartNumberingAfterBreak="0">
+  <w:abstractNum w:abstractNumId="5" w15:restartNumberingAfterBreak="0">
     <w:nsid w:val="1B0E1CB7"/>
     <w:multiLevelType w:val="hybridMultilevel"/>
     <w:tmpl w:val="7B06F630"/>
@@ -5227,7 +8043,7 @@
       </w:pPr>
     </w:lvl>
   </w:abstractNum>
-  <w:abstractNum w:abstractNumId="5" w15:restartNumberingAfterBreak="0">
+  <w:abstractNum w:abstractNumId="6" w15:restartNumberingAfterBreak="0">
     <w:nsid w:val="1DF900AB"/>
     <w:multiLevelType w:val="hybridMultilevel"/>
     <w:tmpl w:val="AC68B4D8"/>
@@ -5341,7 +8157,7 @@
       </w:rPr>
     </w:lvl>
   </w:abstractNum>
-  <w:abstractNum w:abstractNumId="6" w15:restartNumberingAfterBreak="0">
+  <w:abstractNum w:abstractNumId="7" w15:restartNumberingAfterBreak="0">
     <w:nsid w:val="3DC27C95"/>
     <w:multiLevelType w:val="hybridMultilevel"/>
     <w:tmpl w:val="12E8BD5C"/>
@@ -5430,7 +8246,7 @@
       </w:pPr>
     </w:lvl>
   </w:abstractNum>
-  <w:abstractNum w:abstractNumId="7" w15:restartNumberingAfterBreak="0">
+  <w:abstractNum w:abstractNumId="8" w15:restartNumberingAfterBreak="0">
     <w:nsid w:val="41D9594A"/>
     <w:multiLevelType w:val="hybridMultilevel"/>
     <w:tmpl w:val="0E1A5626"/>
@@ -5542,7 +8358,7 @@
       </w:rPr>
     </w:lvl>
   </w:abstractNum>
-  <w:abstractNum w:abstractNumId="8" w15:restartNumberingAfterBreak="0">
+  <w:abstractNum w:abstractNumId="9" w15:restartNumberingAfterBreak="0">
     <w:nsid w:val="441B708F"/>
     <w:multiLevelType w:val="hybridMultilevel"/>
     <w:tmpl w:val="4B66F44E"/>
@@ -5631,7 +8447,7 @@
       </w:pPr>
     </w:lvl>
   </w:abstractNum>
-  <w:abstractNum w:abstractNumId="9" w15:restartNumberingAfterBreak="0">
+  <w:abstractNum w:abstractNumId="10" w15:restartNumberingAfterBreak="0">
     <w:nsid w:val="5B3C4A78"/>
     <w:multiLevelType w:val="hybridMultilevel"/>
     <w:tmpl w:val="33A0DEE6"/>
@@ -5720,7 +8536,7 @@
       </w:pPr>
     </w:lvl>
   </w:abstractNum>
-  <w:abstractNum w:abstractNumId="10" w15:restartNumberingAfterBreak="0">
+  <w:abstractNum w:abstractNumId="11" w15:restartNumberingAfterBreak="0">
     <w:nsid w:val="692873B5"/>
     <w:multiLevelType w:val="hybridMultilevel"/>
     <w:tmpl w:val="4B66F44E"/>
@@ -5809,7 +8625,96 @@
       </w:pPr>
     </w:lvl>
   </w:abstractNum>
-  <w:abstractNum w:abstractNumId="11" w15:restartNumberingAfterBreak="0">
+  <w:abstractNum w:abstractNumId="12" w15:restartNumberingAfterBreak="0">
+    <w:nsid w:val="6D297FAC"/>
+    <w:multiLevelType w:val="hybridMultilevel"/>
+    <w:tmpl w:val="A38A5EE2"/>
+    <w:lvl w:ilvl="0" w:tplc="0809000F">
+      <w:start w:val="1"/>
+      <w:numFmt w:val="decimal"/>
+      <w:lvlText w:val="%1."/>
+      <w:lvlJc w:val="left"/>
+      <w:pPr>
+        <w:ind w:left="720" w:hanging="360"/>
+      </w:pPr>
+      <w:rPr>
+        <w:rFonts w:hint="default"/>
+      </w:rPr>
+    </w:lvl>
+    <w:lvl w:ilvl="1" w:tplc="08090019" w:tentative="1">
+      <w:start w:val="1"/>
+      <w:numFmt w:val="lowerLetter"/>
+      <w:lvlText w:val="%2."/>
+      <w:lvlJc w:val="left"/>
+      <w:pPr>
+        <w:ind w:left="1440" w:hanging="360"/>
+      </w:pPr>
+    </w:lvl>
+    <w:lvl w:ilvl="2" w:tplc="0809001B" w:tentative="1">
+      <w:start w:val="1"/>
+      <w:numFmt w:val="lowerRoman"/>
+      <w:lvlText w:val="%3."/>
+      <w:lvlJc w:val="right"/>
+      <w:pPr>
+        <w:ind w:left="2160" w:hanging="180"/>
+      </w:pPr>
+    </w:lvl>
+    <w:lvl w:ilvl="3" w:tplc="0809000F" w:tentative="1">
+      <w:start w:val="1"/>
+      <w:numFmt w:val="decimal"/>
+      <w:lvlText w:val="%4."/>
+      <w:lvlJc w:val="left"/>
+      <w:pPr>
+        <w:ind w:left="2880" w:hanging="360"/>
+      </w:pPr>
+    </w:lvl>
+    <w:lvl w:ilvl="4" w:tplc="08090019" w:tentative="1">
+      <w:start w:val="1"/>
+      <w:numFmt w:val="lowerLetter"/>
+      <w:lvlText w:val="%5."/>
+      <w:lvlJc w:val="left"/>
+      <w:pPr>
+        <w:ind w:left="3600" w:hanging="360"/>
+      </w:pPr>
+    </w:lvl>
+    <w:lvl w:ilvl="5" w:tplc="0809001B" w:tentative="1">
+      <w:start w:val="1"/>
+      <w:numFmt w:val="lowerRoman"/>
+      <w:lvlText w:val="%6."/>
+      <w:lvlJc w:val="right"/>
+      <w:pPr>
+        <w:ind w:left="4320" w:hanging="180"/>
+      </w:pPr>
+    </w:lvl>
+    <w:lvl w:ilvl="6" w:tplc="0809000F" w:tentative="1">
+      <w:start w:val="1"/>
+      <w:numFmt w:val="decimal"/>
+      <w:lvlText w:val="%7."/>
+      <w:lvlJc w:val="left"/>
+      <w:pPr>
+        <w:ind w:left="5040" w:hanging="360"/>
+      </w:pPr>
+    </w:lvl>
+    <w:lvl w:ilvl="7" w:tplc="08090019" w:tentative="1">
+      <w:start w:val="1"/>
+      <w:numFmt w:val="lowerLetter"/>
+      <w:lvlText w:val="%8."/>
+      <w:lvlJc w:val="left"/>
+      <w:pPr>
+        <w:ind w:left="5760" w:hanging="360"/>
+      </w:pPr>
+    </w:lvl>
+    <w:lvl w:ilvl="8" w:tplc="0809001B" w:tentative="1">
+      <w:start w:val="1"/>
+      <w:numFmt w:val="lowerRoman"/>
+      <w:lvlText w:val="%9."/>
+      <w:lvlJc w:val="right"/>
+      <w:pPr>
+        <w:ind w:left="6480" w:hanging="180"/>
+      </w:pPr>
+    </w:lvl>
+  </w:abstractNum>
+  <w:abstractNum w:abstractNumId="13" w15:restartNumberingAfterBreak="0">
     <w:nsid w:val="7974271E"/>
     <w:multiLevelType w:val="hybridMultilevel"/>
     <w:tmpl w:val="A1E2EB5C"/>
@@ -5922,7 +8827,7 @@
       </w:rPr>
     </w:lvl>
   </w:abstractNum>
-  <w:abstractNum w:abstractNumId="12" w15:restartNumberingAfterBreak="0">
+  <w:abstractNum w:abstractNumId="14" w15:restartNumberingAfterBreak="0">
     <w:nsid w:val="7EDC24A4"/>
     <w:multiLevelType w:val="hybridMultilevel"/>
     <w:tmpl w:val="7A20A410"/>
@@ -6037,13 +8942,13 @@
     </w:lvl>
   </w:abstractNum>
   <w:num w:numId="1" w16cid:durableId="1939636121">
-    <w:abstractNumId w:val="7"/>
+    <w:abstractNumId w:val="8"/>
   </w:num>
   <w:num w:numId="2" w16cid:durableId="1235700574">
-    <w:abstractNumId w:val="3"/>
+    <w:abstractNumId w:val="4"/>
   </w:num>
   <w:num w:numId="3" w16cid:durableId="1494561404">
-    <w:abstractNumId w:val="6"/>
+    <w:abstractNumId w:val="7"/>
   </w:num>
   <w:num w:numId="4" w16cid:durableId="1239897303">
     <w:abstractNumId w:val="0"/>
@@ -6052,28 +8957,34 @@
     <w:abstractNumId w:val="1"/>
   </w:num>
   <w:num w:numId="6" w16cid:durableId="1483812614">
-    <w:abstractNumId w:val="4"/>
+    <w:abstractNumId w:val="5"/>
   </w:num>
   <w:num w:numId="7" w16cid:durableId="202791045">
-    <w:abstractNumId w:val="10"/>
+    <w:abstractNumId w:val="11"/>
   </w:num>
   <w:num w:numId="8" w16cid:durableId="1461453570">
     <w:abstractNumId w:val="2"/>
   </w:num>
   <w:num w:numId="9" w16cid:durableId="1891111115">
-    <w:abstractNumId w:val="8"/>
+    <w:abstractNumId w:val="9"/>
   </w:num>
   <w:num w:numId="10" w16cid:durableId="1515146904">
-    <w:abstractNumId w:val="11"/>
+    <w:abstractNumId w:val="13"/>
   </w:num>
   <w:num w:numId="11" w16cid:durableId="2062632441">
-    <w:abstractNumId w:val="5"/>
+    <w:abstractNumId w:val="6"/>
   </w:num>
   <w:num w:numId="12" w16cid:durableId="964431546">
-    <w:abstractNumId w:val="9"/>
+    <w:abstractNumId w:val="10"/>
   </w:num>
   <w:num w:numId="13" w16cid:durableId="157498484">
+    <w:abstractNumId w:val="14"/>
+  </w:num>
+  <w:num w:numId="14" w16cid:durableId="1536654052">
     <w:abstractNumId w:val="12"/>
+  </w:num>
+  <w:num w:numId="15" w16cid:durableId="176232512">
+    <w:abstractNumId w:val="3"/>
   </w:num>
 </w:numbering>
 </file>
@@ -6474,7 +9385,7 @@
   <w:style w:type="paragraph" w:default="1" w:styleId="Normal">
     <w:name w:val="Normal"/>
     <w:qFormat/>
-    <w:rsid w:val="005979ED"/>
+    <w:rsid w:val="0096316D"/>
     <w:rPr>
       <w:rFonts w:ascii="Times New Roman" w:eastAsia="Times New Roman" w:hAnsi="Times New Roman" w:cs="Times New Roman"/>
       <w:kern w:val="0"/>
@@ -7087,6 +9998,60 @@
       <w:spacing w:before="100" w:beforeAutospacing="1" w:after="100" w:afterAutospacing="1"/>
     </w:pPr>
   </w:style>
+  <w:style w:type="paragraph" w:styleId="Header">
+    <w:name w:val="header"/>
+    <w:basedOn w:val="Normal"/>
+    <w:link w:val="HeaderChar"/>
+    <w:uiPriority w:val="99"/>
+    <w:unhideWhenUsed/>
+    <w:rsid w:val="00635054"/>
+    <w:pPr>
+      <w:tabs>
+        <w:tab w:val="center" w:pos="4513"/>
+        <w:tab w:val="right" w:pos="9026"/>
+      </w:tabs>
+    </w:pPr>
+  </w:style>
+  <w:style w:type="character" w:customStyle="1" w:styleId="HeaderChar">
+    <w:name w:val="Header Char"/>
+    <w:basedOn w:val="DefaultParagraphFont"/>
+    <w:link w:val="Header"/>
+    <w:uiPriority w:val="99"/>
+    <w:rsid w:val="00635054"/>
+    <w:rPr>
+      <w:rFonts w:ascii="Times New Roman" w:eastAsia="Times New Roman" w:hAnsi="Times New Roman" w:cs="Times New Roman"/>
+      <w:kern w:val="0"/>
+      <w:lang w:eastAsia="en-GB"/>
+      <w14:ligatures w14:val="none"/>
+    </w:rPr>
+  </w:style>
+  <w:style w:type="paragraph" w:styleId="Footer">
+    <w:name w:val="footer"/>
+    <w:basedOn w:val="Normal"/>
+    <w:link w:val="FooterChar"/>
+    <w:uiPriority w:val="99"/>
+    <w:unhideWhenUsed/>
+    <w:rsid w:val="00635054"/>
+    <w:pPr>
+      <w:tabs>
+        <w:tab w:val="center" w:pos="4513"/>
+        <w:tab w:val="right" w:pos="9026"/>
+      </w:tabs>
+    </w:pPr>
+  </w:style>
+  <w:style w:type="character" w:customStyle="1" w:styleId="FooterChar">
+    <w:name w:val="Footer Char"/>
+    <w:basedOn w:val="DefaultParagraphFont"/>
+    <w:link w:val="Footer"/>
+    <w:uiPriority w:val="99"/>
+    <w:rsid w:val="00635054"/>
+    <w:rPr>
+      <w:rFonts w:ascii="Times New Roman" w:eastAsia="Times New Roman" w:hAnsi="Times New Roman" w:cs="Times New Roman"/>
+      <w:kern w:val="0"/>
+      <w:lang w:eastAsia="en-GB"/>
+      <w14:ligatures w14:val="none"/>
+    </w:rPr>
+  </w:style>
 </w:styles>
 </file>
 

</xml_diff>

<commit_message>
Downloaded all finetuned xgboost and random forest models from Gadi server that were trained on thresholded and non-thresholded data.
</commit_message>
<xml_diff>
--- a/Report/Methods/v2.docx
+++ b/Report/Methods/v2.docx
@@ -225,6 +225,22 @@
         <w:pStyle w:val="Heading2"/>
       </w:pPr>
     </w:p>
+    <w:p>
+      <w:pPr>
+        <w:pStyle w:val="Heading3"/>
+      </w:pPr>
+      <w:r>
+        <w:t xml:space="preserve">Calculation of </w:t>
+      </w:r>
+      <w:r>
+        <w:t>Modelled</w:t>
+      </w:r>
+      <w:r>
+        <w:t xml:space="preserve"> MMR Estimate </w:t>
+      </w:r>
+    </w:p>
+    <w:p/>
+    <w:p/>
     <w:p>
       <w:pPr>
         <w:rPr>
@@ -7384,6 +7400,292 @@
       </w:pPr>
       <w:r>
         <w:t>6. Discussion</w:t>
+      </w:r>
+    </w:p>
+    <w:p>
+      <w:r>
+        <w:t xml:space="preserve">- training model to predict national statistics, which have errors. May not produce the best model? </w:t>
+      </w:r>
+    </w:p>
+    <w:p>
+      <w:pPr>
+        <w:pStyle w:val="ListParagraph"/>
+        <w:numPr>
+          <w:ilvl w:val="0"/>
+          <w:numId w:val="1"/>
+        </w:numPr>
+      </w:pPr>
+      <w:r>
+        <w:t>Peterson E, Chou D, Moller AB, Gemmill A, Say L, Alkema L. Estimating misclassification errors in the reporting of maternal mortality in national civil registration vital statistics systems: a Bayesian hierarchical bivariate random walk model to estimate sensitivity and specificity for multiple countries and years with missing data. Stat Med. 2022;41(14):2483-96 (https://doi.org/10.1002/sim.9335)</w:t>
+      </w:r>
+    </w:p>
+    <w:p>
+      <w:r>
+        <w:t xml:space="preserve">- importance of </w:t>
+      </w:r>
+      <w:proofErr w:type="spellStart"/>
+      <w:r>
+        <w:t>hiv</w:t>
+      </w:r>
+      <w:proofErr w:type="spellEnd"/>
+      <w:r>
+        <w:t xml:space="preserve"> versus non-</w:t>
+      </w:r>
+      <w:proofErr w:type="spellStart"/>
+      <w:r>
+        <w:t>hiv</w:t>
+      </w:r>
+      <w:proofErr w:type="spellEnd"/>
+      <w:r>
+        <w:t xml:space="preserve"> related maternal deaths to help policymakers</w:t>
+      </w:r>
+    </w:p>
+    <w:p>
+      <w:r>
+        <w:t xml:space="preserve">- </w:t>
+      </w:r>
+      <w:r>
+        <w:tab/>
+        <w:t xml:space="preserve">see </w:t>
+      </w:r>
+      <w:r>
+        <w:t xml:space="preserve">page 48 </w:t>
+      </w:r>
+      <w:hyperlink r:id="rId25" w:history="1">
+        <w:r>
+          <w:rPr>
+            <w:rStyle w:val="Hyperlink"/>
+          </w:rPr>
+          <w:t>https://iris.who.int/bitstream/handle/10665/381012/9789240108462-eng.pdf?sequence=1</w:t>
+        </w:r>
+      </w:hyperlink>
+      <w:r>
+        <w:t xml:space="preserve"> </w:t>
+      </w:r>
+    </w:p>
+    <w:p>
+      <w:r>
+        <w:t>- lack of discussion of covid and maternal deaths (unlike the who document above) due to lacking national estimates</w:t>
+      </w:r>
+    </w:p>
+    <w:p/>
+    <w:p/>
+    <w:p>
+      <w:r>
+        <w:lastRenderedPageBreak/>
+        <w:drawing>
+          <wp:inline distT="0" distB="0" distL="0" distR="0" wp14:anchorId="4407D4D0" wp14:editId="7B7C0A72">
+            <wp:extent cx="4813300" cy="4356100"/>
+            <wp:effectExtent l="0" t="0" r="0" b="0"/>
+            <wp:docPr id="632221282" name="Picture 1"/>
+            <wp:cNvGraphicFramePr>
+              <a:graphicFrameLocks xmlns:a="http://schemas.openxmlformats.org/drawingml/2006/main" noChangeAspect="1"/>
+            </wp:cNvGraphicFramePr>
+            <a:graphic xmlns:a="http://schemas.openxmlformats.org/drawingml/2006/main">
+              <a:graphicData uri="http://schemas.openxmlformats.org/drawingml/2006/picture">
+                <pic:pic xmlns:pic="http://schemas.openxmlformats.org/drawingml/2006/picture">
+                  <pic:nvPicPr>
+                    <pic:cNvPr id="632221282" name=""/>
+                    <pic:cNvPicPr/>
+                  </pic:nvPicPr>
+                  <pic:blipFill>
+                    <a:blip r:embed="rId26"/>
+                    <a:stretch>
+                      <a:fillRect/>
+                    </a:stretch>
+                  </pic:blipFill>
+                  <pic:spPr>
+                    <a:xfrm>
+                      <a:off x="0" y="0"/>
+                      <a:ext cx="4813300" cy="4356100"/>
+                    </a:xfrm>
+                    <a:prstGeom prst="rect">
+                      <a:avLst/>
+                    </a:prstGeom>
+                  </pic:spPr>
+                </pic:pic>
+              </a:graphicData>
+            </a:graphic>
+          </wp:inline>
+        </w:drawing>
+      </w:r>
+    </w:p>
+    <w:p>
+      <w:r>
+        <w:drawing>
+          <wp:inline distT="0" distB="0" distL="0" distR="0" wp14:anchorId="29DC4059" wp14:editId="0F10633B">
+            <wp:extent cx="4584700" cy="2209800"/>
+            <wp:effectExtent l="0" t="0" r="0" b="0"/>
+            <wp:docPr id="156482894" name="Picture 1" descr="A white text with black text&#10;&#10;AI-generated content may be incorrect."/>
+            <wp:cNvGraphicFramePr>
+              <a:graphicFrameLocks xmlns:a="http://schemas.openxmlformats.org/drawingml/2006/main" noChangeAspect="1"/>
+            </wp:cNvGraphicFramePr>
+            <a:graphic xmlns:a="http://schemas.openxmlformats.org/drawingml/2006/main">
+              <a:graphicData uri="http://schemas.openxmlformats.org/drawingml/2006/picture">
+                <pic:pic xmlns:pic="http://schemas.openxmlformats.org/drawingml/2006/picture">
+                  <pic:nvPicPr>
+                    <pic:cNvPr id="156482894" name="Picture 1" descr="A white text with black text&#10;&#10;AI-generated content may be incorrect."/>
+                    <pic:cNvPicPr/>
+                  </pic:nvPicPr>
+                  <pic:blipFill>
+                    <a:blip r:embed="rId27"/>
+                    <a:stretch>
+                      <a:fillRect/>
+                    </a:stretch>
+                  </pic:blipFill>
+                  <pic:spPr>
+                    <a:xfrm>
+                      <a:off x="0" y="0"/>
+                      <a:ext cx="4584700" cy="2209800"/>
+                    </a:xfrm>
+                    <a:prstGeom prst="rect">
+                      <a:avLst/>
+                    </a:prstGeom>
+                  </pic:spPr>
+                </pic:pic>
+              </a:graphicData>
+            </a:graphic>
+          </wp:inline>
+        </w:drawing>
+      </w:r>
+    </w:p>
+    <w:p>
+      <w:r>
+        <w:t xml:space="preserve">- I did not explicitly include crisis years in my investigation, as above, instead relying on </w:t>
+      </w:r>
+      <w:r>
+        <w:t xml:space="preserve">the </w:t>
+      </w:r>
+      <w:proofErr w:type="spellStart"/>
+      <w:r>
+        <w:t xml:space="preserve">effect </w:t>
+      </w:r>
+      <w:proofErr w:type="spellEnd"/>
+      <w:r>
+        <w:t xml:space="preserve">of </w:t>
+      </w:r>
+      <w:r>
+        <w:t xml:space="preserve">these crises to be </w:t>
+      </w:r>
+      <w:r>
+        <w:t>reflected in the other socioeconomic and health-related feature data</w:t>
+      </w:r>
+    </w:p>
+    <w:p>
+      <w:r>
+        <w:tab/>
+        <w:t xml:space="preserve">However, the effects of these crises could take time to </w:t>
+      </w:r>
+      <w:proofErr w:type="gramStart"/>
+      <w:r>
+        <w:t>effect</w:t>
+      </w:r>
+      <w:proofErr w:type="gramEnd"/>
+      <w:r>
+        <w:t xml:space="preserve"> these variables and the crisis itself could affect data collection capability</w:t>
+      </w:r>
+    </w:p>
+    <w:p>
+      <w:r>
+        <w:t xml:space="preserve">- citation for inserted text, not my reflection </w:t>
+      </w:r>
+      <w:hyperlink r:id="rId28" w:history="1">
+        <w:r>
+          <w:rPr>
+            <w:rStyle w:val="Hyperlink"/>
+          </w:rPr>
+          <w:t>https://iris.who.int/bitstream/handle/10665/381012/9789240108462-eng.pdf?sequence=1</w:t>
+        </w:r>
+      </w:hyperlink>
+      <w:r>
+        <w:t xml:space="preserve"> </w:t>
+      </w:r>
+    </w:p>
+    <w:p/>
+    <w:p/>
+    <w:p>
+      <w:r>
+        <w:t>- same reference as above for below</w:t>
+      </w:r>
+    </w:p>
+    <w:p/>
+    <w:p>
+      <w:r>
+        <w:lastRenderedPageBreak/>
+        <w:drawing>
+          <wp:inline distT="0" distB="0" distL="0" distR="0" wp14:anchorId="52B8E99A" wp14:editId="1AE6AC56">
+            <wp:extent cx="4584700" cy="4267200"/>
+            <wp:effectExtent l="0" t="0" r="0" b="0"/>
+            <wp:docPr id="1883516816" name="Picture 1"/>
+            <wp:cNvGraphicFramePr>
+              <a:graphicFrameLocks xmlns:a="http://schemas.openxmlformats.org/drawingml/2006/main" noChangeAspect="1"/>
+            </wp:cNvGraphicFramePr>
+            <a:graphic xmlns:a="http://schemas.openxmlformats.org/drawingml/2006/main">
+              <a:graphicData uri="http://schemas.openxmlformats.org/drawingml/2006/picture">
+                <pic:pic xmlns:pic="http://schemas.openxmlformats.org/drawingml/2006/picture">
+                  <pic:nvPicPr>
+                    <pic:cNvPr id="1883516816" name=""/>
+                    <pic:cNvPicPr/>
+                  </pic:nvPicPr>
+                  <pic:blipFill>
+                    <a:blip r:embed="rId29"/>
+                    <a:stretch>
+                      <a:fillRect/>
+                    </a:stretch>
+                  </pic:blipFill>
+                  <pic:spPr>
+                    <a:xfrm>
+                      <a:off x="0" y="0"/>
+                      <a:ext cx="4584700" cy="4267200"/>
+                    </a:xfrm>
+                    <a:prstGeom prst="rect">
+                      <a:avLst/>
+                    </a:prstGeom>
+                  </pic:spPr>
+                </pic:pic>
+              </a:graphicData>
+            </a:graphic>
+          </wp:inline>
+        </w:drawing>
+      </w:r>
+    </w:p>
+    <w:p>
+      <w:r>
+        <w:drawing>
+          <wp:inline distT="0" distB="0" distL="0" distR="0" wp14:anchorId="5145E5F3" wp14:editId="7F2539D7">
+            <wp:extent cx="5731510" cy="2508250"/>
+            <wp:effectExtent l="0" t="0" r="0" b="6350"/>
+            <wp:docPr id="1077366250" name="Picture 1"/>
+            <wp:cNvGraphicFramePr>
+              <a:graphicFrameLocks xmlns:a="http://schemas.openxmlformats.org/drawingml/2006/main" noChangeAspect="1"/>
+            </wp:cNvGraphicFramePr>
+            <a:graphic xmlns:a="http://schemas.openxmlformats.org/drawingml/2006/main">
+              <a:graphicData uri="http://schemas.openxmlformats.org/drawingml/2006/picture">
+                <pic:pic xmlns:pic="http://schemas.openxmlformats.org/drawingml/2006/picture">
+                  <pic:nvPicPr>
+                    <pic:cNvPr id="1077366250" name=""/>
+                    <pic:cNvPicPr/>
+                  </pic:nvPicPr>
+                  <pic:blipFill>
+                    <a:blip r:embed="rId30"/>
+                    <a:stretch>
+                      <a:fillRect/>
+                    </a:stretch>
+                  </pic:blipFill>
+                  <pic:spPr>
+                    <a:xfrm>
+                      <a:off x="0" y="0"/>
+                      <a:ext cx="5731510" cy="2508250"/>
+                    </a:xfrm>
+                    <a:prstGeom prst="rect">
+                      <a:avLst/>
+                    </a:prstGeom>
+                  </pic:spPr>
+                </pic:pic>
+              </a:graphicData>
+            </a:graphic>
+          </wp:inline>
+        </w:drawing>
       </w:r>
     </w:p>
     <w:p>

</xml_diff>

<commit_message>
Wrote report for this week, showing initial analysis of results from finetuned lightgbm, xgboost and random forest models
</commit_message>
<xml_diff>
--- a/Report/Methods/v2.docx
+++ b/Report/Methods/v2.docx
@@ -4549,6 +4549,43 @@
     <w:p>
       <w:pPr>
         <w:jc w:val="both"/>
+      </w:pPr>
+      <w:r>
+        <w:t xml:space="preserve">This process was only applied to the training data, not the validation or testing data. The full validation and testing sets were always used to evaluate the performance of the various trained models. When evaluating a model that had been trained on </w:t>
+      </w:r>
+      <w:r>
+        <w:t xml:space="preserve">data </w:t>
+      </w:r>
+      <w:r>
+        <w:t>to which</w:t>
+      </w:r>
+      <w:r>
+        <w:t xml:space="preserve"> iterative removal of m</w:t>
+      </w:r>
+      <w:r>
+        <w:t xml:space="preserve">issing values had been applied, </w:t>
+      </w:r>
+      <w:r>
+        <w:t xml:space="preserve">the columns that had been dropped from the training data were also dropped from the testing and validation data. No rows were dropped from the testing and validation data. This allowed </w:t>
+      </w:r>
+      <w:r>
+        <w:t xml:space="preserve">evaluation results from different training datasets to be compared, as each evaluation dataset was at most a subset of </w:t>
+      </w:r>
+      <w:r>
+        <w:t>the others.</w:t>
+      </w:r>
+      <w:r>
+        <w:t xml:space="preserve"> </w:t>
+      </w:r>
+    </w:p>
+    <w:p>
+      <w:pPr>
+        <w:jc w:val="both"/>
+      </w:pPr>
+    </w:p>
+    <w:p>
+      <w:pPr>
+        <w:jc w:val="both"/>
         <w:rPr>
           <w:color w:val="EE0000"/>
         </w:rPr>
@@ -4644,7 +4681,11 @@
         <w:t>, which</w:t>
       </w:r>
       <w:r>
-        <w:t xml:space="preserve"> would meaningfully increase the data’s dimensionality, </w:t>
+        <w:t xml:space="preserve"> would </w:t>
+      </w:r>
+      <w:r>
+        <w:lastRenderedPageBreak/>
+        <w:t xml:space="preserve">meaningfully increase the data’s dimensionality, </w:t>
       </w:r>
       <w:r>
         <w:t xml:space="preserve">increasing </w:t>
@@ -4980,6 +5021,17 @@
         <w:t>300 trials were run for each model/cross-validation fold combination</w:t>
       </w:r>
       <w:r>
+        <w:t xml:space="preserve">, with training of </w:t>
+      </w:r>
+      <w:proofErr w:type="spellStart"/>
+      <w:r>
+        <w:t>XGBoost</w:t>
+      </w:r>
+      <w:proofErr w:type="spellEnd"/>
+      <w:r>
+        <w:t xml:space="preserve"> models able to take advantage of the Gadi supercomputer’s CUDA capabilities</w:t>
+      </w:r>
+      <w:r>
         <w:t xml:space="preserve">. Each trial represents a choice of hyperparameter values for the subset of hyperparameters selected for tuning. All other hyperparameters were set to their default values. </w:t>
       </w:r>
       <w:r>
@@ -5088,14 +5140,14 @@
         <w:tblLook w:val="04A0" w:firstRow="1" w:lastRow="0" w:firstColumn="1" w:lastColumn="0" w:noHBand="0" w:noVBand="1"/>
       </w:tblPr>
       <w:tblGrid>
-        <w:gridCol w:w="3379"/>
-        <w:gridCol w:w="2617"/>
-        <w:gridCol w:w="3020"/>
+        <w:gridCol w:w="2405"/>
+        <w:gridCol w:w="4394"/>
+        <w:gridCol w:w="2217"/>
       </w:tblGrid>
       <w:tr>
         <w:tc>
           <w:tcPr>
-            <w:tcW w:w="3379" w:type="dxa"/>
+            <w:tcW w:w="2405" w:type="dxa"/>
           </w:tcPr>
           <w:p>
             <w:pPr>
@@ -5123,7 +5175,7 @@
         </w:tc>
         <w:tc>
           <w:tcPr>
-            <w:tcW w:w="2617" w:type="dxa"/>
+            <w:tcW w:w="4394" w:type="dxa"/>
           </w:tcPr>
           <w:p>
             <w:pPr>
@@ -5144,7 +5196,7 @@
         </w:tc>
         <w:tc>
           <w:tcPr>
-            <w:tcW w:w="3020" w:type="dxa"/>
+            <w:tcW w:w="2217" w:type="dxa"/>
           </w:tcPr>
           <w:p>
             <w:pPr>
@@ -5167,7 +5219,7 @@
       <w:tr>
         <w:tc>
           <w:tcPr>
-            <w:tcW w:w="3379" w:type="dxa"/>
+            <w:tcW w:w="2405" w:type="dxa"/>
           </w:tcPr>
           <w:p>
             <w:pPr>
@@ -5182,17 +5234,20 @@
         </w:tc>
         <w:tc>
           <w:tcPr>
-            <w:tcW w:w="2617" w:type="dxa"/>
-          </w:tcPr>
-          <w:p>
-            <w:pPr>
-              <w:jc w:val="center"/>
-            </w:pPr>
-          </w:p>
-        </w:tc>
-        <w:tc>
-          <w:tcPr>
-            <w:tcW w:w="3020" w:type="dxa"/>
+            <w:tcW w:w="4394" w:type="dxa"/>
+          </w:tcPr>
+          <w:p>
+            <w:pPr>
+              <w:jc w:val="center"/>
+            </w:pPr>
+            <w:r>
+              <w:t>The number of trees in the random forest.</w:t>
+            </w:r>
+          </w:p>
+        </w:tc>
+        <w:tc>
+          <w:tcPr>
+            <w:tcW w:w="2217" w:type="dxa"/>
           </w:tcPr>
           <w:p>
             <w:pPr>
@@ -5207,7 +5262,7 @@
       <w:tr>
         <w:tc>
           <w:tcPr>
-            <w:tcW w:w="3379" w:type="dxa"/>
+            <w:tcW w:w="2405" w:type="dxa"/>
           </w:tcPr>
           <w:p>
             <w:pPr>
@@ -5222,17 +5277,20 @@
         </w:tc>
         <w:tc>
           <w:tcPr>
-            <w:tcW w:w="2617" w:type="dxa"/>
-          </w:tcPr>
-          <w:p>
-            <w:pPr>
-              <w:jc w:val="center"/>
-            </w:pPr>
-          </w:p>
-        </w:tc>
-        <w:tc>
-          <w:tcPr>
-            <w:tcW w:w="3020" w:type="dxa"/>
+            <w:tcW w:w="4394" w:type="dxa"/>
+          </w:tcPr>
+          <w:p>
+            <w:pPr>
+              <w:jc w:val="center"/>
+            </w:pPr>
+            <w:r>
+              <w:t>The maximum depth of trees in the model.</w:t>
+            </w:r>
+          </w:p>
+        </w:tc>
+        <w:tc>
+          <w:tcPr>
+            <w:tcW w:w="2217" w:type="dxa"/>
           </w:tcPr>
           <w:p>
             <w:pPr>
@@ -5247,7 +5305,7 @@
       <w:tr>
         <w:tc>
           <w:tcPr>
-            <w:tcW w:w="3379" w:type="dxa"/>
+            <w:tcW w:w="2405" w:type="dxa"/>
           </w:tcPr>
           <w:p>
             <w:pPr>
@@ -5262,17 +5320,23 @@
         </w:tc>
         <w:tc>
           <w:tcPr>
-            <w:tcW w:w="2617" w:type="dxa"/>
-          </w:tcPr>
-          <w:p>
-            <w:pPr>
-              <w:jc w:val="center"/>
-            </w:pPr>
-          </w:p>
-        </w:tc>
-        <w:tc>
-          <w:tcPr>
-            <w:tcW w:w="3020" w:type="dxa"/>
+            <w:tcW w:w="4394" w:type="dxa"/>
+          </w:tcPr>
+          <w:p>
+            <w:pPr>
+              <w:jc w:val="center"/>
+            </w:pPr>
+            <w:r>
+              <w:t xml:space="preserve">The minimum number of samples/rows </w:t>
+            </w:r>
+            <w:r>
+              <w:t>for which an internal node can be split.</w:t>
+            </w:r>
+          </w:p>
+        </w:tc>
+        <w:tc>
+          <w:tcPr>
+            <w:tcW w:w="2217" w:type="dxa"/>
           </w:tcPr>
           <w:p>
             <w:pPr>
@@ -5287,7 +5351,7 @@
       <w:tr>
         <w:tc>
           <w:tcPr>
-            <w:tcW w:w="3379" w:type="dxa"/>
+            <w:tcW w:w="2405" w:type="dxa"/>
           </w:tcPr>
           <w:p>
             <w:pPr>
@@ -5300,17 +5364,35 @@
         </w:tc>
         <w:tc>
           <w:tcPr>
-            <w:tcW w:w="2617" w:type="dxa"/>
-          </w:tcPr>
-          <w:p>
-            <w:pPr>
-              <w:jc w:val="center"/>
-            </w:pPr>
-          </w:p>
-        </w:tc>
-        <w:tc>
-          <w:tcPr>
-            <w:tcW w:w="3020" w:type="dxa"/>
+            <w:tcW w:w="4394" w:type="dxa"/>
+          </w:tcPr>
+          <w:p>
+            <w:pPr>
+              <w:jc w:val="center"/>
+            </w:pPr>
+            <w:r>
+              <w:t xml:space="preserve">Whether </w:t>
+            </w:r>
+            <w:r>
+              <w:t xml:space="preserve">each tree in the random forest is trained on </w:t>
+            </w:r>
+            <w:r>
+              <w:t xml:space="preserve">a </w:t>
+            </w:r>
+            <w:r>
+              <w:t xml:space="preserve">random </w:t>
+            </w:r>
+            <w:r>
+              <w:t>subset of samples</w:t>
+            </w:r>
+            <w:r>
+              <w:t>.</w:t>
+            </w:r>
+          </w:p>
+        </w:tc>
+        <w:tc>
+          <w:tcPr>
+            <w:tcW w:w="2217" w:type="dxa"/>
           </w:tcPr>
           <w:p>
             <w:pPr>
@@ -5325,7 +5407,7 @@
       <w:tr>
         <w:tc>
           <w:tcPr>
-            <w:tcW w:w="3379" w:type="dxa"/>
+            <w:tcW w:w="2405" w:type="dxa"/>
           </w:tcPr>
           <w:p>
             <w:pPr>
@@ -5333,7 +5415,6 @@
             </w:pPr>
             <w:proofErr w:type="spellStart"/>
             <w:r>
-              <w:lastRenderedPageBreak/>
               <w:t>max_samples</w:t>
             </w:r>
             <w:proofErr w:type="spellEnd"/>
@@ -5341,17 +5422,35 @@
         </w:tc>
         <w:tc>
           <w:tcPr>
-            <w:tcW w:w="2617" w:type="dxa"/>
-          </w:tcPr>
-          <w:p>
-            <w:pPr>
-              <w:jc w:val="center"/>
-            </w:pPr>
-          </w:p>
-        </w:tc>
-        <w:tc>
-          <w:tcPr>
-            <w:tcW w:w="3020" w:type="dxa"/>
+            <w:tcW w:w="4394" w:type="dxa"/>
+          </w:tcPr>
+          <w:p>
+            <w:pPr>
+              <w:jc w:val="center"/>
+            </w:pPr>
+            <w:r>
+              <w:t>The proportion of the full dataset</w:t>
+            </w:r>
+            <w:r>
+              <w:t xml:space="preserve"> used to train </w:t>
+            </w:r>
+            <w:r>
+              <w:t>base estimator</w:t>
+            </w:r>
+            <w:r>
+              <w:t>.</w:t>
+            </w:r>
+            <w:r>
+              <w:t xml:space="preserve"> </w:t>
+            </w:r>
+            <w:r>
+              <w:t>This parameter is not used in bootstrap is set to False.</w:t>
+            </w:r>
+          </w:p>
+        </w:tc>
+        <w:tc>
+          <w:tcPr>
+            <w:tcW w:w="2217" w:type="dxa"/>
           </w:tcPr>
           <w:p>
             <w:pPr>
@@ -5364,895 +5463,6 @@
         </w:tc>
       </w:tr>
     </w:tbl>
-    <w:p>
-      <w:pPr>
-        <w:shd w:val="clear" w:color="auto" w:fill="FFFFFF"/>
-        <w:spacing w:line="270" w:lineRule="atLeast"/>
-        <w:rPr>
-          <w:rFonts w:ascii="Menlo" w:hAnsi="Menlo" w:cs="Menlo"/>
-          <w:color w:val="000000"/>
-          <w:sz w:val="18"/>
-          <w:szCs w:val="18"/>
-        </w:rPr>
-      </w:pPr>
-      <w:proofErr w:type="spellStart"/>
-      <w:r>
-        <w:rPr>
-          <w:rFonts w:ascii="Menlo" w:hAnsi="Menlo" w:cs="Menlo"/>
-          <w:color w:val="001080"/>
-          <w:sz w:val="18"/>
-          <w:szCs w:val="18"/>
-        </w:rPr>
-        <w:t>n_trees</w:t>
-      </w:r>
-      <w:proofErr w:type="spellEnd"/>
-      <w:r>
-        <w:rPr>
-          <w:rFonts w:ascii="Menlo" w:hAnsi="Menlo" w:cs="Menlo"/>
-          <w:color w:val="000000"/>
-          <w:sz w:val="18"/>
-          <w:szCs w:val="18"/>
-        </w:rPr>
-        <w:t xml:space="preserve"> = </w:t>
-      </w:r>
-      <w:proofErr w:type="spellStart"/>
-      <w:r>
-        <w:rPr>
-          <w:rFonts w:ascii="Menlo" w:hAnsi="Menlo" w:cs="Menlo"/>
-          <w:color w:val="001080"/>
-          <w:sz w:val="18"/>
-          <w:szCs w:val="18"/>
-        </w:rPr>
-        <w:t>trial</w:t>
-      </w:r>
-      <w:r>
-        <w:rPr>
-          <w:rFonts w:ascii="Menlo" w:hAnsi="Menlo" w:cs="Menlo"/>
-          <w:color w:val="000000"/>
-          <w:sz w:val="18"/>
-          <w:szCs w:val="18"/>
-        </w:rPr>
-        <w:t>.suggest_int</w:t>
-      </w:r>
-      <w:proofErr w:type="spellEnd"/>
-      <w:r>
-        <w:rPr>
-          <w:rFonts w:ascii="Menlo" w:hAnsi="Menlo" w:cs="Menlo"/>
-          <w:color w:val="000000"/>
-          <w:sz w:val="18"/>
-          <w:szCs w:val="18"/>
-        </w:rPr>
-        <w:t>(</w:t>
-      </w:r>
-      <w:r>
-        <w:rPr>
-          <w:rFonts w:ascii="Menlo" w:hAnsi="Menlo" w:cs="Menlo"/>
-          <w:color w:val="A31515"/>
-          <w:sz w:val="18"/>
-          <w:szCs w:val="18"/>
-        </w:rPr>
-        <w:t>"</w:t>
-      </w:r>
-      <w:proofErr w:type="spellStart"/>
-      <w:r>
-        <w:rPr>
-          <w:rFonts w:ascii="Menlo" w:hAnsi="Menlo" w:cs="Menlo"/>
-          <w:color w:val="A31515"/>
-          <w:sz w:val="18"/>
-          <w:szCs w:val="18"/>
-        </w:rPr>
-        <w:t>n_estimators</w:t>
-      </w:r>
-      <w:proofErr w:type="spellEnd"/>
-      <w:r>
-        <w:rPr>
-          <w:rFonts w:ascii="Menlo" w:hAnsi="Menlo" w:cs="Menlo"/>
-          <w:color w:val="A31515"/>
-          <w:sz w:val="18"/>
-          <w:szCs w:val="18"/>
-        </w:rPr>
-        <w:t>"</w:t>
-      </w:r>
-      <w:r>
-        <w:rPr>
-          <w:rFonts w:ascii="Menlo" w:hAnsi="Menlo" w:cs="Menlo"/>
-          <w:color w:val="000000"/>
-          <w:sz w:val="18"/>
-          <w:szCs w:val="18"/>
-        </w:rPr>
-        <w:t xml:space="preserve">, </w:t>
-      </w:r>
-      <w:r>
-        <w:rPr>
-          <w:rFonts w:ascii="Menlo" w:hAnsi="Menlo" w:cs="Menlo"/>
-          <w:color w:val="098658"/>
-          <w:sz w:val="18"/>
-          <w:szCs w:val="18"/>
-        </w:rPr>
-        <w:t>10</w:t>
-      </w:r>
-      <w:r>
-        <w:rPr>
-          <w:rFonts w:ascii="Menlo" w:hAnsi="Menlo" w:cs="Menlo"/>
-          <w:color w:val="000000"/>
-          <w:sz w:val="18"/>
-          <w:szCs w:val="18"/>
-        </w:rPr>
-        <w:t xml:space="preserve">, </w:t>
-      </w:r>
-      <w:r>
-        <w:rPr>
-          <w:rFonts w:ascii="Menlo" w:hAnsi="Menlo" w:cs="Menlo"/>
-          <w:color w:val="098658"/>
-          <w:sz w:val="18"/>
-          <w:szCs w:val="18"/>
-        </w:rPr>
-        <w:t>300</w:t>
-      </w:r>
-      <w:r>
-        <w:rPr>
-          <w:rFonts w:ascii="Menlo" w:hAnsi="Menlo" w:cs="Menlo"/>
-          <w:color w:val="000000"/>
-          <w:sz w:val="18"/>
-          <w:szCs w:val="18"/>
-        </w:rPr>
-        <w:t>)</w:t>
-      </w:r>
-    </w:p>
-    <w:p>
-      <w:pPr>
-        <w:shd w:val="clear" w:color="auto" w:fill="FFFFFF"/>
-        <w:spacing w:line="270" w:lineRule="atLeast"/>
-        <w:rPr>
-          <w:rFonts w:ascii="Menlo" w:hAnsi="Menlo" w:cs="Menlo"/>
-          <w:color w:val="000000"/>
-          <w:sz w:val="18"/>
-          <w:szCs w:val="18"/>
-        </w:rPr>
-      </w:pPr>
-    </w:p>
-    <w:p>
-      <w:pPr>
-        <w:shd w:val="clear" w:color="auto" w:fill="FFFFFF"/>
-        <w:spacing w:line="270" w:lineRule="atLeast"/>
-        <w:rPr>
-          <w:rFonts w:ascii="Menlo" w:hAnsi="Menlo" w:cs="Menlo"/>
-          <w:color w:val="000000"/>
-          <w:sz w:val="18"/>
-          <w:szCs w:val="18"/>
-        </w:rPr>
-      </w:pPr>
-      <w:r>
-        <w:rPr>
-          <w:rFonts w:ascii="Menlo" w:hAnsi="Menlo" w:cs="Menlo"/>
-          <w:color w:val="000000"/>
-          <w:sz w:val="18"/>
-          <w:szCs w:val="18"/>
-        </w:rPr>
-        <w:t xml:space="preserve">    </w:t>
-      </w:r>
-      <w:proofErr w:type="spellStart"/>
-      <w:r>
-        <w:rPr>
-          <w:rFonts w:ascii="Menlo" w:hAnsi="Menlo" w:cs="Menlo"/>
-          <w:color w:val="001080"/>
-          <w:sz w:val="18"/>
-          <w:szCs w:val="18"/>
-        </w:rPr>
-        <w:t>max_depth</w:t>
-      </w:r>
-      <w:proofErr w:type="spellEnd"/>
-      <w:r>
-        <w:rPr>
-          <w:rFonts w:ascii="Menlo" w:hAnsi="Menlo" w:cs="Menlo"/>
-          <w:color w:val="000000"/>
-          <w:sz w:val="18"/>
-          <w:szCs w:val="18"/>
-        </w:rPr>
-        <w:t xml:space="preserve"> = </w:t>
-      </w:r>
-      <w:proofErr w:type="spellStart"/>
-      <w:r>
-        <w:rPr>
-          <w:rFonts w:ascii="Menlo" w:hAnsi="Menlo" w:cs="Menlo"/>
-          <w:color w:val="001080"/>
-          <w:sz w:val="18"/>
-          <w:szCs w:val="18"/>
-        </w:rPr>
-        <w:t>trial</w:t>
-      </w:r>
-      <w:r>
-        <w:rPr>
-          <w:rFonts w:ascii="Menlo" w:hAnsi="Menlo" w:cs="Menlo"/>
-          <w:color w:val="000000"/>
-          <w:sz w:val="18"/>
-          <w:szCs w:val="18"/>
-        </w:rPr>
-        <w:t>.suggest_int</w:t>
-      </w:r>
-      <w:proofErr w:type="spellEnd"/>
-      <w:r>
-        <w:rPr>
-          <w:rFonts w:ascii="Menlo" w:hAnsi="Menlo" w:cs="Menlo"/>
-          <w:color w:val="000000"/>
-          <w:sz w:val="18"/>
-          <w:szCs w:val="18"/>
-        </w:rPr>
-        <w:t>(</w:t>
-      </w:r>
-      <w:r>
-        <w:rPr>
-          <w:rFonts w:ascii="Menlo" w:hAnsi="Menlo" w:cs="Menlo"/>
-          <w:color w:val="A31515"/>
-          <w:sz w:val="18"/>
-          <w:szCs w:val="18"/>
-        </w:rPr>
-        <w:t>"</w:t>
-      </w:r>
-      <w:proofErr w:type="spellStart"/>
-      <w:r>
-        <w:rPr>
-          <w:rFonts w:ascii="Menlo" w:hAnsi="Menlo" w:cs="Menlo"/>
-          <w:color w:val="A31515"/>
-          <w:sz w:val="18"/>
-          <w:szCs w:val="18"/>
-        </w:rPr>
-        <w:t>max_depth</w:t>
-      </w:r>
-      <w:proofErr w:type="spellEnd"/>
-      <w:r>
-        <w:rPr>
-          <w:rFonts w:ascii="Menlo" w:hAnsi="Menlo" w:cs="Menlo"/>
-          <w:color w:val="A31515"/>
-          <w:sz w:val="18"/>
-          <w:szCs w:val="18"/>
-        </w:rPr>
-        <w:t>"</w:t>
-      </w:r>
-      <w:r>
-        <w:rPr>
-          <w:rFonts w:ascii="Menlo" w:hAnsi="Menlo" w:cs="Menlo"/>
-          <w:color w:val="000000"/>
-          <w:sz w:val="18"/>
-          <w:szCs w:val="18"/>
-        </w:rPr>
-        <w:t xml:space="preserve">, </w:t>
-      </w:r>
-      <w:r>
-        <w:rPr>
-          <w:rFonts w:ascii="Menlo" w:hAnsi="Menlo" w:cs="Menlo"/>
-          <w:color w:val="098658"/>
-          <w:sz w:val="18"/>
-          <w:szCs w:val="18"/>
-        </w:rPr>
-        <w:t>3</w:t>
-      </w:r>
-      <w:r>
-        <w:rPr>
-          <w:rFonts w:ascii="Menlo" w:hAnsi="Menlo" w:cs="Menlo"/>
-          <w:color w:val="000000"/>
-          <w:sz w:val="18"/>
-          <w:szCs w:val="18"/>
-        </w:rPr>
-        <w:t xml:space="preserve">, </w:t>
-      </w:r>
-      <w:r>
-        <w:rPr>
-          <w:rFonts w:ascii="Menlo" w:hAnsi="Menlo" w:cs="Menlo"/>
-          <w:color w:val="098658"/>
-          <w:sz w:val="18"/>
-          <w:szCs w:val="18"/>
-        </w:rPr>
-        <w:t>25</w:t>
-      </w:r>
-      <w:r>
-        <w:rPr>
-          <w:rFonts w:ascii="Menlo" w:hAnsi="Menlo" w:cs="Menlo"/>
-          <w:color w:val="000000"/>
-          <w:sz w:val="18"/>
-          <w:szCs w:val="18"/>
-        </w:rPr>
-        <w:t>)</w:t>
-      </w:r>
-    </w:p>
-    <w:p>
-      <w:pPr>
-        <w:shd w:val="clear" w:color="auto" w:fill="FFFFFF"/>
-        <w:spacing w:line="270" w:lineRule="atLeast"/>
-        <w:rPr>
-          <w:rFonts w:ascii="Menlo" w:hAnsi="Menlo" w:cs="Menlo"/>
-          <w:color w:val="000000"/>
-          <w:sz w:val="18"/>
-          <w:szCs w:val="18"/>
-        </w:rPr>
-      </w:pPr>
-    </w:p>
-    <w:p>
-      <w:pPr>
-        <w:shd w:val="clear" w:color="auto" w:fill="FFFFFF"/>
-        <w:spacing w:line="270" w:lineRule="atLeast"/>
-        <w:rPr>
-          <w:rFonts w:ascii="Menlo" w:hAnsi="Menlo" w:cs="Menlo"/>
-          <w:color w:val="000000"/>
-          <w:sz w:val="18"/>
-          <w:szCs w:val="18"/>
-        </w:rPr>
-      </w:pPr>
-      <w:r>
-        <w:rPr>
-          <w:rFonts w:ascii="Menlo" w:hAnsi="Menlo" w:cs="Menlo"/>
-          <w:color w:val="000000"/>
-          <w:sz w:val="18"/>
-          <w:szCs w:val="18"/>
-        </w:rPr>
-        <w:t xml:space="preserve">    </w:t>
-      </w:r>
-      <w:proofErr w:type="spellStart"/>
-      <w:r>
-        <w:rPr>
-          <w:rFonts w:ascii="Menlo" w:hAnsi="Menlo" w:cs="Menlo"/>
-          <w:color w:val="001080"/>
-          <w:sz w:val="18"/>
-          <w:szCs w:val="18"/>
-        </w:rPr>
-        <w:t>min_sample_split</w:t>
-      </w:r>
-      <w:proofErr w:type="spellEnd"/>
-      <w:r>
-        <w:rPr>
-          <w:rFonts w:ascii="Menlo" w:hAnsi="Menlo" w:cs="Menlo"/>
-          <w:color w:val="000000"/>
-          <w:sz w:val="18"/>
-          <w:szCs w:val="18"/>
-        </w:rPr>
-        <w:t xml:space="preserve"> = </w:t>
-      </w:r>
-      <w:proofErr w:type="spellStart"/>
-      <w:r>
-        <w:rPr>
-          <w:rFonts w:ascii="Menlo" w:hAnsi="Menlo" w:cs="Menlo"/>
-          <w:color w:val="001080"/>
-          <w:sz w:val="18"/>
-          <w:szCs w:val="18"/>
-        </w:rPr>
-        <w:t>trial</w:t>
-      </w:r>
-      <w:r>
-        <w:rPr>
-          <w:rFonts w:ascii="Menlo" w:hAnsi="Menlo" w:cs="Menlo"/>
-          <w:color w:val="000000"/>
-          <w:sz w:val="18"/>
-          <w:szCs w:val="18"/>
-        </w:rPr>
-        <w:t>.suggest_int</w:t>
-      </w:r>
-      <w:proofErr w:type="spellEnd"/>
-      <w:r>
-        <w:rPr>
-          <w:rFonts w:ascii="Menlo" w:hAnsi="Menlo" w:cs="Menlo"/>
-          <w:color w:val="000000"/>
-          <w:sz w:val="18"/>
-          <w:szCs w:val="18"/>
-        </w:rPr>
-        <w:t>(</w:t>
-      </w:r>
-      <w:r>
-        <w:rPr>
-          <w:rFonts w:ascii="Menlo" w:hAnsi="Menlo" w:cs="Menlo"/>
-          <w:color w:val="A31515"/>
-          <w:sz w:val="18"/>
-          <w:szCs w:val="18"/>
-        </w:rPr>
-        <w:t>"</w:t>
-      </w:r>
-      <w:proofErr w:type="spellStart"/>
-      <w:r>
-        <w:rPr>
-          <w:rFonts w:ascii="Menlo" w:hAnsi="Menlo" w:cs="Menlo"/>
-          <w:color w:val="A31515"/>
-          <w:sz w:val="18"/>
-          <w:szCs w:val="18"/>
-        </w:rPr>
-        <w:t>min_samples_split</w:t>
-      </w:r>
-      <w:proofErr w:type="spellEnd"/>
-      <w:r>
-        <w:rPr>
-          <w:rFonts w:ascii="Menlo" w:hAnsi="Menlo" w:cs="Menlo"/>
-          <w:color w:val="A31515"/>
-          <w:sz w:val="18"/>
-          <w:szCs w:val="18"/>
-        </w:rPr>
-        <w:t>"</w:t>
-      </w:r>
-      <w:r>
-        <w:rPr>
-          <w:rFonts w:ascii="Menlo" w:hAnsi="Menlo" w:cs="Menlo"/>
-          <w:color w:val="000000"/>
-          <w:sz w:val="18"/>
-          <w:szCs w:val="18"/>
-        </w:rPr>
-        <w:t xml:space="preserve">, </w:t>
-      </w:r>
-      <w:r>
-        <w:rPr>
-          <w:rFonts w:ascii="Menlo" w:hAnsi="Menlo" w:cs="Menlo"/>
-          <w:color w:val="098658"/>
-          <w:sz w:val="18"/>
-          <w:szCs w:val="18"/>
-        </w:rPr>
-        <w:t>2</w:t>
-      </w:r>
-      <w:r>
-        <w:rPr>
-          <w:rFonts w:ascii="Menlo" w:hAnsi="Menlo" w:cs="Menlo"/>
-          <w:color w:val="000000"/>
-          <w:sz w:val="18"/>
-          <w:szCs w:val="18"/>
-        </w:rPr>
-        <w:t xml:space="preserve">, </w:t>
-      </w:r>
-      <w:r>
-        <w:rPr>
-          <w:rFonts w:ascii="Menlo" w:hAnsi="Menlo" w:cs="Menlo"/>
-          <w:color w:val="098658"/>
-          <w:sz w:val="18"/>
-          <w:szCs w:val="18"/>
-        </w:rPr>
-        <w:t>10</w:t>
-      </w:r>
-      <w:r>
-        <w:rPr>
-          <w:rFonts w:ascii="Menlo" w:hAnsi="Menlo" w:cs="Menlo"/>
-          <w:color w:val="000000"/>
-          <w:sz w:val="18"/>
-          <w:szCs w:val="18"/>
-        </w:rPr>
-        <w:t>)</w:t>
-      </w:r>
-    </w:p>
-    <w:p>
-      <w:pPr>
-        <w:shd w:val="clear" w:color="auto" w:fill="FFFFFF"/>
-        <w:spacing w:line="270" w:lineRule="atLeast"/>
-        <w:rPr>
-          <w:rFonts w:ascii="Menlo" w:hAnsi="Menlo" w:cs="Menlo"/>
-          <w:color w:val="000000"/>
-          <w:sz w:val="18"/>
-          <w:szCs w:val="18"/>
-        </w:rPr>
-      </w:pPr>
-    </w:p>
-    <w:p>
-      <w:pPr>
-        <w:shd w:val="clear" w:color="auto" w:fill="FFFFFF"/>
-        <w:spacing w:line="270" w:lineRule="atLeast"/>
-        <w:rPr>
-          <w:rFonts w:ascii="Menlo" w:hAnsi="Menlo" w:cs="Menlo"/>
-          <w:color w:val="000000"/>
-          <w:sz w:val="18"/>
-          <w:szCs w:val="18"/>
-        </w:rPr>
-      </w:pPr>
-      <w:r>
-        <w:rPr>
-          <w:rFonts w:ascii="Menlo" w:hAnsi="Menlo" w:cs="Menlo"/>
-          <w:color w:val="000000"/>
-          <w:sz w:val="18"/>
-          <w:szCs w:val="18"/>
-        </w:rPr>
-        <w:t xml:space="preserve">    </w:t>
-      </w:r>
-      <w:r>
-        <w:rPr>
-          <w:rFonts w:ascii="Menlo" w:hAnsi="Menlo" w:cs="Menlo"/>
-          <w:color w:val="001080"/>
-          <w:sz w:val="18"/>
-          <w:szCs w:val="18"/>
-        </w:rPr>
-        <w:t>bootstrapping</w:t>
-      </w:r>
-      <w:r>
-        <w:rPr>
-          <w:rFonts w:ascii="Menlo" w:hAnsi="Menlo" w:cs="Menlo"/>
-          <w:color w:val="000000"/>
-          <w:sz w:val="18"/>
-          <w:szCs w:val="18"/>
-        </w:rPr>
-        <w:t xml:space="preserve"> = </w:t>
-      </w:r>
-      <w:proofErr w:type="spellStart"/>
-      <w:r>
-        <w:rPr>
-          <w:rFonts w:ascii="Menlo" w:hAnsi="Menlo" w:cs="Menlo"/>
-          <w:color w:val="001080"/>
-          <w:sz w:val="18"/>
-          <w:szCs w:val="18"/>
-        </w:rPr>
-        <w:t>trial</w:t>
-      </w:r>
-      <w:r>
-        <w:rPr>
-          <w:rFonts w:ascii="Menlo" w:hAnsi="Menlo" w:cs="Menlo"/>
-          <w:color w:val="000000"/>
-          <w:sz w:val="18"/>
-          <w:szCs w:val="18"/>
-        </w:rPr>
-        <w:t>.suggest_categorical</w:t>
-      </w:r>
-      <w:proofErr w:type="spellEnd"/>
-      <w:r>
-        <w:rPr>
-          <w:rFonts w:ascii="Menlo" w:hAnsi="Menlo" w:cs="Menlo"/>
-          <w:color w:val="000000"/>
-          <w:sz w:val="18"/>
-          <w:szCs w:val="18"/>
-        </w:rPr>
-        <w:t>(</w:t>
-      </w:r>
-      <w:r>
-        <w:rPr>
-          <w:rFonts w:ascii="Menlo" w:hAnsi="Menlo" w:cs="Menlo"/>
-          <w:color w:val="A31515"/>
-          <w:sz w:val="18"/>
-          <w:szCs w:val="18"/>
-        </w:rPr>
-        <w:t>"bootstrap"</w:t>
-      </w:r>
-      <w:r>
-        <w:rPr>
-          <w:rFonts w:ascii="Menlo" w:hAnsi="Menlo" w:cs="Menlo"/>
-          <w:color w:val="000000"/>
-          <w:sz w:val="18"/>
-          <w:szCs w:val="18"/>
-        </w:rPr>
-        <w:t>, [</w:t>
-      </w:r>
-      <w:r>
-        <w:rPr>
-          <w:rFonts w:ascii="Menlo" w:hAnsi="Menlo" w:cs="Menlo"/>
-          <w:color w:val="0000FF"/>
-          <w:sz w:val="18"/>
-          <w:szCs w:val="18"/>
-        </w:rPr>
-        <w:t>True</w:t>
-      </w:r>
-      <w:r>
-        <w:rPr>
-          <w:rFonts w:ascii="Menlo" w:hAnsi="Menlo" w:cs="Menlo"/>
-          <w:color w:val="000000"/>
-          <w:sz w:val="18"/>
-          <w:szCs w:val="18"/>
-        </w:rPr>
-        <w:t xml:space="preserve">, </w:t>
-      </w:r>
-      <w:r>
-        <w:rPr>
-          <w:rFonts w:ascii="Menlo" w:hAnsi="Menlo" w:cs="Menlo"/>
-          <w:color w:val="0000FF"/>
-          <w:sz w:val="18"/>
-          <w:szCs w:val="18"/>
-        </w:rPr>
-        <w:t>False</w:t>
-      </w:r>
-      <w:r>
-        <w:rPr>
-          <w:rFonts w:ascii="Menlo" w:hAnsi="Menlo" w:cs="Menlo"/>
-          <w:color w:val="000000"/>
-          <w:sz w:val="18"/>
-          <w:szCs w:val="18"/>
-        </w:rPr>
-        <w:t>])</w:t>
-      </w:r>
-    </w:p>
-    <w:p>
-      <w:pPr>
-        <w:shd w:val="clear" w:color="auto" w:fill="FFFFFF"/>
-        <w:spacing w:line="270" w:lineRule="atLeast"/>
-        <w:rPr>
-          <w:rFonts w:ascii="Menlo" w:hAnsi="Menlo" w:cs="Menlo"/>
-          <w:color w:val="000000"/>
-          <w:sz w:val="18"/>
-          <w:szCs w:val="18"/>
-        </w:rPr>
-      </w:pPr>
-      <w:r>
-        <w:rPr>
-          <w:rFonts w:ascii="Menlo" w:hAnsi="Menlo" w:cs="Menlo"/>
-          <w:color w:val="000000"/>
-          <w:sz w:val="18"/>
-          <w:szCs w:val="18"/>
-        </w:rPr>
-        <w:t xml:space="preserve">    </w:t>
-      </w:r>
-      <w:r>
-        <w:rPr>
-          <w:rFonts w:ascii="Menlo" w:hAnsi="Menlo" w:cs="Menlo"/>
-          <w:color w:val="AF00DB"/>
-          <w:sz w:val="18"/>
-          <w:szCs w:val="18"/>
-        </w:rPr>
-        <w:t>if</w:t>
-      </w:r>
-      <w:r>
-        <w:rPr>
-          <w:rFonts w:ascii="Menlo" w:hAnsi="Menlo" w:cs="Menlo"/>
-          <w:color w:val="000000"/>
-          <w:sz w:val="18"/>
-          <w:szCs w:val="18"/>
-        </w:rPr>
-        <w:t xml:space="preserve"> </w:t>
-      </w:r>
-      <w:r>
-        <w:rPr>
-          <w:rFonts w:ascii="Menlo" w:hAnsi="Menlo" w:cs="Menlo"/>
-          <w:color w:val="001080"/>
-          <w:sz w:val="18"/>
-          <w:szCs w:val="18"/>
-        </w:rPr>
-        <w:t>bootstrapping</w:t>
-      </w:r>
-      <w:r>
-        <w:rPr>
-          <w:rFonts w:ascii="Menlo" w:hAnsi="Menlo" w:cs="Menlo"/>
-          <w:color w:val="000000"/>
-          <w:sz w:val="18"/>
-          <w:szCs w:val="18"/>
-        </w:rPr>
-        <w:t xml:space="preserve"> == </w:t>
-      </w:r>
-      <w:r>
-        <w:rPr>
-          <w:rFonts w:ascii="Menlo" w:hAnsi="Menlo" w:cs="Menlo"/>
-          <w:color w:val="0000FF"/>
-          <w:sz w:val="18"/>
-          <w:szCs w:val="18"/>
-        </w:rPr>
-        <w:t>False</w:t>
-      </w:r>
-      <w:r>
-        <w:rPr>
-          <w:rFonts w:ascii="Menlo" w:hAnsi="Menlo" w:cs="Menlo"/>
-          <w:color w:val="000000"/>
-          <w:sz w:val="18"/>
-          <w:szCs w:val="18"/>
-        </w:rPr>
-        <w:t>:</w:t>
-      </w:r>
-    </w:p>
-    <w:p>
-      <w:pPr>
-        <w:shd w:val="clear" w:color="auto" w:fill="FFFFFF"/>
-        <w:spacing w:line="270" w:lineRule="atLeast"/>
-        <w:rPr>
-          <w:rFonts w:ascii="Menlo" w:hAnsi="Menlo" w:cs="Menlo"/>
-          <w:color w:val="000000"/>
-          <w:sz w:val="18"/>
-          <w:szCs w:val="18"/>
-        </w:rPr>
-      </w:pPr>
-      <w:r>
-        <w:rPr>
-          <w:rFonts w:ascii="Menlo" w:hAnsi="Menlo" w:cs="Menlo"/>
-          <w:color w:val="000000"/>
-          <w:sz w:val="18"/>
-          <w:szCs w:val="18"/>
-        </w:rPr>
-        <w:t xml:space="preserve">        </w:t>
-      </w:r>
-      <w:proofErr w:type="spellStart"/>
-      <w:r>
-        <w:rPr>
-          <w:rFonts w:ascii="Menlo" w:hAnsi="Menlo" w:cs="Menlo"/>
-          <w:color w:val="001080"/>
-          <w:sz w:val="18"/>
-          <w:szCs w:val="18"/>
-        </w:rPr>
-        <w:t>max_samples</w:t>
-      </w:r>
-      <w:proofErr w:type="spellEnd"/>
-      <w:r>
-        <w:rPr>
-          <w:rFonts w:ascii="Menlo" w:hAnsi="Menlo" w:cs="Menlo"/>
-          <w:color w:val="000000"/>
-          <w:sz w:val="18"/>
-          <w:szCs w:val="18"/>
-        </w:rPr>
-        <w:t xml:space="preserve"> = </w:t>
-      </w:r>
-      <w:r>
-        <w:rPr>
-          <w:rFonts w:ascii="Menlo" w:hAnsi="Menlo" w:cs="Menlo"/>
-          <w:color w:val="0000FF"/>
-          <w:sz w:val="18"/>
-          <w:szCs w:val="18"/>
-        </w:rPr>
-        <w:t>None</w:t>
-      </w:r>
-    </w:p>
-    <w:p>
-      <w:pPr>
-        <w:shd w:val="clear" w:color="auto" w:fill="FFFFFF"/>
-        <w:spacing w:line="270" w:lineRule="atLeast"/>
-        <w:rPr>
-          <w:rFonts w:ascii="Menlo" w:hAnsi="Menlo" w:cs="Menlo"/>
-          <w:color w:val="000000"/>
-          <w:sz w:val="18"/>
-          <w:szCs w:val="18"/>
-        </w:rPr>
-      </w:pPr>
-      <w:r>
-        <w:rPr>
-          <w:rFonts w:ascii="Menlo" w:hAnsi="Menlo" w:cs="Menlo"/>
-          <w:color w:val="000000"/>
-          <w:sz w:val="18"/>
-          <w:szCs w:val="18"/>
-        </w:rPr>
-        <w:t xml:space="preserve">    </w:t>
-      </w:r>
-      <w:r>
-        <w:rPr>
-          <w:rFonts w:ascii="Menlo" w:hAnsi="Menlo" w:cs="Menlo"/>
-          <w:color w:val="AF00DB"/>
-          <w:sz w:val="18"/>
-          <w:szCs w:val="18"/>
-        </w:rPr>
-        <w:t>else</w:t>
-      </w:r>
-      <w:r>
-        <w:rPr>
-          <w:rFonts w:ascii="Menlo" w:hAnsi="Menlo" w:cs="Menlo"/>
-          <w:color w:val="000000"/>
-          <w:sz w:val="18"/>
-          <w:szCs w:val="18"/>
-        </w:rPr>
-        <w:t>:</w:t>
-      </w:r>
-    </w:p>
-    <w:p>
-      <w:pPr>
-        <w:shd w:val="clear" w:color="auto" w:fill="FFFFFF"/>
-        <w:spacing w:line="270" w:lineRule="atLeast"/>
-        <w:rPr>
-          <w:rFonts w:ascii="Menlo" w:hAnsi="Menlo" w:cs="Menlo"/>
-          <w:color w:val="000000"/>
-          <w:sz w:val="18"/>
-          <w:szCs w:val="18"/>
-        </w:rPr>
-      </w:pPr>
-      <w:r>
-        <w:rPr>
-          <w:rFonts w:ascii="Menlo" w:hAnsi="Menlo" w:cs="Menlo"/>
-          <w:color w:val="000000"/>
-          <w:sz w:val="18"/>
-          <w:szCs w:val="18"/>
-        </w:rPr>
-        <w:t xml:space="preserve">        </w:t>
-      </w:r>
-      <w:proofErr w:type="spellStart"/>
-      <w:r>
-        <w:rPr>
-          <w:rFonts w:ascii="Menlo" w:hAnsi="Menlo" w:cs="Menlo"/>
-          <w:color w:val="001080"/>
-          <w:sz w:val="18"/>
-          <w:szCs w:val="18"/>
-        </w:rPr>
-        <w:t>max_samples</w:t>
-      </w:r>
-      <w:proofErr w:type="spellEnd"/>
-      <w:r>
-        <w:rPr>
-          <w:rFonts w:ascii="Menlo" w:hAnsi="Menlo" w:cs="Menlo"/>
-          <w:color w:val="000000"/>
-          <w:sz w:val="18"/>
-          <w:szCs w:val="18"/>
-        </w:rPr>
-        <w:t xml:space="preserve"> = </w:t>
-      </w:r>
-      <w:proofErr w:type="spellStart"/>
-      <w:r>
-        <w:rPr>
-          <w:rFonts w:ascii="Menlo" w:hAnsi="Menlo" w:cs="Menlo"/>
-          <w:color w:val="001080"/>
-          <w:sz w:val="18"/>
-          <w:szCs w:val="18"/>
-        </w:rPr>
-        <w:t>trial</w:t>
-      </w:r>
-      <w:r>
-        <w:rPr>
-          <w:rFonts w:ascii="Menlo" w:hAnsi="Menlo" w:cs="Menlo"/>
-          <w:color w:val="000000"/>
-          <w:sz w:val="18"/>
-          <w:szCs w:val="18"/>
-        </w:rPr>
-        <w:t>.suggest_float</w:t>
-      </w:r>
-      <w:proofErr w:type="spellEnd"/>
-      <w:r>
-        <w:rPr>
-          <w:rFonts w:ascii="Menlo" w:hAnsi="Menlo" w:cs="Menlo"/>
-          <w:color w:val="000000"/>
-          <w:sz w:val="18"/>
-          <w:szCs w:val="18"/>
-        </w:rPr>
-        <w:t>(</w:t>
-      </w:r>
-      <w:r>
-        <w:rPr>
-          <w:rFonts w:ascii="Menlo" w:hAnsi="Menlo" w:cs="Menlo"/>
-          <w:color w:val="A31515"/>
-          <w:sz w:val="18"/>
-          <w:szCs w:val="18"/>
-        </w:rPr>
-        <w:t>"</w:t>
-      </w:r>
-      <w:proofErr w:type="spellStart"/>
-      <w:r>
-        <w:rPr>
-          <w:rFonts w:ascii="Menlo" w:hAnsi="Menlo" w:cs="Menlo"/>
-          <w:color w:val="A31515"/>
-          <w:sz w:val="18"/>
-          <w:szCs w:val="18"/>
-        </w:rPr>
-        <w:t>max_samples</w:t>
-      </w:r>
-      <w:proofErr w:type="spellEnd"/>
-      <w:r>
-        <w:rPr>
-          <w:rFonts w:ascii="Menlo" w:hAnsi="Menlo" w:cs="Menlo"/>
-          <w:color w:val="A31515"/>
-          <w:sz w:val="18"/>
-          <w:szCs w:val="18"/>
-        </w:rPr>
-        <w:t>"</w:t>
-      </w:r>
-      <w:r>
-        <w:rPr>
-          <w:rFonts w:ascii="Menlo" w:hAnsi="Menlo" w:cs="Menlo"/>
-          <w:color w:val="000000"/>
-          <w:sz w:val="18"/>
-          <w:szCs w:val="18"/>
-        </w:rPr>
-        <w:t xml:space="preserve">, </w:t>
-      </w:r>
-      <w:r>
-        <w:rPr>
-          <w:rFonts w:ascii="Menlo" w:hAnsi="Menlo" w:cs="Menlo"/>
-          <w:color w:val="098658"/>
-          <w:sz w:val="18"/>
-          <w:szCs w:val="18"/>
-        </w:rPr>
-        <w:t>0.01</w:t>
-      </w:r>
-      <w:r>
-        <w:rPr>
-          <w:rFonts w:ascii="Menlo" w:hAnsi="Menlo" w:cs="Menlo"/>
-          <w:color w:val="000000"/>
-          <w:sz w:val="18"/>
-          <w:szCs w:val="18"/>
-        </w:rPr>
-        <w:t xml:space="preserve">, </w:t>
-      </w:r>
-      <w:r>
-        <w:rPr>
-          <w:rFonts w:ascii="Menlo" w:hAnsi="Menlo" w:cs="Menlo"/>
-          <w:color w:val="098658"/>
-          <w:sz w:val="18"/>
-          <w:szCs w:val="18"/>
-        </w:rPr>
-        <w:t>1.0</w:t>
-      </w:r>
-      <w:r>
-        <w:rPr>
-          <w:rFonts w:ascii="Menlo" w:hAnsi="Menlo" w:cs="Menlo"/>
-          <w:color w:val="000000"/>
-          <w:sz w:val="18"/>
-          <w:szCs w:val="18"/>
-        </w:rPr>
-        <w:t>)</w:t>
-      </w:r>
-    </w:p>
     <w:p>
       <w:pPr>
         <w:jc w:val="both"/>
@@ -6310,14 +5520,14 @@
         <w:tblLook w:val="04A0" w:firstRow="1" w:lastRow="0" w:firstColumn="1" w:lastColumn="0" w:noHBand="0" w:noVBand="1"/>
       </w:tblPr>
       <w:tblGrid>
-        <w:gridCol w:w="3379"/>
-        <w:gridCol w:w="2617"/>
-        <w:gridCol w:w="3020"/>
+        <w:gridCol w:w="2405"/>
+        <w:gridCol w:w="4394"/>
+        <w:gridCol w:w="2217"/>
       </w:tblGrid>
       <w:tr>
         <w:tc>
           <w:tcPr>
-            <w:tcW w:w="3379" w:type="dxa"/>
+            <w:tcW w:w="2405" w:type="dxa"/>
           </w:tcPr>
           <w:p>
             <w:pPr>
@@ -6354,7 +5564,7 @@
         </w:tc>
         <w:tc>
           <w:tcPr>
-            <w:tcW w:w="2617" w:type="dxa"/>
+            <w:tcW w:w="4394" w:type="dxa"/>
           </w:tcPr>
           <w:p>
             <w:pPr>
@@ -6375,7 +5585,7 @@
         </w:tc>
         <w:tc>
           <w:tcPr>
-            <w:tcW w:w="3020" w:type="dxa"/>
+            <w:tcW w:w="2217" w:type="dxa"/>
           </w:tcPr>
           <w:p>
             <w:pPr>
@@ -6398,7 +5608,7 @@
       <w:tr>
         <w:tc>
           <w:tcPr>
-            <w:tcW w:w="3379" w:type="dxa"/>
+            <w:tcW w:w="2405" w:type="dxa"/>
           </w:tcPr>
           <w:p>
             <w:pPr>
@@ -6413,17 +5623,20 @@
         </w:tc>
         <w:tc>
           <w:tcPr>
-            <w:tcW w:w="2617" w:type="dxa"/>
-          </w:tcPr>
-          <w:p>
-            <w:pPr>
-              <w:jc w:val="center"/>
-            </w:pPr>
-          </w:p>
-        </w:tc>
-        <w:tc>
-          <w:tcPr>
-            <w:tcW w:w="3020" w:type="dxa"/>
+            <w:tcW w:w="4394" w:type="dxa"/>
+          </w:tcPr>
+          <w:p>
+            <w:pPr>
+              <w:jc w:val="center"/>
+            </w:pPr>
+            <w:r>
+              <w:t>Number of boosting iterations/number of trees used in the final model.</w:t>
+            </w:r>
+          </w:p>
+        </w:tc>
+        <w:tc>
+          <w:tcPr>
+            <w:tcW w:w="2217" w:type="dxa"/>
           </w:tcPr>
           <w:p>
             <w:pPr>
@@ -6438,7 +5651,7 @@
       <w:tr>
         <w:tc>
           <w:tcPr>
-            <w:tcW w:w="3379" w:type="dxa"/>
+            <w:tcW w:w="2405" w:type="dxa"/>
           </w:tcPr>
           <w:p>
             <w:pPr>
@@ -6453,17 +5666,20 @@
         </w:tc>
         <w:tc>
           <w:tcPr>
-            <w:tcW w:w="2617" w:type="dxa"/>
-          </w:tcPr>
-          <w:p>
-            <w:pPr>
-              <w:jc w:val="center"/>
-            </w:pPr>
-          </w:p>
-        </w:tc>
-        <w:tc>
-          <w:tcPr>
-            <w:tcW w:w="3020" w:type="dxa"/>
+            <w:tcW w:w="4394" w:type="dxa"/>
+          </w:tcPr>
+          <w:p>
+            <w:pPr>
+              <w:jc w:val="center"/>
+            </w:pPr>
+            <w:r>
+              <w:t>The maximum depth of trees in the model.</w:t>
+            </w:r>
+          </w:p>
+        </w:tc>
+        <w:tc>
+          <w:tcPr>
+            <w:tcW w:w="2217" w:type="dxa"/>
           </w:tcPr>
           <w:p>
             <w:pPr>
@@ -6478,7 +5694,7 @@
       <w:tr>
         <w:tc>
           <w:tcPr>
-            <w:tcW w:w="3379" w:type="dxa"/>
+            <w:tcW w:w="2405" w:type="dxa"/>
           </w:tcPr>
           <w:p>
             <w:pPr>
@@ -6493,17 +5709,20 @@
         </w:tc>
         <w:tc>
           <w:tcPr>
-            <w:tcW w:w="2617" w:type="dxa"/>
-          </w:tcPr>
-          <w:p>
-            <w:pPr>
-              <w:jc w:val="center"/>
-            </w:pPr>
-          </w:p>
-        </w:tc>
-        <w:tc>
-          <w:tcPr>
-            <w:tcW w:w="3020" w:type="dxa"/>
+            <w:tcW w:w="4394" w:type="dxa"/>
+          </w:tcPr>
+          <w:p>
+            <w:pPr>
+              <w:jc w:val="center"/>
+            </w:pPr>
+            <w:r>
+              <w:t>Controls the extent to which each new tree influences the model’s predictions.</w:t>
+            </w:r>
+          </w:p>
+        </w:tc>
+        <w:tc>
+          <w:tcPr>
+            <w:tcW w:w="2217" w:type="dxa"/>
           </w:tcPr>
           <w:p>
             <w:pPr>
@@ -6518,7 +5737,7 @@
       <w:tr>
         <w:tc>
           <w:tcPr>
-            <w:tcW w:w="3379" w:type="dxa"/>
+            <w:tcW w:w="2405" w:type="dxa"/>
           </w:tcPr>
           <w:p>
             <w:pPr>
@@ -6533,17 +5752,20 @@
         </w:tc>
         <w:tc>
           <w:tcPr>
-            <w:tcW w:w="2617" w:type="dxa"/>
-          </w:tcPr>
-          <w:p>
-            <w:pPr>
-              <w:jc w:val="center"/>
-            </w:pPr>
-          </w:p>
-        </w:tc>
-        <w:tc>
-          <w:tcPr>
-            <w:tcW w:w="3020" w:type="dxa"/>
+            <w:tcW w:w="4394" w:type="dxa"/>
+          </w:tcPr>
+          <w:p>
+            <w:pPr>
+              <w:jc w:val="center"/>
+            </w:pPr>
+            <w:r>
+              <w:t>Constant used for L1 regularisation.</w:t>
+            </w:r>
+          </w:p>
+        </w:tc>
+        <w:tc>
+          <w:tcPr>
+            <w:tcW w:w="2217" w:type="dxa"/>
           </w:tcPr>
           <w:p>
             <w:pPr>
@@ -6558,7 +5780,7 @@
       <w:tr>
         <w:tc>
           <w:tcPr>
-            <w:tcW w:w="3379" w:type="dxa"/>
+            <w:tcW w:w="2405" w:type="dxa"/>
           </w:tcPr>
           <w:p>
             <w:pPr>
@@ -6573,17 +5795,26 @@
         </w:tc>
         <w:tc>
           <w:tcPr>
-            <w:tcW w:w="2617" w:type="dxa"/>
-          </w:tcPr>
-          <w:p>
-            <w:pPr>
-              <w:jc w:val="center"/>
-            </w:pPr>
-          </w:p>
-        </w:tc>
-        <w:tc>
-          <w:tcPr>
-            <w:tcW w:w="3020" w:type="dxa"/>
+            <w:tcW w:w="4394" w:type="dxa"/>
+          </w:tcPr>
+          <w:p>
+            <w:pPr>
+              <w:jc w:val="center"/>
+            </w:pPr>
+            <w:r>
+              <w:t>Constant used for L</w:t>
+            </w:r>
+            <w:r>
+              <w:t>2</w:t>
+            </w:r>
+            <w:r>
+              <w:t xml:space="preserve"> regularisation.</w:t>
+            </w:r>
+          </w:p>
+        </w:tc>
+        <w:tc>
+          <w:tcPr>
+            <w:tcW w:w="2217" w:type="dxa"/>
           </w:tcPr>
           <w:p>
             <w:pPr>
@@ -6598,33 +5829,33 @@
       <w:tr>
         <w:tc>
           <w:tcPr>
-            <w:tcW w:w="3379" w:type="dxa"/>
-          </w:tcPr>
-          <w:p>
-            <w:pPr>
-              <w:jc w:val="center"/>
-            </w:pPr>
-            <w:r>
-              <w:t>bo</w:t>
-            </w:r>
-            <w:r>
-              <w:t>oster</w:t>
-            </w:r>
-          </w:p>
-        </w:tc>
-        <w:tc>
-          <w:tcPr>
-            <w:tcW w:w="2617" w:type="dxa"/>
-          </w:tcPr>
-          <w:p>
-            <w:pPr>
-              <w:jc w:val="center"/>
-            </w:pPr>
-          </w:p>
-        </w:tc>
-        <w:tc>
-          <w:tcPr>
-            <w:tcW w:w="3020" w:type="dxa"/>
+            <w:tcW w:w="2405" w:type="dxa"/>
+          </w:tcPr>
+          <w:p>
+            <w:pPr>
+              <w:jc w:val="center"/>
+            </w:pPr>
+            <w:r>
+              <w:t>booster</w:t>
+            </w:r>
+          </w:p>
+        </w:tc>
+        <w:tc>
+          <w:tcPr>
+            <w:tcW w:w="4394" w:type="dxa"/>
+          </w:tcPr>
+          <w:p>
+            <w:pPr>
+              <w:jc w:val="center"/>
+            </w:pPr>
+            <w:r>
+              <w:t>The type of boosting algorithm used.</w:t>
+            </w:r>
+          </w:p>
+        </w:tc>
+        <w:tc>
+          <w:tcPr>
+            <w:tcW w:w="2217" w:type="dxa"/>
           </w:tcPr>
           <w:p>
             <w:pPr>
@@ -6647,7 +5878,7 @@
       <w:tr>
         <w:tc>
           <w:tcPr>
-            <w:tcW w:w="3379" w:type="dxa"/>
+            <w:tcW w:w="2405" w:type="dxa"/>
           </w:tcPr>
           <w:p>
             <w:pPr>
@@ -6662,17 +5893,20 @@
         </w:tc>
         <w:tc>
           <w:tcPr>
-            <w:tcW w:w="2617" w:type="dxa"/>
-          </w:tcPr>
-          <w:p>
-            <w:pPr>
-              <w:jc w:val="center"/>
-            </w:pPr>
-          </w:p>
-        </w:tc>
-        <w:tc>
-          <w:tcPr>
-            <w:tcW w:w="3020" w:type="dxa"/>
+            <w:tcW w:w="4394" w:type="dxa"/>
+          </w:tcPr>
+          <w:p>
+            <w:pPr>
+              <w:jc w:val="center"/>
+            </w:pPr>
+            <w:r>
+              <w:t>The procedure used to subsample training data each boosting iteration.</w:t>
+            </w:r>
+          </w:p>
+        </w:tc>
+        <w:tc>
+          <w:tcPr>
+            <w:tcW w:w="2217" w:type="dxa"/>
           </w:tcPr>
           <w:p>
             <w:pPr>
@@ -6687,33 +5921,39 @@
       <w:tr>
         <w:tc>
           <w:tcPr>
-            <w:tcW w:w="3379" w:type="dxa"/>
-          </w:tcPr>
-          <w:p>
-            <w:pPr>
-              <w:jc w:val="center"/>
-            </w:pPr>
-            <w:r>
-              <w:t>subsam</w:t>
-            </w:r>
-            <w:r>
-              <w:t>ple</w:t>
-            </w:r>
-          </w:p>
-        </w:tc>
-        <w:tc>
-          <w:tcPr>
-            <w:tcW w:w="2617" w:type="dxa"/>
-          </w:tcPr>
-          <w:p>
-            <w:pPr>
-              <w:jc w:val="center"/>
-            </w:pPr>
-          </w:p>
-        </w:tc>
-        <w:tc>
-          <w:tcPr>
-            <w:tcW w:w="3020" w:type="dxa"/>
+            <w:tcW w:w="2405" w:type="dxa"/>
+          </w:tcPr>
+          <w:p>
+            <w:pPr>
+              <w:jc w:val="center"/>
+            </w:pPr>
+            <w:r>
+              <w:t>subsample</w:t>
+            </w:r>
+          </w:p>
+        </w:tc>
+        <w:tc>
+          <w:tcPr>
+            <w:tcW w:w="4394" w:type="dxa"/>
+          </w:tcPr>
+          <w:p>
+            <w:pPr>
+              <w:jc w:val="center"/>
+            </w:pPr>
+            <w:r>
+              <w:t xml:space="preserve">The proportion of data randomly chosen for </w:t>
+            </w:r>
+            <w:r>
+              <w:t>each boosting iteration during training</w:t>
+            </w:r>
+            <w:r>
+              <w:t>.</w:t>
+            </w:r>
+          </w:p>
+        </w:tc>
+        <w:tc>
+          <w:tcPr>
+            <w:tcW w:w="2217" w:type="dxa"/>
           </w:tcPr>
           <w:p>
             <w:pPr>
@@ -6723,7 +5963,7 @@
               <w:t>0.</w:t>
             </w:r>
             <w:r>
-              <w:t>1 to q</w:t>
+              <w:t>1 to 1</w:t>
             </w:r>
           </w:p>
         </w:tc>
@@ -6786,14 +6026,14 @@
         <w:tblLook w:val="04A0" w:firstRow="1" w:lastRow="0" w:firstColumn="1" w:lastColumn="0" w:noHBand="0" w:noVBand="1"/>
       </w:tblPr>
       <w:tblGrid>
-        <w:gridCol w:w="3379"/>
-        <w:gridCol w:w="2617"/>
-        <w:gridCol w:w="3020"/>
+        <w:gridCol w:w="2405"/>
+        <w:gridCol w:w="4394"/>
+        <w:gridCol w:w="2217"/>
       </w:tblGrid>
       <w:tr>
         <w:tc>
           <w:tcPr>
-            <w:tcW w:w="3379" w:type="dxa"/>
+            <w:tcW w:w="2405" w:type="dxa"/>
           </w:tcPr>
           <w:p>
             <w:pPr>
@@ -6830,7 +6070,7 @@
         </w:tc>
         <w:tc>
           <w:tcPr>
-            <w:tcW w:w="2617" w:type="dxa"/>
+            <w:tcW w:w="4394" w:type="dxa"/>
           </w:tcPr>
           <w:p>
             <w:pPr>
@@ -6851,7 +6091,7 @@
         </w:tc>
         <w:tc>
           <w:tcPr>
-            <w:tcW w:w="3020" w:type="dxa"/>
+            <w:tcW w:w="2217" w:type="dxa"/>
           </w:tcPr>
           <w:p>
             <w:pPr>
@@ -6874,7 +6114,7 @@
       <w:tr>
         <w:tc>
           <w:tcPr>
-            <w:tcW w:w="3379" w:type="dxa"/>
+            <w:tcW w:w="2405" w:type="dxa"/>
           </w:tcPr>
           <w:p>
             <w:pPr>
@@ -6889,17 +6129,23 @@
         </w:tc>
         <w:tc>
           <w:tcPr>
-            <w:tcW w:w="2617" w:type="dxa"/>
-          </w:tcPr>
-          <w:p>
-            <w:pPr>
-              <w:jc w:val="center"/>
-            </w:pPr>
-          </w:p>
-        </w:tc>
-        <w:tc>
-          <w:tcPr>
-            <w:tcW w:w="3020" w:type="dxa"/>
+            <w:tcW w:w="4394" w:type="dxa"/>
+          </w:tcPr>
+          <w:p>
+            <w:pPr>
+              <w:jc w:val="center"/>
+            </w:pPr>
+            <w:r>
+              <w:t>Number of boosting iterations</w:t>
+            </w:r>
+            <w:r>
+              <w:t>/number of trees used in the final model.</w:t>
+            </w:r>
+          </w:p>
+        </w:tc>
+        <w:tc>
+          <w:tcPr>
+            <w:tcW w:w="2217" w:type="dxa"/>
           </w:tcPr>
           <w:p>
             <w:pPr>
@@ -6914,7 +6160,7 @@
       <w:tr>
         <w:tc>
           <w:tcPr>
-            <w:tcW w:w="3379" w:type="dxa"/>
+            <w:tcW w:w="2405" w:type="dxa"/>
           </w:tcPr>
           <w:p>
             <w:pPr>
@@ -6929,17 +6175,20 @@
         </w:tc>
         <w:tc>
           <w:tcPr>
-            <w:tcW w:w="2617" w:type="dxa"/>
-          </w:tcPr>
-          <w:p>
-            <w:pPr>
-              <w:jc w:val="center"/>
-            </w:pPr>
-          </w:p>
-        </w:tc>
-        <w:tc>
-          <w:tcPr>
-            <w:tcW w:w="3020" w:type="dxa"/>
+            <w:tcW w:w="4394" w:type="dxa"/>
+          </w:tcPr>
+          <w:p>
+            <w:pPr>
+              <w:jc w:val="center"/>
+            </w:pPr>
+            <w:r>
+              <w:t>The maximum depth of trees in the model.</w:t>
+            </w:r>
+          </w:p>
+        </w:tc>
+        <w:tc>
+          <w:tcPr>
+            <w:tcW w:w="2217" w:type="dxa"/>
           </w:tcPr>
           <w:p>
             <w:pPr>
@@ -6954,7 +6203,7 @@
       <w:tr>
         <w:tc>
           <w:tcPr>
-            <w:tcW w:w="3379" w:type="dxa"/>
+            <w:tcW w:w="2405" w:type="dxa"/>
           </w:tcPr>
           <w:p>
             <w:pPr>
@@ -6969,17 +6218,23 @@
         </w:tc>
         <w:tc>
           <w:tcPr>
-            <w:tcW w:w="2617" w:type="dxa"/>
-          </w:tcPr>
-          <w:p>
-            <w:pPr>
-              <w:jc w:val="center"/>
-            </w:pPr>
-          </w:p>
-        </w:tc>
-        <w:tc>
-          <w:tcPr>
-            <w:tcW w:w="3020" w:type="dxa"/>
+            <w:tcW w:w="4394" w:type="dxa"/>
+          </w:tcPr>
+          <w:p>
+            <w:pPr>
+              <w:jc w:val="center"/>
+            </w:pPr>
+            <w:r>
+              <w:t xml:space="preserve">Controls the </w:t>
+            </w:r>
+            <w:r>
+              <w:t>extent to which each new tree influences the model’s predictions.</w:t>
+            </w:r>
+          </w:p>
+        </w:tc>
+        <w:tc>
+          <w:tcPr>
+            <w:tcW w:w="2217" w:type="dxa"/>
           </w:tcPr>
           <w:p>
             <w:pPr>
@@ -6994,7 +6249,7 @@
       <w:tr>
         <w:tc>
           <w:tcPr>
-            <w:tcW w:w="3379" w:type="dxa"/>
+            <w:tcW w:w="2405" w:type="dxa"/>
           </w:tcPr>
           <w:p>
             <w:pPr>
@@ -7012,17 +6267,20 @@
         </w:tc>
         <w:tc>
           <w:tcPr>
-            <w:tcW w:w="2617" w:type="dxa"/>
-          </w:tcPr>
-          <w:p>
-            <w:pPr>
-              <w:jc w:val="center"/>
-            </w:pPr>
-          </w:p>
-        </w:tc>
-        <w:tc>
-          <w:tcPr>
-            <w:tcW w:w="3020" w:type="dxa"/>
+            <w:tcW w:w="4394" w:type="dxa"/>
+          </w:tcPr>
+          <w:p>
+            <w:pPr>
+              <w:jc w:val="center"/>
+            </w:pPr>
+            <w:r>
+              <w:t>Constant used for L1 regularisation.</w:t>
+            </w:r>
+          </w:p>
+        </w:tc>
+        <w:tc>
+          <w:tcPr>
+            <w:tcW w:w="2217" w:type="dxa"/>
           </w:tcPr>
           <w:p>
             <w:pPr>
@@ -7037,7 +6295,7 @@
       <w:tr>
         <w:tc>
           <w:tcPr>
-            <w:tcW w:w="3379" w:type="dxa"/>
+            <w:tcW w:w="2405" w:type="dxa"/>
           </w:tcPr>
           <w:p>
             <w:pPr>
@@ -7055,17 +6313,26 @@
         </w:tc>
         <w:tc>
           <w:tcPr>
-            <w:tcW w:w="2617" w:type="dxa"/>
-          </w:tcPr>
-          <w:p>
-            <w:pPr>
-              <w:jc w:val="center"/>
-            </w:pPr>
-          </w:p>
-        </w:tc>
-        <w:tc>
-          <w:tcPr>
-            <w:tcW w:w="3020" w:type="dxa"/>
+            <w:tcW w:w="4394" w:type="dxa"/>
+          </w:tcPr>
+          <w:p>
+            <w:pPr>
+              <w:jc w:val="center"/>
+            </w:pPr>
+            <w:r>
+              <w:t>Constant used for L</w:t>
+            </w:r>
+            <w:r>
+              <w:t>2</w:t>
+            </w:r>
+            <w:r>
+              <w:t xml:space="preserve"> regularisation.</w:t>
+            </w:r>
+          </w:p>
+        </w:tc>
+        <w:tc>
+          <w:tcPr>
+            <w:tcW w:w="2217" w:type="dxa"/>
           </w:tcPr>
           <w:p>
             <w:pPr>
@@ -7080,7 +6347,7 @@
       <w:tr>
         <w:tc>
           <w:tcPr>
-            <w:tcW w:w="3379" w:type="dxa"/>
+            <w:tcW w:w="2405" w:type="dxa"/>
           </w:tcPr>
           <w:p>
             <w:pPr>
@@ -7093,17 +6360,26 @@
         </w:tc>
         <w:tc>
           <w:tcPr>
-            <w:tcW w:w="2617" w:type="dxa"/>
-          </w:tcPr>
-          <w:p>
-            <w:pPr>
-              <w:jc w:val="center"/>
-            </w:pPr>
-          </w:p>
-        </w:tc>
-        <w:tc>
-          <w:tcPr>
-            <w:tcW w:w="3020" w:type="dxa"/>
+            <w:tcW w:w="4394" w:type="dxa"/>
+          </w:tcPr>
+          <w:p>
+            <w:pPr>
+              <w:jc w:val="center"/>
+            </w:pPr>
+            <w:r>
+              <w:t>The type of boosting algorithm</w:t>
+            </w:r>
+            <w:r>
+              <w:t xml:space="preserve"> used</w:t>
+            </w:r>
+            <w:r>
+              <w:t>.</w:t>
+            </w:r>
+          </w:p>
+        </w:tc>
+        <w:tc>
+          <w:tcPr>
+            <w:tcW w:w="2217" w:type="dxa"/>
           </w:tcPr>
           <w:p>
             <w:pPr>
@@ -7138,7 +6414,7 @@
       <w:tr>
         <w:tc>
           <w:tcPr>
-            <w:tcW w:w="3379" w:type="dxa"/>
+            <w:tcW w:w="2405" w:type="dxa"/>
           </w:tcPr>
           <w:p>
             <w:pPr>
@@ -7146,31 +6422,42 @@
             </w:pPr>
             <w:proofErr w:type="spellStart"/>
             <w:r>
-              <w:t>bagging_fraction</w:t>
+              <w:t>bagging_freq</w:t>
             </w:r>
             <w:proofErr w:type="spellEnd"/>
           </w:p>
         </w:tc>
         <w:tc>
           <w:tcPr>
-            <w:tcW w:w="2617" w:type="dxa"/>
-          </w:tcPr>
-          <w:p>
-            <w:pPr>
-              <w:jc w:val="center"/>
-            </w:pPr>
-          </w:p>
-        </w:tc>
-        <w:tc>
-          <w:tcPr>
-            <w:tcW w:w="3020" w:type="dxa"/>
-          </w:tcPr>
-          <w:p>
-            <w:pPr>
-              <w:jc w:val="center"/>
-            </w:pPr>
-            <w:r>
-              <w:t>0.1 to 1.0</w:t>
+            <w:tcW w:w="4394" w:type="dxa"/>
+          </w:tcPr>
+          <w:p>
+            <w:pPr>
+              <w:jc w:val="center"/>
+            </w:pPr>
+            <w:r>
+              <w:t>Every k-</w:t>
+            </w:r>
+            <w:proofErr w:type="spellStart"/>
+            <w:r>
+              <w:t>th</w:t>
+            </w:r>
+            <w:proofErr w:type="spellEnd"/>
+            <w:r>
+              <w:t xml:space="preserve"> iteration, the model will select a random subset of data for use in training for the next k iterations.</w:t>
+            </w:r>
+          </w:p>
+        </w:tc>
+        <w:tc>
+          <w:tcPr>
+            <w:tcW w:w="2217" w:type="dxa"/>
+          </w:tcPr>
+          <w:p>
+            <w:pPr>
+              <w:jc w:val="center"/>
+            </w:pPr>
+            <w:r>
+              <w:t>0 to 10</w:t>
             </w:r>
           </w:p>
         </w:tc>
@@ -7178,7 +6465,7 @@
       <w:tr>
         <w:tc>
           <w:tcPr>
-            <w:tcW w:w="3379" w:type="dxa"/>
+            <w:tcW w:w="2405" w:type="dxa"/>
           </w:tcPr>
           <w:p>
             <w:pPr>
@@ -7186,31 +6473,48 @@
             </w:pPr>
             <w:proofErr w:type="spellStart"/>
             <w:r>
-              <w:t>bagging_freq</w:t>
+              <w:t>bagging_fraction</w:t>
             </w:r>
             <w:proofErr w:type="spellEnd"/>
           </w:p>
         </w:tc>
         <w:tc>
           <w:tcPr>
-            <w:tcW w:w="2617" w:type="dxa"/>
-          </w:tcPr>
-          <w:p>
-            <w:pPr>
-              <w:jc w:val="center"/>
-            </w:pPr>
-          </w:p>
-        </w:tc>
-        <w:tc>
-          <w:tcPr>
-            <w:tcW w:w="3020" w:type="dxa"/>
-          </w:tcPr>
-          <w:p>
-            <w:pPr>
-              <w:jc w:val="center"/>
-            </w:pPr>
-            <w:r>
-              <w:t>0 to 10</w:t>
+            <w:tcW w:w="4394" w:type="dxa"/>
+          </w:tcPr>
+          <w:p>
+            <w:pPr>
+              <w:jc w:val="center"/>
+            </w:pPr>
+            <w:r>
+              <w:t xml:space="preserve">The proportion of data </w:t>
+            </w:r>
+            <w:r>
+              <w:t>randomly chosen for training.</w:t>
+            </w:r>
+            <w:r>
+              <w:t xml:space="preserve"> Used if </w:t>
+            </w:r>
+            <w:proofErr w:type="spellStart"/>
+            <w:r>
+              <w:t>bagging_frequency</w:t>
+            </w:r>
+            <w:proofErr w:type="spellEnd"/>
+            <w:r>
+              <w:t xml:space="preserve"> is not set to equal zero.</w:t>
+            </w:r>
+          </w:p>
+        </w:tc>
+        <w:tc>
+          <w:tcPr>
+            <w:tcW w:w="2217" w:type="dxa"/>
+          </w:tcPr>
+          <w:p>
+            <w:pPr>
+              <w:jc w:val="center"/>
+            </w:pPr>
+            <w:r>
+              <w:t>0.1 to 1.0</w:t>
             </w:r>
           </w:p>
         </w:tc>
@@ -7218,9 +6522,13 @@
     </w:tbl>
     <w:p/>
     <w:p>
-      <w:r>
-        <w:t xml:space="preserve">- </w:t>
-      </w:r>
+      <w:pPr>
+        <w:pStyle w:val="ListParagraph"/>
+        <w:numPr>
+          <w:ilvl w:val="0"/>
+          <w:numId w:val="1"/>
+        </w:numPr>
+      </w:pPr>
       <w:hyperlink r:id="rId24" w:history="1">
         <w:r>
           <w:rPr>
@@ -7235,180 +6543,6 @@
     </w:p>
     <w:p>
       <w:pPr>
-        <w:pStyle w:val="Heading3"/>
-      </w:pPr>
-      <w:r>
-        <w:t xml:space="preserve">4.33 </w:t>
-      </w:r>
-      <w:r>
-        <w:t xml:space="preserve">Comparison of Cross-Validation Folds? </w:t>
-      </w:r>
-      <w:r>
-        <w:rPr>
-          <w:highlight w:val="yellow"/>
-        </w:rPr>
-        <w:t>Model Eval</w:t>
-      </w:r>
-      <w:r>
-        <w:rPr>
-          <w:highlight w:val="yellow"/>
-        </w:rPr>
-        <w:t>u</w:t>
-      </w:r>
-      <w:r>
-        <w:rPr>
-          <w:highlight w:val="yellow"/>
-        </w:rPr>
-        <w:t>ation</w:t>
-      </w:r>
-      <w:r>
-        <w:t xml:space="preserve"> </w:t>
-      </w:r>
-    </w:p>
-    <w:p>
-      <w:pPr>
-        <w:jc w:val="both"/>
-      </w:pPr>
-      <w:r>
-        <w:t xml:space="preserve">The fine-tuned model </w:t>
-      </w:r>
-      <w:r>
-        <w:t>was then evaluated on the test data, with its performance measured by its mean squared error, root mean square error, mean absolute error, R</w:t>
-      </w:r>
-      <w:r>
-        <w:rPr>
-          <w:vertAlign w:val="superscript"/>
-        </w:rPr>
-        <w:t>2</w:t>
-      </w:r>
-      <w:r>
-        <w:t xml:space="preserve"> score, </w:t>
-      </w:r>
-      <w:r>
-        <w:t xml:space="preserve">and a symmetric version of the mean absolute percentage score. </w:t>
-      </w:r>
-      <w:r>
-        <w:t xml:space="preserve">Each evaluated metric was averaged across the </w:t>
-      </w:r>
-      <w:proofErr w:type="gramStart"/>
-      <w:r>
-        <w:t>folds?</w:t>
-      </w:r>
-      <w:proofErr w:type="gramEnd"/>
-      <w:r>
-        <w:t xml:space="preserve"> </w:t>
-      </w:r>
-      <w:r>
-        <w:t xml:space="preserve"> same type of fine-tuned model (e.g. </w:t>
-      </w:r>
-      <w:proofErr w:type="spellStart"/>
-      <w:r>
-        <w:t>xgboost</w:t>
-      </w:r>
-      <w:proofErr w:type="spellEnd"/>
-      <w:r>
-        <w:t xml:space="preserve">) </w:t>
-      </w:r>
-    </w:p>
-    <w:p/>
-    <w:p/>
-    <w:p>
-      <w:pPr>
-        <w:pStyle w:val="Heading3"/>
-      </w:pPr>
-      <w:r>
-        <w:t>4.3</w:t>
-      </w:r>
-      <w:r>
-        <w:t>4</w:t>
-      </w:r>
-      <w:r>
-        <w:t xml:space="preserve"> </w:t>
-      </w:r>
-      <w:r>
-        <w:t>Comparison with Modelled MMR Values</w:t>
-      </w:r>
-      <w:r>
-        <w:t xml:space="preserve"> </w:t>
-      </w:r>
-    </w:p>
-    <w:p/>
-    <w:p>
-      <w:r>
-        <w:lastRenderedPageBreak/>
-        <w:t>Whether the model can behave out of sample (other income levels via comparison)</w:t>
-      </w:r>
-    </w:p>
-    <w:p>
-      <w:pPr>
-        <w:jc w:val="both"/>
-        <w:rPr>
-          <w:lang w:eastAsia="en-US"/>
-        </w:rPr>
-      </w:pPr>
-      <w:r>
-        <w:rPr>
-          <w:lang w:eastAsia="en-US"/>
-        </w:rPr>
-        <w:t xml:space="preserve">Figure 2 demonstrates the difference between the national and modelled estimates, with the latter having a much lower proportion of missing data per year (8-10% versus 60-100%). As  explained in the background information, this is likely due to the challenges involved in collecting national MMR estimates, especially for lower income countries without vital registration systems. This is highlighted by the difference between the median modelled MMR estimate (86) and median national MMR estimate (19), as the lower median national estimate reflects how </w:t>
-      </w:r>
-      <w:proofErr w:type="gramStart"/>
-      <w:r>
-        <w:rPr>
-          <w:lang w:eastAsia="en-US"/>
-        </w:rPr>
-        <w:t>the majority of</w:t>
-      </w:r>
-      <w:proofErr w:type="gramEnd"/>
-      <w:r>
-        <w:rPr>
-          <w:lang w:eastAsia="en-US"/>
-        </w:rPr>
-        <w:t xml:space="preserve"> data informing the national estimate is obtained in higher income countries, which tend to have lower MMR estimates. Merging these estimates will be discussed in more detail in section 4.24, below.</w:t>
-      </w:r>
-    </w:p>
-    <w:p/>
-    <w:p>
-      <w:pPr>
-        <w:pStyle w:val="Heading3"/>
-      </w:pPr>
-      <w:r>
-        <w:t>4.3</w:t>
-      </w:r>
-      <w:r>
-        <w:t>5</w:t>
-      </w:r>
-      <w:r>
-        <w:t xml:space="preserve"> </w:t>
-      </w:r>
-      <w:r>
-        <w:t>Sensitivity Analysis</w:t>
-      </w:r>
-    </w:p>
-    <w:p/>
-    <w:p>
-      <w:pPr>
-        <w:pStyle w:val="Heading1"/>
-      </w:pPr>
-      <w:r>
-        <w:t>5. Results</w:t>
-      </w:r>
-    </w:p>
-    <w:p>
-      <w:pPr>
-        <w:pStyle w:val="Heading1"/>
-      </w:pPr>
-      <w:r>
-        <w:t>6. Discussion</w:t>
-      </w:r>
-    </w:p>
-    <w:p>
-      <w:r>
-        <w:t xml:space="preserve">- training model to predict national statistics, which have errors. May not produce the best model? </w:t>
-      </w:r>
-    </w:p>
-    <w:p>
-      <w:pPr>
         <w:pStyle w:val="ListParagraph"/>
         <w:numPr>
           <w:ilvl w:val="0"/>
@@ -7416,6 +6550,255 @@
         </w:numPr>
       </w:pPr>
       <w:r>
+        <w:fldChar w:fldCharType="begin"/>
+      </w:r>
+      <w:r>
+        <w:instrText>HYPERLINK "</w:instrText>
+      </w:r>
+      <w:r>
+        <w:instrText>https://lightgbm.readthedocs.io/en/latest/Parameters.html</w:instrText>
+      </w:r>
+      <w:r>
+        <w:instrText>"</w:instrText>
+      </w:r>
+      <w:r>
+        <w:fldChar w:fldCharType="separate"/>
+      </w:r>
+      <w:r>
+        <w:rPr>
+          <w:rStyle w:val="Hyperlink"/>
+        </w:rPr>
+        <w:t>https://lightgbm.readthedocs.io/en/latest/Parameters.html</w:t>
+      </w:r>
+      <w:r>
+        <w:fldChar w:fldCharType="end"/>
+      </w:r>
+      <w:r>
+        <w:t xml:space="preserve"> </w:t>
+      </w:r>
+    </w:p>
+    <w:p>
+      <w:pPr>
+        <w:pStyle w:val="ListParagraph"/>
+        <w:numPr>
+          <w:ilvl w:val="0"/>
+          <w:numId w:val="1"/>
+        </w:numPr>
+      </w:pPr>
+      <w:hyperlink r:id="rId25" w:history="1">
+        <w:r>
+          <w:rPr>
+            <w:rStyle w:val="Hyperlink"/>
+          </w:rPr>
+          <w:t>https://xgboost.readthedocs.io/en/stable/parameter.html</w:t>
+        </w:r>
+      </w:hyperlink>
+      <w:r>
+        <w:t xml:space="preserve"> </w:t>
+      </w:r>
+    </w:p>
+    <w:p>
+      <w:pPr>
+        <w:pStyle w:val="ListParagraph"/>
+        <w:numPr>
+          <w:ilvl w:val="0"/>
+          <w:numId w:val="1"/>
+        </w:numPr>
+      </w:pPr>
+      <w:hyperlink r:id="rId26" w:history="1">
+        <w:r>
+          <w:rPr>
+            <w:rStyle w:val="Hyperlink"/>
+          </w:rPr>
+          <w:t>https://scikit-learn.org/stable/modules/generated/sklearn.ensemble.RandomForestRegressor.html#sklearn.ensemble.RandomForestRegressor</w:t>
+        </w:r>
+      </w:hyperlink>
+      <w:r>
+        <w:t xml:space="preserve"> </w:t>
+      </w:r>
+    </w:p>
+    <w:p>
+      <w:pPr>
+        <w:pStyle w:val="Heading3"/>
+      </w:pPr>
+      <w:r>
+        <w:t xml:space="preserve">4.33 </w:t>
+      </w:r>
+      <w:r>
+        <w:t xml:space="preserve">Comparison of Cross-Validation Folds? </w:t>
+      </w:r>
+      <w:r>
+        <w:rPr>
+          <w:highlight w:val="yellow"/>
+        </w:rPr>
+        <w:t>Model Eval</w:t>
+      </w:r>
+      <w:r>
+        <w:rPr>
+          <w:highlight w:val="yellow"/>
+        </w:rPr>
+        <w:t>u</w:t>
+      </w:r>
+      <w:r>
+        <w:rPr>
+          <w:highlight w:val="yellow"/>
+        </w:rPr>
+        <w:t>ation</w:t>
+      </w:r>
+      <w:r>
+        <w:t xml:space="preserve"> </w:t>
+      </w:r>
+    </w:p>
+    <w:p>
+      <w:pPr>
+        <w:jc w:val="both"/>
+      </w:pPr>
+      <w:r>
+        <w:t xml:space="preserve">The fine-tuned model </w:t>
+      </w:r>
+      <w:r>
+        <w:t>was then evaluated on the test data, with its performance measured by its mean squared error, root mean square error, mean absolute error, R</w:t>
+      </w:r>
+      <w:r>
+        <w:rPr>
+          <w:vertAlign w:val="superscript"/>
+        </w:rPr>
+        <w:t>2</w:t>
+      </w:r>
+      <w:r>
+        <w:t xml:space="preserve"> score, </w:t>
+      </w:r>
+      <w:r>
+        <w:t xml:space="preserve">and a symmetric version of the mean absolute percentage score. </w:t>
+      </w:r>
+      <w:r>
+        <w:t xml:space="preserve">Each evaluated metric was averaged across the </w:t>
+      </w:r>
+      <w:proofErr w:type="gramStart"/>
+      <w:r>
+        <w:t>folds?</w:t>
+      </w:r>
+      <w:proofErr w:type="gramEnd"/>
+      <w:r>
+        <w:t xml:space="preserve"> </w:t>
+      </w:r>
+      <w:r>
+        <w:t xml:space="preserve"> same type of fine-tuned model (e.g. </w:t>
+      </w:r>
+      <w:proofErr w:type="spellStart"/>
+      <w:r>
+        <w:t>xgboost</w:t>
+      </w:r>
+      <w:proofErr w:type="spellEnd"/>
+      <w:r>
+        <w:t xml:space="preserve">) </w:t>
+      </w:r>
+    </w:p>
+    <w:p/>
+    <w:p/>
+    <w:p>
+      <w:pPr>
+        <w:pStyle w:val="Heading3"/>
+      </w:pPr>
+      <w:r>
+        <w:t>4.3</w:t>
+      </w:r>
+      <w:r>
+        <w:t>4</w:t>
+      </w:r>
+      <w:r>
+        <w:t xml:space="preserve"> </w:t>
+      </w:r>
+      <w:r>
+        <w:t>Comparison with Modelled MMR Values</w:t>
+      </w:r>
+      <w:r>
+        <w:t xml:space="preserve"> </w:t>
+      </w:r>
+    </w:p>
+    <w:p/>
+    <w:p>
+      <w:r>
+        <w:t>Whether the model can behave out of sample (other income levels via comparison)</w:t>
+      </w:r>
+    </w:p>
+    <w:p>
+      <w:pPr>
+        <w:jc w:val="both"/>
+        <w:rPr>
+          <w:lang w:eastAsia="en-US"/>
+        </w:rPr>
+      </w:pPr>
+      <w:r>
+        <w:rPr>
+          <w:lang w:eastAsia="en-US"/>
+        </w:rPr>
+        <w:t xml:space="preserve">Figure 2 demonstrates the difference between the national and modelled estimates, with the latter having a much lower proportion of missing data per year (8-10% versus 60-100%). As  explained in the background information, this is likely due to the challenges involved in collecting national MMR estimates, especially for lower income countries without vital registration systems. This is highlighted by the difference between the median modelled MMR estimate (86) and median national MMR estimate (19), as the lower median national estimate reflects how </w:t>
+      </w:r>
+      <w:proofErr w:type="gramStart"/>
+      <w:r>
+        <w:rPr>
+          <w:lang w:eastAsia="en-US"/>
+        </w:rPr>
+        <w:t>the majority of</w:t>
+      </w:r>
+      <w:proofErr w:type="gramEnd"/>
+      <w:r>
+        <w:rPr>
+          <w:lang w:eastAsia="en-US"/>
+        </w:rPr>
+        <w:t xml:space="preserve"> data informing the national estimate is obtained in higher income countries, which tend to have lower MMR estimates. Merging these estimates will be discussed in more detail in section 4.24, below.</w:t>
+      </w:r>
+    </w:p>
+    <w:p/>
+    <w:p>
+      <w:pPr>
+        <w:pStyle w:val="Heading3"/>
+      </w:pPr>
+      <w:r>
+        <w:t>4.3</w:t>
+      </w:r>
+      <w:r>
+        <w:t>5</w:t>
+      </w:r>
+      <w:r>
+        <w:t xml:space="preserve"> </w:t>
+      </w:r>
+      <w:r>
+        <w:t>Sensitivity Analysis</w:t>
+      </w:r>
+    </w:p>
+    <w:p/>
+    <w:p>
+      <w:pPr>
+        <w:pStyle w:val="Heading1"/>
+      </w:pPr>
+      <w:r>
+        <w:t>5. Results</w:t>
+      </w:r>
+    </w:p>
+    <w:p>
+      <w:pPr>
+        <w:pStyle w:val="Heading1"/>
+      </w:pPr>
+      <w:r>
+        <w:t>6. Discussion</w:t>
+      </w:r>
+    </w:p>
+    <w:p>
+      <w:r>
+        <w:t xml:space="preserve">- training model to predict national statistics, which have errors. May not produce the best model? </w:t>
+      </w:r>
+    </w:p>
+    <w:p>
+      <w:pPr>
+        <w:pStyle w:val="ListParagraph"/>
+        <w:numPr>
+          <w:ilvl w:val="0"/>
+          <w:numId w:val="1"/>
+        </w:numPr>
+      </w:pPr>
+      <w:r>
         <w:t>Peterson E, Chou D, Moller AB, Gemmill A, Say L, Alkema L. Estimating misclassification errors in the reporting of maternal mortality in national civil registration vital statistics systems: a Bayesian hierarchical bivariate random walk model to estimate sensitivity and specificity for multiple countries and years with missing data. Stat Med. 2022;41(14):2483-96 (https://doi.org/10.1002/sim.9335)</w:t>
       </w:r>
     </w:p>
@@ -7451,7 +6834,7 @@
       <w:r>
         <w:t xml:space="preserve">page 48 </w:t>
       </w:r>
-      <w:hyperlink r:id="rId25" w:history="1">
+      <w:hyperlink r:id="rId27" w:history="1">
         <w:r>
           <w:rPr>
             <w:rStyle w:val="Hyperlink"/>
@@ -7472,7 +6855,6 @@
     <w:p/>
     <w:p>
       <w:r>
-        <w:lastRenderedPageBreak/>
         <w:drawing>
           <wp:inline distT="0" distB="0" distL="0" distR="0" wp14:anchorId="4407D4D0" wp14:editId="7B7C0A72">
             <wp:extent cx="4813300" cy="4356100"/>
@@ -7489,7 +6871,7 @@
                     <pic:cNvPicPr/>
                   </pic:nvPicPr>
                   <pic:blipFill>
-                    <a:blip r:embed="rId26"/>
+                    <a:blip r:embed="rId28"/>
                     <a:stretch>
                       <a:fillRect/>
                     </a:stretch>
@@ -7528,7 +6910,7 @@
                     <pic:cNvPicPr/>
                   </pic:nvPicPr>
                   <pic:blipFill>
-                    <a:blip r:embed="rId27"/>
+                    <a:blip r:embed="rId29"/>
                     <a:stretch>
                       <a:fillRect/>
                     </a:stretch>
@@ -7589,7 +6971,7 @@
       <w:r>
         <w:t xml:space="preserve">- citation for inserted text, not my reflection </w:t>
       </w:r>
-      <w:hyperlink r:id="rId28" w:history="1">
+      <w:hyperlink r:id="rId30" w:history="1">
         <w:r>
           <w:rPr>
             <w:rStyle w:val="Hyperlink"/>
@@ -7628,7 +7010,7 @@
                     <pic:cNvPicPr/>
                   </pic:nvPicPr>
                   <pic:blipFill>
-                    <a:blip r:embed="rId29"/>
+                    <a:blip r:embed="rId31"/>
                     <a:stretch>
                       <a:fillRect/>
                     </a:stretch>
@@ -7667,7 +7049,7 @@
                     <pic:cNvPicPr/>
                   </pic:nvPicPr>
                   <pic:blipFill>
-                    <a:blip r:embed="rId30"/>
+                    <a:blip r:embed="rId32"/>
                     <a:stretch>
                       <a:fillRect/>
                     </a:stretch>
@@ -8032,6 +7414,118 @@
     </w:lvl>
   </w:abstractNum>
   <w:abstractNum w:abstractNumId="3" w15:restartNumberingAfterBreak="0">
+    <w:nsid w:val="1427433D"/>
+    <w:multiLevelType w:val="hybridMultilevel"/>
+    <w:tmpl w:val="6B9250A4"/>
+    <w:lvl w:ilvl="0" w:tplc="BD30564C">
+      <w:numFmt w:val="bullet"/>
+      <w:lvlText w:val="-"/>
+      <w:lvlJc w:val="left"/>
+      <w:pPr>
+        <w:ind w:left="720" w:hanging="360"/>
+      </w:pPr>
+      <w:rPr>
+        <w:rFonts w:ascii="Aptos" w:eastAsiaTheme="minorHAnsi" w:hAnsi="Aptos" w:cstheme="minorBidi" w:hint="default"/>
+      </w:rPr>
+    </w:lvl>
+    <w:lvl w:ilvl="1" w:tplc="08090003" w:tentative="1">
+      <w:start w:val="1"/>
+      <w:numFmt w:val="bullet"/>
+      <w:lvlText w:val="o"/>
+      <w:lvlJc w:val="left"/>
+      <w:pPr>
+        <w:ind w:left="1440" w:hanging="360"/>
+      </w:pPr>
+      <w:rPr>
+        <w:rFonts w:ascii="Courier New" w:hAnsi="Courier New" w:hint="default"/>
+      </w:rPr>
+    </w:lvl>
+    <w:lvl w:ilvl="2" w:tplc="08090005" w:tentative="1">
+      <w:start w:val="1"/>
+      <w:numFmt w:val="bullet"/>
+      <w:lvlText w:val=""/>
+      <w:lvlJc w:val="left"/>
+      <w:pPr>
+        <w:ind w:left="2160" w:hanging="360"/>
+      </w:pPr>
+      <w:rPr>
+        <w:rFonts w:ascii="Wingdings" w:hAnsi="Wingdings" w:hint="default"/>
+      </w:rPr>
+    </w:lvl>
+    <w:lvl w:ilvl="3" w:tplc="08090001" w:tentative="1">
+      <w:start w:val="1"/>
+      <w:numFmt w:val="bullet"/>
+      <w:lvlText w:val=""/>
+      <w:lvlJc w:val="left"/>
+      <w:pPr>
+        <w:ind w:left="2880" w:hanging="360"/>
+      </w:pPr>
+      <w:rPr>
+        <w:rFonts w:ascii="Symbol" w:hAnsi="Symbol" w:hint="default"/>
+      </w:rPr>
+    </w:lvl>
+    <w:lvl w:ilvl="4" w:tplc="08090003" w:tentative="1">
+      <w:start w:val="1"/>
+      <w:numFmt w:val="bullet"/>
+      <w:lvlText w:val="o"/>
+      <w:lvlJc w:val="left"/>
+      <w:pPr>
+        <w:ind w:left="3600" w:hanging="360"/>
+      </w:pPr>
+      <w:rPr>
+        <w:rFonts w:ascii="Courier New" w:hAnsi="Courier New" w:hint="default"/>
+      </w:rPr>
+    </w:lvl>
+    <w:lvl w:ilvl="5" w:tplc="08090005" w:tentative="1">
+      <w:start w:val="1"/>
+      <w:numFmt w:val="bullet"/>
+      <w:lvlText w:val=""/>
+      <w:lvlJc w:val="left"/>
+      <w:pPr>
+        <w:ind w:left="4320" w:hanging="360"/>
+      </w:pPr>
+      <w:rPr>
+        <w:rFonts w:ascii="Wingdings" w:hAnsi="Wingdings" w:hint="default"/>
+      </w:rPr>
+    </w:lvl>
+    <w:lvl w:ilvl="6" w:tplc="08090001" w:tentative="1">
+      <w:start w:val="1"/>
+      <w:numFmt w:val="bullet"/>
+      <w:lvlText w:val=""/>
+      <w:lvlJc w:val="left"/>
+      <w:pPr>
+        <w:ind w:left="5040" w:hanging="360"/>
+      </w:pPr>
+      <w:rPr>
+        <w:rFonts w:ascii="Symbol" w:hAnsi="Symbol" w:hint="default"/>
+      </w:rPr>
+    </w:lvl>
+    <w:lvl w:ilvl="7" w:tplc="08090003" w:tentative="1">
+      <w:start w:val="1"/>
+      <w:numFmt w:val="bullet"/>
+      <w:lvlText w:val="o"/>
+      <w:lvlJc w:val="left"/>
+      <w:pPr>
+        <w:ind w:left="5760" w:hanging="360"/>
+      </w:pPr>
+      <w:rPr>
+        <w:rFonts w:ascii="Courier New" w:hAnsi="Courier New" w:hint="default"/>
+      </w:rPr>
+    </w:lvl>
+    <w:lvl w:ilvl="8" w:tplc="08090005" w:tentative="1">
+      <w:start w:val="1"/>
+      <w:numFmt w:val="bullet"/>
+      <w:lvlText w:val=""/>
+      <w:lvlJc w:val="left"/>
+      <w:pPr>
+        <w:ind w:left="6480" w:hanging="360"/>
+      </w:pPr>
+      <w:rPr>
+        <w:rFonts w:ascii="Wingdings" w:hAnsi="Wingdings" w:hint="default"/>
+      </w:rPr>
+    </w:lvl>
+  </w:abstractNum>
+  <w:abstractNum w:abstractNumId="4" w15:restartNumberingAfterBreak="0">
     <w:nsid w:val="15A45833"/>
     <w:multiLevelType w:val="hybridMultilevel"/>
     <w:tmpl w:val="E6C46D36"/>
@@ -8144,7 +7638,7 @@
       </w:rPr>
     </w:lvl>
   </w:abstractNum>
-  <w:abstractNum w:abstractNumId="4" w15:restartNumberingAfterBreak="0">
+  <w:abstractNum w:abstractNumId="5" w15:restartNumberingAfterBreak="0">
     <w:nsid w:val="1ACA65FF"/>
     <w:multiLevelType w:val="hybridMultilevel"/>
     <w:tmpl w:val="4BD8FB84"/>
@@ -8256,7 +7750,7 @@
       </w:rPr>
     </w:lvl>
   </w:abstractNum>
-  <w:abstractNum w:abstractNumId="5" w15:restartNumberingAfterBreak="0">
+  <w:abstractNum w:abstractNumId="6" w15:restartNumberingAfterBreak="0">
     <w:nsid w:val="1B0E1CB7"/>
     <w:multiLevelType w:val="hybridMultilevel"/>
     <w:tmpl w:val="7B06F630"/>
@@ -8345,7 +7839,7 @@
       </w:pPr>
     </w:lvl>
   </w:abstractNum>
-  <w:abstractNum w:abstractNumId="6" w15:restartNumberingAfterBreak="0">
+  <w:abstractNum w:abstractNumId="7" w15:restartNumberingAfterBreak="0">
     <w:nsid w:val="1DF900AB"/>
     <w:multiLevelType w:val="hybridMultilevel"/>
     <w:tmpl w:val="AC68B4D8"/>
@@ -8459,7 +7953,7 @@
       </w:rPr>
     </w:lvl>
   </w:abstractNum>
-  <w:abstractNum w:abstractNumId="7" w15:restartNumberingAfterBreak="0">
+  <w:abstractNum w:abstractNumId="8" w15:restartNumberingAfterBreak="0">
     <w:nsid w:val="3DC27C95"/>
     <w:multiLevelType w:val="hybridMultilevel"/>
     <w:tmpl w:val="12E8BD5C"/>
@@ -8548,7 +8042,7 @@
       </w:pPr>
     </w:lvl>
   </w:abstractNum>
-  <w:abstractNum w:abstractNumId="8" w15:restartNumberingAfterBreak="0">
+  <w:abstractNum w:abstractNumId="9" w15:restartNumberingAfterBreak="0">
     <w:nsid w:val="41D9594A"/>
     <w:multiLevelType w:val="hybridMultilevel"/>
     <w:tmpl w:val="0E1A5626"/>
@@ -8660,7 +8154,7 @@
       </w:rPr>
     </w:lvl>
   </w:abstractNum>
-  <w:abstractNum w:abstractNumId="9" w15:restartNumberingAfterBreak="0">
+  <w:abstractNum w:abstractNumId="10" w15:restartNumberingAfterBreak="0">
     <w:nsid w:val="441B708F"/>
     <w:multiLevelType w:val="hybridMultilevel"/>
     <w:tmpl w:val="4B66F44E"/>
@@ -8749,7 +8243,268 @@
       </w:pPr>
     </w:lvl>
   </w:abstractNum>
-  <w:abstractNum w:abstractNumId="10" w15:restartNumberingAfterBreak="0">
+  <w:abstractNum w:abstractNumId="11" w15:restartNumberingAfterBreak="0">
+    <w:nsid w:val="461A1B06"/>
+    <w:multiLevelType w:val="multilevel"/>
+    <w:tmpl w:val="B7F84B74"/>
+    <w:lvl w:ilvl="0">
+      <w:start w:val="1"/>
+      <w:numFmt w:val="bullet"/>
+      <w:lvlText w:val=""/>
+      <w:lvlJc w:val="left"/>
+      <w:pPr>
+        <w:tabs>
+          <w:tab w:val="num" w:pos="720"/>
+        </w:tabs>
+        <w:ind w:left="720" w:hanging="360"/>
+      </w:pPr>
+      <w:rPr>
+        <w:rFonts w:ascii="Symbol" w:hAnsi="Symbol" w:hint="default"/>
+        <w:sz w:val="20"/>
+      </w:rPr>
+    </w:lvl>
+    <w:lvl w:ilvl="1" w:tentative="1">
+      <w:start w:val="1"/>
+      <w:numFmt w:val="bullet"/>
+      <w:lvlText w:val=""/>
+      <w:lvlJc w:val="left"/>
+      <w:pPr>
+        <w:tabs>
+          <w:tab w:val="num" w:pos="1440"/>
+        </w:tabs>
+        <w:ind w:left="1440" w:hanging="360"/>
+      </w:pPr>
+      <w:rPr>
+        <w:rFonts w:ascii="Symbol" w:hAnsi="Symbol" w:hint="default"/>
+        <w:sz w:val="20"/>
+      </w:rPr>
+    </w:lvl>
+    <w:lvl w:ilvl="2" w:tentative="1">
+      <w:start w:val="1"/>
+      <w:numFmt w:val="bullet"/>
+      <w:lvlText w:val=""/>
+      <w:lvlJc w:val="left"/>
+      <w:pPr>
+        <w:tabs>
+          <w:tab w:val="num" w:pos="2160"/>
+        </w:tabs>
+        <w:ind w:left="2160" w:hanging="360"/>
+      </w:pPr>
+      <w:rPr>
+        <w:rFonts w:ascii="Symbol" w:hAnsi="Symbol" w:hint="default"/>
+        <w:sz w:val="20"/>
+      </w:rPr>
+    </w:lvl>
+    <w:lvl w:ilvl="3" w:tentative="1">
+      <w:start w:val="1"/>
+      <w:numFmt w:val="bullet"/>
+      <w:lvlText w:val=""/>
+      <w:lvlJc w:val="left"/>
+      <w:pPr>
+        <w:tabs>
+          <w:tab w:val="num" w:pos="2880"/>
+        </w:tabs>
+        <w:ind w:left="2880" w:hanging="360"/>
+      </w:pPr>
+      <w:rPr>
+        <w:rFonts w:ascii="Symbol" w:hAnsi="Symbol" w:hint="default"/>
+        <w:sz w:val="20"/>
+      </w:rPr>
+    </w:lvl>
+    <w:lvl w:ilvl="4" w:tentative="1">
+      <w:start w:val="1"/>
+      <w:numFmt w:val="bullet"/>
+      <w:lvlText w:val=""/>
+      <w:lvlJc w:val="left"/>
+      <w:pPr>
+        <w:tabs>
+          <w:tab w:val="num" w:pos="3600"/>
+        </w:tabs>
+        <w:ind w:left="3600" w:hanging="360"/>
+      </w:pPr>
+      <w:rPr>
+        <w:rFonts w:ascii="Symbol" w:hAnsi="Symbol" w:hint="default"/>
+        <w:sz w:val="20"/>
+      </w:rPr>
+    </w:lvl>
+    <w:lvl w:ilvl="5" w:tentative="1">
+      <w:start w:val="1"/>
+      <w:numFmt w:val="bullet"/>
+      <w:lvlText w:val=""/>
+      <w:lvlJc w:val="left"/>
+      <w:pPr>
+        <w:tabs>
+          <w:tab w:val="num" w:pos="4320"/>
+        </w:tabs>
+        <w:ind w:left="4320" w:hanging="360"/>
+      </w:pPr>
+      <w:rPr>
+        <w:rFonts w:ascii="Symbol" w:hAnsi="Symbol" w:hint="default"/>
+        <w:sz w:val="20"/>
+      </w:rPr>
+    </w:lvl>
+    <w:lvl w:ilvl="6" w:tentative="1">
+      <w:start w:val="1"/>
+      <w:numFmt w:val="bullet"/>
+      <w:lvlText w:val=""/>
+      <w:lvlJc w:val="left"/>
+      <w:pPr>
+        <w:tabs>
+          <w:tab w:val="num" w:pos="5040"/>
+        </w:tabs>
+        <w:ind w:left="5040" w:hanging="360"/>
+      </w:pPr>
+      <w:rPr>
+        <w:rFonts w:ascii="Symbol" w:hAnsi="Symbol" w:hint="default"/>
+        <w:sz w:val="20"/>
+      </w:rPr>
+    </w:lvl>
+    <w:lvl w:ilvl="7" w:tentative="1">
+      <w:start w:val="1"/>
+      <w:numFmt w:val="bullet"/>
+      <w:lvlText w:val=""/>
+      <w:lvlJc w:val="left"/>
+      <w:pPr>
+        <w:tabs>
+          <w:tab w:val="num" w:pos="5760"/>
+        </w:tabs>
+        <w:ind w:left="5760" w:hanging="360"/>
+      </w:pPr>
+      <w:rPr>
+        <w:rFonts w:ascii="Symbol" w:hAnsi="Symbol" w:hint="default"/>
+        <w:sz w:val="20"/>
+      </w:rPr>
+    </w:lvl>
+    <w:lvl w:ilvl="8" w:tentative="1">
+      <w:start w:val="1"/>
+      <w:numFmt w:val="bullet"/>
+      <w:lvlText w:val=""/>
+      <w:lvlJc w:val="left"/>
+      <w:pPr>
+        <w:tabs>
+          <w:tab w:val="num" w:pos="6480"/>
+        </w:tabs>
+        <w:ind w:left="6480" w:hanging="360"/>
+      </w:pPr>
+      <w:rPr>
+        <w:rFonts w:ascii="Symbol" w:hAnsi="Symbol" w:hint="default"/>
+        <w:sz w:val="20"/>
+      </w:rPr>
+    </w:lvl>
+  </w:abstractNum>
+  <w:abstractNum w:abstractNumId="12" w15:restartNumberingAfterBreak="0">
+    <w:nsid w:val="4D672614"/>
+    <w:multiLevelType w:val="hybridMultilevel"/>
+    <w:tmpl w:val="EE1EBB4C"/>
+    <w:lvl w:ilvl="0" w:tplc="BD30564C">
+      <w:numFmt w:val="bullet"/>
+      <w:lvlText w:val="-"/>
+      <w:lvlJc w:val="left"/>
+      <w:pPr>
+        <w:ind w:left="720" w:hanging="360"/>
+      </w:pPr>
+      <w:rPr>
+        <w:rFonts w:ascii="Aptos" w:eastAsiaTheme="minorHAnsi" w:hAnsi="Aptos" w:cstheme="minorBidi" w:hint="default"/>
+      </w:rPr>
+    </w:lvl>
+    <w:lvl w:ilvl="1" w:tplc="08090003" w:tentative="1">
+      <w:start w:val="1"/>
+      <w:numFmt w:val="bullet"/>
+      <w:lvlText w:val="o"/>
+      <w:lvlJc w:val="left"/>
+      <w:pPr>
+        <w:ind w:left="1440" w:hanging="360"/>
+      </w:pPr>
+      <w:rPr>
+        <w:rFonts w:ascii="Courier New" w:hAnsi="Courier New" w:hint="default"/>
+      </w:rPr>
+    </w:lvl>
+    <w:lvl w:ilvl="2" w:tplc="08090005" w:tentative="1">
+      <w:start w:val="1"/>
+      <w:numFmt w:val="bullet"/>
+      <w:lvlText w:val=""/>
+      <w:lvlJc w:val="left"/>
+      <w:pPr>
+        <w:ind w:left="2160" w:hanging="360"/>
+      </w:pPr>
+      <w:rPr>
+        <w:rFonts w:ascii="Wingdings" w:hAnsi="Wingdings" w:hint="default"/>
+      </w:rPr>
+    </w:lvl>
+    <w:lvl w:ilvl="3" w:tplc="08090001" w:tentative="1">
+      <w:start w:val="1"/>
+      <w:numFmt w:val="bullet"/>
+      <w:lvlText w:val=""/>
+      <w:lvlJc w:val="left"/>
+      <w:pPr>
+        <w:ind w:left="2880" w:hanging="360"/>
+      </w:pPr>
+      <w:rPr>
+        <w:rFonts w:ascii="Symbol" w:hAnsi="Symbol" w:hint="default"/>
+      </w:rPr>
+    </w:lvl>
+    <w:lvl w:ilvl="4" w:tplc="08090003" w:tentative="1">
+      <w:start w:val="1"/>
+      <w:numFmt w:val="bullet"/>
+      <w:lvlText w:val="o"/>
+      <w:lvlJc w:val="left"/>
+      <w:pPr>
+        <w:ind w:left="3600" w:hanging="360"/>
+      </w:pPr>
+      <w:rPr>
+        <w:rFonts w:ascii="Courier New" w:hAnsi="Courier New" w:hint="default"/>
+      </w:rPr>
+    </w:lvl>
+    <w:lvl w:ilvl="5" w:tplc="08090005" w:tentative="1">
+      <w:start w:val="1"/>
+      <w:numFmt w:val="bullet"/>
+      <w:lvlText w:val=""/>
+      <w:lvlJc w:val="left"/>
+      <w:pPr>
+        <w:ind w:left="4320" w:hanging="360"/>
+      </w:pPr>
+      <w:rPr>
+        <w:rFonts w:ascii="Wingdings" w:hAnsi="Wingdings" w:hint="default"/>
+      </w:rPr>
+    </w:lvl>
+    <w:lvl w:ilvl="6" w:tplc="08090001" w:tentative="1">
+      <w:start w:val="1"/>
+      <w:numFmt w:val="bullet"/>
+      <w:lvlText w:val=""/>
+      <w:lvlJc w:val="left"/>
+      <w:pPr>
+        <w:ind w:left="5040" w:hanging="360"/>
+      </w:pPr>
+      <w:rPr>
+        <w:rFonts w:ascii="Symbol" w:hAnsi="Symbol" w:hint="default"/>
+      </w:rPr>
+    </w:lvl>
+    <w:lvl w:ilvl="7" w:tplc="08090003" w:tentative="1">
+      <w:start w:val="1"/>
+      <w:numFmt w:val="bullet"/>
+      <w:lvlText w:val="o"/>
+      <w:lvlJc w:val="left"/>
+      <w:pPr>
+        <w:ind w:left="5760" w:hanging="360"/>
+      </w:pPr>
+      <w:rPr>
+        <w:rFonts w:ascii="Courier New" w:hAnsi="Courier New" w:hint="default"/>
+      </w:rPr>
+    </w:lvl>
+    <w:lvl w:ilvl="8" w:tplc="08090005" w:tentative="1">
+      <w:start w:val="1"/>
+      <w:numFmt w:val="bullet"/>
+      <w:lvlText w:val=""/>
+      <w:lvlJc w:val="left"/>
+      <w:pPr>
+        <w:ind w:left="6480" w:hanging="360"/>
+      </w:pPr>
+      <w:rPr>
+        <w:rFonts w:ascii="Wingdings" w:hAnsi="Wingdings" w:hint="default"/>
+      </w:rPr>
+    </w:lvl>
+  </w:abstractNum>
+  <w:abstractNum w:abstractNumId="13" w15:restartNumberingAfterBreak="0">
     <w:nsid w:val="5B3C4A78"/>
     <w:multiLevelType w:val="hybridMultilevel"/>
     <w:tmpl w:val="33A0DEE6"/>
@@ -8838,7 +8593,7 @@
       </w:pPr>
     </w:lvl>
   </w:abstractNum>
-  <w:abstractNum w:abstractNumId="11" w15:restartNumberingAfterBreak="0">
+  <w:abstractNum w:abstractNumId="14" w15:restartNumberingAfterBreak="0">
     <w:nsid w:val="692873B5"/>
     <w:multiLevelType w:val="hybridMultilevel"/>
     <w:tmpl w:val="4B66F44E"/>
@@ -8927,7 +8682,7 @@
       </w:pPr>
     </w:lvl>
   </w:abstractNum>
-  <w:abstractNum w:abstractNumId="12" w15:restartNumberingAfterBreak="0">
+  <w:abstractNum w:abstractNumId="15" w15:restartNumberingAfterBreak="0">
     <w:nsid w:val="6D297FAC"/>
     <w:multiLevelType w:val="hybridMultilevel"/>
     <w:tmpl w:val="A38A5EE2"/>
@@ -9016,7 +8771,7 @@
       </w:pPr>
     </w:lvl>
   </w:abstractNum>
-  <w:abstractNum w:abstractNumId="13" w15:restartNumberingAfterBreak="0">
+  <w:abstractNum w:abstractNumId="16" w15:restartNumberingAfterBreak="0">
     <w:nsid w:val="7974271E"/>
     <w:multiLevelType w:val="hybridMultilevel"/>
     <w:tmpl w:val="A1E2EB5C"/>
@@ -9129,7 +8884,7 @@
       </w:rPr>
     </w:lvl>
   </w:abstractNum>
-  <w:abstractNum w:abstractNumId="14" w15:restartNumberingAfterBreak="0">
+  <w:abstractNum w:abstractNumId="17" w15:restartNumberingAfterBreak="0">
     <w:nsid w:val="7EDC24A4"/>
     <w:multiLevelType w:val="hybridMultilevel"/>
     <w:tmpl w:val="7A20A410"/>
@@ -9244,13 +8999,13 @@
     </w:lvl>
   </w:abstractNum>
   <w:num w:numId="1" w16cid:durableId="1939636121">
-    <w:abstractNumId w:val="8"/>
+    <w:abstractNumId w:val="9"/>
   </w:num>
   <w:num w:numId="2" w16cid:durableId="1235700574">
-    <w:abstractNumId w:val="4"/>
+    <w:abstractNumId w:val="5"/>
   </w:num>
   <w:num w:numId="3" w16cid:durableId="1494561404">
-    <w:abstractNumId w:val="7"/>
+    <w:abstractNumId w:val="8"/>
   </w:num>
   <w:num w:numId="4" w16cid:durableId="1239897303">
     <w:abstractNumId w:val="0"/>
@@ -9259,33 +9014,99 @@
     <w:abstractNumId w:val="1"/>
   </w:num>
   <w:num w:numId="6" w16cid:durableId="1483812614">
-    <w:abstractNumId w:val="5"/>
+    <w:abstractNumId w:val="6"/>
   </w:num>
   <w:num w:numId="7" w16cid:durableId="202791045">
-    <w:abstractNumId w:val="11"/>
+    <w:abstractNumId w:val="14"/>
   </w:num>
   <w:num w:numId="8" w16cid:durableId="1461453570">
     <w:abstractNumId w:val="2"/>
   </w:num>
   <w:num w:numId="9" w16cid:durableId="1891111115">
-    <w:abstractNumId w:val="9"/>
+    <w:abstractNumId w:val="10"/>
   </w:num>
   <w:num w:numId="10" w16cid:durableId="1515146904">
+    <w:abstractNumId w:val="16"/>
+  </w:num>
+  <w:num w:numId="11" w16cid:durableId="2062632441">
+    <w:abstractNumId w:val="7"/>
+  </w:num>
+  <w:num w:numId="12" w16cid:durableId="964431546">
     <w:abstractNumId w:val="13"/>
   </w:num>
-  <w:num w:numId="11" w16cid:durableId="2062632441">
-    <w:abstractNumId w:val="6"/>
-  </w:num>
-  <w:num w:numId="12" w16cid:durableId="964431546">
-    <w:abstractNumId w:val="10"/>
-  </w:num>
   <w:num w:numId="13" w16cid:durableId="157498484">
-    <w:abstractNumId w:val="14"/>
+    <w:abstractNumId w:val="17"/>
   </w:num>
   <w:num w:numId="14" w16cid:durableId="1536654052">
+    <w:abstractNumId w:val="15"/>
+  </w:num>
+  <w:num w:numId="15" w16cid:durableId="176232512">
+    <w:abstractNumId w:val="4"/>
+  </w:num>
+  <w:num w:numId="16" w16cid:durableId="432937734">
+    <w:abstractNumId w:val="11"/>
+    <w:lvlOverride w:ilvl="0">
+      <w:lvl w:ilvl="0">
+        <w:numFmt w:val="bullet"/>
+        <w:lvlText w:val="o"/>
+        <w:lvlJc w:val="left"/>
+        <w:pPr>
+          <w:tabs>
+            <w:tab w:val="num" w:pos="720"/>
+          </w:tabs>
+          <w:ind w:left="720" w:hanging="360"/>
+        </w:pPr>
+        <w:rPr>
+          <w:rFonts w:ascii="Courier New" w:hAnsi="Courier New" w:hint="default"/>
+          <w:sz w:val="20"/>
+        </w:rPr>
+      </w:lvl>
+    </w:lvlOverride>
+  </w:num>
+  <w:num w:numId="17" w16cid:durableId="1847281905">
+    <w:abstractNumId w:val="11"/>
+    <w:lvlOverride w:ilvl="0">
+      <w:lvl w:ilvl="0">
+        <w:numFmt w:val="bullet"/>
+        <w:lvlText w:val="o"/>
+        <w:lvlJc w:val="left"/>
+        <w:pPr>
+          <w:tabs>
+            <w:tab w:val="num" w:pos="720"/>
+          </w:tabs>
+          <w:ind w:left="720" w:hanging="360"/>
+        </w:pPr>
+        <w:rPr>
+          <w:rFonts w:ascii="Courier New" w:hAnsi="Courier New" w:hint="default"/>
+          <w:sz w:val="20"/>
+        </w:rPr>
+      </w:lvl>
+    </w:lvlOverride>
+  </w:num>
+  <w:num w:numId="18" w16cid:durableId="84764776">
+    <w:abstractNumId w:val="11"/>
+    <w:lvlOverride w:ilvl="0">
+      <w:lvl w:ilvl="0">
+        <w:numFmt w:val="bullet"/>
+        <w:lvlText w:val="o"/>
+        <w:lvlJc w:val="left"/>
+        <w:pPr>
+          <w:tabs>
+            <w:tab w:val="num" w:pos="720"/>
+          </w:tabs>
+          <w:ind w:left="720" w:hanging="360"/>
+        </w:pPr>
+        <w:rPr>
+          <w:rFonts w:ascii="Courier New" w:hAnsi="Courier New" w:hint="default"/>
+          <w:sz w:val="20"/>
+        </w:rPr>
+      </w:lvl>
+    </w:lvlOverride>
+  </w:num>
+  <w:num w:numId="19" w16cid:durableId="131951478">
     <w:abstractNumId w:val="12"/>
   </w:num>
-  <w:num w:numId="15" w16cid:durableId="176232512">
+  <w:num w:numId="20" w16cid:durableId="1280717427">
     <w:abstractNumId w:val="3"/>
   </w:num>
 </w:numbering>
@@ -10354,6 +10175,35 @@
       <w14:ligatures w14:val="none"/>
     </w:rPr>
   </w:style>
+  <w:style w:type="character" w:styleId="HTMLCode">
+    <w:name w:val="HTML Code"/>
+    <w:basedOn w:val="DefaultParagraphFont"/>
+    <w:uiPriority w:val="99"/>
+    <w:semiHidden/>
+    <w:unhideWhenUsed/>
+    <w:rsid w:val="00096A36"/>
+    <w:rPr>
+      <w:rFonts w:ascii="Courier New" w:eastAsia="Times New Roman" w:hAnsi="Courier New" w:cs="Courier New"/>
+      <w:sz w:val="20"/>
+      <w:szCs w:val="20"/>
+    </w:rPr>
+  </w:style>
+  <w:style w:type="character" w:customStyle="1" w:styleId="pre">
+    <w:name w:val="pre"/>
+    <w:basedOn w:val="DefaultParagraphFont"/>
+    <w:rsid w:val="00096A36"/>
+  </w:style>
+  <w:style w:type="character" w:styleId="Strong">
+    <w:name w:val="Strong"/>
+    <w:basedOn w:val="DefaultParagraphFont"/>
+    <w:uiPriority w:val="22"/>
+    <w:qFormat/>
+    <w:rsid w:val="00096A36"/>
+    <w:rPr>
+      <w:b/>
+      <w:bCs/>
+    </w:rPr>
+  </w:style>
 </w:styles>
 </file>
 

</xml_diff>

<commit_message>
Implemented voting and stacking ensemble models for both train/test splits. Also looked more explicitly at the validation versus test values for the base estimators and did some feature pair correlation analysis. Added research from literature search about other ways MMR has been modelled and how other studies in the public health domain are using machine learning to help write thesis.
</commit_message>
<xml_diff>
--- a/Report/Methods/v2.docx
+++ b/Report/Methods/v2.docx
@@ -220,138 +220,101 @@
         <w:t>3. Related Work</w:t>
       </w:r>
     </w:p>
-    <w:p>
-      <w:pPr>
-        <w:pStyle w:val="Heading2"/>
-      </w:pPr>
-    </w:p>
+    <w:p/>
+    <w:p>
+      <w:pPr>
+        <w:jc w:val="both"/>
+      </w:pPr>
+      <w:r>
+        <w:t xml:space="preserve">MMR has traditionally been calculated </w:t>
+      </w:r>
+      <w:r>
+        <w:t xml:space="preserve">via direct calculations made on collected data. </w:t>
+      </w:r>
+      <w:r>
+        <w:t>In the past, m</w:t>
+      </w:r>
+      <w:r>
+        <w:t xml:space="preserve">issing MMR estimates have been estimated using </w:t>
+      </w:r>
+      <w:r>
+        <w:t xml:space="preserve">more traditionally, statistical models. However, there is growing interest in applying machine learning methods to estimate </w:t>
+      </w:r>
+      <w:r>
+        <w:t xml:space="preserve">other, more specific measures of maternal health, as well as maternal mortality risk measurements. </w:t>
+      </w:r>
+    </w:p>
+    <w:p/>
     <w:p>
       <w:pPr>
         <w:pStyle w:val="Heading3"/>
       </w:pPr>
       <w:r>
-        <w:t xml:space="preserve">Calculation of </w:t>
-      </w:r>
-      <w:r>
-        <w:t>Modelled</w:t>
-      </w:r>
-      <w:r>
-        <w:t xml:space="preserve"> MMR Estimate </w:t>
+        <w:t>3.1 Traditional Modelling of MMR Estimates</w:t>
       </w:r>
     </w:p>
     <w:p/>
+    <w:p>
+      <w:pPr>
+        <w:pStyle w:val="Heading3"/>
+      </w:pPr>
+      <w:r>
+        <w:t>3.2 Growing Interest in Machine Learning Methods to Measure Maternal Health and Risks</w:t>
+      </w:r>
+    </w:p>
     <w:p/>
     <w:p>
       <w:pPr>
-        <w:rPr>
-          <w:lang w:eastAsia="en-US"/>
-        </w:rPr>
-      </w:pPr>
-      <w:hyperlink r:id="rId11" w:history="1">
-        <w:r>
-          <w:rPr>
-            <w:rStyle w:val="Hyperlink"/>
-            <w:lang w:eastAsia="en-US"/>
-          </w:rPr>
-          <w:t>https://drmkc.jrc.ec.europa.eu/inform-index/Portals/0/InfoRM/Publications/EUR%2030037%20-%20Imputation%20of%20missing%20values%20in%20the%20INFORM%20Global%20Risk%20Index%20-%20print.pdf</w:t>
-        </w:r>
-      </w:hyperlink>
-      <w:r>
-        <w:rPr>
-          <w:lang w:eastAsia="en-US"/>
-        </w:rPr>
-        <w:t xml:space="preserve"> </w:t>
-      </w:r>
-    </w:p>
-    <w:p>
-      <w:r>
-        <w:rPr>
-          <w:noProof/>
-        </w:rPr>
-        <w:drawing>
-          <wp:inline distT="0" distB="0" distL="0" distR="0" wp14:anchorId="28BC5F26" wp14:editId="37A0C197">
-            <wp:extent cx="5731510" cy="4302125"/>
-            <wp:effectExtent l="0" t="0" r="0" b="3175"/>
-            <wp:docPr id="965207888" name="Picture 1"/>
-            <wp:cNvGraphicFramePr>
-              <a:graphicFrameLocks xmlns:a="http://schemas.openxmlformats.org/drawingml/2006/main" noChangeAspect="1"/>
-            </wp:cNvGraphicFramePr>
-            <a:graphic xmlns:a="http://schemas.openxmlformats.org/drawingml/2006/main">
-              <a:graphicData uri="http://schemas.openxmlformats.org/drawingml/2006/picture">
-                <pic:pic xmlns:pic="http://schemas.openxmlformats.org/drawingml/2006/picture">
-                  <pic:nvPicPr>
-                    <pic:cNvPr id="965207888" name=""/>
-                    <pic:cNvPicPr/>
-                  </pic:nvPicPr>
-                  <pic:blipFill>
-                    <a:blip r:embed="rId12"/>
-                    <a:stretch>
-                      <a:fillRect/>
-                    </a:stretch>
-                  </pic:blipFill>
-                  <pic:spPr>
-                    <a:xfrm>
-                      <a:off x="0" y="0"/>
-                      <a:ext cx="5731510" cy="4302125"/>
-                    </a:xfrm>
-                    <a:prstGeom prst="rect">
-                      <a:avLst/>
-                    </a:prstGeom>
-                  </pic:spPr>
-                </pic:pic>
-              </a:graphicData>
-            </a:graphic>
-          </wp:inline>
-        </w:drawing>
-      </w:r>
-    </w:p>
-    <w:p>
-      <w:r>
-        <w:rPr>
-          <w:noProof/>
-        </w:rPr>
-        <w:drawing>
-          <wp:inline distT="0" distB="0" distL="0" distR="0" wp14:anchorId="7F78BAF8" wp14:editId="79C19433">
-            <wp:extent cx="5731510" cy="1716405"/>
-            <wp:effectExtent l="0" t="0" r="0" b="0"/>
-            <wp:docPr id="814331085" name="Picture 1"/>
-            <wp:cNvGraphicFramePr>
-              <a:graphicFrameLocks xmlns:a="http://schemas.openxmlformats.org/drawingml/2006/main" noChangeAspect="1"/>
-            </wp:cNvGraphicFramePr>
-            <a:graphic xmlns:a="http://schemas.openxmlformats.org/drawingml/2006/main">
-              <a:graphicData uri="http://schemas.openxmlformats.org/drawingml/2006/picture">
-                <pic:pic xmlns:pic="http://schemas.openxmlformats.org/drawingml/2006/picture">
-                  <pic:nvPicPr>
-                    <pic:cNvPr id="814331085" name=""/>
-                    <pic:cNvPicPr/>
-                  </pic:nvPicPr>
-                  <pic:blipFill>
-                    <a:blip r:embed="rId13"/>
-                    <a:stretch>
-                      <a:fillRect/>
-                    </a:stretch>
-                  </pic:blipFill>
-                  <pic:spPr>
-                    <a:xfrm>
-                      <a:off x="0" y="0"/>
-                      <a:ext cx="5731510" cy="1716405"/>
-                    </a:xfrm>
-                    <a:prstGeom prst="rect">
-                      <a:avLst/>
-                    </a:prstGeom>
-                  </pic:spPr>
-                </pic:pic>
-              </a:graphicData>
-            </a:graphic>
-          </wp:inline>
-        </w:drawing>
+        <w:pStyle w:val="Heading3"/>
+      </w:pPr>
+      <w:r>
+        <w:t>3.3 Notes on How This Thesis Extends Current Literature</w:t>
+      </w:r>
+    </w:p>
+    <w:p>
+      <w:r>
+        <w:t>- Greater breadth of variables (particularly important for feature predictive power estimation and planning initiatives)</w:t>
+      </w:r>
+    </w:p>
+    <w:p>
+      <w:r>
+        <w:t xml:space="preserve">- few </w:t>
+      </w:r>
+      <w:r>
+        <w:t xml:space="preserve">predictive (look at difference between </w:t>
+      </w:r>
+      <w:proofErr w:type="spellStart"/>
+      <w:r>
+        <w:t>arima</w:t>
+      </w:r>
+      <w:proofErr w:type="spellEnd"/>
+      <w:r>
+        <w:t xml:space="preserve">, holt, and </w:t>
+      </w:r>
+      <w:r>
+        <w:t>the prophet forecasting model) with ml</w:t>
+      </w:r>
+    </w:p>
+    <w:p>
+      <w:r>
+        <w:t xml:space="preserve">- more missing data than many studies would allow </w:t>
+      </w:r>
+    </w:p>
+    <w:p>
+      <w:r>
+        <w:t xml:space="preserve">- Extending local feature analysis from India (proof of concept, especially because they focus on </w:t>
+      </w:r>
+      <w:proofErr w:type="spellStart"/>
+      <w:r>
+        <w:t>explanability</w:t>
+      </w:r>
+      <w:proofErr w:type="spellEnd"/>
+      <w:r>
+        <w:t xml:space="preserve"> of classifiers, and do not give regression results)</w:t>
       </w:r>
     </w:p>
     <w:p/>
     <w:p>
-      <w:r>
-        <w:t xml:space="preserve">Unlike in my study, where modelled results were available </w:t>
-      </w:r>
       <w:r>
         <w:br w:type="page"/>
       </w:r>
@@ -1234,7 +1197,19 @@
         <w:jc w:val="both"/>
       </w:pPr>
       <w:r>
-        <w:t xml:space="preserve">Some of the datasets used in this study contained disaggregated data. For example, features were sex or economic status specific. However, the MMR estimations were not disaggregated. Including </w:t>
+        <w:t xml:space="preserve">Some of the datasets used in this study contained disaggregated data. For example, features were sex or economic status specific. However, the </w:t>
+      </w:r>
+      <w:r>
+        <w:t xml:space="preserve">national </w:t>
+      </w:r>
+      <w:r>
+        <w:t>MMR estimat</w:t>
+      </w:r>
+      <w:r>
+        <w:t>es</w:t>
+      </w:r>
+      <w:r>
+        <w:t xml:space="preserve"> were not disaggregated. Including </w:t>
       </w:r>
       <w:proofErr w:type="spellStart"/>
       <w:r>
@@ -1245,12 +1220,24 @@
         <w:t xml:space="preserve"> as a separate column would therefore </w:t>
       </w:r>
       <w:r>
-        <w:t>produce a missing value in the MMR estimates columns when merging the datasets.</w:t>
+        <w:t>produce a missing value in the MMR estimate</w:t>
       </w:r>
       <w:r>
         <w:t xml:space="preserve"> </w:t>
       </w:r>
       <w:r>
+        <w:t>column</w:t>
+      </w:r>
+      <w:r>
+        <w:t xml:space="preserve"> </w:t>
+      </w:r>
+      <w:r>
+        <w:t>when merging the datasets.</w:t>
+      </w:r>
+      <w:r>
+        <w:t xml:space="preserve"> </w:t>
+      </w:r>
+      <w:r>
         <w:t>To prevent</w:t>
       </w:r>
       <w:r>
@@ -1269,12 +1256,27 @@
         <w:t xml:space="preserve"> missing values, I </w:t>
       </w:r>
       <w:r>
-        <w:t>did not include the disaggregated demographic groups as a separate variable. Instead, the indicator was replicated for each included subgroup.</w:t>
+        <w:t>replicated the</w:t>
       </w:r>
       <w:r>
         <w:t xml:space="preserve"> </w:t>
       </w:r>
       <w:r>
+        <w:t>feature</w:t>
+      </w:r>
+      <w:r>
+        <w:t xml:space="preserve"> </w:t>
+      </w:r>
+      <w:r>
+        <w:t>for each</w:t>
+      </w:r>
+      <w:r>
+        <w:t xml:space="preserve"> included subgroup.</w:t>
+      </w:r>
+      <w:r>
+        <w:t xml:space="preserve"> </w:t>
+      </w:r>
+      <w:r>
         <w:t xml:space="preserve">For example, rather than a single feature, ‘Feature 1’, multiple versions of the feature – one for each subgroup </w:t>
       </w:r>
       <w:r>
@@ -1297,6 +1299,23 @@
       </w:r>
       <w:r>
         <w:t xml:space="preserve"> for an illustrative example.</w:t>
+      </w:r>
+      <w:r>
+        <w:t xml:space="preserve"> This expanded the number of features used in the dataset (see Section 4.14 for feature correlation analysis).</w:t>
+      </w:r>
+      <w:r>
+        <w:t xml:space="preserve"> If </w:t>
+      </w:r>
+      <w:r>
+        <w:t xml:space="preserve">the data was disaggregated on a scale (e.g. Feature A was reported for wealth quintiles 1 through 5), I only chose the pair of most extreme </w:t>
+      </w:r>
+      <w:proofErr w:type="spellStart"/>
+      <w:r>
+        <w:t>disaggregations</w:t>
+      </w:r>
+      <w:proofErr w:type="spellEnd"/>
+      <w:r>
+        <w:t xml:space="preserve"> (e.g. quintiles 1 and 5) to prevent the number of features, and thus the dimensionality of the dataset from becoming too large.</w:t>
       </w:r>
     </w:p>
     <w:p>
@@ -1338,19 +1357,19 @@
         <w:tblLook w:val="04A0" w:firstRow="1" w:lastRow="0" w:firstColumn="1" w:lastColumn="0" w:noHBand="0" w:noVBand="1"/>
       </w:tblPr>
       <w:tblGrid>
-        <w:gridCol w:w="1088"/>
-        <w:gridCol w:w="717"/>
-        <w:gridCol w:w="1224"/>
-        <w:gridCol w:w="1140"/>
-        <w:gridCol w:w="1140"/>
-        <w:gridCol w:w="1083"/>
-        <w:gridCol w:w="1330"/>
-        <w:gridCol w:w="1294"/>
+        <w:gridCol w:w="1004"/>
+        <w:gridCol w:w="692"/>
+        <w:gridCol w:w="1134"/>
+        <w:gridCol w:w="1276"/>
+        <w:gridCol w:w="1134"/>
+        <w:gridCol w:w="1134"/>
+        <w:gridCol w:w="1276"/>
+        <w:gridCol w:w="1366"/>
       </w:tblGrid>
       <w:tr>
         <w:tc>
           <w:tcPr>
-            <w:tcW w:w="1092" w:type="dxa"/>
+            <w:tcW w:w="1004" w:type="dxa"/>
           </w:tcPr>
           <w:p>
             <w:pPr>
@@ -1363,7 +1382,7 @@
         </w:tc>
         <w:tc>
           <w:tcPr>
-            <w:tcW w:w="719" w:type="dxa"/>
+            <w:tcW w:w="692" w:type="dxa"/>
           </w:tcPr>
           <w:p>
             <w:pPr>
@@ -1376,14 +1395,17 @@
         </w:tc>
         <w:tc>
           <w:tcPr>
-            <w:tcW w:w="1230" w:type="dxa"/>
-          </w:tcPr>
-          <w:p>
-            <w:pPr>
-              <w:jc w:val="center"/>
-            </w:pPr>
-            <w:r>
-              <w:t xml:space="preserve">Indicator 1 </w:t>
+            <w:tcW w:w="1134" w:type="dxa"/>
+          </w:tcPr>
+          <w:p>
+            <w:pPr>
+              <w:jc w:val="center"/>
+            </w:pPr>
+            <w:r>
+              <w:t>Feature</w:t>
+            </w:r>
+            <w:r>
+              <w:t xml:space="preserve"> 1 </w:t>
             </w:r>
             <w:r>
               <w:rPr>
@@ -1403,14 +1425,17 @@
         </w:tc>
         <w:tc>
           <w:tcPr>
-            <w:tcW w:w="1142" w:type="dxa"/>
-          </w:tcPr>
-          <w:p>
-            <w:pPr>
-              <w:jc w:val="center"/>
-            </w:pPr>
-            <w:r>
-              <w:t xml:space="preserve">Indicator  1 </w:t>
+            <w:tcW w:w="1276" w:type="dxa"/>
+          </w:tcPr>
+          <w:p>
+            <w:pPr>
+              <w:jc w:val="center"/>
+            </w:pPr>
+            <w:r>
+              <w:t>Feature</w:t>
+            </w:r>
+            <w:r>
+              <w:t xml:space="preserve">  1 </w:t>
             </w:r>
             <w:r>
               <w:rPr>
@@ -1423,14 +1448,17 @@
         </w:tc>
         <w:tc>
           <w:tcPr>
-            <w:tcW w:w="1142" w:type="dxa"/>
-          </w:tcPr>
-          <w:p>
-            <w:pPr>
-              <w:jc w:val="center"/>
-            </w:pPr>
-            <w:r>
-              <w:t>Indicator  1</w:t>
+            <w:tcW w:w="1134" w:type="dxa"/>
+          </w:tcPr>
+          <w:p>
+            <w:pPr>
+              <w:jc w:val="center"/>
+            </w:pPr>
+            <w:r>
+              <w:t>Feature</w:t>
+            </w:r>
+            <w:r>
+              <w:t xml:space="preserve">  1</w:t>
             </w:r>
             <w:r>
               <w:rPr>
@@ -1443,14 +1471,17 @@
         </w:tc>
         <w:tc>
           <w:tcPr>
-            <w:tcW w:w="1049" w:type="dxa"/>
-          </w:tcPr>
-          <w:p>
-            <w:pPr>
-              <w:jc w:val="center"/>
-            </w:pPr>
-            <w:r>
-              <w:t xml:space="preserve">Indicator 1 </w:t>
+            <w:tcW w:w="1134" w:type="dxa"/>
+          </w:tcPr>
+          <w:p>
+            <w:pPr>
+              <w:jc w:val="center"/>
+            </w:pPr>
+            <w:r>
+              <w:t>Feature</w:t>
+            </w:r>
+            <w:r>
+              <w:t xml:space="preserve"> 1 </w:t>
             </w:r>
             <w:r>
               <w:rPr>
@@ -1463,14 +1494,17 @@
         </w:tc>
         <w:tc>
           <w:tcPr>
-            <w:tcW w:w="1340" w:type="dxa"/>
-          </w:tcPr>
-          <w:p>
-            <w:pPr>
-              <w:jc w:val="center"/>
-            </w:pPr>
-            <w:r>
-              <w:t xml:space="preserve">Indicator 1 </w:t>
+            <w:tcW w:w="1276" w:type="dxa"/>
+          </w:tcPr>
+          <w:p>
+            <w:pPr>
+              <w:jc w:val="center"/>
+            </w:pPr>
+            <w:r>
+              <w:t>Feature</w:t>
+            </w:r>
+            <w:r>
+              <w:t xml:space="preserve"> 1 </w:t>
             </w:r>
             <w:r>
               <w:rPr>
@@ -1483,14 +1517,17 @@
         </w:tc>
         <w:tc>
           <w:tcPr>
-            <w:tcW w:w="1302" w:type="dxa"/>
-          </w:tcPr>
-          <w:p>
-            <w:pPr>
-              <w:jc w:val="center"/>
-            </w:pPr>
-            <w:r>
-              <w:t xml:space="preserve">Indicator 1 </w:t>
+            <w:tcW w:w="1366" w:type="dxa"/>
+          </w:tcPr>
+          <w:p>
+            <w:pPr>
+              <w:jc w:val="center"/>
+            </w:pPr>
+            <w:r>
+              <w:t>Feature</w:t>
+            </w:r>
+            <w:r>
+              <w:t xml:space="preserve"> 1 </w:t>
             </w:r>
             <w:r>
               <w:rPr>
@@ -1505,7 +1542,7 @@
       <w:tr>
         <w:tc>
           <w:tcPr>
-            <w:tcW w:w="1092" w:type="dxa"/>
+            <w:tcW w:w="1004" w:type="dxa"/>
             <w:shd w:val="clear" w:color="auto" w:fill="ADADAD" w:themeFill="background2" w:themeFillShade="BF"/>
           </w:tcPr>
           <w:p>
@@ -1516,7 +1553,7 @@
         </w:tc>
         <w:tc>
           <w:tcPr>
-            <w:tcW w:w="719" w:type="dxa"/>
+            <w:tcW w:w="692" w:type="dxa"/>
             <w:shd w:val="clear" w:color="auto" w:fill="ADADAD" w:themeFill="background2" w:themeFillShade="BF"/>
           </w:tcPr>
           <w:p>
@@ -1527,7 +1564,7 @@
         </w:tc>
         <w:tc>
           <w:tcPr>
-            <w:tcW w:w="1230" w:type="dxa"/>
+            <w:tcW w:w="1134" w:type="dxa"/>
             <w:shd w:val="clear" w:color="auto" w:fill="ADADAD" w:themeFill="background2" w:themeFillShade="BF"/>
           </w:tcPr>
           <w:p>
@@ -1538,7 +1575,7 @@
         </w:tc>
         <w:tc>
           <w:tcPr>
-            <w:tcW w:w="1142" w:type="dxa"/>
+            <w:tcW w:w="1276" w:type="dxa"/>
             <w:shd w:val="clear" w:color="auto" w:fill="ADADAD" w:themeFill="background2" w:themeFillShade="BF"/>
           </w:tcPr>
           <w:p>
@@ -1549,7 +1586,7 @@
         </w:tc>
         <w:tc>
           <w:tcPr>
-            <w:tcW w:w="1142" w:type="dxa"/>
+            <w:tcW w:w="1134" w:type="dxa"/>
             <w:shd w:val="clear" w:color="auto" w:fill="ADADAD" w:themeFill="background2" w:themeFillShade="BF"/>
           </w:tcPr>
           <w:p>
@@ -1560,7 +1597,7 @@
         </w:tc>
         <w:tc>
           <w:tcPr>
-            <w:tcW w:w="1049" w:type="dxa"/>
+            <w:tcW w:w="1134" w:type="dxa"/>
             <w:shd w:val="clear" w:color="auto" w:fill="ADADAD" w:themeFill="background2" w:themeFillShade="BF"/>
           </w:tcPr>
           <w:p>
@@ -1571,7 +1608,7 @@
         </w:tc>
         <w:tc>
           <w:tcPr>
-            <w:tcW w:w="1340" w:type="dxa"/>
+            <w:tcW w:w="1276" w:type="dxa"/>
             <w:shd w:val="clear" w:color="auto" w:fill="ADADAD" w:themeFill="background2" w:themeFillShade="BF"/>
           </w:tcPr>
           <w:p>
@@ -1582,7 +1619,7 @@
         </w:tc>
         <w:tc>
           <w:tcPr>
-            <w:tcW w:w="1302" w:type="dxa"/>
+            <w:tcW w:w="1366" w:type="dxa"/>
             <w:shd w:val="clear" w:color="auto" w:fill="ADADAD" w:themeFill="background2" w:themeFillShade="BF"/>
           </w:tcPr>
           <w:p>
@@ -1595,7 +1632,7 @@
       <w:tr>
         <w:tc>
           <w:tcPr>
-            <w:tcW w:w="1092" w:type="dxa"/>
+            <w:tcW w:w="1004" w:type="dxa"/>
             <w:shd w:val="clear" w:color="auto" w:fill="ADADAD" w:themeFill="background2" w:themeFillShade="BF"/>
           </w:tcPr>
           <w:p>
@@ -1606,7 +1643,7 @@
         </w:tc>
         <w:tc>
           <w:tcPr>
-            <w:tcW w:w="719" w:type="dxa"/>
+            <w:tcW w:w="692" w:type="dxa"/>
             <w:shd w:val="clear" w:color="auto" w:fill="ADADAD" w:themeFill="background2" w:themeFillShade="BF"/>
           </w:tcPr>
           <w:p>
@@ -1617,7 +1654,7 @@
         </w:tc>
         <w:tc>
           <w:tcPr>
-            <w:tcW w:w="1230" w:type="dxa"/>
+            <w:tcW w:w="1134" w:type="dxa"/>
             <w:shd w:val="clear" w:color="auto" w:fill="ADADAD" w:themeFill="background2" w:themeFillShade="BF"/>
           </w:tcPr>
           <w:p>
@@ -1628,7 +1665,7 @@
         </w:tc>
         <w:tc>
           <w:tcPr>
-            <w:tcW w:w="1142" w:type="dxa"/>
+            <w:tcW w:w="1276" w:type="dxa"/>
             <w:shd w:val="clear" w:color="auto" w:fill="ADADAD" w:themeFill="background2" w:themeFillShade="BF"/>
           </w:tcPr>
           <w:p>
@@ -1639,7 +1676,7 @@
         </w:tc>
         <w:tc>
           <w:tcPr>
-            <w:tcW w:w="1142" w:type="dxa"/>
+            <w:tcW w:w="1134" w:type="dxa"/>
             <w:shd w:val="clear" w:color="auto" w:fill="ADADAD" w:themeFill="background2" w:themeFillShade="BF"/>
           </w:tcPr>
           <w:p>
@@ -1650,7 +1687,7 @@
         </w:tc>
         <w:tc>
           <w:tcPr>
-            <w:tcW w:w="1049" w:type="dxa"/>
+            <w:tcW w:w="1134" w:type="dxa"/>
             <w:shd w:val="clear" w:color="auto" w:fill="ADADAD" w:themeFill="background2" w:themeFillShade="BF"/>
           </w:tcPr>
           <w:p>
@@ -1661,7 +1698,7 @@
         </w:tc>
         <w:tc>
           <w:tcPr>
-            <w:tcW w:w="1340" w:type="dxa"/>
+            <w:tcW w:w="1276" w:type="dxa"/>
             <w:shd w:val="clear" w:color="auto" w:fill="ADADAD" w:themeFill="background2" w:themeFillShade="BF"/>
           </w:tcPr>
           <w:p>
@@ -1672,7 +1709,7 @@
         </w:tc>
         <w:tc>
           <w:tcPr>
-            <w:tcW w:w="1302" w:type="dxa"/>
+            <w:tcW w:w="1366" w:type="dxa"/>
             <w:shd w:val="clear" w:color="auto" w:fill="ADADAD" w:themeFill="background2" w:themeFillShade="BF"/>
           </w:tcPr>
           <w:p>
@@ -1927,7 +1964,11 @@
       </w:r>
       <w:proofErr w:type="spellEnd"/>
       <w:r>
-        <w:t xml:space="preserve"> (quintiles 1 (poorest) and 5 (richest))</w:t>
+        <w:t xml:space="preserve"> (quintiles 1 (poorest) </w:t>
+      </w:r>
+      <w:r>
+        <w:lastRenderedPageBreak/>
+        <w:t>and 5 (richest))</w:t>
       </w:r>
       <w:r>
         <w:t xml:space="preserve">. This dataset will be referenced as the </w:t>
@@ -1946,7 +1987,6 @@
         <w:jc w:val="both"/>
       </w:pPr>
       <w:r>
-        <w:lastRenderedPageBreak/>
         <w:t>A</w:t>
       </w:r>
       <w:r>
@@ -2096,7 +2136,7 @@
           <w:numId w:val="3"/>
         </w:numPr>
       </w:pPr>
-      <w:hyperlink r:id="rId14" w:history="1">
+      <w:hyperlink r:id="rId11" w:history="1">
         <w:r>
           <w:rPr>
             <w:rStyle w:val="Hyperlink"/>
@@ -2113,7 +2153,7 @@
           <w:numId w:val="3"/>
         </w:numPr>
       </w:pPr>
-      <w:hyperlink r:id="rId15" w:anchor="idAllIndicators" w:history="1">
+      <w:hyperlink r:id="rId12" w:anchor="idAllIndicators" w:history="1">
         <w:r>
           <w:rPr>
             <w:rStyle w:val="Hyperlink"/>
@@ -2157,7 +2197,7 @@
           <w:numId w:val="3"/>
         </w:numPr>
       </w:pPr>
-      <w:hyperlink r:id="rId16" w:history="1">
+      <w:hyperlink r:id="rId13" w:history="1">
         <w:r>
           <w:rPr>
             <w:rStyle w:val="Hyperlink"/>
@@ -2247,19 +2287,7 @@
         <w:rPr>
           <w:lang w:eastAsia="en-US"/>
         </w:rPr>
-        <w:t>As described in the Section 3 and Table 1, the WHO recorded national and modelled MMR estimates are only available from 1985. Therefore, I exclude</w:t>
-      </w:r>
-      <w:r>
-        <w:rPr>
-          <w:lang w:eastAsia="en-US"/>
-        </w:rPr>
-        <w:t>d</w:t>
-      </w:r>
-      <w:r>
-        <w:rPr>
-          <w:lang w:eastAsia="en-US"/>
-        </w:rPr>
-        <w:t xml:space="preserve"> all data collected before 1985 and after 2018 from my analysis</w:t>
+        <w:t>As described in the Section 3 and Table 1, the WHO recorded national and modelled MMR estimates are only available from 1985. Therefore, I excluded all data collected before 1985 and after 2018 from my analysis</w:t>
       </w:r>
       <w:r>
         <w:rPr>
@@ -2329,19 +2357,7 @@
         <w:rPr>
           <w:lang w:eastAsia="en-US"/>
         </w:rPr>
-        <w:t xml:space="preserve">The modelled </w:t>
-      </w:r>
-      <w:r>
-        <w:rPr>
-          <w:lang w:eastAsia="en-US"/>
-        </w:rPr>
-        <w:t xml:space="preserve">MMR </w:t>
-      </w:r>
-      <w:r>
-        <w:rPr>
-          <w:lang w:eastAsia="en-US"/>
-        </w:rPr>
-        <w:t xml:space="preserve">estimates were held aside and used to evaluate the model, as described in Section 4.34. </w:t>
+        <w:t xml:space="preserve">The modelled MMR estimates were held aside and used to evaluate the model, as described in Section 4.34. </w:t>
       </w:r>
     </w:p>
     <w:p>
@@ -2354,7 +2370,13 @@
         <w:pStyle w:val="Heading3"/>
       </w:pPr>
       <w:r>
-        <w:t xml:space="preserve">4.13 Data Exploration </w:t>
+        <w:t xml:space="preserve">4.13 </w:t>
+      </w:r>
+      <w:r>
+        <w:t xml:space="preserve">Exploration of Missing </w:t>
+      </w:r>
+      <w:r>
+        <w:t xml:space="preserve">Data </w:t>
       </w:r>
     </w:p>
     <w:p>
@@ -2423,6 +2445,7 @@
       </w:pPr>
       <w:r>
         <w:rPr>
+          <w:noProof/>
           <w:lang w:eastAsia="en-US"/>
         </w:rPr>
         <w:lastRenderedPageBreak/>
@@ -2442,7 +2465,7 @@
                     <pic:cNvPicPr/>
                   </pic:nvPicPr>
                   <pic:blipFill>
-                    <a:blip r:embed="rId17"/>
+                    <a:blip r:embed="rId14"/>
                     <a:stretch>
                       <a:fillRect/>
                     </a:stretch>
@@ -2600,6 +2623,9 @@
         <w:jc w:val="both"/>
       </w:pPr>
       <w:r>
+        <w:rPr>
+          <w:noProof/>
+        </w:rPr>
         <w:drawing>
           <wp:inline distT="0" distB="0" distL="0" distR="0" wp14:anchorId="57FF3CFC" wp14:editId="3B411D37">
             <wp:extent cx="5731510" cy="3003550"/>
@@ -2616,7 +2642,7 @@
                     <pic:cNvPicPr/>
                   </pic:nvPicPr>
                   <pic:blipFill>
-                    <a:blip r:embed="rId18"/>
+                    <a:blip r:embed="rId15"/>
                     <a:stretch>
                       <a:fillRect/>
                     </a:stretch>
@@ -3253,7 +3279,7 @@
           <w:numId w:val="7"/>
         </w:numPr>
       </w:pPr>
-      <w:hyperlink r:id="rId19" w:history="1">
+      <w:hyperlink r:id="rId16" w:history="1">
         <w:r>
           <w:rPr>
             <w:rStyle w:val="Hyperlink"/>
@@ -3276,7 +3302,7 @@
           <w:rStyle w:val="eop"/>
         </w:rPr>
       </w:pPr>
-      <w:hyperlink r:id="rId20" w:tgtFrame="_blank" w:history="1">
+      <w:hyperlink r:id="rId17" w:tgtFrame="_blank" w:history="1">
         <w:r>
           <w:rPr>
             <w:rStyle w:val="normaltextrun"/>
@@ -3304,254 +3330,251 @@
           <w:color w:val="000000"/>
           <w:shd w:val="clear" w:color="auto" w:fill="FFFFFF"/>
         </w:rPr>
-        <w:t> </w:t>
-      </w:r>
-      <w:r>
-        <w:rPr>
-          <w:rStyle w:val="eop"/>
-          <w:rFonts w:ascii="Aptos" w:eastAsiaTheme="majorEastAsia" w:hAnsi="Aptos"/>
-          <w:color w:val="000000"/>
-          <w:shd w:val="clear" w:color="auto" w:fill="FFFFFF"/>
+        <w:t xml:space="preserve">  </w:t>
+      </w:r>
+    </w:p>
+    <w:p>
+      <w:pPr>
+        <w:jc w:val="both"/>
+      </w:pPr>
+    </w:p>
+    <w:p>
+      <w:pPr>
+        <w:pStyle w:val="Heading3"/>
+      </w:pPr>
+      <w:r>
+        <w:t xml:space="preserve">4.14 Feature Correlation Analysis </w:t>
+      </w:r>
+    </w:p>
+    <w:p>
+      <w:pPr>
+        <w:jc w:val="both"/>
+      </w:pPr>
+    </w:p>
+    <w:p>
+      <w:pPr>
+        <w:pStyle w:val="Heading2"/>
+      </w:pPr>
+      <w:r>
+        <w:t xml:space="preserve">4.2 </w:t>
+      </w:r>
+      <w:r>
+        <w:t xml:space="preserve">Data </w:t>
+      </w:r>
+      <w:r>
+        <w:t xml:space="preserve">Cleaning and </w:t>
+      </w:r>
+      <w:r>
+        <w:t xml:space="preserve">Pre-Processing </w:t>
+      </w:r>
+    </w:p>
+    <w:p>
+      <w:pPr>
+        <w:pStyle w:val="Heading3"/>
+      </w:pPr>
+      <w:r>
+        <w:t xml:space="preserve">4.21 </w:t>
+      </w:r>
+      <w:r>
+        <w:t xml:space="preserve">Initial </w:t>
+      </w:r>
+      <w:r>
+        <w:t>Cleaning and</w:t>
+      </w:r>
+      <w:r>
+        <w:t xml:space="preserve"> Removal</w:t>
+      </w:r>
+    </w:p>
+    <w:p>
+      <w:pPr>
+        <w:pStyle w:val="Heading4"/>
+      </w:pPr>
+      <w:r>
+        <w:t>4.21</w:t>
+      </w:r>
+      <w:r>
+        <w:t>1</w:t>
+      </w:r>
+      <w:r>
+        <w:t xml:space="preserve"> MMR Estimate Data Removal</w:t>
+      </w:r>
+    </w:p>
+    <w:p>
+      <w:pPr>
+        <w:jc w:val="both"/>
+        <w:rPr>
+          <w:lang w:eastAsia="en-US"/>
+        </w:rPr>
+      </w:pPr>
+      <w:r>
+        <w:rPr>
+          <w:lang w:eastAsia="en-US"/>
+        </w:rPr>
+        <w:t>All year/region combinations that were missing national MMR estimate values were removed</w:t>
+      </w:r>
+      <w:r>
+        <w:rPr>
+          <w:lang w:eastAsia="en-US"/>
+        </w:rPr>
+        <w:t xml:space="preserve"> to prevent</w:t>
+      </w:r>
+      <w:r>
+        <w:rPr>
+          <w:lang w:eastAsia="en-US"/>
         </w:rPr>
         <w:t xml:space="preserve"> </w:t>
       </w:r>
-    </w:p>
-    <w:p>
-      <w:pPr>
-        <w:jc w:val="both"/>
-      </w:pPr>
-    </w:p>
-    <w:p>
-      <w:pPr>
-        <w:pStyle w:val="Heading2"/>
-      </w:pPr>
-      <w:r>
-        <w:t xml:space="preserve">4.2 </w:t>
-      </w:r>
-      <w:r>
-        <w:t xml:space="preserve">Data </w:t>
-      </w:r>
-      <w:r>
-        <w:t xml:space="preserve">Cleaning and </w:t>
-      </w:r>
-      <w:r>
-        <w:t xml:space="preserve">Pre-Processing </w:t>
-      </w:r>
-    </w:p>
-    <w:p>
-      <w:pPr>
-        <w:pStyle w:val="Heading3"/>
-      </w:pPr>
-      <w:r>
-        <w:t xml:space="preserve">4.21 </w:t>
-      </w:r>
-      <w:r>
-        <w:t xml:space="preserve">Initial </w:t>
-      </w:r>
-      <w:r>
-        <w:t>Cleaning and</w:t>
-      </w:r>
-      <w:r>
-        <w:t xml:space="preserve"> Removal</w:t>
-      </w:r>
+      <w:r>
+        <w:rPr>
+          <w:lang w:eastAsia="en-US"/>
+        </w:rPr>
+        <w:t xml:space="preserve">the estimate from </w:t>
+      </w:r>
+      <w:r>
+        <w:rPr>
+          <w:lang w:eastAsia="en-US"/>
+        </w:rPr>
+        <w:t>needing to be imputed</w:t>
+      </w:r>
+      <w:r>
+        <w:rPr>
+          <w:lang w:eastAsia="en-US"/>
+        </w:rPr>
+        <w:t xml:space="preserve">. This imputation may have caused the machine learning models to be trained on </w:t>
+      </w:r>
+      <w:r>
+        <w:rPr>
+          <w:lang w:eastAsia="en-US"/>
+        </w:rPr>
+        <w:t>incorrect</w:t>
+      </w:r>
+      <w:r>
+        <w:rPr>
+          <w:lang w:eastAsia="en-US"/>
+        </w:rPr>
+        <w:t xml:space="preserve"> feature/</w:t>
+      </w:r>
+      <w:r>
+        <w:rPr>
+          <w:lang w:eastAsia="en-US"/>
+        </w:rPr>
+        <w:t>MMR estimate pairing, introducing inaccurac</w:t>
+      </w:r>
+      <w:r>
+        <w:rPr>
+          <w:lang w:eastAsia="en-US"/>
+        </w:rPr>
+        <w:t>y</w:t>
+      </w:r>
+      <w:r>
+        <w:rPr>
+          <w:lang w:eastAsia="en-US"/>
+        </w:rPr>
+        <w:t xml:space="preserve"> </w:t>
+      </w:r>
+      <w:r>
+        <w:rPr>
+          <w:lang w:eastAsia="en-US"/>
+        </w:rPr>
+        <w:t xml:space="preserve">into the models. </w:t>
+      </w:r>
+    </w:p>
+    <w:p>
+      <w:pPr>
+        <w:jc w:val="both"/>
+        <w:rPr>
+          <w:lang w:eastAsia="en-US"/>
+        </w:rPr>
+      </w:pPr>
+    </w:p>
+    <w:p>
+      <w:pPr>
+        <w:jc w:val="both"/>
+        <w:rPr>
+          <w:lang w:eastAsia="en-US"/>
+        </w:rPr>
+      </w:pPr>
+      <w:r>
+        <w:rPr>
+          <w:lang w:eastAsia="en-US"/>
+        </w:rPr>
+        <w:t>As a result</w:t>
+      </w:r>
+      <w:r>
+        <w:rPr>
+          <w:lang w:eastAsia="en-US"/>
+        </w:rPr>
+        <w:t xml:space="preserve"> of this pre-processing step</w:t>
+      </w:r>
+      <w:r>
+        <w:rPr>
+          <w:lang w:eastAsia="en-US"/>
+        </w:rPr>
+        <w:t xml:space="preserve">, the number of rows in the dataset decreased from </w:t>
+      </w:r>
+      <w:r>
+        <w:rPr>
+          <w:lang w:eastAsia="en-US"/>
+        </w:rPr>
+        <w:t>9,</w:t>
+      </w:r>
+      <w:r>
+        <w:rPr>
+          <w:lang w:eastAsia="en-US"/>
+        </w:rPr>
+        <w:t xml:space="preserve"> </w:t>
+      </w:r>
+      <w:r>
+        <w:rPr>
+          <w:lang w:eastAsia="en-US"/>
+        </w:rPr>
+        <w:t xml:space="preserve">018 </w:t>
+      </w:r>
+      <w:r>
+        <w:rPr>
+          <w:lang w:eastAsia="en-US"/>
+        </w:rPr>
+        <w:t xml:space="preserve">to </w:t>
+      </w:r>
+      <w:r>
+        <w:rPr>
+          <w:lang w:eastAsia="en-US"/>
+        </w:rPr>
+        <w:t>2</w:t>
+      </w:r>
+      <w:r>
+        <w:rPr>
+          <w:lang w:eastAsia="en-US"/>
+        </w:rPr>
+        <w:t>,</w:t>
+      </w:r>
+      <w:r>
+        <w:rPr>
+          <w:lang w:eastAsia="en-US"/>
+        </w:rPr>
+        <w:t>816</w:t>
+      </w:r>
+      <w:r>
+        <w:rPr>
+          <w:lang w:eastAsia="en-US"/>
+        </w:rPr>
+        <w:t xml:space="preserve">. </w:t>
+      </w:r>
+    </w:p>
+    <w:p>
+      <w:pPr>
+        <w:jc w:val="both"/>
+        <w:rPr>
+          <w:lang w:eastAsia="en-US"/>
+        </w:rPr>
+      </w:pPr>
     </w:p>
     <w:p>
       <w:pPr>
         <w:pStyle w:val="Heading4"/>
       </w:pPr>
       <w:r>
-        <w:t>4.21</w:t>
-      </w:r>
-      <w:r>
-        <w:t>1</w:t>
-      </w:r>
-      <w:r>
-        <w:t xml:space="preserve"> MMR Estimate Data Removal</w:t>
-      </w:r>
-    </w:p>
-    <w:p>
-      <w:pPr>
-        <w:jc w:val="both"/>
-        <w:rPr>
-          <w:lang w:eastAsia="en-US"/>
-        </w:rPr>
-      </w:pPr>
-      <w:r>
-        <w:rPr>
-          <w:lang w:eastAsia="en-US"/>
-        </w:rPr>
-        <w:t>All year/region combinations that were missing national MMR estimate values were removed</w:t>
-      </w:r>
-      <w:r>
-        <w:rPr>
-          <w:lang w:eastAsia="en-US"/>
-        </w:rPr>
-        <w:t xml:space="preserve"> to prevent</w:t>
-      </w:r>
-      <w:r>
-        <w:rPr>
-          <w:lang w:eastAsia="en-US"/>
-        </w:rPr>
-        <w:t xml:space="preserve"> </w:t>
-      </w:r>
-      <w:r>
-        <w:rPr>
-          <w:lang w:eastAsia="en-US"/>
-        </w:rPr>
-        <w:t xml:space="preserve">the estimate from </w:t>
-      </w:r>
-      <w:r>
-        <w:rPr>
-          <w:lang w:eastAsia="en-US"/>
-        </w:rPr>
-        <w:t>needing to be imputed</w:t>
-      </w:r>
-      <w:r>
-        <w:rPr>
-          <w:lang w:eastAsia="en-US"/>
-        </w:rPr>
-        <w:t xml:space="preserve">. This imputation may have caused the machine learning models to be trained on </w:t>
-      </w:r>
-      <w:r>
-        <w:rPr>
-          <w:lang w:eastAsia="en-US"/>
-        </w:rPr>
-        <w:t>incorrect</w:t>
-      </w:r>
-      <w:r>
-        <w:rPr>
-          <w:lang w:eastAsia="en-US"/>
-        </w:rPr>
-        <w:t xml:space="preserve"> feature/</w:t>
-      </w:r>
-      <w:r>
-        <w:rPr>
-          <w:lang w:eastAsia="en-US"/>
-        </w:rPr>
-        <w:t>MMR estimate pairing, introducing inaccurac</w:t>
-      </w:r>
-      <w:r>
-        <w:rPr>
-          <w:lang w:eastAsia="en-US"/>
-        </w:rPr>
-        <w:t>y</w:t>
-      </w:r>
-      <w:r>
-        <w:rPr>
-          <w:lang w:eastAsia="en-US"/>
-        </w:rPr>
-        <w:t xml:space="preserve"> </w:t>
-      </w:r>
-      <w:r>
-        <w:rPr>
-          <w:lang w:eastAsia="en-US"/>
-        </w:rPr>
-        <w:t xml:space="preserve">into the models. </w:t>
-      </w:r>
-    </w:p>
-    <w:p>
-      <w:pPr>
-        <w:jc w:val="both"/>
-        <w:rPr>
-          <w:lang w:eastAsia="en-US"/>
-        </w:rPr>
-      </w:pPr>
-    </w:p>
-    <w:p>
-      <w:pPr>
-        <w:jc w:val="both"/>
-        <w:rPr>
-          <w:lang w:eastAsia="en-US"/>
-        </w:rPr>
-      </w:pPr>
-      <w:r>
-        <w:rPr>
-          <w:lang w:eastAsia="en-US"/>
-        </w:rPr>
-        <w:t>As a result</w:t>
-      </w:r>
-      <w:r>
-        <w:rPr>
-          <w:lang w:eastAsia="en-US"/>
-        </w:rPr>
-        <w:t xml:space="preserve"> of this pre-processing step</w:t>
-      </w:r>
-      <w:r>
-        <w:rPr>
-          <w:lang w:eastAsia="en-US"/>
-        </w:rPr>
-        <w:t xml:space="preserve">, the number of rows in the dataset decreased from </w:t>
-      </w:r>
-      <w:r>
-        <w:rPr>
-          <w:lang w:eastAsia="en-US"/>
-        </w:rPr>
-        <w:t>9,</w:t>
-      </w:r>
-      <w:r>
-        <w:rPr>
-          <w:lang w:eastAsia="en-US"/>
-        </w:rPr>
-        <w:t xml:space="preserve"> </w:t>
-      </w:r>
-      <w:r>
-        <w:rPr>
-          <w:lang w:eastAsia="en-US"/>
-        </w:rPr>
-        <w:t xml:space="preserve">018 </w:t>
-      </w:r>
-      <w:r>
-        <w:rPr>
-          <w:lang w:eastAsia="en-US"/>
-        </w:rPr>
-        <w:t xml:space="preserve">to </w:t>
-      </w:r>
-      <w:r>
-        <w:rPr>
-          <w:lang w:eastAsia="en-US"/>
-        </w:rPr>
-        <w:t>2</w:t>
-      </w:r>
-      <w:r>
-        <w:rPr>
-          <w:lang w:eastAsia="en-US"/>
-        </w:rPr>
-        <w:t>,</w:t>
-      </w:r>
-      <w:r>
-        <w:rPr>
-          <w:lang w:eastAsia="en-US"/>
-        </w:rPr>
-        <w:t>816</w:t>
-      </w:r>
-      <w:r>
-        <w:rPr>
-          <w:lang w:eastAsia="en-US"/>
-        </w:rPr>
-        <w:t xml:space="preserve">. </w:t>
-      </w:r>
-    </w:p>
-    <w:p>
-      <w:pPr>
-        <w:jc w:val="both"/>
-        <w:rPr>
-          <w:lang w:eastAsia="en-US"/>
-        </w:rPr>
-      </w:pPr>
-    </w:p>
-    <w:p>
-      <w:pPr>
-        <w:pStyle w:val="Heading4"/>
-      </w:pPr>
-      <w:r>
-        <w:lastRenderedPageBreak/>
-        <w:t>4.21</w:t>
-      </w:r>
-      <w:r>
-        <w:t>2</w:t>
-      </w:r>
-      <w:r>
-        <w:t xml:space="preserve"> </w:t>
+        <w:t xml:space="preserve">4.212 </w:t>
       </w:r>
       <w:r>
         <w:t xml:space="preserve">Initial </w:t>
@@ -3699,10 +3722,7 @@
         <w:t>, ‘</w:t>
       </w:r>
       <w:r>
-        <w:t>A maternal death refers to the death of a woman while pregnant or within 42 days of termination of pregnancy, irrespective of the duration and site of the pregnancy, from any cause related to or aggravated by the pregnancy or its management but not from accidental or incidental causes.</w:t>
-      </w:r>
-      <w:r>
-        <w:t>’</w:t>
+        <w:t>A maternal death refers to the death of a woman while pregnant or within 42 days of termination of pregnancy, irrespective of the duration and site of the pregnancy, from any cause related to or aggravated by the pregnancy or its management but not from accidental or incidental causes.’</w:t>
       </w:r>
       <w:r>
         <w:t xml:space="preserve"> (1). This is very similar to the definition of the MMR estimate, with the major difference being that the ‘number of maternal deaths’ is a count while the MMR is </w:t>
@@ -3779,7 +3799,7 @@
         <w:shd w:val="clear" w:color="auto" w:fill="FFFFFF"/>
         <w:spacing w:before="0" w:beforeAutospacing="0" w:after="240" w:afterAutospacing="0" w:line="330" w:lineRule="atLeast"/>
       </w:pPr>
-      <w:hyperlink r:id="rId21" w:history="1">
+      <w:hyperlink r:id="rId18" w:history="1">
         <w:r>
           <w:rPr>
             <w:rStyle w:val="Hyperlink"/>
@@ -4022,16 +4042,11 @@
         <w:t xml:space="preserve"> did not always allow for this proportional split.</w:t>
       </w:r>
       <w:r>
-        <w:t xml:space="preserve"> The list of regions in the dataset was shuffled being split into train and test sets </w:t>
-      </w:r>
-      <w:r>
-        <w:t xml:space="preserve">to prevent alphabetical ordering from affecting </w:t>
-      </w:r>
-      <w:r>
-        <w:t>the region’s allocation</w:t>
-      </w:r>
-      <w:r>
-        <w:t xml:space="preserve">. </w:t>
+        <w:t xml:space="preserve"> The list of regions </w:t>
+      </w:r>
+      <w:r>
+        <w:lastRenderedPageBreak/>
+        <w:t xml:space="preserve">in the dataset was shuffled being split into train and test sets to prevent alphabetical ordering from affecting the region’s allocation. </w:t>
       </w:r>
     </w:p>
     <w:p>
@@ -4058,16 +4073,7 @@
         <w:t xml:space="preserve">the World Bank categorised regions as being high income, upper middle income, lower middle income, or low income. </w:t>
       </w:r>
       <w:r>
-        <w:t xml:space="preserve">The 2024 categorisations were used to label all countries in this dataset. The </w:t>
-      </w:r>
-      <w:r>
-        <w:t xml:space="preserve">90:10 split was applied to </w:t>
-      </w:r>
-      <w:r>
-        <w:t xml:space="preserve">the subset of countries in </w:t>
-      </w:r>
-      <w:r>
-        <w:t>each specific income</w:t>
+        <w:t>The 2024 categorisations were used to label all countries in this dataset. The 90:10 split was applied to the subset of countries in each specific income</w:t>
       </w:r>
       <w:r>
         <w:t xml:space="preserve"> </w:t>
@@ -4126,80 +4132,229 @@
         <w:t>2</w:t>
       </w:r>
       <w:r>
-        <w:t>2</w:t>
-      </w:r>
-      <w:r>
-        <w:t xml:space="preserve"> Train/Test Split – Split by </w:t>
-      </w:r>
-      <w:r>
-        <w:t>Year</w:t>
+        <w:t xml:space="preserve">2 Train/Test Split – Split by Year </w:t>
+      </w:r>
+    </w:p>
+    <w:p>
+      <w:pPr>
+        <w:jc w:val="both"/>
+      </w:pPr>
+      <w:r>
+        <w:t xml:space="preserve">The second method for splitting the dataset into train/test subsets was to </w:t>
+      </w:r>
+      <w:r>
+        <w:t xml:space="preserve">divide the data by year. </w:t>
+      </w:r>
+      <w:r>
+        <w:t>All data collected between 1985 and 2014 was placed in the train set and all data collected between 2015 and 2018 was placed in the test set. This division produced a</w:t>
+      </w:r>
+      <w:r>
+        <w:t>n</w:t>
       </w:r>
       <w:r>
         <w:t xml:space="preserve"> </w:t>
       </w:r>
-    </w:p>
-    <w:p>
-      <w:pPr>
-        <w:jc w:val="both"/>
-      </w:pPr>
-      <w:r>
-        <w:t xml:space="preserve">The second method for splitting the dataset into train/test subsets was to </w:t>
-      </w:r>
-      <w:r>
-        <w:t xml:space="preserve">divide the data by year. </w:t>
-      </w:r>
-      <w:r>
-        <w:t>All data collected between 1985 and 2014 was placed in the train set and all data collected between 2015 and 2018 was placed in the test set. This division produced a</w:t>
-      </w:r>
-      <w:r>
-        <w:t>n</w:t>
+      <w:r>
+        <w:t>88</w:t>
+      </w:r>
+      <w:r>
+        <w:t>:</w:t>
+      </w:r>
+      <w:r>
+        <w:t>12</w:t>
       </w:r>
       <w:r>
         <w:t xml:space="preserve"> </w:t>
       </w:r>
       <w:r>
-        <w:t>88</w:t>
-      </w:r>
-      <w:r>
-        <w:t>:</w:t>
-      </w:r>
-      <w:r>
-        <w:t>12</w:t>
+        <w:t xml:space="preserve">train/test split. The proportions were not cleanly </w:t>
+      </w:r>
+      <w:r>
+        <w:t xml:space="preserve">90:10 because I wanted to ensure that the test set contained sufficient non-missing data to be useful. Thus, I included data from 2015 in the test set, as it was one of the four years containing less than 50% missing data (see Section </w:t>
+      </w:r>
+      <w:r>
+        <w:t>4.132).</w:t>
+      </w:r>
+    </w:p>
+    <w:p>
+      <w:pPr>
+        <w:jc w:val="both"/>
+      </w:pPr>
+    </w:p>
+    <w:p>
+      <w:pPr>
+        <w:jc w:val="both"/>
+      </w:pPr>
+      <w:r>
+        <w:t xml:space="preserve">The purpose of this split was to determine </w:t>
+      </w:r>
+      <w:r>
+        <w:t xml:space="preserve">whether the trained model could be used to predict future MMR estimates given </w:t>
+      </w:r>
+      <w:r>
+        <w:t>values for specific socioeconomic and health-related indicators. In this way, policy makers can predict the effect of a program targeting one of these indicators to determine its effect on MMR.</w:t>
+      </w:r>
+    </w:p>
+    <w:p/>
+    <w:p>
+      <w:pPr>
+        <w:pStyle w:val="Heading3"/>
+      </w:pPr>
+      <w:r>
+        <w:t>4.2</w:t>
+      </w:r>
+      <w:r>
+        <w:t>3</w:t>
+      </w:r>
+      <w:r>
+        <w:t xml:space="preserve"> Cross-Validation</w:t>
+      </w:r>
+    </w:p>
+    <w:p>
+      <w:pPr>
+        <w:jc w:val="both"/>
+      </w:pPr>
+      <w:r>
+        <w:t>The two train datasets (split either by region or by year)</w:t>
+      </w:r>
+      <w:r>
+        <w:t xml:space="preserve"> were further split into train/validation pairs in an 80:20 ratio. </w:t>
+      </w:r>
+      <w:r>
+        <w:t>Each train dataset was split into 5 cross-validation folds</w:t>
+      </w:r>
+      <w:r>
+        <w:t>, each of which being a specific permutation of the train/validation 80:20 split.</w:t>
+      </w:r>
+    </w:p>
+    <w:p>
+      <w:pPr>
+        <w:jc w:val="both"/>
+      </w:pPr>
+    </w:p>
+    <w:p>
+      <w:pPr>
+        <w:jc w:val="both"/>
+      </w:pPr>
+      <w:r>
+        <w:t xml:space="preserve">When </w:t>
+      </w:r>
+      <w:r>
+        <w:t xml:space="preserve">splitting the train dataset split by region, a specific region </w:t>
+      </w:r>
+      <w:r>
+        <w:t xml:space="preserve">could only be in the train or validation set. </w:t>
+      </w:r>
+      <w:r>
+        <w:t xml:space="preserve">When splitting by year, a specific year could only be in the train or validation set. </w:t>
+      </w:r>
+      <w:r>
+        <w:t xml:space="preserve">The choice of set could change between folds. </w:t>
+      </w:r>
+      <w:r>
+        <w:t>Th</w:t>
+      </w:r>
+      <w:r>
+        <w:t xml:space="preserve">ese conditions </w:t>
+      </w:r>
+      <w:r>
+        <w:t xml:space="preserve">resulted in slight deviations from the 80:20 ratio, but only within </w:t>
+      </w:r>
+      <w:r>
+        <w:t xml:space="preserve">a percentage point. </w:t>
+      </w:r>
+    </w:p>
+    <w:p>
+      <w:pPr>
+        <w:jc w:val="both"/>
+      </w:pPr>
+    </w:p>
+    <w:p>
+      <w:pPr>
+        <w:jc w:val="both"/>
+      </w:pPr>
+      <w:r>
+        <w:t xml:space="preserve">By performing cross-validation, I could assess how slight changes in the composition of the training dataset </w:t>
+      </w:r>
+      <w:r>
+        <w:t xml:space="preserve">affected </w:t>
+      </w:r>
+      <w:r>
+        <w:t xml:space="preserve">model </w:t>
+      </w:r>
+      <w:r>
+        <w:t>performance</w:t>
+      </w:r>
+      <w:r>
+        <w:t xml:space="preserve">, thus commenting on </w:t>
+      </w:r>
+      <w:r>
+        <w:t>the</w:t>
+      </w:r>
+      <w:r>
+        <w:t xml:space="preserve"> models’ generalisability.</w:t>
       </w:r>
       <w:r>
         <w:t xml:space="preserve"> </w:t>
       </w:r>
       <w:r>
-        <w:t xml:space="preserve">train/test split. The proportions were not cleanly </w:t>
-      </w:r>
-      <w:r>
-        <w:t xml:space="preserve">90:10 because I wanted to ensure that the test set contained sufficient non-missing data to be useful. Thus, I included data from 2015 in the test set, as it was one of the four years containing less than 50% missing data (see Section </w:t>
-      </w:r>
-      <w:r>
-        <w:t>4.132).</w:t>
-      </w:r>
-    </w:p>
-    <w:p>
-      <w:pPr>
-        <w:jc w:val="both"/>
-      </w:pPr>
-    </w:p>
-    <w:p>
-      <w:pPr>
-        <w:jc w:val="both"/>
-      </w:pPr>
-      <w:r>
-        <w:t xml:space="preserve">The purpose of this split was to determine </w:t>
-      </w:r>
-      <w:r>
-        <w:t xml:space="preserve">whether the trained model could be used to predict future MMR estimates given </w:t>
-      </w:r>
-      <w:r>
-        <w:t>values for specific socioeconomic and health-related indicators. In this way, policy makers can predict the effect of a program targeting one of these indicators to determine its effect on MMR.</w:t>
+        <w:rPr>
+          <w:color w:val="FF0000"/>
+        </w:rPr>
+        <w:t xml:space="preserve">Citation </w:t>
+      </w:r>
+      <w:r>
+        <w:rPr>
+          <w:color w:val="FF0000"/>
+        </w:rPr>
+        <w:t xml:space="preserve">and motivation </w:t>
+      </w:r>
+      <w:r>
+        <w:rPr>
+          <w:color w:val="FF0000"/>
+        </w:rPr>
+        <w:t>for this approach</w:t>
+      </w:r>
+      <w:r>
+        <w:rPr>
+          <w:color w:val="FF0000"/>
+        </w:rPr>
+        <w:t xml:space="preserve">, and check independence of folds </w:t>
       </w:r>
     </w:p>
     <w:p/>
     <w:p>
+      <w:r>
+        <w:t>Splitting into c</w:t>
+      </w:r>
+      <w:r>
+        <w:t xml:space="preserve">ross-validation </w:t>
+      </w:r>
+      <w:r>
+        <w:t>folds</w:t>
+      </w:r>
+      <w:r>
+        <w:t xml:space="preserve"> was performed by scikit-</w:t>
+      </w:r>
+      <w:proofErr w:type="spellStart"/>
+      <w:r>
+        <w:t>learn’s</w:t>
+      </w:r>
+      <w:proofErr w:type="spellEnd"/>
+      <w:r>
+        <w:t xml:space="preserve"> </w:t>
+      </w:r>
+      <w:proofErr w:type="spellStart"/>
+      <w:r>
+        <w:t>GroupKFold</w:t>
+      </w:r>
+      <w:proofErr w:type="spellEnd"/>
+      <w:r>
+        <w:t xml:space="preserve"> method.</w:t>
+      </w:r>
+    </w:p>
+    <w:p/>
+    <w:p>
       <w:pPr>
         <w:pStyle w:val="Heading3"/>
       </w:pPr>
@@ -4207,173 +4362,12 @@
         <w:t>4.2</w:t>
       </w:r>
       <w:r>
-        <w:t>3</w:t>
+        <w:t>4</w:t>
       </w:r>
       <w:r>
         <w:t xml:space="preserve"> </w:t>
       </w:r>
       <w:r>
-        <w:t>Cross-Validation</w:t>
-      </w:r>
-    </w:p>
-    <w:p>
-      <w:pPr>
-        <w:jc w:val="both"/>
-      </w:pPr>
-      <w:r>
-        <w:t>The two train datasets (split either by region or by year)</w:t>
-      </w:r>
-      <w:r>
-        <w:t xml:space="preserve"> were further split into train/validation pairs in an 80:20 ratio. </w:t>
-      </w:r>
-      <w:r>
-        <w:t>Each train dataset was split into 5 cross-validation folds</w:t>
-      </w:r>
-      <w:r>
-        <w:t>, each of which being a specific permutation of the train/validation 80:20 split.</w:t>
-      </w:r>
-    </w:p>
-    <w:p>
-      <w:pPr>
-        <w:jc w:val="both"/>
-      </w:pPr>
-    </w:p>
-    <w:p>
-      <w:pPr>
-        <w:jc w:val="both"/>
-      </w:pPr>
-      <w:r>
-        <w:t xml:space="preserve">When </w:t>
-      </w:r>
-      <w:r>
-        <w:t xml:space="preserve">splitting the train dataset split by region, a specific region </w:t>
-      </w:r>
-      <w:r>
-        <w:t xml:space="preserve">could only be in the train or validation set. </w:t>
-      </w:r>
-      <w:r>
-        <w:t xml:space="preserve">When splitting by year, a specific year could only be in the train or validation set. </w:t>
-      </w:r>
-      <w:r>
-        <w:t xml:space="preserve">The choice of set could change between folds. </w:t>
-      </w:r>
-      <w:r>
-        <w:t>Th</w:t>
-      </w:r>
-      <w:r>
-        <w:t xml:space="preserve">ese conditions </w:t>
-      </w:r>
-      <w:r>
-        <w:t xml:space="preserve">resulted in slight deviations from the 80:20 ratio, but only within </w:t>
-      </w:r>
-      <w:r>
-        <w:t xml:space="preserve">a percentage point. </w:t>
-      </w:r>
-    </w:p>
-    <w:p>
-      <w:pPr>
-        <w:jc w:val="both"/>
-      </w:pPr>
-    </w:p>
-    <w:p>
-      <w:pPr>
-        <w:jc w:val="both"/>
-      </w:pPr>
-      <w:r>
-        <w:t xml:space="preserve">By performing cross-validation, I could assess how slight changes in the composition of the training dataset </w:t>
-      </w:r>
-      <w:r>
-        <w:t xml:space="preserve">affected </w:t>
-      </w:r>
-      <w:r>
-        <w:t xml:space="preserve">model </w:t>
-      </w:r>
-      <w:r>
-        <w:t>performance</w:t>
-      </w:r>
-      <w:r>
-        <w:t xml:space="preserve">, thus commenting on </w:t>
-      </w:r>
-      <w:r>
-        <w:t>the</w:t>
-      </w:r>
-      <w:r>
-        <w:t xml:space="preserve"> models’ generalisability.</w:t>
-      </w:r>
-      <w:r>
-        <w:t xml:space="preserve"> </w:t>
-      </w:r>
-      <w:r>
-        <w:rPr>
-          <w:color w:val="FF0000"/>
-        </w:rPr>
-        <w:t xml:space="preserve">Citation </w:t>
-      </w:r>
-      <w:r>
-        <w:rPr>
-          <w:color w:val="FF0000"/>
-        </w:rPr>
-        <w:t xml:space="preserve">and motivation </w:t>
-      </w:r>
-      <w:r>
-        <w:rPr>
-          <w:color w:val="FF0000"/>
-        </w:rPr>
-        <w:t>for this approach</w:t>
-      </w:r>
-      <w:r>
-        <w:rPr>
-          <w:color w:val="FF0000"/>
-        </w:rPr>
-        <w:t xml:space="preserve">, and check independence of folds </w:t>
-      </w:r>
-    </w:p>
-    <w:p/>
-    <w:p>
-      <w:r>
-        <w:t>Splitting into c</w:t>
-      </w:r>
-      <w:r>
-        <w:t xml:space="preserve">ross-validation </w:t>
-      </w:r>
-      <w:r>
-        <w:t>folds</w:t>
-      </w:r>
-      <w:r>
-        <w:t xml:space="preserve"> was performed by scikit-</w:t>
-      </w:r>
-      <w:proofErr w:type="spellStart"/>
-      <w:r>
-        <w:t>learn’s</w:t>
-      </w:r>
-      <w:proofErr w:type="spellEnd"/>
-      <w:r>
-        <w:t xml:space="preserve"> </w:t>
-      </w:r>
-      <w:proofErr w:type="spellStart"/>
-      <w:r>
-        <w:t>GroupKFold</w:t>
-      </w:r>
-      <w:proofErr w:type="spellEnd"/>
-      <w:r>
-        <w:t xml:space="preserve"> method.</w:t>
-      </w:r>
-    </w:p>
-    <w:p/>
-    <w:p>
-      <w:pPr>
-        <w:pStyle w:val="Heading3"/>
-      </w:pPr>
-      <w:r>
-        <w:t>4.2</w:t>
-      </w:r>
-      <w:r>
-        <w:t>4</w:t>
-      </w:r>
-      <w:r>
-        <w:t xml:space="preserve"> </w:t>
-      </w:r>
-      <w:r>
         <w:t>Iteratively Removing Rows and Columns Containing More Missing Data Than a Specific Threshold</w:t>
       </w:r>
     </w:p>
@@ -4405,6 +4399,7 @@
         <w:rPr>
           <w:color w:val="EE0000"/>
         </w:rPr>
+        <w:lastRenderedPageBreak/>
         <w:t>- cv</w:t>
       </w:r>
     </w:p>
@@ -4418,7 +4413,6 @@
         <w:jc w:val="both"/>
       </w:pPr>
       <w:r>
-        <w:lastRenderedPageBreak/>
         <w:t>Many studies published in the public health domain use a missing data threshold of 60 to 90%, where variables with more than 90% missing values are excluded from the dataset [1]. This 90% threshold has been justified with the use of simulation studies, which have shown that principled imputation methods can produced unbiased results for up to 90% missingness assuming the data is missing at random [</w:t>
       </w:r>
       <w:r>
@@ -4613,7 +4607,7 @@
           <w:numId w:val="9"/>
         </w:numPr>
       </w:pPr>
-      <w:hyperlink r:id="rId22" w:history="1">
+      <w:hyperlink r:id="rId19" w:history="1">
         <w:r>
           <w:rPr>
             <w:rStyle w:val="Hyperlink"/>
@@ -4634,10 +4628,7 @@
         <w:t>5</w:t>
       </w:r>
       <w:r>
-        <w:t xml:space="preserve"> </w:t>
-      </w:r>
-      <w:r>
-        <w:t>Encoding Categorical Variables</w:t>
+        <w:t xml:space="preserve"> Encoding Categorical Variables</w:t>
       </w:r>
     </w:p>
     <w:p>
@@ -4663,47 +4654,14 @@
         <w:t xml:space="preserve"> pairing between region name and an integer, then replaced the region name by the integer </w:t>
       </w:r>
       <w:r>
-        <w:t>in all feature data used to train the random forest regressor.</w:t>
-      </w:r>
-      <w:r>
-        <w:t xml:space="preserve"> </w:t>
-      </w:r>
-      <w:r>
-        <w:t xml:space="preserve">Given that there are over 200 regions present in the data, </w:t>
-      </w:r>
-      <w:r>
-        <w:t>I used this approach instead of</w:t>
-      </w:r>
-      <w:r>
-        <w:t xml:space="preserve"> one-hot encoding</w:t>
-      </w:r>
-      <w:r>
-        <w:t>, which</w:t>
-      </w:r>
-      <w:r>
-        <w:t xml:space="preserve"> would </w:t>
+        <w:t xml:space="preserve">in </w:t>
       </w:r>
       <w:r>
         <w:lastRenderedPageBreak/>
-        <w:t xml:space="preserve">meaningfully increase the data’s dimensionality, </w:t>
-      </w:r>
-      <w:r>
-        <w:t xml:space="preserve">increasing </w:t>
-      </w:r>
-      <w:r>
-        <w:t>computation</w:t>
-      </w:r>
-      <w:r>
-        <w:t>al</w:t>
-      </w:r>
-      <w:r>
-        <w:t xml:space="preserve"> </w:t>
-      </w:r>
-      <w:r>
-        <w:t>complexity and challenge</w:t>
-      </w:r>
-      <w:r>
-        <w:t xml:space="preserve"> [1].</w:t>
+        <w:t>all feature data used to train the random forest regressor.</w:t>
+      </w:r>
+      <w:r>
+        <w:t xml:space="preserve"> Given that there are over 200 regions present in the data, I used this approach instead of one-hot encoding, which would meaningfully increase the data’s dimensionality, increasing computational complexity and challenge [1].</w:t>
       </w:r>
     </w:p>
     <w:p>
@@ -4745,7 +4703,7 @@
         </w:numPr>
         <w:jc w:val="both"/>
       </w:pPr>
-      <w:hyperlink r:id="rId23" w:history="1">
+      <w:hyperlink r:id="rId20" w:history="1">
         <w:r>
           <w:rPr>
             <w:rStyle w:val="Hyperlink"/>
@@ -4769,10 +4727,7 @@
         <w:pStyle w:val="Heading3"/>
       </w:pPr>
       <w:r>
-        <w:t xml:space="preserve">4.26 </w:t>
-      </w:r>
-      <w:r>
-        <w:t xml:space="preserve">Summary of </w:t>
+        <w:t xml:space="preserve">4.26 Summary of </w:t>
       </w:r>
       <w:r>
         <w:t xml:space="preserve">Datasets Produced Via </w:t>
@@ -5071,7 +5026,11 @@
         <w:t>data from the</w:t>
       </w:r>
       <w:r>
-        <w:t xml:space="preserve"> associated validation fold</w:t>
+        <w:t xml:space="preserve"> associated </w:t>
+      </w:r>
+      <w:r>
+        <w:lastRenderedPageBreak/>
+        <w:t>validation fold</w:t>
       </w:r>
       <w:r>
         <w:t>.</w:t>
@@ -5506,10 +5465,7 @@
       </w:r>
       <w:proofErr w:type="spellStart"/>
       <w:r>
-        <w:t>XGB</w:t>
-      </w:r>
-      <w:r>
-        <w:t>Regressor</w:t>
+        <w:t>XGBRegressor</w:t>
       </w:r>
       <w:proofErr w:type="spellEnd"/>
     </w:p>
@@ -5802,13 +5758,7 @@
               <w:jc w:val="center"/>
             </w:pPr>
             <w:r>
-              <w:t>Constant used for L</w:t>
-            </w:r>
-            <w:r>
-              <w:t>2</w:t>
-            </w:r>
-            <w:r>
-              <w:t xml:space="preserve"> regularisation.</w:t>
+              <w:t>Constant used for L2 regularisation.</w:t>
             </w:r>
           </w:p>
         </w:tc>
@@ -5941,13 +5891,7 @@
               <w:jc w:val="center"/>
             </w:pPr>
             <w:r>
-              <w:t xml:space="preserve">The proportion of data randomly chosen for </w:t>
-            </w:r>
-            <w:r>
-              <w:t>each boosting iteration during training</w:t>
-            </w:r>
-            <w:r>
-              <w:t>.</w:t>
+              <w:t>The proportion of data randomly chosen for each boosting iteration during training.</w:t>
             </w:r>
           </w:p>
         </w:tc>
@@ -5960,10 +5904,7 @@
               <w:jc w:val="center"/>
             </w:pPr>
             <w:r>
-              <w:t>0.</w:t>
-            </w:r>
-            <w:r>
-              <w:t>1 to 1</w:t>
+              <w:t>0.1 to 1</w:t>
             </w:r>
           </w:p>
         </w:tc>
@@ -6320,13 +6261,7 @@
               <w:jc w:val="center"/>
             </w:pPr>
             <w:r>
-              <w:t>Constant used for L</w:t>
-            </w:r>
-            <w:r>
-              <w:t>2</w:t>
-            </w:r>
-            <w:r>
-              <w:t xml:space="preserve"> regularisation.</w:t>
+              <w:t>Constant used for L2 regularisation.</w:t>
             </w:r>
           </w:p>
         </w:tc>
@@ -6473,6 +6408,7 @@
             </w:pPr>
             <w:proofErr w:type="spellStart"/>
             <w:r>
+              <w:lastRenderedPageBreak/>
               <w:t>bagging_fraction</w:t>
             </w:r>
             <w:proofErr w:type="spellEnd"/>
@@ -6529,7 +6465,7 @@
           <w:numId w:val="1"/>
         </w:numPr>
       </w:pPr>
-      <w:hyperlink r:id="rId24" w:history="1">
+      <w:hyperlink r:id="rId21" w:history="1">
         <w:r>
           <w:rPr>
             <w:rStyle w:val="Hyperlink"/>
@@ -6549,30 +6485,14 @@
           <w:numId w:val="1"/>
         </w:numPr>
       </w:pPr>
-      <w:r>
-        <w:fldChar w:fldCharType="begin"/>
-      </w:r>
-      <w:r>
-        <w:instrText>HYPERLINK "</w:instrText>
-      </w:r>
-      <w:r>
-        <w:instrText>https://lightgbm.readthedocs.io/en/latest/Parameters.html</w:instrText>
-      </w:r>
-      <w:r>
-        <w:instrText>"</w:instrText>
-      </w:r>
-      <w:r>
-        <w:fldChar w:fldCharType="separate"/>
-      </w:r>
-      <w:r>
-        <w:rPr>
-          <w:rStyle w:val="Hyperlink"/>
-        </w:rPr>
-        <w:t>https://lightgbm.readthedocs.io/en/latest/Parameters.html</w:t>
-      </w:r>
-      <w:r>
-        <w:fldChar w:fldCharType="end"/>
-      </w:r>
+      <w:hyperlink r:id="rId22" w:history="1">
+        <w:r>
+          <w:rPr>
+            <w:rStyle w:val="Hyperlink"/>
+          </w:rPr>
+          <w:t>https://lightgbm.readthedocs.io/en/latest/Parameters.html</w:t>
+        </w:r>
+      </w:hyperlink>
       <w:r>
         <w:t xml:space="preserve"> </w:t>
       </w:r>
@@ -6585,7 +6505,7 @@
           <w:numId w:val="1"/>
         </w:numPr>
       </w:pPr>
-      <w:hyperlink r:id="rId25" w:history="1">
+      <w:hyperlink r:id="rId23" w:history="1">
         <w:r>
           <w:rPr>
             <w:rStyle w:val="Hyperlink"/>
@@ -6605,7 +6525,7 @@
           <w:numId w:val="1"/>
         </w:numPr>
       </w:pPr>
-      <w:hyperlink r:id="rId26" w:history="1">
+      <w:hyperlink r:id="rId24" w:anchor="sklearn.ensemble.RandomForestRegressor" w:history="1">
         <w:r>
           <w:rPr>
             <w:rStyle w:val="Hyperlink"/>
@@ -6701,20 +6621,14 @@
         <w:pStyle w:val="Heading3"/>
       </w:pPr>
       <w:r>
-        <w:t>4.3</w:t>
-      </w:r>
-      <w:r>
-        <w:t>4</w:t>
+        <w:t xml:space="preserve">4.34 </w:t>
+      </w:r>
+      <w:r>
+        <w:t>Comparison with Modelled MMR Values</w:t>
       </w:r>
       <w:r>
         <w:t xml:space="preserve"> </w:t>
       </w:r>
-      <w:r>
-        <w:t>Comparison with Modelled MMR Values</w:t>
-      </w:r>
-      <w:r>
-        <w:t xml:space="preserve"> </w:t>
-      </w:r>
     </w:p>
     <w:p/>
     <w:p>
@@ -6756,16 +6670,7 @@
         <w:pStyle w:val="Heading3"/>
       </w:pPr>
       <w:r>
-        <w:t>4.3</w:t>
-      </w:r>
-      <w:r>
-        <w:t>5</w:t>
-      </w:r>
-      <w:r>
-        <w:t xml:space="preserve"> </w:t>
-      </w:r>
-      <w:r>
-        <w:t>Sensitivity Analysis</w:t>
+        <w:t>4.35 Sensitivity Analysis</w:t>
       </w:r>
     </w:p>
     <w:p/>
@@ -6784,6 +6689,45 @@
       <w:r>
         <w:t>6. Discussion</w:t>
       </w:r>
+    </w:p>
+    <w:p>
+      <w:hyperlink r:id="rId25" w:history="1">
+        <w:r>
+          <w:rPr>
+            <w:rStyle w:val="Hyperlink"/>
+          </w:rPr>
+          <w:t>https://www.mdpi.com/2673-3986/4/3/32</w:t>
+        </w:r>
+      </w:hyperlink>
+    </w:p>
+    <w:p>
+      <w:pPr>
+        <w:pStyle w:val="ListParagraph"/>
+        <w:numPr>
+          <w:ilvl w:val="0"/>
+          <w:numId w:val="21"/>
+        </w:numPr>
+      </w:pPr>
+      <w:r>
+        <w:t xml:space="preserve"> for nuances in </w:t>
+      </w:r>
+      <w:proofErr w:type="spellStart"/>
+      <w:r>
+        <w:t>mmr</w:t>
+      </w:r>
+      <w:proofErr w:type="spellEnd"/>
+      <w:r>
+        <w:t xml:space="preserve"> measurements </w:t>
+      </w:r>
+    </w:p>
+    <w:p>
+      <w:pPr>
+        <w:pStyle w:val="ListParagraph"/>
+        <w:numPr>
+          <w:ilvl w:val="0"/>
+          <w:numId w:val="21"/>
+        </w:numPr>
+      </w:pPr>
     </w:p>
     <w:p>
       <w:r>
@@ -6799,7 +6743,11 @@
         </w:numPr>
       </w:pPr>
       <w:r>
-        <w:t>Peterson E, Chou D, Moller AB, Gemmill A, Say L, Alkema L. Estimating misclassification errors in the reporting of maternal mortality in national civil registration vital statistics systems: a Bayesian hierarchical bivariate random walk model to estimate sensitivity and specificity for multiple countries and years with missing data. Stat Med. 2022;41(14):2483-96 (https://doi.org/10.1002/sim.9335)</w:t>
+        <w:t xml:space="preserve">Peterson E, Chou D, Moller AB, Gemmill A, Say L, Alkema L. Estimating misclassification errors in the reporting of maternal mortality in national civil registration vital statistics systems: a Bayesian hierarchical bivariate random walk </w:t>
+      </w:r>
+      <w:r>
+        <w:lastRenderedPageBreak/>
+        <w:t>model to estimate sensitivity and specificity for multiple countries and years with missing data. Stat Med. 2022;41(14):2483-96 (https://doi.org/10.1002/sim.9335)</w:t>
       </w:r>
     </w:p>
     <w:p>
@@ -6834,7 +6782,7 @@
       <w:r>
         <w:t xml:space="preserve">page 48 </w:t>
       </w:r>
-      <w:hyperlink r:id="rId27" w:history="1">
+      <w:hyperlink r:id="rId26" w:history="1">
         <w:r>
           <w:rPr>
             <w:rStyle w:val="Hyperlink"/>
@@ -6855,6 +6803,9 @@
     <w:p/>
     <w:p>
       <w:r>
+        <w:rPr>
+          <w:noProof/>
+        </w:rPr>
         <w:drawing>
           <wp:inline distT="0" distB="0" distL="0" distR="0" wp14:anchorId="4407D4D0" wp14:editId="7B7C0A72">
             <wp:extent cx="4813300" cy="4356100"/>
@@ -6871,7 +6822,7 @@
                     <pic:cNvPicPr/>
                   </pic:nvPicPr>
                   <pic:blipFill>
-                    <a:blip r:embed="rId28"/>
+                    <a:blip r:embed="rId27"/>
                     <a:stretch>
                       <a:fillRect/>
                     </a:stretch>
@@ -6894,6 +6845,9 @@
     </w:p>
     <w:p>
       <w:r>
+        <w:rPr>
+          <w:noProof/>
+        </w:rPr>
         <w:drawing>
           <wp:inline distT="0" distB="0" distL="0" distR="0" wp14:anchorId="29DC4059" wp14:editId="0F10633B">
             <wp:extent cx="4584700" cy="2209800"/>
@@ -6910,7 +6864,7 @@
                     <pic:cNvPicPr/>
                   </pic:nvPicPr>
                   <pic:blipFill>
-                    <a:blip r:embed="rId29"/>
+                    <a:blip r:embed="rId28"/>
                     <a:stretch>
                       <a:fillRect/>
                     </a:stretch>
@@ -6936,15 +6890,7 @@
         <w:t xml:space="preserve">- I did not explicitly include crisis years in my investigation, as above, instead relying on </w:t>
       </w:r>
       <w:r>
-        <w:t xml:space="preserve">the </w:t>
-      </w:r>
-      <w:proofErr w:type="spellStart"/>
-      <w:r>
-        <w:t xml:space="preserve">effect </w:t>
-      </w:r>
-      <w:proofErr w:type="spellEnd"/>
-      <w:r>
-        <w:t xml:space="preserve">of </w:t>
+        <w:t xml:space="preserve">the effect of </w:t>
       </w:r>
       <w:r>
         <w:t xml:space="preserve">these crises to be </w:t>
@@ -6969,9 +6915,10 @@
     </w:p>
     <w:p>
       <w:r>
+        <w:lastRenderedPageBreak/>
         <w:t xml:space="preserve">- citation for inserted text, not my reflection </w:t>
       </w:r>
-      <w:hyperlink r:id="rId30" w:history="1">
+      <w:hyperlink r:id="rId29" w:history="1">
         <w:r>
           <w:rPr>
             <w:rStyle w:val="Hyperlink"/>
@@ -6993,7 +6940,9 @@
     <w:p/>
     <w:p>
       <w:r>
-        <w:lastRenderedPageBreak/>
+        <w:rPr>
+          <w:noProof/>
+        </w:rPr>
         <w:drawing>
           <wp:inline distT="0" distB="0" distL="0" distR="0" wp14:anchorId="52B8E99A" wp14:editId="1AE6AC56">
             <wp:extent cx="4584700" cy="4267200"/>
@@ -7010,7 +6959,7 @@
                     <pic:cNvPicPr/>
                   </pic:nvPicPr>
                   <pic:blipFill>
-                    <a:blip r:embed="rId31"/>
+                    <a:blip r:embed="rId30"/>
                     <a:stretch>
                       <a:fillRect/>
                     </a:stretch>
@@ -7033,6 +6982,9 @@
     </w:p>
     <w:p>
       <w:r>
+        <w:rPr>
+          <w:noProof/>
+        </w:rPr>
         <w:drawing>
           <wp:inline distT="0" distB="0" distL="0" distR="0" wp14:anchorId="5145E5F3" wp14:editId="7F2539D7">
             <wp:extent cx="5731510" cy="2508250"/>
@@ -7049,7 +7001,7 @@
                     <pic:cNvPicPr/>
                   </pic:nvPicPr>
                   <pic:blipFill>
-                    <a:blip r:embed="rId32"/>
+                    <a:blip r:embed="rId31"/>
                     <a:stretch>
                       <a:fillRect/>
                     </a:stretch>
@@ -7070,6 +7022,724 @@
         </w:drawing>
       </w:r>
     </w:p>
+    <w:p/>
+    <w:p>
+      <w:pPr>
+        <w:rPr>
+          <w:u w:val="single"/>
+        </w:rPr>
+      </w:pPr>
+      <w:r>
+        <w:rPr>
+          <w:u w:val="single"/>
+        </w:rPr>
+        <w:t xml:space="preserve">Use the following to discuss another way to look at predictive factors, especially with respect to differentiating between regions </w:t>
+      </w:r>
+    </w:p>
+    <w:p>
+      <w:r>
+        <w:t xml:space="preserve">This study using k-means clustering to identify geographic sub-regions in India corresponding to different maternal mortality risk levels. It then </w:t>
+      </w:r>
+      <w:r>
+        <w:t>trained a</w:t>
+      </w:r>
+      <w:r>
+        <w:t xml:space="preserve"> Random Forest </w:t>
+      </w:r>
+      <w:r>
+        <w:lastRenderedPageBreak/>
+        <w:t xml:space="preserve">model </w:t>
+      </w:r>
+      <w:r>
+        <w:t>to</w:t>
+      </w:r>
+      <w:r>
+        <w:t xml:space="preserve"> predict these risk levels, a</w:t>
+      </w:r>
+      <w:r>
+        <w:t>nd used the model</w:t>
+      </w:r>
+      <w:r>
+        <w:t>, combined with exploratory data analysis,</w:t>
+      </w:r>
+      <w:r>
+        <w:t xml:space="preserve"> to identify the most predictive features. </w:t>
+      </w:r>
+      <w:r>
+        <w:t xml:space="preserve">It then tied the most predictive features’ distributions in with geographic information to see which features were present in the most </w:t>
+      </w:r>
+      <w:proofErr w:type="gramStart"/>
+      <w:r>
+        <w:t>high risk</w:t>
+      </w:r>
+      <w:proofErr w:type="gramEnd"/>
+      <w:r>
+        <w:t xml:space="preserve"> areas, getting policy improvement suggestions specific to each region. </w:t>
+      </w:r>
+    </w:p>
+    <w:p>
+      <w:pPr>
+        <w:pStyle w:val="ListParagraph"/>
+        <w:numPr>
+          <w:ilvl w:val="0"/>
+          <w:numId w:val="1"/>
+        </w:numPr>
+      </w:pPr>
+      <w:r>
+        <w:t xml:space="preserve">Would be interesting to </w:t>
+      </w:r>
+      <w:r>
+        <w:t xml:space="preserve">make my predictive feature analysis region/risk level specific to get more </w:t>
+      </w:r>
+      <w:proofErr w:type="gramStart"/>
+      <w:r>
+        <w:t>fine grained</w:t>
+      </w:r>
+      <w:proofErr w:type="gramEnd"/>
+      <w:r>
+        <w:t xml:space="preserve"> suggestions, as a high risk/income area may need different things than a low risk/income area. </w:t>
+      </w:r>
+    </w:p>
+    <w:p>
+      <w:pPr>
+        <w:pStyle w:val="ListParagraph"/>
+        <w:numPr>
+          <w:ilvl w:val="1"/>
+          <w:numId w:val="1"/>
+        </w:numPr>
+      </w:pPr>
+      <w:r>
+        <w:t>Extension?</w:t>
+      </w:r>
+    </w:p>
+    <w:p/>
+    <w:p>
+      <w:hyperlink r:id="rId32" w:history="1">
+        <w:r>
+          <w:rPr>
+            <w:rStyle w:val="Hyperlink"/>
+          </w:rPr>
+          <w:t>https://jmai.amegroups.org/article/view/8590/html</w:t>
+        </w:r>
+      </w:hyperlink>
+      <w:r>
+        <w:t xml:space="preserve"> </w:t>
+      </w:r>
+    </w:p>
+    <w:p>
+      <w:pPr>
+        <w:rPr>
+          <w:noProof/>
+        </w:rPr>
+      </w:pPr>
+      <w:r>
+        <w:rPr>
+          <w:noProof/>
+        </w:rPr>
+        <w:drawing>
+          <wp:inline distT="0" distB="0" distL="0" distR="0" wp14:anchorId="203793BC" wp14:editId="0F2B6379">
+            <wp:extent cx="2777295" cy="786480"/>
+            <wp:effectExtent l="0" t="0" r="4445" b="1270"/>
+            <wp:docPr id="646914026" name="Picture 1" descr="A close-up of a text&#10;&#10;AI-generated content may be incorrect."/>
+            <wp:cNvGraphicFramePr>
+              <a:graphicFrameLocks xmlns:a="http://schemas.openxmlformats.org/drawingml/2006/main" noChangeAspect="1"/>
+            </wp:cNvGraphicFramePr>
+            <a:graphic xmlns:a="http://schemas.openxmlformats.org/drawingml/2006/main">
+              <a:graphicData uri="http://schemas.openxmlformats.org/drawingml/2006/picture">
+                <pic:pic xmlns:pic="http://schemas.openxmlformats.org/drawingml/2006/picture">
+                  <pic:nvPicPr>
+                    <pic:cNvPr id="646914026" name="Picture 1" descr="A close-up of a text&#10;&#10;AI-generated content may be incorrect."/>
+                    <pic:cNvPicPr/>
+                  </pic:nvPicPr>
+                  <pic:blipFill>
+                    <a:blip r:embed="rId33"/>
+                    <a:stretch>
+                      <a:fillRect/>
+                    </a:stretch>
+                  </pic:blipFill>
+                  <pic:spPr>
+                    <a:xfrm>
+                      <a:off x="0" y="0"/>
+                      <a:ext cx="2836322" cy="803195"/>
+                    </a:xfrm>
+                    <a:prstGeom prst="rect">
+                      <a:avLst/>
+                    </a:prstGeom>
+                  </pic:spPr>
+                </pic:pic>
+              </a:graphicData>
+            </a:graphic>
+          </wp:inline>
+        </w:drawing>
+      </w:r>
+      <w:r>
+        <w:rPr>
+          <w:noProof/>
+        </w:rPr>
+        <w:t xml:space="preserve"> </w:t>
+      </w:r>
+      <w:r>
+        <w:rPr>
+          <w:noProof/>
+        </w:rPr>
+        <w:drawing>
+          <wp:inline distT="0" distB="0" distL="0" distR="0" wp14:anchorId="0E93DA13" wp14:editId="5921B875">
+            <wp:extent cx="2297942" cy="1182831"/>
+            <wp:effectExtent l="0" t="0" r="1270" b="0"/>
+            <wp:docPr id="1414966028" name="Picture 1"/>
+            <wp:cNvGraphicFramePr>
+              <a:graphicFrameLocks xmlns:a="http://schemas.openxmlformats.org/drawingml/2006/main" noChangeAspect="1"/>
+            </wp:cNvGraphicFramePr>
+            <a:graphic xmlns:a="http://schemas.openxmlformats.org/drawingml/2006/main">
+              <a:graphicData uri="http://schemas.openxmlformats.org/drawingml/2006/picture">
+                <pic:pic xmlns:pic="http://schemas.openxmlformats.org/drawingml/2006/picture">
+                  <pic:nvPicPr>
+                    <pic:cNvPr id="1414966028" name=""/>
+                    <pic:cNvPicPr/>
+                  </pic:nvPicPr>
+                  <pic:blipFill>
+                    <a:blip r:embed="rId34"/>
+                    <a:stretch>
+                      <a:fillRect/>
+                    </a:stretch>
+                  </pic:blipFill>
+                  <pic:spPr>
+                    <a:xfrm>
+                      <a:off x="0" y="0"/>
+                      <a:ext cx="2357814" cy="1213649"/>
+                    </a:xfrm>
+                    <a:prstGeom prst="rect">
+                      <a:avLst/>
+                    </a:prstGeom>
+                  </pic:spPr>
+                </pic:pic>
+              </a:graphicData>
+            </a:graphic>
+          </wp:inline>
+        </w:drawing>
+      </w:r>
+      <w:r>
+        <w:rPr>
+          <w:noProof/>
+        </w:rPr>
+        <w:t xml:space="preserve"> </w:t>
+      </w:r>
+      <w:r>
+        <w:rPr>
+          <w:noProof/>
+        </w:rPr>
+        <w:drawing>
+          <wp:inline distT="0" distB="0" distL="0" distR="0" wp14:anchorId="7DAE4B20" wp14:editId="2284F6AC">
+            <wp:extent cx="2717167" cy="2829755"/>
+            <wp:effectExtent l="0" t="0" r="635" b="2540"/>
+            <wp:docPr id="1949995648" name="Picture 1"/>
+            <wp:cNvGraphicFramePr>
+              <a:graphicFrameLocks xmlns:a="http://schemas.openxmlformats.org/drawingml/2006/main" noChangeAspect="1"/>
+            </wp:cNvGraphicFramePr>
+            <a:graphic xmlns:a="http://schemas.openxmlformats.org/drawingml/2006/main">
+              <a:graphicData uri="http://schemas.openxmlformats.org/drawingml/2006/picture">
+                <pic:pic xmlns:pic="http://schemas.openxmlformats.org/drawingml/2006/picture">
+                  <pic:nvPicPr>
+                    <pic:cNvPr id="1949995648" name=""/>
+                    <pic:cNvPicPr/>
+                  </pic:nvPicPr>
+                  <pic:blipFill>
+                    <a:blip r:embed="rId35"/>
+                    <a:stretch>
+                      <a:fillRect/>
+                    </a:stretch>
+                  </pic:blipFill>
+                  <pic:spPr>
+                    <a:xfrm>
+                      <a:off x="0" y="0"/>
+                      <a:ext cx="2749265" cy="2863183"/>
+                    </a:xfrm>
+                    <a:prstGeom prst="rect">
+                      <a:avLst/>
+                    </a:prstGeom>
+                  </pic:spPr>
+                </pic:pic>
+              </a:graphicData>
+            </a:graphic>
+          </wp:inline>
+        </w:drawing>
+      </w:r>
+    </w:p>
+    <w:p>
+      <w:pPr>
+        <w:rPr>
+          <w:noProof/>
+        </w:rPr>
+      </w:pPr>
+      <w:r>
+        <w:rPr>
+          <w:noProof/>
+        </w:rPr>
+        <w:t xml:space="preserve">Hyperparameter optimisation via grid search </w:t>
+      </w:r>
+    </w:p>
+    <w:p>
+      <w:pPr>
+        <w:rPr>
+          <w:noProof/>
+        </w:rPr>
+      </w:pPr>
+      <w:r>
+        <w:rPr>
+          <w:noProof/>
+        </w:rPr>
+        <w:t>More important variables are extracted from random forest and used in EFA</w:t>
+      </w:r>
+    </w:p>
+    <w:p>
+      <w:pPr>
+        <w:rPr>
+          <w:noProof/>
+        </w:rPr>
+      </w:pPr>
+      <w:r>
+        <w:rPr>
+          <w:noProof/>
+        </w:rPr>
+        <w:drawing>
+          <wp:inline distT="0" distB="0" distL="0" distR="0" wp14:anchorId="61F7FB79" wp14:editId="478196EF">
+            <wp:extent cx="2760785" cy="660068"/>
+            <wp:effectExtent l="0" t="0" r="0" b="635"/>
+            <wp:docPr id="1557573163" name="Picture 1" descr="A black text on a white background&#10;&#10;AI-generated content may be incorrect."/>
+            <wp:cNvGraphicFramePr>
+              <a:graphicFrameLocks xmlns:a="http://schemas.openxmlformats.org/drawingml/2006/main" noChangeAspect="1"/>
+            </wp:cNvGraphicFramePr>
+            <a:graphic xmlns:a="http://schemas.openxmlformats.org/drawingml/2006/main">
+              <a:graphicData uri="http://schemas.openxmlformats.org/drawingml/2006/picture">
+                <pic:pic xmlns:pic="http://schemas.openxmlformats.org/drawingml/2006/picture">
+                  <pic:nvPicPr>
+                    <pic:cNvPr id="1557573163" name="Picture 1" descr="A black text on a white background&#10;&#10;AI-generated content may be incorrect."/>
+                    <pic:cNvPicPr/>
+                  </pic:nvPicPr>
+                  <pic:blipFill>
+                    <a:blip r:embed="rId36"/>
+                    <a:stretch>
+                      <a:fillRect/>
+                    </a:stretch>
+                  </pic:blipFill>
+                  <pic:spPr>
+                    <a:xfrm>
+                      <a:off x="0" y="0"/>
+                      <a:ext cx="2856719" cy="683005"/>
+                    </a:xfrm>
+                    <a:prstGeom prst="rect">
+                      <a:avLst/>
+                    </a:prstGeom>
+                  </pic:spPr>
+                </pic:pic>
+              </a:graphicData>
+            </a:graphic>
+          </wp:inline>
+        </w:drawing>
+      </w:r>
+      <w:r>
+        <w:rPr>
+          <w:noProof/>
+        </w:rPr>
+        <w:drawing>
+          <wp:inline distT="0" distB="0" distL="0" distR="0" wp14:anchorId="58C7CB32" wp14:editId="03CB2385">
+            <wp:extent cx="2838841" cy="330873"/>
+            <wp:effectExtent l="0" t="0" r="6350" b="0"/>
+            <wp:docPr id="239546899" name="Picture 1"/>
+            <wp:cNvGraphicFramePr>
+              <a:graphicFrameLocks xmlns:a="http://schemas.openxmlformats.org/drawingml/2006/main" noChangeAspect="1"/>
+            </wp:cNvGraphicFramePr>
+            <a:graphic xmlns:a="http://schemas.openxmlformats.org/drawingml/2006/main">
+              <a:graphicData uri="http://schemas.openxmlformats.org/drawingml/2006/picture">
+                <pic:pic xmlns:pic="http://schemas.openxmlformats.org/drawingml/2006/picture">
+                  <pic:nvPicPr>
+                    <pic:cNvPr id="239546899" name=""/>
+                    <pic:cNvPicPr/>
+                  </pic:nvPicPr>
+                  <pic:blipFill>
+                    <a:blip r:embed="rId37"/>
+                    <a:stretch>
+                      <a:fillRect/>
+                    </a:stretch>
+                  </pic:blipFill>
+                  <pic:spPr>
+                    <a:xfrm>
+                      <a:off x="0" y="0"/>
+                      <a:ext cx="2986149" cy="348042"/>
+                    </a:xfrm>
+                    <a:prstGeom prst="rect">
+                      <a:avLst/>
+                    </a:prstGeom>
+                  </pic:spPr>
+                </pic:pic>
+              </a:graphicData>
+            </a:graphic>
+          </wp:inline>
+        </w:drawing>
+      </w:r>
+      <w:r>
+        <w:rPr>
+          <w:noProof/>
+        </w:rPr>
+        <w:t xml:space="preserve"> </w:t>
+      </w:r>
+    </w:p>
+    <w:p>
+      <w:pPr>
+        <w:rPr>
+          <w:noProof/>
+        </w:rPr>
+      </w:pPr>
+      <w:r>
+        <w:rPr>
+          <w:noProof/>
+        </w:rPr>
+        <w:drawing>
+          <wp:inline distT="0" distB="0" distL="0" distR="0" wp14:anchorId="231E68E7" wp14:editId="60AB399C">
+            <wp:extent cx="2601448" cy="947370"/>
+            <wp:effectExtent l="0" t="0" r="2540" b="5715"/>
+            <wp:docPr id="2039798655" name="Picture 1" descr="A close up of a text&#10;&#10;AI-generated content may be incorrect."/>
+            <wp:cNvGraphicFramePr>
+              <a:graphicFrameLocks xmlns:a="http://schemas.openxmlformats.org/drawingml/2006/main" noChangeAspect="1"/>
+            </wp:cNvGraphicFramePr>
+            <a:graphic xmlns:a="http://schemas.openxmlformats.org/drawingml/2006/main">
+              <a:graphicData uri="http://schemas.openxmlformats.org/drawingml/2006/picture">
+                <pic:pic xmlns:pic="http://schemas.openxmlformats.org/drawingml/2006/picture">
+                  <pic:nvPicPr>
+                    <pic:cNvPr id="2039798655" name="Picture 1" descr="A close up of a text&#10;&#10;AI-generated content may be incorrect."/>
+                    <pic:cNvPicPr/>
+                  </pic:nvPicPr>
+                  <pic:blipFill>
+                    <a:blip r:embed="rId38"/>
+                    <a:stretch>
+                      <a:fillRect/>
+                    </a:stretch>
+                  </pic:blipFill>
+                  <pic:spPr>
+                    <a:xfrm>
+                      <a:off x="0" y="0"/>
+                      <a:ext cx="2621811" cy="954786"/>
+                    </a:xfrm>
+                    <a:prstGeom prst="rect">
+                      <a:avLst/>
+                    </a:prstGeom>
+                  </pic:spPr>
+                </pic:pic>
+              </a:graphicData>
+            </a:graphic>
+          </wp:inline>
+        </w:drawing>
+      </w:r>
+      <w:r>
+        <w:rPr>
+          <w:noProof/>
+        </w:rPr>
+        <w:t xml:space="preserve"> </w:t>
+      </w:r>
+      <w:r>
+        <w:rPr>
+          <w:noProof/>
+        </w:rPr>
+        <w:drawing>
+          <wp:inline distT="0" distB="0" distL="0" distR="0" wp14:anchorId="23CE11C1" wp14:editId="338BEB29">
+            <wp:extent cx="2121283" cy="950888"/>
+            <wp:effectExtent l="0" t="0" r="0" b="1905"/>
+            <wp:docPr id="2147396247" name="Picture 1" descr="A close-up of a text&#10;&#10;AI-generated content may be incorrect."/>
+            <wp:cNvGraphicFramePr>
+              <a:graphicFrameLocks xmlns:a="http://schemas.openxmlformats.org/drawingml/2006/main" noChangeAspect="1"/>
+            </wp:cNvGraphicFramePr>
+            <a:graphic xmlns:a="http://schemas.openxmlformats.org/drawingml/2006/main">
+              <a:graphicData uri="http://schemas.openxmlformats.org/drawingml/2006/picture">
+                <pic:pic xmlns:pic="http://schemas.openxmlformats.org/drawingml/2006/picture">
+                  <pic:nvPicPr>
+                    <pic:cNvPr id="2147396247" name="Picture 1" descr="A close-up of a text&#10;&#10;AI-generated content may be incorrect."/>
+                    <pic:cNvPicPr/>
+                  </pic:nvPicPr>
+                  <pic:blipFill>
+                    <a:blip r:embed="rId39"/>
+                    <a:stretch>
+                      <a:fillRect/>
+                    </a:stretch>
+                  </pic:blipFill>
+                  <pic:spPr>
+                    <a:xfrm>
+                      <a:off x="0" y="0"/>
+                      <a:ext cx="2163030" cy="969602"/>
+                    </a:xfrm>
+                    <a:prstGeom prst="rect">
+                      <a:avLst/>
+                    </a:prstGeom>
+                  </pic:spPr>
+                </pic:pic>
+              </a:graphicData>
+            </a:graphic>
+          </wp:inline>
+        </w:drawing>
+      </w:r>
+    </w:p>
+    <w:p>
+      <w:pPr>
+        <w:rPr>
+          <w:noProof/>
+        </w:rPr>
+      </w:pPr>
+      <w:r>
+        <w:rPr>
+          <w:noProof/>
+        </w:rPr>
+        <w:drawing>
+          <wp:inline distT="0" distB="0" distL="0" distR="0" wp14:anchorId="19C959C4" wp14:editId="5C856DD2">
+            <wp:extent cx="2794879" cy="1006974"/>
+            <wp:effectExtent l="0" t="0" r="0" b="0"/>
+            <wp:docPr id="1060279111" name="Picture 1"/>
+            <wp:cNvGraphicFramePr>
+              <a:graphicFrameLocks xmlns:a="http://schemas.openxmlformats.org/drawingml/2006/main" noChangeAspect="1"/>
+            </wp:cNvGraphicFramePr>
+            <a:graphic xmlns:a="http://schemas.openxmlformats.org/drawingml/2006/main">
+              <a:graphicData uri="http://schemas.openxmlformats.org/drawingml/2006/picture">
+                <pic:pic xmlns:pic="http://schemas.openxmlformats.org/drawingml/2006/picture">
+                  <pic:nvPicPr>
+                    <pic:cNvPr id="1060279111" name=""/>
+                    <pic:cNvPicPr/>
+                  </pic:nvPicPr>
+                  <pic:blipFill>
+                    <a:blip r:embed="rId40"/>
+                    <a:stretch>
+                      <a:fillRect/>
+                    </a:stretch>
+                  </pic:blipFill>
+                  <pic:spPr>
+                    <a:xfrm>
+                      <a:off x="0" y="0"/>
+                      <a:ext cx="2863946" cy="1031858"/>
+                    </a:xfrm>
+                    <a:prstGeom prst="rect">
+                      <a:avLst/>
+                    </a:prstGeom>
+                  </pic:spPr>
+                </pic:pic>
+              </a:graphicData>
+            </a:graphic>
+          </wp:inline>
+        </w:drawing>
+      </w:r>
+    </w:p>
+    <w:p>
+      <w:pPr>
+        <w:pStyle w:val="ListParagraph"/>
+        <w:numPr>
+          <w:ilvl w:val="0"/>
+          <w:numId w:val="22"/>
+        </w:numPr>
+      </w:pPr>
+      <w:r>
+        <w:lastRenderedPageBreak/>
+        <w:t>Could be a cool extension of the research at the end</w:t>
+      </w:r>
+    </w:p>
+    <w:p>
+      <w:pPr>
+        <w:pStyle w:val="ListParagraph"/>
+        <w:numPr>
+          <w:ilvl w:val="1"/>
+          <w:numId w:val="22"/>
+        </w:numPr>
+      </w:pPr>
+      <w:r>
+        <w:t xml:space="preserve">As a limitation could be that factors from low vs high </w:t>
+      </w:r>
+      <w:proofErr w:type="spellStart"/>
+      <w:r>
+        <w:t>mmr</w:t>
+      </w:r>
+      <w:proofErr w:type="spellEnd"/>
+      <w:r>
+        <w:t xml:space="preserve"> regions may have different predictive power </w:t>
+      </w:r>
+    </w:p>
+    <w:p>
+      <w:pPr>
+        <w:rPr>
+          <w:noProof/>
+        </w:rPr>
+      </w:pPr>
+      <w:r>
+        <w:rPr>
+          <w:noProof/>
+        </w:rPr>
+        <w:drawing>
+          <wp:inline distT="0" distB="0" distL="0" distR="0" wp14:anchorId="05D30548" wp14:editId="0B7E5587">
+            <wp:extent cx="2891595" cy="755736"/>
+            <wp:effectExtent l="0" t="0" r="4445" b="0"/>
+            <wp:docPr id="176154562" name="Picture 1" descr="A black text on a white background&#10;&#10;AI-generated content may be incorrect."/>
+            <wp:cNvGraphicFramePr>
+              <a:graphicFrameLocks xmlns:a="http://schemas.openxmlformats.org/drawingml/2006/main" noChangeAspect="1"/>
+            </wp:cNvGraphicFramePr>
+            <a:graphic xmlns:a="http://schemas.openxmlformats.org/drawingml/2006/main">
+              <a:graphicData uri="http://schemas.openxmlformats.org/drawingml/2006/picture">
+                <pic:pic xmlns:pic="http://schemas.openxmlformats.org/drawingml/2006/picture">
+                  <pic:nvPicPr>
+                    <pic:cNvPr id="176154562" name="Picture 1" descr="A black text on a white background&#10;&#10;AI-generated content may be incorrect."/>
+                    <pic:cNvPicPr/>
+                  </pic:nvPicPr>
+                  <pic:blipFill>
+                    <a:blip r:embed="rId41"/>
+                    <a:stretch>
+                      <a:fillRect/>
+                    </a:stretch>
+                  </pic:blipFill>
+                  <pic:spPr>
+                    <a:xfrm>
+                      <a:off x="0" y="0"/>
+                      <a:ext cx="2947102" cy="770243"/>
+                    </a:xfrm>
+                    <a:prstGeom prst="rect">
+                      <a:avLst/>
+                    </a:prstGeom>
+                  </pic:spPr>
+                </pic:pic>
+              </a:graphicData>
+            </a:graphic>
+          </wp:inline>
+        </w:drawing>
+      </w:r>
+      <w:r>
+        <w:rPr>
+          <w:noProof/>
+        </w:rPr>
+        <w:t xml:space="preserve"> </w:t>
+      </w:r>
+      <w:r>
+        <w:rPr>
+          <w:noProof/>
+        </w:rPr>
+        <w:drawing>
+          <wp:inline distT="0" distB="0" distL="0" distR="0" wp14:anchorId="08A3E2A1" wp14:editId="1239F203">
+            <wp:extent cx="2681359" cy="865367"/>
+            <wp:effectExtent l="0" t="0" r="0" b="0"/>
+            <wp:docPr id="2079497409" name="Picture 1" descr="A close-up of a text&#10;&#10;AI-generated content may be incorrect."/>
+            <wp:cNvGraphicFramePr>
+              <a:graphicFrameLocks xmlns:a="http://schemas.openxmlformats.org/drawingml/2006/main" noChangeAspect="1"/>
+            </wp:cNvGraphicFramePr>
+            <a:graphic xmlns:a="http://schemas.openxmlformats.org/drawingml/2006/main">
+              <a:graphicData uri="http://schemas.openxmlformats.org/drawingml/2006/picture">
+                <pic:pic xmlns:pic="http://schemas.openxmlformats.org/drawingml/2006/picture">
+                  <pic:nvPicPr>
+                    <pic:cNvPr id="2079497409" name="Picture 1" descr="A close-up of a text&#10;&#10;AI-generated content may be incorrect."/>
+                    <pic:cNvPicPr/>
+                  </pic:nvPicPr>
+                  <pic:blipFill>
+                    <a:blip r:embed="rId42"/>
+                    <a:stretch>
+                      <a:fillRect/>
+                    </a:stretch>
+                  </pic:blipFill>
+                  <pic:spPr>
+                    <a:xfrm>
+                      <a:off x="0" y="0"/>
+                      <a:ext cx="2727647" cy="880306"/>
+                    </a:xfrm>
+                    <a:prstGeom prst="rect">
+                      <a:avLst/>
+                    </a:prstGeom>
+                  </pic:spPr>
+                </pic:pic>
+              </a:graphicData>
+            </a:graphic>
+          </wp:inline>
+        </w:drawing>
+      </w:r>
+    </w:p>
+    <w:p>
+      <w:pPr>
+        <w:pStyle w:val="ListParagraph"/>
+        <w:numPr>
+          <w:ilvl w:val="0"/>
+          <w:numId w:val="22"/>
+        </w:numPr>
+      </w:pPr>
+      <w:r>
+        <w:t>Gives some reasoning behind why these factors are useful</w:t>
+      </w:r>
+    </w:p>
+    <w:p>
+      <w:pPr>
+        <w:pStyle w:val="ListParagraph"/>
+        <w:numPr>
+          <w:ilvl w:val="1"/>
+          <w:numId w:val="22"/>
+        </w:numPr>
+      </w:pPr>
+      <w:r>
+        <w:t>See later if relevant to discussion</w:t>
+      </w:r>
+    </w:p>
+    <w:p>
+      <w:pPr>
+        <w:pStyle w:val="ListParagraph"/>
+        <w:numPr>
+          <w:ilvl w:val="0"/>
+          <w:numId w:val="22"/>
+        </w:numPr>
+      </w:pPr>
+      <w:r>
+        <w:t>Can see differences in importance of different predictive factors in different regions, showing how policy makers should focus on different things in each space</w:t>
+      </w:r>
+    </w:p>
+    <w:p>
+      <w:pPr>
+        <w:pStyle w:val="ListParagraph"/>
+        <w:numPr>
+          <w:ilvl w:val="1"/>
+          <w:numId w:val="22"/>
+        </w:numPr>
+      </w:pPr>
+      <w:r>
+        <w:t>Again, a point to add to my limitations/discussion</w:t>
+      </w:r>
+    </w:p>
+    <w:p/>
+    <w:p>
+      <w:pPr>
+        <w:rPr>
+          <w:u w:val="single"/>
+        </w:rPr>
+      </w:pPr>
+      <w:r>
+        <w:rPr>
+          <w:u w:val="single"/>
+        </w:rPr>
+        <w:t xml:space="preserve">Limitation: need data to predict (for all or a subset of features), whereas for </w:t>
+      </w:r>
+      <w:proofErr w:type="spellStart"/>
+      <w:r>
+        <w:rPr>
+          <w:u w:val="single"/>
+        </w:rPr>
+        <w:t>arima</w:t>
+      </w:r>
+      <w:proofErr w:type="spellEnd"/>
+      <w:r>
+        <w:rPr>
+          <w:u w:val="single"/>
+        </w:rPr>
+        <w:t xml:space="preserve"> type methods you do not </w:t>
+      </w:r>
+    </w:p>
+    <w:p>
+      <w:pPr>
+        <w:rPr>
+          <w:u w:val="single"/>
+        </w:rPr>
+      </w:pPr>
+      <w:r>
+        <w:rPr>
+          <w:u w:val="single"/>
+        </w:rPr>
+        <w:tab/>
+        <w:t>Could limit use for trends?</w:t>
+      </w:r>
+    </w:p>
     <w:p>
       <w:pPr>
         <w:pStyle w:val="Heading1"/>
@@ -7840,6 +8510,119 @@
     </w:lvl>
   </w:abstractNum>
   <w:abstractNum w:abstractNumId="7" w15:restartNumberingAfterBreak="0">
+    <w:nsid w:val="1CB46B2B"/>
+    <w:multiLevelType w:val="hybridMultilevel"/>
+    <w:tmpl w:val="9BCEB2B0"/>
+    <w:lvl w:ilvl="0" w:tplc="BD30564C">
+      <w:start w:val="3"/>
+      <w:numFmt w:val="bullet"/>
+      <w:lvlText w:val="-"/>
+      <w:lvlJc w:val="left"/>
+      <w:pPr>
+        <w:ind w:left="720" w:hanging="360"/>
+      </w:pPr>
+      <w:rPr>
+        <w:rFonts w:ascii="Aptos" w:eastAsiaTheme="minorHAnsi" w:hAnsi="Aptos" w:cstheme="minorBidi" w:hint="default"/>
+      </w:rPr>
+    </w:lvl>
+    <w:lvl w:ilvl="1" w:tplc="08090003">
+      <w:start w:val="1"/>
+      <w:numFmt w:val="bullet"/>
+      <w:lvlText w:val="o"/>
+      <w:lvlJc w:val="left"/>
+      <w:pPr>
+        <w:ind w:left="1440" w:hanging="360"/>
+      </w:pPr>
+      <w:rPr>
+        <w:rFonts w:ascii="Courier New" w:hAnsi="Courier New" w:hint="default"/>
+      </w:rPr>
+    </w:lvl>
+    <w:lvl w:ilvl="2" w:tplc="08090005" w:tentative="1">
+      <w:start w:val="1"/>
+      <w:numFmt w:val="bullet"/>
+      <w:lvlText w:val=""/>
+      <w:lvlJc w:val="left"/>
+      <w:pPr>
+        <w:ind w:left="2160" w:hanging="360"/>
+      </w:pPr>
+      <w:rPr>
+        <w:rFonts w:ascii="Wingdings" w:hAnsi="Wingdings" w:hint="default"/>
+      </w:rPr>
+    </w:lvl>
+    <w:lvl w:ilvl="3" w:tplc="08090001" w:tentative="1">
+      <w:start w:val="1"/>
+      <w:numFmt w:val="bullet"/>
+      <w:lvlText w:val=""/>
+      <w:lvlJc w:val="left"/>
+      <w:pPr>
+        <w:ind w:left="2880" w:hanging="360"/>
+      </w:pPr>
+      <w:rPr>
+        <w:rFonts w:ascii="Symbol" w:hAnsi="Symbol" w:hint="default"/>
+      </w:rPr>
+    </w:lvl>
+    <w:lvl w:ilvl="4" w:tplc="08090003" w:tentative="1">
+      <w:start w:val="1"/>
+      <w:numFmt w:val="bullet"/>
+      <w:lvlText w:val="o"/>
+      <w:lvlJc w:val="left"/>
+      <w:pPr>
+        <w:ind w:left="3600" w:hanging="360"/>
+      </w:pPr>
+      <w:rPr>
+        <w:rFonts w:ascii="Courier New" w:hAnsi="Courier New" w:hint="default"/>
+      </w:rPr>
+    </w:lvl>
+    <w:lvl w:ilvl="5" w:tplc="08090005" w:tentative="1">
+      <w:start w:val="1"/>
+      <w:numFmt w:val="bullet"/>
+      <w:lvlText w:val=""/>
+      <w:lvlJc w:val="left"/>
+      <w:pPr>
+        <w:ind w:left="4320" w:hanging="360"/>
+      </w:pPr>
+      <w:rPr>
+        <w:rFonts w:ascii="Wingdings" w:hAnsi="Wingdings" w:hint="default"/>
+      </w:rPr>
+    </w:lvl>
+    <w:lvl w:ilvl="6" w:tplc="08090001" w:tentative="1">
+      <w:start w:val="1"/>
+      <w:numFmt w:val="bullet"/>
+      <w:lvlText w:val=""/>
+      <w:lvlJc w:val="left"/>
+      <w:pPr>
+        <w:ind w:left="5040" w:hanging="360"/>
+      </w:pPr>
+      <w:rPr>
+        <w:rFonts w:ascii="Symbol" w:hAnsi="Symbol" w:hint="default"/>
+      </w:rPr>
+    </w:lvl>
+    <w:lvl w:ilvl="7" w:tplc="08090003" w:tentative="1">
+      <w:start w:val="1"/>
+      <w:numFmt w:val="bullet"/>
+      <w:lvlText w:val="o"/>
+      <w:lvlJc w:val="left"/>
+      <w:pPr>
+        <w:ind w:left="5760" w:hanging="360"/>
+      </w:pPr>
+      <w:rPr>
+        <w:rFonts w:ascii="Courier New" w:hAnsi="Courier New" w:hint="default"/>
+      </w:rPr>
+    </w:lvl>
+    <w:lvl w:ilvl="8" w:tplc="08090005" w:tentative="1">
+      <w:start w:val="1"/>
+      <w:numFmt w:val="bullet"/>
+      <w:lvlText w:val=""/>
+      <w:lvlJc w:val="left"/>
+      <w:pPr>
+        <w:ind w:left="6480" w:hanging="360"/>
+      </w:pPr>
+      <w:rPr>
+        <w:rFonts w:ascii="Wingdings" w:hAnsi="Wingdings" w:hint="default"/>
+      </w:rPr>
+    </w:lvl>
+  </w:abstractNum>
+  <w:abstractNum w:abstractNumId="8" w15:restartNumberingAfterBreak="0">
     <w:nsid w:val="1DF900AB"/>
     <w:multiLevelType w:val="hybridMultilevel"/>
     <w:tmpl w:val="AC68B4D8"/>
@@ -7953,7 +8736,120 @@
       </w:rPr>
     </w:lvl>
   </w:abstractNum>
-  <w:abstractNum w:abstractNumId="8" w15:restartNumberingAfterBreak="0">
+  <w:abstractNum w:abstractNumId="9" w15:restartNumberingAfterBreak="0">
+    <w:nsid w:val="3549659C"/>
+    <w:multiLevelType w:val="hybridMultilevel"/>
+    <w:tmpl w:val="BF9C49D6"/>
+    <w:lvl w:ilvl="0" w:tplc="0C1AB622">
+      <w:start w:val="6"/>
+      <w:numFmt w:val="bullet"/>
+      <w:lvlText w:val=""/>
+      <w:lvlJc w:val="left"/>
+      <w:pPr>
+        <w:ind w:left="420" w:hanging="360"/>
+      </w:pPr>
+      <w:rPr>
+        <w:rFonts w:ascii="Times New Roman" w:eastAsia="Times New Roman" w:hAnsi="Times New Roman" w:cs="Times New Roman" w:hint="default"/>
+      </w:rPr>
+    </w:lvl>
+    <w:lvl w:ilvl="1" w:tplc="08090003" w:tentative="1">
+      <w:start w:val="1"/>
+      <w:numFmt w:val="bullet"/>
+      <w:lvlText w:val="o"/>
+      <w:lvlJc w:val="left"/>
+      <w:pPr>
+        <w:ind w:left="1140" w:hanging="360"/>
+      </w:pPr>
+      <w:rPr>
+        <w:rFonts w:ascii="Courier New" w:hAnsi="Courier New" w:hint="default"/>
+      </w:rPr>
+    </w:lvl>
+    <w:lvl w:ilvl="2" w:tplc="08090005" w:tentative="1">
+      <w:start w:val="1"/>
+      <w:numFmt w:val="bullet"/>
+      <w:lvlText w:val=""/>
+      <w:lvlJc w:val="left"/>
+      <w:pPr>
+        <w:ind w:left="1860" w:hanging="360"/>
+      </w:pPr>
+      <w:rPr>
+        <w:rFonts w:ascii="Wingdings" w:hAnsi="Wingdings" w:hint="default"/>
+      </w:rPr>
+    </w:lvl>
+    <w:lvl w:ilvl="3" w:tplc="08090001" w:tentative="1">
+      <w:start w:val="1"/>
+      <w:numFmt w:val="bullet"/>
+      <w:lvlText w:val=""/>
+      <w:lvlJc w:val="left"/>
+      <w:pPr>
+        <w:ind w:left="2580" w:hanging="360"/>
+      </w:pPr>
+      <w:rPr>
+        <w:rFonts w:ascii="Symbol" w:hAnsi="Symbol" w:hint="default"/>
+      </w:rPr>
+    </w:lvl>
+    <w:lvl w:ilvl="4" w:tplc="08090003" w:tentative="1">
+      <w:start w:val="1"/>
+      <w:numFmt w:val="bullet"/>
+      <w:lvlText w:val="o"/>
+      <w:lvlJc w:val="left"/>
+      <w:pPr>
+        <w:ind w:left="3300" w:hanging="360"/>
+      </w:pPr>
+      <w:rPr>
+        <w:rFonts w:ascii="Courier New" w:hAnsi="Courier New" w:hint="default"/>
+      </w:rPr>
+    </w:lvl>
+    <w:lvl w:ilvl="5" w:tplc="08090005" w:tentative="1">
+      <w:start w:val="1"/>
+      <w:numFmt w:val="bullet"/>
+      <w:lvlText w:val=""/>
+      <w:lvlJc w:val="left"/>
+      <w:pPr>
+        <w:ind w:left="4020" w:hanging="360"/>
+      </w:pPr>
+      <w:rPr>
+        <w:rFonts w:ascii="Wingdings" w:hAnsi="Wingdings" w:hint="default"/>
+      </w:rPr>
+    </w:lvl>
+    <w:lvl w:ilvl="6" w:tplc="08090001" w:tentative="1">
+      <w:start w:val="1"/>
+      <w:numFmt w:val="bullet"/>
+      <w:lvlText w:val=""/>
+      <w:lvlJc w:val="left"/>
+      <w:pPr>
+        <w:ind w:left="4740" w:hanging="360"/>
+      </w:pPr>
+      <w:rPr>
+        <w:rFonts w:ascii="Symbol" w:hAnsi="Symbol" w:hint="default"/>
+      </w:rPr>
+    </w:lvl>
+    <w:lvl w:ilvl="7" w:tplc="08090003" w:tentative="1">
+      <w:start w:val="1"/>
+      <w:numFmt w:val="bullet"/>
+      <w:lvlText w:val="o"/>
+      <w:lvlJc w:val="left"/>
+      <w:pPr>
+        <w:ind w:left="5460" w:hanging="360"/>
+      </w:pPr>
+      <w:rPr>
+        <w:rFonts w:ascii="Courier New" w:hAnsi="Courier New" w:hint="default"/>
+      </w:rPr>
+    </w:lvl>
+    <w:lvl w:ilvl="8" w:tplc="08090005" w:tentative="1">
+      <w:start w:val="1"/>
+      <w:numFmt w:val="bullet"/>
+      <w:lvlText w:val=""/>
+      <w:lvlJc w:val="left"/>
+      <w:pPr>
+        <w:ind w:left="6180" w:hanging="360"/>
+      </w:pPr>
+      <w:rPr>
+        <w:rFonts w:ascii="Wingdings" w:hAnsi="Wingdings" w:hint="default"/>
+      </w:rPr>
+    </w:lvl>
+  </w:abstractNum>
+  <w:abstractNum w:abstractNumId="10" w15:restartNumberingAfterBreak="0">
     <w:nsid w:val="3DC27C95"/>
     <w:multiLevelType w:val="hybridMultilevel"/>
     <w:tmpl w:val="12E8BD5C"/>
@@ -8042,7 +8938,7 @@
       </w:pPr>
     </w:lvl>
   </w:abstractNum>
-  <w:abstractNum w:abstractNumId="9" w15:restartNumberingAfterBreak="0">
+  <w:abstractNum w:abstractNumId="11" w15:restartNumberingAfterBreak="0">
     <w:nsid w:val="41D9594A"/>
     <w:multiLevelType w:val="hybridMultilevel"/>
     <w:tmpl w:val="0E1A5626"/>
@@ -8154,7 +9050,7 @@
       </w:rPr>
     </w:lvl>
   </w:abstractNum>
-  <w:abstractNum w:abstractNumId="10" w15:restartNumberingAfterBreak="0">
+  <w:abstractNum w:abstractNumId="12" w15:restartNumberingAfterBreak="0">
     <w:nsid w:val="441B708F"/>
     <w:multiLevelType w:val="hybridMultilevel"/>
     <w:tmpl w:val="4B66F44E"/>
@@ -8243,7 +9139,7 @@
       </w:pPr>
     </w:lvl>
   </w:abstractNum>
-  <w:abstractNum w:abstractNumId="11" w15:restartNumberingAfterBreak="0">
+  <w:abstractNum w:abstractNumId="13" w15:restartNumberingAfterBreak="0">
     <w:nsid w:val="461A1B06"/>
     <w:multiLevelType w:val="multilevel"/>
     <w:tmpl w:val="B7F84B74"/>
@@ -8392,7 +9288,7 @@
       </w:rPr>
     </w:lvl>
   </w:abstractNum>
-  <w:abstractNum w:abstractNumId="12" w15:restartNumberingAfterBreak="0">
+  <w:abstractNum w:abstractNumId="14" w15:restartNumberingAfterBreak="0">
     <w:nsid w:val="4D672614"/>
     <w:multiLevelType w:val="hybridMultilevel"/>
     <w:tmpl w:val="EE1EBB4C"/>
@@ -8504,7 +9400,7 @@
       </w:rPr>
     </w:lvl>
   </w:abstractNum>
-  <w:abstractNum w:abstractNumId="13" w15:restartNumberingAfterBreak="0">
+  <w:abstractNum w:abstractNumId="15" w15:restartNumberingAfterBreak="0">
     <w:nsid w:val="5B3C4A78"/>
     <w:multiLevelType w:val="hybridMultilevel"/>
     <w:tmpl w:val="33A0DEE6"/>
@@ -8593,7 +9489,7 @@
       </w:pPr>
     </w:lvl>
   </w:abstractNum>
-  <w:abstractNum w:abstractNumId="14" w15:restartNumberingAfterBreak="0">
+  <w:abstractNum w:abstractNumId="16" w15:restartNumberingAfterBreak="0">
     <w:nsid w:val="692873B5"/>
     <w:multiLevelType w:val="hybridMultilevel"/>
     <w:tmpl w:val="4B66F44E"/>
@@ -8682,7 +9578,7 @@
       </w:pPr>
     </w:lvl>
   </w:abstractNum>
-  <w:abstractNum w:abstractNumId="15" w15:restartNumberingAfterBreak="0">
+  <w:abstractNum w:abstractNumId="17" w15:restartNumberingAfterBreak="0">
     <w:nsid w:val="6D297FAC"/>
     <w:multiLevelType w:val="hybridMultilevel"/>
     <w:tmpl w:val="A38A5EE2"/>
@@ -8771,7 +9667,7 @@
       </w:pPr>
     </w:lvl>
   </w:abstractNum>
-  <w:abstractNum w:abstractNumId="16" w15:restartNumberingAfterBreak="0">
+  <w:abstractNum w:abstractNumId="18" w15:restartNumberingAfterBreak="0">
     <w:nsid w:val="7974271E"/>
     <w:multiLevelType w:val="hybridMultilevel"/>
     <w:tmpl w:val="A1E2EB5C"/>
@@ -8884,7 +9780,7 @@
       </w:rPr>
     </w:lvl>
   </w:abstractNum>
-  <w:abstractNum w:abstractNumId="17" w15:restartNumberingAfterBreak="0">
+  <w:abstractNum w:abstractNumId="19" w15:restartNumberingAfterBreak="0">
     <w:nsid w:val="7EDC24A4"/>
     <w:multiLevelType w:val="hybridMultilevel"/>
     <w:tmpl w:val="7A20A410"/>
@@ -8999,13 +9895,13 @@
     </w:lvl>
   </w:abstractNum>
   <w:num w:numId="1" w16cid:durableId="1939636121">
-    <w:abstractNumId w:val="9"/>
+    <w:abstractNumId w:val="11"/>
   </w:num>
   <w:num w:numId="2" w16cid:durableId="1235700574">
     <w:abstractNumId w:val="5"/>
   </w:num>
   <w:num w:numId="3" w16cid:durableId="1494561404">
-    <w:abstractNumId w:val="8"/>
+    <w:abstractNumId w:val="10"/>
   </w:num>
   <w:num w:numId="4" w16cid:durableId="1239897303">
     <w:abstractNumId w:val="0"/>
@@ -9017,34 +9913,34 @@
     <w:abstractNumId w:val="6"/>
   </w:num>
   <w:num w:numId="7" w16cid:durableId="202791045">
-    <w:abstractNumId w:val="14"/>
+    <w:abstractNumId w:val="16"/>
   </w:num>
   <w:num w:numId="8" w16cid:durableId="1461453570">
     <w:abstractNumId w:val="2"/>
   </w:num>
   <w:num w:numId="9" w16cid:durableId="1891111115">
-    <w:abstractNumId w:val="10"/>
+    <w:abstractNumId w:val="12"/>
   </w:num>
   <w:num w:numId="10" w16cid:durableId="1515146904">
-    <w:abstractNumId w:val="16"/>
+    <w:abstractNumId w:val="18"/>
   </w:num>
   <w:num w:numId="11" w16cid:durableId="2062632441">
-    <w:abstractNumId w:val="7"/>
+    <w:abstractNumId w:val="8"/>
   </w:num>
   <w:num w:numId="12" w16cid:durableId="964431546">
-    <w:abstractNumId w:val="13"/>
+    <w:abstractNumId w:val="15"/>
   </w:num>
   <w:num w:numId="13" w16cid:durableId="157498484">
-    <w:abstractNumId w:val="17"/>
+    <w:abstractNumId w:val="19"/>
   </w:num>
   <w:num w:numId="14" w16cid:durableId="1536654052">
-    <w:abstractNumId w:val="15"/>
+    <w:abstractNumId w:val="17"/>
   </w:num>
   <w:num w:numId="15" w16cid:durableId="176232512">
     <w:abstractNumId w:val="4"/>
   </w:num>
   <w:num w:numId="16" w16cid:durableId="432937734">
-    <w:abstractNumId w:val="11"/>
+    <w:abstractNumId w:val="13"/>
     <w:lvlOverride w:ilvl="0">
       <w:lvl w:ilvl="0">
         <w:numFmt w:val="bullet"/>
@@ -9064,7 +9960,7 @@
     </w:lvlOverride>
   </w:num>
   <w:num w:numId="17" w16cid:durableId="1847281905">
-    <w:abstractNumId w:val="11"/>
+    <w:abstractNumId w:val="13"/>
     <w:lvlOverride w:ilvl="0">
       <w:lvl w:ilvl="0">
         <w:numFmt w:val="bullet"/>
@@ -9084,7 +9980,7 @@
     </w:lvlOverride>
   </w:num>
   <w:num w:numId="18" w16cid:durableId="84764776">
-    <w:abstractNumId w:val="11"/>
+    <w:abstractNumId w:val="13"/>
     <w:lvlOverride w:ilvl="0">
       <w:lvl w:ilvl="0">
         <w:numFmt w:val="bullet"/>
@@ -9104,10 +10000,16 @@
     </w:lvlOverride>
   </w:num>
   <w:num w:numId="19" w16cid:durableId="131951478">
-    <w:abstractNumId w:val="12"/>
+    <w:abstractNumId w:val="14"/>
   </w:num>
   <w:num w:numId="20" w16cid:durableId="1280717427">
     <w:abstractNumId w:val="3"/>
+  </w:num>
+  <w:num w:numId="21" w16cid:durableId="1848473721">
+    <w:abstractNumId w:val="9"/>
+  </w:num>
+  <w:num w:numId="22" w16cid:durableId="1268660075">
+    <w:abstractNumId w:val="7"/>
   </w:num>
 </w:numbering>
 </file>

</xml_diff>